<commit_message>
Updating with more results
</commit_message>
<xml_diff>
--- a/HareAnalysis.docx
+++ b/HareAnalysis.docx
@@ -27,13 +27,25 @@
         <w:rPr>
           <w:rFonts w:ascii="Arial" w:hAnsi="Arial" w:cs="Arial"/>
         </w:rPr>
-        <w:t xml:space="preserve">In Figure 1 it is shown that once the perpendicular angle is calculated there is </w:t>
-      </w:r>
-      <w:r>
-        <w:rPr>
-          <w:rFonts w:ascii="Arial" w:hAnsi="Arial" w:cs="Arial"/>
-        </w:rPr>
-        <w:t>heavy weighting to distances close to the transect line.   While distances were measured accurately using a laser range finder, the angles were taken with a compass.</w:t>
+        <w:t xml:space="preserve">The top left histogram of </w:t>
+      </w:r>
+      <w:r>
+        <w:rPr>
+          <w:rFonts w:ascii="Arial" w:hAnsi="Arial" w:cs="Arial"/>
+        </w:rPr>
+        <w:t>Figure 1 show</w:t>
+      </w:r>
+      <w:r>
+        <w:rPr>
+          <w:rFonts w:ascii="Arial" w:hAnsi="Arial" w:cs="Arial"/>
+        </w:rPr>
+        <w:t xml:space="preserve">s </w:t>
+      </w:r>
+      <w:r>
+        <w:rPr>
+          <w:rFonts w:ascii="Arial" w:hAnsi="Arial" w:cs="Arial"/>
+        </w:rPr>
+        <w:t>that</w:t>
       </w:r>
       <w:r>
         <w:rPr>
@@ -45,7 +57,43 @@
         <w:rPr>
           <w:rFonts w:ascii="Arial" w:hAnsi="Arial" w:cs="Arial"/>
         </w:rPr>
-        <w:t>Analysis of the angles measured in Figure 1 shows that they have been rounded to the nearest 10 degrees</w:t>
+        <w:t xml:space="preserve">the perpendicular </w:t>
+      </w:r>
+      <w:r>
+        <w:rPr>
+          <w:rFonts w:ascii="Arial" w:hAnsi="Arial" w:cs="Arial"/>
+        </w:rPr>
+        <w:t>distances are generally</w:t>
+      </w:r>
+      <w:r>
+        <w:rPr>
+          <w:rFonts w:ascii="Arial" w:hAnsi="Arial" w:cs="Arial"/>
+        </w:rPr>
+        <w:t xml:space="preserve"> close to the transect line.   While distances were measured accurately using a laser range finder, the angles were taken with a compass.</w:t>
+      </w:r>
+      <w:r>
+        <w:rPr>
+          <w:rFonts w:ascii="Arial" w:hAnsi="Arial" w:cs="Arial"/>
+        </w:rPr>
+        <w:t xml:space="preserve"> </w:t>
+      </w:r>
+      <w:r>
+        <w:rPr>
+          <w:rFonts w:ascii="Arial" w:hAnsi="Arial" w:cs="Arial"/>
+        </w:rPr>
+        <w:t>Analysis of the angles measured in</w:t>
+      </w:r>
+      <w:r>
+        <w:rPr>
+          <w:rFonts w:ascii="Arial" w:hAnsi="Arial" w:cs="Arial"/>
+        </w:rPr>
+        <w:t xml:space="preserve"> the bottom left histogram of</w:t>
+      </w:r>
+      <w:r>
+        <w:rPr>
+          <w:rFonts w:ascii="Arial" w:hAnsi="Arial" w:cs="Arial"/>
+        </w:rPr>
+        <w:t xml:space="preserve"> Figure 1 shows that they have been rounded to the nearest 10 degrees</w:t>
       </w:r>
       <w:r>
         <w:rPr>
@@ -53,13 +101,6 @@
         </w:rPr>
         <w:t>, as well as angles under 20 being heaped to 0.</w:t>
       </w:r>
-    </w:p>
-    <w:p>
-      <w:pPr>
-        <w:rPr>
-          <w:rFonts w:ascii="Arial" w:hAnsi="Arial" w:cs="Arial"/>
-        </w:rPr>
-      </w:pPr>
     </w:p>
     <w:p>
       <w:pPr>
@@ -322,7 +363,7 @@
         <w:rPr>
           <w:rFonts w:ascii="Arial" w:hAnsi="Arial" w:cs="Arial"/>
         </w:rPr>
-        <w:t>The data has already been recorded and so 1 is not available.  2 Will be revisited later on and 5 leads to non-robust models according to the text.</w:t>
+        <w:t>It is too late for 1, according to the text 5 leads to non-robust models.  2, 3 and 4 will be explored to find a good fitting model.</w:t>
       </w:r>
     </w:p>
     <w:p>
@@ -455,7 +496,19 @@
         <w:rPr>
           <w:rFonts w:ascii="Arial" w:hAnsi="Arial" w:cs="Arial"/>
         </w:rPr>
-        <w:t>2001.  The angles are adjusted using a uniform distribution</w:t>
+        <w:t xml:space="preserve">2001.  The angles are adjusted </w:t>
+      </w:r>
+      <w:r>
+        <w:rPr>
+          <w:rFonts w:ascii="Arial" w:hAnsi="Arial" w:cs="Arial"/>
+        </w:rPr>
+        <w:t xml:space="preserve">within a given range </w:t>
+      </w:r>
+      <w:r>
+        <w:rPr>
+          <w:rFonts w:ascii="Arial" w:hAnsi="Arial" w:cs="Arial"/>
+        </w:rPr>
+        <w:t>using a uniform distribution</w:t>
       </w:r>
     </w:p>
     <w:p>
@@ -496,7 +549,19 @@
         <w:rPr>
           <w:rFonts w:ascii="Arial" w:eastAsia="Times New Roman" w:hAnsi="Arial" w:cs="Arial"/>
         </w:rPr>
-        <w:t xml:space="preserve">ρ = original angle recorded in the field, υ = a uniform random number between -0.5 and 0.5, and ∆ρ = the range of angles to be smeared over. </w:t>
+        <w:t xml:space="preserve">ρ = </w:t>
+      </w:r>
+      <w:r>
+        <w:rPr>
+          <w:rFonts w:ascii="Arial" w:eastAsia="Times New Roman" w:hAnsi="Arial" w:cs="Arial"/>
+        </w:rPr>
+        <w:t>recorded angle</w:t>
+      </w:r>
+      <w:r>
+        <w:rPr>
+          <w:rFonts w:ascii="Arial" w:eastAsia="Times New Roman" w:hAnsi="Arial" w:cs="Arial"/>
+        </w:rPr>
+        <w:t xml:space="preserve">, υ = a uniform random number between -0.5 and 0.5, and ∆ρ = the range of angles to be smeared over. </w:t>
       </w:r>
     </w:p>
     <w:p>
@@ -628,13 +693,6 @@
           <w:rFonts w:ascii="Arial" w:hAnsi="Arial" w:cs="Arial"/>
         </w:rPr>
       </w:pPr>
-    </w:p>
-    <w:p>
-      <w:pPr>
-        <w:rPr>
-          <w:rFonts w:ascii="Arial" w:hAnsi="Arial" w:cs="Arial"/>
-        </w:rPr>
-      </w:pPr>
       <w:r>
         <w:rPr>
           <w:rFonts w:ascii="Arial" w:hAnsi="Arial" w:cs="Arial"/>
@@ -823,37 +881,31 @@
         <w:rPr>
           <w:rFonts w:ascii="Arial" w:hAnsi="Arial" w:cs="Arial"/>
         </w:rPr>
-        <w:t xml:space="preserve"> should be selected that </w:t>
+        <w:t xml:space="preserve"> should be selected that avoid </w:t>
+      </w:r>
+      <w:r>
+        <w:rPr>
+          <w:rFonts w:ascii="Arial" w:hAnsi="Arial" w:cs="Arial"/>
+        </w:rPr>
+        <w:t xml:space="preserve">the </w:t>
+      </w:r>
+      <w:r>
+        <w:rPr>
+          <w:rFonts w:ascii="Arial" w:hAnsi="Arial" w:cs="Arial"/>
+        </w:rPr>
+        <w:t xml:space="preserve">rounding distances and when a lot of sightings fall on the </w:t>
+      </w:r>
+      <w:r>
+        <w:rPr>
+          <w:rFonts w:ascii="Arial" w:hAnsi="Arial" w:cs="Arial"/>
+        </w:rPr>
+        <w:t xml:space="preserve">transect </w:t>
       </w:r>
       <w:r>
         <w:rPr>
           <w:rFonts w:ascii="Arial" w:hAnsi="Arial" w:cs="Arial"/>
         </w:rPr>
         <w:lastRenderedPageBreak/>
-        <w:t xml:space="preserve">avoid </w:t>
-      </w:r>
-      <w:r>
-        <w:rPr>
-          <w:rFonts w:ascii="Arial" w:hAnsi="Arial" w:cs="Arial"/>
-        </w:rPr>
-        <w:t xml:space="preserve">the </w:t>
-      </w:r>
-      <w:r>
-        <w:rPr>
-          <w:rFonts w:ascii="Arial" w:hAnsi="Arial" w:cs="Arial"/>
-        </w:rPr>
-        <w:t xml:space="preserve">rounding distances and that when a lot of sightings fall on the </w:t>
-      </w:r>
-      <w:r>
-        <w:rPr>
-          <w:rFonts w:ascii="Arial" w:hAnsi="Arial" w:cs="Arial"/>
-        </w:rPr>
-        <w:t xml:space="preserve">transect </w:t>
-      </w:r>
-      <w:r>
-        <w:rPr>
-          <w:rFonts w:ascii="Arial" w:hAnsi="Arial" w:cs="Arial"/>
-        </w:rPr>
         <w:t xml:space="preserve">(particularly common when using angles and distances) then a relatively wide first internal should be </w:t>
       </w:r>
       <w:r>
@@ -997,6 +1049,36 @@
         </w:rPr>
         <w:t>Buckland, 2001 (p42) discusses the shape criterion and that a detection function should have a shoulder, which means that the derivative of the detection function on the transect is equal to 0, i.e. the observer detects all animals on and just off the transect.  The text goes on to say that this is particularly important when heaping at zero is suspected.</w:t>
       </w:r>
+      <w:r>
+        <w:rPr>
+          <w:rFonts w:ascii="Arial" w:hAnsi="Arial" w:cs="Arial"/>
+        </w:rPr>
+        <w:t xml:space="preserve">  </w:t>
+      </w:r>
+      <w:r>
+        <w:rPr>
+          <w:rFonts w:ascii="Arial" w:hAnsi="Arial" w:cs="Arial"/>
+        </w:rPr>
+        <w:t>The</w:t>
+      </w:r>
+      <w:r>
+        <w:rPr>
+          <w:rFonts w:ascii="Arial" w:hAnsi="Arial" w:cs="Arial"/>
+        </w:rPr>
+        <w:t xml:space="preserve"> exponential model will give unreliable probabilities at 0</w:t>
+      </w:r>
+      <w:r>
+        <w:rPr>
+          <w:rFonts w:ascii="Arial" w:hAnsi="Arial" w:cs="Arial"/>
+        </w:rPr>
+        <w:t xml:space="preserve"> and so will not meet this criterion</w:t>
+      </w:r>
+      <w:r>
+        <w:rPr>
+          <w:rFonts w:ascii="Arial" w:hAnsi="Arial" w:cs="Arial"/>
+        </w:rPr>
+        <w:t>.</w:t>
+      </w:r>
     </w:p>
     <w:p>
       <w:pPr>
@@ -1045,13 +1127,85 @@
         <w:rPr>
           <w:rFonts w:ascii="Arial" w:hAnsi="Arial" w:cs="Arial"/>
         </w:rPr>
-        <w:t xml:space="preserve"> there is a bias at distance </w:t>
-      </w:r>
-      <w:r>
-        <w:rPr>
-          <w:rFonts w:ascii="Arial" w:hAnsi="Arial" w:cs="Arial"/>
-        </w:rPr>
-        <w:t>for larger cluster sizes.  Figure 4 shows that single hares were seen less at distance.</w:t>
+        <w:t xml:space="preserve"> there is a bias </w:t>
+      </w:r>
+      <w:r>
+        <w:rPr>
+          <w:rFonts w:ascii="Arial" w:hAnsi="Arial" w:cs="Arial"/>
+        </w:rPr>
+        <w:t xml:space="preserve">for </w:t>
+      </w:r>
+      <w:r>
+        <w:rPr>
+          <w:rFonts w:ascii="Arial" w:hAnsi="Arial" w:cs="Arial"/>
+        </w:rPr>
+        <w:t xml:space="preserve">only recording animals in </w:t>
+      </w:r>
+      <w:r>
+        <w:rPr>
+          <w:rFonts w:ascii="Arial" w:hAnsi="Arial" w:cs="Arial"/>
+        </w:rPr>
+        <w:t>large</w:t>
+      </w:r>
+      <w:r>
+        <w:rPr>
+          <w:rFonts w:ascii="Arial" w:hAnsi="Arial" w:cs="Arial"/>
+        </w:rPr>
+        <w:t xml:space="preserve"> </w:t>
+      </w:r>
+      <w:r>
+        <w:rPr>
+          <w:rFonts w:ascii="Arial" w:hAnsi="Arial" w:cs="Arial"/>
+        </w:rPr>
+        <w:t>cluste</w:t>
+      </w:r>
+      <w:r>
+        <w:rPr>
+          <w:rFonts w:ascii="Arial" w:hAnsi="Arial" w:cs="Arial"/>
+        </w:rPr>
+        <w:t>rs</w:t>
+      </w:r>
+      <w:r>
+        <w:rPr>
+          <w:rFonts w:ascii="Arial" w:hAnsi="Arial" w:cs="Arial"/>
+        </w:rPr>
+        <w:t xml:space="preserve"> at a </w:t>
+      </w:r>
+      <w:r>
+        <w:rPr>
+          <w:rFonts w:ascii="Arial" w:hAnsi="Arial" w:cs="Arial"/>
+        </w:rPr>
+        <w:t>far distance</w:t>
+      </w:r>
+      <w:r>
+        <w:rPr>
+          <w:rFonts w:ascii="Arial" w:hAnsi="Arial" w:cs="Arial"/>
+        </w:rPr>
+        <w:t xml:space="preserve">.  Figure 4 shows </w:t>
+      </w:r>
+      <w:r>
+        <w:rPr>
+          <w:rFonts w:ascii="Arial" w:hAnsi="Arial" w:cs="Arial"/>
+        </w:rPr>
+        <w:t xml:space="preserve">that there is some </w:t>
+      </w:r>
+      <w:r>
+        <w:rPr>
+          <w:rFonts w:ascii="Arial" w:hAnsi="Arial" w:cs="Arial"/>
+        </w:rPr>
+        <w:t xml:space="preserve">cluster size </w:t>
+      </w:r>
+      <w:r>
+        <w:rPr>
+          <w:rFonts w:ascii="Arial" w:hAnsi="Arial" w:cs="Arial"/>
+        </w:rPr>
+        <w:t>bias in the hare data</w:t>
+      </w:r>
+      <w:r>
+        <w:rPr>
+          <w:rFonts w:ascii="Arial" w:hAnsi="Arial" w:cs="Arial"/>
+        </w:rPr>
+        <w:t>.</w:t>
       </w:r>
     </w:p>
     <w:p>
@@ -1173,6 +1327,224 @@
       <w:pPr>
         <w:rPr>
           <w:rFonts w:ascii="Arial" w:hAnsi="Arial" w:cs="Arial"/>
+        </w:rPr>
+      </w:pPr>
+      <w:r>
+        <w:rPr>
+          <w:rFonts w:ascii="Arial" w:hAnsi="Arial" w:cs="Arial"/>
+        </w:rPr>
+        <w:t>Approaches for dealing with</w:t>
+      </w:r>
+      <w:r>
+        <w:rPr>
+          <w:rFonts w:ascii="Arial" w:hAnsi="Arial" w:cs="Arial"/>
+        </w:rPr>
+        <w:t xml:space="preserve"> cluster size bias</w:t>
+      </w:r>
+      <w:r>
+        <w:rPr>
+          <w:rFonts w:ascii="Arial" w:hAnsi="Arial" w:cs="Arial"/>
+        </w:rPr>
+        <w:t xml:space="preserve"> include:</w:t>
+      </w:r>
+    </w:p>
+    <w:p>
+      <w:pPr>
+        <w:pStyle w:val="ListParagraph"/>
+        <w:numPr>
+          <w:ilvl w:val="0"/>
+          <w:numId w:val="2"/>
+        </w:numPr>
+        <w:rPr>
+          <w:rFonts w:ascii="Arial" w:hAnsi="Arial" w:cs="Arial"/>
+        </w:rPr>
+      </w:pPr>
+      <w:r>
+        <w:rPr>
+          <w:rFonts w:ascii="Arial" w:hAnsi="Arial" w:cs="Arial"/>
+        </w:rPr>
+        <w:t>Truncate the data</w:t>
+      </w:r>
+      <w:r>
+        <w:rPr>
+          <w:rFonts w:ascii="Arial" w:hAnsi="Arial" w:cs="Arial"/>
+        </w:rPr>
+        <w:t xml:space="preserve"> to ignore large distances where bias occurs.  </w:t>
+      </w:r>
+    </w:p>
+    <w:p>
+      <w:pPr>
+        <w:pStyle w:val="ListParagraph"/>
+        <w:numPr>
+          <w:ilvl w:val="0"/>
+          <w:numId w:val="2"/>
+        </w:numPr>
+        <w:rPr>
+          <w:rFonts w:ascii="Arial" w:hAnsi="Arial" w:cs="Arial"/>
+        </w:rPr>
+      </w:pPr>
+      <w:r>
+        <w:rPr>
+          <w:rFonts w:ascii="Arial" w:hAnsi="Arial" w:cs="Arial"/>
+        </w:rPr>
+        <w:t>Add the</w:t>
+      </w:r>
+      <w:r>
+        <w:rPr>
+          <w:rFonts w:ascii="Arial" w:hAnsi="Arial" w:cs="Arial"/>
+        </w:rPr>
+        <w:t xml:space="preserve"> </w:t>
+      </w:r>
+      <w:r>
+        <w:rPr>
+          <w:rFonts w:ascii="Arial" w:hAnsi="Arial" w:cs="Arial"/>
+        </w:rPr>
+        <w:t>cluster size as a covariate to the distance when modelling.</w:t>
+      </w:r>
+      <w:r>
+        <w:rPr>
+          <w:rFonts w:ascii="Arial" w:hAnsi="Arial" w:cs="Arial"/>
+        </w:rPr>
+        <w:t xml:space="preserve"> </w:t>
+      </w:r>
+    </w:p>
+    <w:p>
+      <w:pPr>
+        <w:pStyle w:val="ListParagraph"/>
+        <w:numPr>
+          <w:ilvl w:val="0"/>
+          <w:numId w:val="2"/>
+        </w:numPr>
+        <w:rPr>
+          <w:rFonts w:ascii="Arial" w:hAnsi="Arial" w:cs="Arial"/>
+        </w:rPr>
+      </w:pPr>
+      <w:r>
+        <w:rPr>
+          <w:rFonts w:ascii="Arial" w:hAnsi="Arial" w:cs="Arial"/>
+        </w:rPr>
+        <w:t>Calculate the</w:t>
+      </w:r>
+      <w:r>
+        <w:rPr>
+          <w:rFonts w:ascii="Arial" w:hAnsi="Arial" w:cs="Arial"/>
+        </w:rPr>
+        <w:t xml:space="preserve"> mean cluster size using a regression estimator.</w:t>
+      </w:r>
+    </w:p>
+    <w:p>
+      <w:pPr>
+        <w:pStyle w:val="ListParagraph"/>
+        <w:numPr>
+          <w:ilvl w:val="0"/>
+          <w:numId w:val="2"/>
+        </w:numPr>
+        <w:rPr>
+          <w:rFonts w:ascii="Arial" w:hAnsi="Arial" w:cs="Arial"/>
+        </w:rPr>
+      </w:pPr>
+      <w:r>
+        <w:rPr>
+          <w:rFonts w:ascii="Arial" w:hAnsi="Arial" w:cs="Arial"/>
+        </w:rPr>
+        <w:t>Replace c</w:t>
+      </w:r>
+      <w:r>
+        <w:rPr>
+          <w:rFonts w:ascii="Arial" w:hAnsi="Arial" w:cs="Arial"/>
+        </w:rPr>
+        <w:t xml:space="preserve">lusters </w:t>
+      </w:r>
+      <w:r>
+        <w:rPr>
+          <w:rFonts w:ascii="Arial" w:hAnsi="Arial" w:cs="Arial"/>
+        </w:rPr>
+        <w:t>with</w:t>
+      </w:r>
+      <w:r>
+        <w:rPr>
+          <w:rFonts w:ascii="Arial" w:hAnsi="Arial" w:cs="Arial"/>
+        </w:rPr>
+        <w:t xml:space="preserve"> individuals</w:t>
+      </w:r>
+      <w:r>
+        <w:rPr>
+          <w:rFonts w:ascii="Arial" w:hAnsi="Arial" w:cs="Arial"/>
+        </w:rPr>
+        <w:t>.  W</w:t>
+      </w:r>
+      <w:r>
+        <w:rPr>
+          <w:rFonts w:ascii="Arial" w:hAnsi="Arial" w:cs="Arial"/>
+        </w:rPr>
+        <w:t xml:space="preserve">hen </w:t>
+      </w:r>
+      <w:r>
+        <w:rPr>
+          <w:rFonts w:ascii="Arial" w:hAnsi="Arial" w:cs="Arial"/>
+        </w:rPr>
+        <w:t xml:space="preserve">the </w:t>
+      </w:r>
+      <w:r>
+        <w:rPr>
+          <w:rFonts w:ascii="Arial" w:hAnsi="Arial" w:cs="Arial"/>
+        </w:rPr>
+        <w:t>number of detected clusters is small (</w:t>
+      </w:r>
+      <w:r>
+        <w:rPr>
+          <w:rFonts w:ascii="Arial" w:hAnsi="Arial" w:cs="Arial"/>
+        </w:rPr>
+        <w:t>13% of detections were clusters</w:t>
+      </w:r>
+      <w:r>
+        <w:rPr>
+          <w:rFonts w:ascii="Arial" w:hAnsi="Arial" w:cs="Arial"/>
+        </w:rPr>
+        <w:t xml:space="preserve"> in the hare data</w:t>
+      </w:r>
+      <w:r>
+        <w:rPr>
+          <w:rFonts w:ascii="Arial" w:hAnsi="Arial" w:cs="Arial"/>
+        </w:rPr>
+        <w:t xml:space="preserve">) </w:t>
+      </w:r>
+      <w:r>
+        <w:rPr>
+          <w:rFonts w:ascii="Arial" w:hAnsi="Arial" w:cs="Arial"/>
+        </w:rPr>
+        <w:t xml:space="preserve">then </w:t>
+      </w:r>
+      <w:r>
+        <w:rPr>
+          <w:rFonts w:ascii="Arial" w:hAnsi="Arial" w:cs="Arial"/>
+        </w:rPr>
+        <w:t>this approach may perform poorly.</w:t>
+      </w:r>
+    </w:p>
+    <w:p>
+      <w:pPr>
+        <w:rPr>
+          <w:rFonts w:ascii="Arial" w:hAnsi="Arial" w:cs="Arial"/>
+        </w:rPr>
+      </w:pPr>
+      <w:r>
+        <w:rPr>
+          <w:rFonts w:ascii="Arial" w:hAnsi="Arial" w:cs="Arial"/>
+        </w:rPr>
+        <w:t xml:space="preserve">In the hare data </w:t>
+      </w:r>
+      <w:r>
+        <w:rPr>
+          <w:rFonts w:ascii="Arial" w:hAnsi="Arial" w:cs="Arial"/>
+        </w:rPr>
+        <w:t>less clusters of 2 or 3 hares were seen from about 200m.</w:t>
+      </w:r>
+    </w:p>
+    <w:p>
+      <w:pPr>
+        <w:rPr>
+          <w:rFonts w:ascii="Arial" w:hAnsi="Arial" w:cs="Arial"/>
           <w:b/>
         </w:rPr>
       </w:pPr>
@@ -1181,358 +1553,384 @@
       <w:pPr>
         <w:rPr>
           <w:rFonts w:ascii="Arial" w:hAnsi="Arial" w:cs="Arial"/>
-        </w:rPr>
-      </w:pPr>
-      <w:r>
-        <w:rPr>
-          <w:rFonts w:ascii="Arial" w:hAnsi="Arial" w:cs="Arial"/>
-        </w:rPr>
-        <w:t xml:space="preserve">There are </w:t>
-      </w:r>
-      <w:r>
-        <w:rPr>
-          <w:rFonts w:ascii="Arial" w:hAnsi="Arial" w:cs="Arial"/>
-        </w:rPr>
-        <w:t>several</w:t>
-      </w:r>
-      <w:r>
-        <w:rPr>
-          <w:rFonts w:ascii="Arial" w:hAnsi="Arial" w:cs="Arial"/>
-        </w:rPr>
-        <w:t xml:space="preserve"> approaches for dealing with cluster size bias, the data could be truncated to ignore large distances where bias occurs.  </w:t>
-      </w:r>
-      <w:r>
-        <w:rPr>
-          <w:rFonts w:ascii="Arial" w:hAnsi="Arial" w:cs="Arial"/>
-        </w:rPr>
-        <w:t xml:space="preserve">The </w:t>
-      </w:r>
-      <w:r>
-        <w:rPr>
-          <w:rFonts w:ascii="Arial" w:hAnsi="Arial" w:cs="Arial"/>
-        </w:rPr>
-        <w:t>cluster size can be added as a covariate to the distance when modelling.</w:t>
-      </w:r>
-      <w:r>
-        <w:rPr>
-          <w:rFonts w:ascii="Arial" w:hAnsi="Arial" w:cs="Arial"/>
-        </w:rPr>
-        <w:t xml:space="preserve"> The mean cluster size can be calculated using a regression estimator.  Finally</w:t>
-      </w:r>
-      <w:r>
-        <w:rPr>
-          <w:rFonts w:ascii="Arial" w:hAnsi="Arial" w:cs="Arial"/>
-        </w:rPr>
-        <w:t>,</w:t>
-      </w:r>
-      <w:r>
-        <w:rPr>
-          <w:rFonts w:ascii="Arial" w:hAnsi="Arial" w:cs="Arial"/>
-        </w:rPr>
-        <w:t xml:space="preserve"> clusters could be replaced by individuals, however, when </w:t>
-      </w:r>
-      <w:r>
-        <w:rPr>
-          <w:rFonts w:ascii="Arial" w:hAnsi="Arial" w:cs="Arial"/>
-        </w:rPr>
-        <w:t xml:space="preserve">the </w:t>
-      </w:r>
-      <w:r>
-        <w:rPr>
-          <w:rFonts w:ascii="Arial" w:hAnsi="Arial" w:cs="Arial"/>
-        </w:rPr>
-        <w:t>number of detected clusters is small (such as in this case</w:t>
-      </w:r>
-      <w:r>
-        <w:rPr>
-          <w:rFonts w:ascii="Arial" w:hAnsi="Arial" w:cs="Arial"/>
-        </w:rPr>
-        <w:t xml:space="preserve"> where 13% of detections were clusters</w:t>
-      </w:r>
-      <w:r>
-        <w:rPr>
-          <w:rFonts w:ascii="Arial" w:hAnsi="Arial" w:cs="Arial"/>
-        </w:rPr>
-        <w:t>) this approach may perform poorly.</w:t>
-      </w:r>
-    </w:p>
-    <w:p>
-      <w:pPr>
-        <w:rPr>
-          <w:rFonts w:ascii="Arial" w:hAnsi="Arial" w:cs="Arial"/>
-        </w:rPr>
-      </w:pPr>
-      <w:r>
-        <w:rPr>
-          <w:rFonts w:ascii="Arial" w:hAnsi="Arial" w:cs="Arial"/>
-        </w:rPr>
-        <w:t>For this data set, truncating the data at around 200m would handle the drop off in seeing clusters of 2 or 3 hares.</w:t>
-      </w:r>
-    </w:p>
-    <w:p>
-      <w:pPr>
-        <w:rPr>
-          <w:rFonts w:ascii="Arial" w:hAnsi="Arial" w:cs="Arial"/>
           <w:b/>
         </w:rPr>
       </w:pPr>
-    </w:p>
-    <w:p>
-      <w:pPr>
+      <w:r>
         <w:rPr>
           <w:rFonts w:ascii="Arial" w:hAnsi="Arial" w:cs="Arial"/>
           <w:b/>
         </w:rPr>
-      </w:pPr>
-      <w:r>
+        <w:t>Truncation</w:t>
+      </w:r>
+    </w:p>
+    <w:p>
+      <w:pPr>
+        <w:rPr>
+          <w:rFonts w:ascii="Arial" w:hAnsi="Arial" w:cs="Arial"/>
+        </w:rPr>
+      </w:pPr>
+      <w:r>
+        <w:rPr>
+          <w:rFonts w:ascii="Arial" w:hAnsi="Arial" w:cs="Arial"/>
+        </w:rPr>
+        <w:t xml:space="preserve">Right truncating the data may lead to a little </w:t>
+      </w:r>
+      <w:r>
+        <w:rPr>
+          <w:rFonts w:ascii="Arial" w:hAnsi="Arial" w:cs="Arial"/>
+        </w:rPr>
+        <w:t>loss</w:t>
+      </w:r>
+      <w:r>
+        <w:rPr>
+          <w:rFonts w:ascii="Arial" w:hAnsi="Arial" w:cs="Arial"/>
+        </w:rPr>
+        <w:t xml:space="preserve"> of precision, however, losing some outliers will help reduce the number of parameters in the detection function and so reduce bias</w:t>
+      </w:r>
+      <w:r>
+        <w:rPr>
+          <w:rFonts w:ascii="Arial" w:hAnsi="Arial" w:cs="Arial"/>
+        </w:rPr>
+        <w:t xml:space="preserve"> </w:t>
+      </w:r>
+      <w:r>
+        <w:rPr>
+          <w:rFonts w:ascii="Arial" w:hAnsi="Arial" w:cs="Arial"/>
+        </w:rPr>
+        <w:t>(Buck</w:t>
+      </w:r>
+      <w:r>
+        <w:rPr>
+          <w:rFonts w:ascii="Arial" w:hAnsi="Arial" w:cs="Arial"/>
+        </w:rPr>
+        <w:t>l</w:t>
+      </w:r>
+      <w:r>
+        <w:rPr>
+          <w:rFonts w:ascii="Arial" w:hAnsi="Arial" w:cs="Arial"/>
+        </w:rPr>
+        <w:t>and, 2001 (p107))</w:t>
+      </w:r>
+      <w:r>
+        <w:rPr>
+          <w:rFonts w:ascii="Arial" w:hAnsi="Arial" w:cs="Arial"/>
+        </w:rPr>
+        <w:t xml:space="preserve">. </w:t>
+      </w:r>
+    </w:p>
+    <w:p>
+      <w:pPr>
+        <w:rPr>
+          <w:rFonts w:ascii="Arial" w:hAnsi="Arial" w:cs="Arial"/>
+        </w:rPr>
+      </w:pPr>
+      <w:r>
+        <w:rPr>
+          <w:rFonts w:ascii="Arial" w:hAnsi="Arial" w:cs="Arial"/>
+        </w:rPr>
+        <w:t>Truncation approaches include</w:t>
+      </w:r>
+      <w:r>
+        <w:rPr>
+          <w:rFonts w:ascii="Arial" w:hAnsi="Arial" w:cs="Arial"/>
+        </w:rPr>
+        <w:t>:</w:t>
+      </w:r>
+    </w:p>
+    <w:p>
+      <w:pPr>
+        <w:pStyle w:val="ListParagraph"/>
+        <w:numPr>
+          <w:ilvl w:val="0"/>
+          <w:numId w:val="3"/>
+        </w:numPr>
+        <w:rPr>
+          <w:rFonts w:ascii="Arial" w:hAnsi="Arial" w:cs="Arial"/>
+        </w:rPr>
+      </w:pPr>
+      <w:r>
+        <w:rPr>
+          <w:rFonts w:ascii="Arial" w:hAnsi="Arial" w:cs="Arial"/>
+        </w:rPr>
+        <w:t>Truncating</w:t>
+      </w:r>
+      <w:r>
+        <w:rPr>
+          <w:rFonts w:ascii="Arial" w:hAnsi="Arial" w:cs="Arial"/>
+        </w:rPr>
+        <w:t xml:space="preserve"> the furthest </w:t>
+      </w:r>
+      <w:r>
+        <w:rPr>
+          <w:rFonts w:ascii="Arial" w:hAnsi="Arial" w:cs="Arial"/>
+        </w:rPr>
+        <w:t xml:space="preserve">5% </w:t>
+      </w:r>
+      <w:r>
+        <w:rPr>
+          <w:rFonts w:ascii="Arial" w:hAnsi="Arial" w:cs="Arial"/>
+        </w:rPr>
+        <w:t>of sightings.</w:t>
+      </w:r>
+    </w:p>
+    <w:p>
+      <w:pPr>
+        <w:pStyle w:val="ListParagraph"/>
+        <w:numPr>
+          <w:ilvl w:val="0"/>
+          <w:numId w:val="3"/>
+        </w:numPr>
+        <w:rPr>
+          <w:rFonts w:ascii="Arial" w:hAnsi="Arial" w:cs="Arial"/>
+        </w:rPr>
+      </w:pPr>
+      <w:r>
+        <w:rPr>
+          <w:rFonts w:ascii="Arial" w:hAnsi="Arial" w:cs="Arial"/>
+        </w:rPr>
+        <w:lastRenderedPageBreak/>
+        <w:t>F</w:t>
+      </w:r>
+      <w:r>
+        <w:rPr>
+          <w:rFonts w:ascii="Arial" w:hAnsi="Arial" w:cs="Arial"/>
+        </w:rPr>
+        <w:t xml:space="preserve">itting a preliminary model and </w:t>
+      </w:r>
+      <w:r>
+        <w:rPr>
+          <w:rFonts w:ascii="Arial" w:hAnsi="Arial" w:cs="Arial"/>
+        </w:rPr>
+        <w:t>truncating</w:t>
+      </w:r>
+      <w:r>
+        <w:rPr>
+          <w:rFonts w:ascii="Arial" w:hAnsi="Arial" w:cs="Arial"/>
+        </w:rPr>
+        <w:t xml:space="preserve"> any </w:t>
+      </w:r>
+      <w:r>
+        <w:rPr>
+          <w:rFonts w:ascii="Arial" w:hAnsi="Arial" w:cs="Arial"/>
+        </w:rPr>
+        <w:t>sightings</w:t>
+      </w:r>
+      <w:r>
+        <w:rPr>
+          <w:rFonts w:ascii="Arial" w:hAnsi="Arial" w:cs="Arial"/>
+        </w:rPr>
+        <w:t xml:space="preserve"> at a distance with less that 15% chance of detection.</w:t>
+      </w:r>
+    </w:p>
+    <w:p>
+      <w:pPr>
         <w:rPr>
           <w:rFonts w:ascii="Arial" w:hAnsi="Arial" w:cs="Arial"/>
           <w:b/>
         </w:rPr>
-        <w:t>Truncation</w:t>
-      </w:r>
-    </w:p>
-    <w:p>
-      <w:pPr>
-        <w:rPr>
-          <w:rFonts w:ascii="Arial" w:hAnsi="Arial" w:cs="Arial"/>
-        </w:rPr>
-      </w:pPr>
-      <w:r>
-        <w:rPr>
-          <w:rFonts w:ascii="Arial" w:hAnsi="Arial" w:cs="Arial"/>
-        </w:rPr>
-        <w:t xml:space="preserve">Right truncating the data may lead to a little </w:t>
-      </w:r>
-      <w:r>
-        <w:rPr>
-          <w:rFonts w:ascii="Arial" w:hAnsi="Arial" w:cs="Arial"/>
-        </w:rPr>
-        <w:t>loss</w:t>
-      </w:r>
-      <w:r>
-        <w:rPr>
-          <w:rFonts w:ascii="Arial" w:hAnsi="Arial" w:cs="Arial"/>
-        </w:rPr>
-        <w:t xml:space="preserve"> of precision (</w:t>
+      </w:pPr>
+    </w:p>
+    <w:p>
+      <w:pPr>
+        <w:rPr>
+          <w:rFonts w:ascii="Arial" w:hAnsi="Arial" w:cs="Arial"/>
+          <w:b/>
+        </w:rPr>
+      </w:pPr>
+      <w:r>
+        <w:rPr>
+          <w:rFonts w:ascii="Arial" w:hAnsi="Arial" w:cs="Arial"/>
+          <w:b/>
+        </w:rPr>
+        <w:t>Model</w:t>
+      </w:r>
+      <w:r>
+        <w:rPr>
+          <w:rFonts w:ascii="Arial" w:hAnsi="Arial" w:cs="Arial"/>
+          <w:b/>
+        </w:rPr>
+        <w:t xml:space="preserve"> Selection</w:t>
+      </w:r>
+    </w:p>
+    <w:p>
+      <w:pPr>
+        <w:rPr>
+          <w:rFonts w:ascii="Arial" w:hAnsi="Arial" w:cs="Arial"/>
+        </w:rPr>
+      </w:pPr>
+    </w:p>
+    <w:p>
+      <w:pPr>
+        <w:rPr>
+          <w:rFonts w:ascii="Arial" w:hAnsi="Arial" w:cs="Arial"/>
+          <w:b/>
+        </w:rPr>
+      </w:pPr>
+    </w:p>
+    <w:p>
+      <w:pPr>
+        <w:rPr>
+          <w:rFonts w:ascii="Arial" w:hAnsi="Arial" w:cs="Arial"/>
+          <w:b/>
+        </w:rPr>
+      </w:pPr>
+    </w:p>
+    <w:p>
+      <w:pPr>
+        <w:rPr>
+          <w:rFonts w:ascii="Arial" w:hAnsi="Arial" w:cs="Arial"/>
+          <w:b/>
+        </w:rPr>
+      </w:pPr>
+    </w:p>
+    <w:p>
+      <w:pPr>
+        <w:rPr>
+          <w:rFonts w:ascii="Arial" w:hAnsi="Arial" w:cs="Arial"/>
+          <w:b/>
+        </w:rPr>
+      </w:pPr>
+      <w:r>
+        <w:rPr>
+          <w:rFonts w:ascii="Arial" w:hAnsi="Arial" w:cs="Arial"/>
+          <w:b/>
+        </w:rPr>
+        <w:br w:type="page"/>
+      </w:r>
+    </w:p>
+    <w:p>
+      <w:pPr>
+        <w:rPr>
+          <w:rFonts w:ascii="Arial" w:hAnsi="Arial" w:cs="Arial"/>
+        </w:rPr>
+      </w:pPr>
+    </w:p>
+    <w:p>
+      <w:pPr>
+        <w:rPr>
+          <w:rFonts w:ascii="Arial" w:hAnsi="Arial" w:cs="Arial"/>
+        </w:rPr>
+      </w:pPr>
+    </w:p>
+    <w:p>
+      <w:pPr>
+        <w:rPr>
+          <w:rFonts w:ascii="Arial" w:hAnsi="Arial" w:cs="Arial"/>
+          <w:b/>
+          <w:color w:val="000000" w:themeColor="text1"/>
+        </w:rPr>
+      </w:pPr>
+      <w:r>
+        <w:rPr>
+          <w:rFonts w:ascii="Arial" w:hAnsi="Arial" w:cs="Arial"/>
+          <w:b/>
+          <w:color w:val="000000" w:themeColor="text1"/>
+        </w:rPr>
+        <w:t>Bibliography</w:t>
+      </w:r>
+    </w:p>
+    <w:p>
+      <w:pPr>
+        <w:rPr>
+          <w:rFonts w:ascii="Arial" w:hAnsi="Arial" w:cs="Arial"/>
+          <w:color w:val="000000" w:themeColor="text1"/>
+        </w:rPr>
+      </w:pPr>
+    </w:p>
+    <w:p>
+      <w:pPr>
+        <w:rPr>
+          <w:rFonts w:ascii="Arial" w:hAnsi="Arial" w:cs="Arial"/>
+          <w:color w:val="000000" w:themeColor="text1"/>
+        </w:rPr>
+      </w:pPr>
+      <w:r>
+        <w:rPr>
+          <w:rFonts w:ascii="Arial" w:hAnsi="Arial" w:cs="Arial"/>
+          <w:color w:val="000000" w:themeColor="text1"/>
+        </w:rPr>
+        <w:t>Buckland 2001</w:t>
+      </w:r>
+    </w:p>
+    <w:p>
+      <w:pPr>
+        <w:rPr>
+          <w:rFonts w:ascii="Arial" w:hAnsi="Arial" w:cs="Arial"/>
+          <w:color w:val="000000" w:themeColor="text1"/>
+        </w:rPr>
+      </w:pPr>
+      <w:r>
+        <w:rPr>
+          <w:rFonts w:ascii="Arial" w:hAnsi="Arial" w:cs="Arial"/>
+          <w:color w:val="000000" w:themeColor="text1"/>
+        </w:rPr>
+        <w:t>INTRODUCTION TO DISTANCE SAMPLING</w:t>
+      </w:r>
+    </w:p>
+    <w:p>
+      <w:pPr>
+        <w:rPr>
+          <w:rFonts w:ascii="Arial" w:hAnsi="Arial" w:cs="Arial"/>
+          <w:color w:val="000000" w:themeColor="text1"/>
+        </w:rPr>
+      </w:pPr>
+    </w:p>
+    <w:p>
+      <w:pPr>
+        <w:rPr>
+          <w:rFonts w:ascii="Arial" w:hAnsi="Arial" w:cs="Arial"/>
+          <w:color w:val="000000" w:themeColor="text1"/>
+        </w:rPr>
+      </w:pPr>
+      <w:r>
+        <w:rPr>
+          <w:rFonts w:ascii="Arial" w:hAnsi="Arial" w:cs="Arial"/>
+          <w:color w:val="000000" w:themeColor="text1"/>
+        </w:rPr>
+        <w:t xml:space="preserve">D. </w:t>
       </w:r>
       <w:proofErr w:type="spellStart"/>
       <w:r>
         <w:rPr>
           <w:rFonts w:ascii="Arial" w:hAnsi="Arial" w:cs="Arial"/>
-        </w:rPr>
-        <w:t>Buckand</w:t>
+          <w:color w:val="000000" w:themeColor="text1"/>
+        </w:rPr>
+        <w:t>Kinzey</w:t>
       </w:r>
       <w:proofErr w:type="spellEnd"/>
       <w:r>
         <w:rPr>
           <w:rFonts w:ascii="Arial" w:hAnsi="Arial" w:cs="Arial"/>
-        </w:rPr>
-        <w:t xml:space="preserve">, 2001 (p107)), however, losing some outliers will help reduce the number of parameters in the detection function and so reduce bias.  Truncation approaches include losing the </w:t>
-      </w:r>
-      <w:r>
-        <w:rPr>
-          <w:rFonts w:ascii="Arial" w:hAnsi="Arial" w:cs="Arial"/>
-        </w:rPr>
-        <w:lastRenderedPageBreak/>
-        <w:t xml:space="preserve">furthest </w:t>
-      </w:r>
-      <w:r>
-        <w:rPr>
-          <w:rFonts w:ascii="Arial" w:hAnsi="Arial" w:cs="Arial"/>
-        </w:rPr>
-        <w:t>5% or</w:t>
-      </w:r>
-      <w:r>
-        <w:rPr>
-          <w:rFonts w:ascii="Arial" w:hAnsi="Arial" w:cs="Arial"/>
-        </w:rPr>
-        <w:t xml:space="preserve"> fitting a preliminary model and losing any data for animals at a distance with less that 15% chance of detection.</w:t>
-      </w:r>
-    </w:p>
-    <w:p>
-      <w:pPr>
-        <w:rPr>
-          <w:rFonts w:ascii="Arial" w:hAnsi="Arial" w:cs="Arial"/>
-          <w:b/>
-        </w:rPr>
-      </w:pPr>
-    </w:p>
-    <w:p>
-      <w:pPr>
-        <w:rPr>
-          <w:rFonts w:ascii="Arial" w:hAnsi="Arial" w:cs="Arial"/>
-          <w:b/>
-        </w:rPr>
-      </w:pPr>
-      <w:r>
-        <w:rPr>
-          <w:rFonts w:ascii="Arial" w:hAnsi="Arial" w:cs="Arial"/>
-          <w:b/>
-        </w:rPr>
-        <w:t>Model</w:t>
-      </w:r>
-      <w:r>
-        <w:rPr>
-          <w:rFonts w:ascii="Arial" w:hAnsi="Arial" w:cs="Arial"/>
-          <w:b/>
-        </w:rPr>
-        <w:t xml:space="preserve"> Selection</w:t>
-      </w:r>
-    </w:p>
-    <w:p>
-      <w:pPr>
-        <w:rPr>
-          <w:rFonts w:ascii="Arial" w:hAnsi="Arial" w:cs="Arial"/>
+          <w:color w:val="000000" w:themeColor="text1"/>
+        </w:rPr>
+        <w:t xml:space="preserve"> 2002 </w:t>
+      </w:r>
+    </w:p>
+    <w:p>
+      <w:pPr>
+        <w:rPr>
+          <w:rFonts w:ascii="Arial" w:eastAsia="Times New Roman" w:hAnsi="Arial" w:cs="Arial"/>
+          <w:color w:val="000000" w:themeColor="text1"/>
+        </w:rPr>
+      </w:pPr>
+      <w:r>
+        <w:rPr>
+          <w:rFonts w:ascii="Arial" w:eastAsia="Times New Roman" w:hAnsi="Arial" w:cs="Arial"/>
+          <w:color w:val="000000" w:themeColor="text1"/>
+        </w:rPr>
+        <w:t>ACCURACY AND PRECISION OF PERPENDICULAR DISTANCE MEASUREMENTS IN SHIPBOARD LINE-TRANSECT SIGHTING SURVEYS</w:t>
+      </w:r>
+    </w:p>
+    <w:p>
+      <w:pPr>
+        <w:rPr>
+          <w:rFonts w:ascii="Arial" w:hAnsi="Arial" w:cs="Arial"/>
+          <w:color w:val="000000" w:themeColor="text1"/>
         </w:rPr>
       </w:pPr>
       <w:bookmarkStart w:id="0" w:name="_GoBack"/>
       <w:bookmarkEnd w:id="0"/>
-    </w:p>
-    <w:p>
-      <w:pPr>
-        <w:rPr>
-          <w:rFonts w:ascii="Arial" w:hAnsi="Arial" w:cs="Arial"/>
-          <w:b/>
-        </w:rPr>
-      </w:pPr>
-    </w:p>
-    <w:p>
-      <w:pPr>
-        <w:rPr>
-          <w:rFonts w:ascii="Arial" w:hAnsi="Arial" w:cs="Arial"/>
-          <w:b/>
-        </w:rPr>
-      </w:pPr>
-    </w:p>
-    <w:p>
-      <w:pPr>
-        <w:rPr>
-          <w:rFonts w:ascii="Arial" w:hAnsi="Arial" w:cs="Arial"/>
-          <w:b/>
-        </w:rPr>
-      </w:pPr>
-    </w:p>
-    <w:p>
-      <w:pPr>
-        <w:rPr>
-          <w:rFonts w:ascii="Arial" w:hAnsi="Arial" w:cs="Arial"/>
-          <w:b/>
-        </w:rPr>
-      </w:pPr>
-      <w:r>
-        <w:rPr>
-          <w:rFonts w:ascii="Arial" w:hAnsi="Arial" w:cs="Arial"/>
-          <w:b/>
-        </w:rPr>
-        <w:br w:type="page"/>
-      </w:r>
-    </w:p>
-    <w:p>
-      <w:pPr>
-        <w:rPr>
-          <w:rFonts w:ascii="Arial" w:hAnsi="Arial" w:cs="Arial"/>
-        </w:rPr>
-      </w:pPr>
-    </w:p>
-    <w:p>
-      <w:pPr>
-        <w:rPr>
-          <w:rFonts w:ascii="Arial" w:hAnsi="Arial" w:cs="Arial"/>
-        </w:rPr>
-      </w:pPr>
-    </w:p>
-    <w:p>
-      <w:pPr>
-        <w:rPr>
-          <w:rFonts w:ascii="Arial" w:hAnsi="Arial" w:cs="Arial"/>
-          <w:color w:val="000000" w:themeColor="text1"/>
-        </w:rPr>
-      </w:pPr>
-      <w:r>
-        <w:rPr>
-          <w:rFonts w:ascii="Arial" w:hAnsi="Arial" w:cs="Arial"/>
-          <w:color w:val="000000" w:themeColor="text1"/>
-        </w:rPr>
-        <w:t>Buckland 2001</w:t>
-      </w:r>
-    </w:p>
-    <w:p>
-      <w:pPr>
-        <w:rPr>
-          <w:rFonts w:ascii="Arial" w:hAnsi="Arial" w:cs="Arial"/>
-          <w:color w:val="000000" w:themeColor="text1"/>
-        </w:rPr>
-      </w:pPr>
-      <w:r>
-        <w:rPr>
-          <w:rFonts w:ascii="Arial" w:hAnsi="Arial" w:cs="Arial"/>
-          <w:color w:val="000000" w:themeColor="text1"/>
-        </w:rPr>
-        <w:t>INTRODUCTION TO DISTANCE SAMPLING</w:t>
-      </w:r>
-    </w:p>
-    <w:p>
-      <w:pPr>
-        <w:rPr>
-          <w:rFonts w:ascii="Arial" w:hAnsi="Arial" w:cs="Arial"/>
-          <w:color w:val="000000" w:themeColor="text1"/>
-        </w:rPr>
-      </w:pPr>
-    </w:p>
-    <w:p>
-      <w:pPr>
-        <w:rPr>
-          <w:rFonts w:ascii="Arial" w:hAnsi="Arial" w:cs="Arial"/>
-          <w:color w:val="000000" w:themeColor="text1"/>
-        </w:rPr>
-      </w:pPr>
-      <w:r>
-        <w:rPr>
-          <w:rFonts w:ascii="Arial" w:hAnsi="Arial" w:cs="Arial"/>
-          <w:color w:val="000000" w:themeColor="text1"/>
-        </w:rPr>
-        <w:t xml:space="preserve">D. </w:t>
-      </w:r>
-      <w:proofErr w:type="spellStart"/>
-      <w:r>
-        <w:rPr>
-          <w:rFonts w:ascii="Arial" w:hAnsi="Arial" w:cs="Arial"/>
-          <w:color w:val="000000" w:themeColor="text1"/>
-        </w:rPr>
-        <w:t>Kinzey</w:t>
-      </w:r>
-      <w:proofErr w:type="spellEnd"/>
-      <w:r>
-        <w:rPr>
-          <w:rFonts w:ascii="Arial" w:hAnsi="Arial" w:cs="Arial"/>
-          <w:color w:val="000000" w:themeColor="text1"/>
-        </w:rPr>
-        <w:t xml:space="preserve"> 2002 </w:t>
-      </w:r>
-    </w:p>
-    <w:p>
-      <w:pPr>
-        <w:rPr>
-          <w:rFonts w:ascii="Arial" w:eastAsia="Times New Roman" w:hAnsi="Arial" w:cs="Arial"/>
-          <w:color w:val="000000" w:themeColor="text1"/>
-        </w:rPr>
-      </w:pPr>
-      <w:r>
-        <w:rPr>
-          <w:rFonts w:ascii="Arial" w:eastAsia="Times New Roman" w:hAnsi="Arial" w:cs="Arial"/>
-          <w:color w:val="000000" w:themeColor="text1"/>
-        </w:rPr>
-        <w:t>ACCURACY AND PRECISION OF PERPENDICULAR DISTANCE MEASUREMENTS IN SHIPBOARD LINE-TRANSECT SIGHTING SURVEYS</w:t>
-      </w:r>
-    </w:p>
-    <w:p>
-      <w:pPr>
-        <w:rPr>
-          <w:rFonts w:ascii="Arial" w:hAnsi="Arial" w:cs="Arial"/>
-          <w:color w:val="000000" w:themeColor="text1"/>
-        </w:rPr>
-      </w:pPr>
     </w:p>
     <w:p>
       <w:pPr>
@@ -1674,8 +2072,192 @@
       </w:pPr>
     </w:lvl>
   </w:abstractNum>
+  <w:abstractNum w:abstractNumId="1" w15:restartNumberingAfterBreak="0">
+    <w:nsid w:val="3D616202"/>
+    <w:multiLevelType w:val="hybridMultilevel"/>
+    <w:tmpl w:val="6EFC44E8"/>
+    <w:lvl w:ilvl="0" w:tplc="FC029E82">
+      <w:start w:val="1"/>
+      <w:numFmt w:val="decimal"/>
+      <w:lvlText w:val="%1."/>
+      <w:lvlJc w:val="left"/>
+      <w:pPr>
+        <w:ind w:left="420" w:hanging="360"/>
+      </w:pPr>
+      <w:rPr>
+        <w:rFonts w:hint="default"/>
+      </w:rPr>
+    </w:lvl>
+    <w:lvl w:ilvl="1" w:tplc="04090019" w:tentative="1">
+      <w:start w:val="1"/>
+      <w:numFmt w:val="lowerLetter"/>
+      <w:lvlText w:val="%2."/>
+      <w:lvlJc w:val="left"/>
+      <w:pPr>
+        <w:ind w:left="1140" w:hanging="360"/>
+      </w:pPr>
+    </w:lvl>
+    <w:lvl w:ilvl="2" w:tplc="0409001B" w:tentative="1">
+      <w:start w:val="1"/>
+      <w:numFmt w:val="lowerRoman"/>
+      <w:lvlText w:val="%3."/>
+      <w:lvlJc w:val="right"/>
+      <w:pPr>
+        <w:ind w:left="1860" w:hanging="180"/>
+      </w:pPr>
+    </w:lvl>
+    <w:lvl w:ilvl="3" w:tplc="0409000F" w:tentative="1">
+      <w:start w:val="1"/>
+      <w:numFmt w:val="decimal"/>
+      <w:lvlText w:val="%4."/>
+      <w:lvlJc w:val="left"/>
+      <w:pPr>
+        <w:ind w:left="2580" w:hanging="360"/>
+      </w:pPr>
+    </w:lvl>
+    <w:lvl w:ilvl="4" w:tplc="04090019" w:tentative="1">
+      <w:start w:val="1"/>
+      <w:numFmt w:val="lowerLetter"/>
+      <w:lvlText w:val="%5."/>
+      <w:lvlJc w:val="left"/>
+      <w:pPr>
+        <w:ind w:left="3300" w:hanging="360"/>
+      </w:pPr>
+    </w:lvl>
+    <w:lvl w:ilvl="5" w:tplc="0409001B" w:tentative="1">
+      <w:start w:val="1"/>
+      <w:numFmt w:val="lowerRoman"/>
+      <w:lvlText w:val="%6."/>
+      <w:lvlJc w:val="right"/>
+      <w:pPr>
+        <w:ind w:left="4020" w:hanging="180"/>
+      </w:pPr>
+    </w:lvl>
+    <w:lvl w:ilvl="6" w:tplc="0409000F" w:tentative="1">
+      <w:start w:val="1"/>
+      <w:numFmt w:val="decimal"/>
+      <w:lvlText w:val="%7."/>
+      <w:lvlJc w:val="left"/>
+      <w:pPr>
+        <w:ind w:left="4740" w:hanging="360"/>
+      </w:pPr>
+    </w:lvl>
+    <w:lvl w:ilvl="7" w:tplc="04090019" w:tentative="1">
+      <w:start w:val="1"/>
+      <w:numFmt w:val="lowerLetter"/>
+      <w:lvlText w:val="%8."/>
+      <w:lvlJc w:val="left"/>
+      <w:pPr>
+        <w:ind w:left="5460" w:hanging="360"/>
+      </w:pPr>
+    </w:lvl>
+    <w:lvl w:ilvl="8" w:tplc="0409001B" w:tentative="1">
+      <w:start w:val="1"/>
+      <w:numFmt w:val="lowerRoman"/>
+      <w:lvlText w:val="%9."/>
+      <w:lvlJc w:val="right"/>
+      <w:pPr>
+        <w:ind w:left="6180" w:hanging="180"/>
+      </w:pPr>
+    </w:lvl>
+  </w:abstractNum>
+  <w:abstractNum w:abstractNumId="2" w15:restartNumberingAfterBreak="0">
+    <w:nsid w:val="58F14DD7"/>
+    <w:multiLevelType w:val="hybridMultilevel"/>
+    <w:tmpl w:val="D2AEFA82"/>
+    <w:lvl w:ilvl="0" w:tplc="0409000F">
+      <w:start w:val="1"/>
+      <w:numFmt w:val="decimal"/>
+      <w:lvlText w:val="%1."/>
+      <w:lvlJc w:val="left"/>
+      <w:pPr>
+        <w:ind w:left="720" w:hanging="360"/>
+      </w:pPr>
+      <w:rPr>
+        <w:rFonts w:hint="default"/>
+      </w:rPr>
+    </w:lvl>
+    <w:lvl w:ilvl="1" w:tplc="04090019" w:tentative="1">
+      <w:start w:val="1"/>
+      <w:numFmt w:val="lowerLetter"/>
+      <w:lvlText w:val="%2."/>
+      <w:lvlJc w:val="left"/>
+      <w:pPr>
+        <w:ind w:left="1440" w:hanging="360"/>
+      </w:pPr>
+    </w:lvl>
+    <w:lvl w:ilvl="2" w:tplc="0409001B" w:tentative="1">
+      <w:start w:val="1"/>
+      <w:numFmt w:val="lowerRoman"/>
+      <w:lvlText w:val="%3."/>
+      <w:lvlJc w:val="right"/>
+      <w:pPr>
+        <w:ind w:left="2160" w:hanging="180"/>
+      </w:pPr>
+    </w:lvl>
+    <w:lvl w:ilvl="3" w:tplc="0409000F" w:tentative="1">
+      <w:start w:val="1"/>
+      <w:numFmt w:val="decimal"/>
+      <w:lvlText w:val="%4."/>
+      <w:lvlJc w:val="left"/>
+      <w:pPr>
+        <w:ind w:left="2880" w:hanging="360"/>
+      </w:pPr>
+    </w:lvl>
+    <w:lvl w:ilvl="4" w:tplc="04090019" w:tentative="1">
+      <w:start w:val="1"/>
+      <w:numFmt w:val="lowerLetter"/>
+      <w:lvlText w:val="%5."/>
+      <w:lvlJc w:val="left"/>
+      <w:pPr>
+        <w:ind w:left="3600" w:hanging="360"/>
+      </w:pPr>
+    </w:lvl>
+    <w:lvl w:ilvl="5" w:tplc="0409001B" w:tentative="1">
+      <w:start w:val="1"/>
+      <w:numFmt w:val="lowerRoman"/>
+      <w:lvlText w:val="%6."/>
+      <w:lvlJc w:val="right"/>
+      <w:pPr>
+        <w:ind w:left="4320" w:hanging="180"/>
+      </w:pPr>
+    </w:lvl>
+    <w:lvl w:ilvl="6" w:tplc="0409000F" w:tentative="1">
+      <w:start w:val="1"/>
+      <w:numFmt w:val="decimal"/>
+      <w:lvlText w:val="%7."/>
+      <w:lvlJc w:val="left"/>
+      <w:pPr>
+        <w:ind w:left="5040" w:hanging="360"/>
+      </w:pPr>
+    </w:lvl>
+    <w:lvl w:ilvl="7" w:tplc="04090019" w:tentative="1">
+      <w:start w:val="1"/>
+      <w:numFmt w:val="lowerLetter"/>
+      <w:lvlText w:val="%8."/>
+      <w:lvlJc w:val="left"/>
+      <w:pPr>
+        <w:ind w:left="5760" w:hanging="360"/>
+      </w:pPr>
+    </w:lvl>
+    <w:lvl w:ilvl="8" w:tplc="0409001B" w:tentative="1">
+      <w:start w:val="1"/>
+      <w:numFmt w:val="lowerRoman"/>
+      <w:lvlText w:val="%9."/>
+      <w:lvlJc w:val="right"/>
+      <w:pPr>
+        <w:ind w:left="6480" w:hanging="180"/>
+      </w:pPr>
+    </w:lvl>
+  </w:abstractNum>
   <w:num w:numId="1">
     <w:abstractNumId w:val="0"/>
+  </w:num>
+  <w:num w:numId="2">
+    <w:abstractNumId w:val="2"/>
+  </w:num>
+  <w:num w:numId="3">
+    <w:abstractNumId w:val="1"/>
   </w:num>
 </w:numbering>
 </file>

</xml_diff>

<commit_message>
Starting to choose model
</commit_message>
<xml_diff>
--- a/HareAnalysis.docx
+++ b/HareAnalysis.docx
@@ -665,24 +665,14 @@
       <w:r>
         <w:t xml:space="preserve">Figure </w:t>
       </w:r>
-      <w:r>
-        <w:fldChar w:fldCharType="begin"/>
-      </w:r>
-      <w:r>
-        <w:instrText xml:space="preserve"> SEQ Figure \* ARABIC </w:instrText>
-      </w:r>
-      <w:r>
-        <w:fldChar w:fldCharType="separate"/>
-      </w:r>
-      <w:r>
-        <w:rPr>
-          <w:noProof/>
-        </w:rPr>
-        <w:t>2</w:t>
-      </w:r>
-      <w:r>
-        <w:fldChar w:fldCharType="end"/>
-      </w:r>
+      <w:fldSimple w:instr=" SEQ Figure \* ARABIC ">
+        <w:r>
+          <w:rPr>
+            <w:noProof/>
+          </w:rPr>
+          <w:t>2</w:t>
+        </w:r>
+      </w:fldSimple>
       <w:r>
         <w:t xml:space="preserve"> Effects of Smearing the Measured Angle</w:t>
       </w:r>
@@ -798,24 +788,14 @@
       <w:r>
         <w:t xml:space="preserve">Figure </w:t>
       </w:r>
-      <w:r>
-        <w:fldChar w:fldCharType="begin"/>
-      </w:r>
-      <w:r>
-        <w:instrText xml:space="preserve"> SEQ Figure \* ARABIC </w:instrText>
-      </w:r>
-      <w:r>
-        <w:fldChar w:fldCharType="separate"/>
-      </w:r>
-      <w:r>
-        <w:rPr>
-          <w:noProof/>
-        </w:rPr>
-        <w:t>3</w:t>
-      </w:r>
-      <w:r>
-        <w:fldChar w:fldCharType="end"/>
-      </w:r>
+      <w:fldSimple w:instr=" SEQ Figure \* ARABIC ">
+        <w:r>
+          <w:rPr>
+            <w:noProof/>
+          </w:rPr>
+          <w:t>3</w:t>
+        </w:r>
+      </w:fldSimple>
       <w:r>
         <w:t xml:space="preserve"> Distance of Animals from Observer </w:t>
       </w:r>
@@ -1301,24 +1281,14 @@
       <w:r>
         <w:t xml:space="preserve">Figure </w:t>
       </w:r>
-      <w:r>
-        <w:fldChar w:fldCharType="begin"/>
-      </w:r>
-      <w:r>
-        <w:instrText xml:space="preserve"> SEQ Figure \* ARABIC </w:instrText>
-      </w:r>
-      <w:r>
-        <w:fldChar w:fldCharType="separate"/>
-      </w:r>
-      <w:r>
-        <w:rPr>
-          <w:noProof/>
-        </w:rPr>
-        <w:t>4</w:t>
-      </w:r>
-      <w:r>
-        <w:fldChar w:fldCharType="end"/>
-      </w:r>
+      <w:fldSimple w:instr=" SEQ Figure \* ARABIC ">
+        <w:r>
+          <w:rPr>
+            <w:noProof/>
+          </w:rPr>
+          <w:t>4</w:t>
+        </w:r>
+      </w:fldSimple>
       <w:r>
         <w:t xml:space="preserve"> Detection of Large Clusters at Distance</w:t>
       </w:r>
@@ -1592,25 +1562,7 @@
         <w:rPr>
           <w:rFonts w:ascii="Arial" w:hAnsi="Arial" w:cs="Arial"/>
         </w:rPr>
-        <w:t xml:space="preserve"> </w:t>
-      </w:r>
-      <w:r>
-        <w:rPr>
-          <w:rFonts w:ascii="Arial" w:hAnsi="Arial" w:cs="Arial"/>
-        </w:rPr>
-        <w:t>(Buck</w:t>
-      </w:r>
-      <w:r>
-        <w:rPr>
-          <w:rFonts w:ascii="Arial" w:hAnsi="Arial" w:cs="Arial"/>
-        </w:rPr>
-        <w:t>l</w:t>
-      </w:r>
-      <w:r>
-        <w:rPr>
-          <w:rFonts w:ascii="Arial" w:hAnsi="Arial" w:cs="Arial"/>
-        </w:rPr>
-        <w:t>and, 2001 (p107))</w:t>
+        <w:t xml:space="preserve"> (Buckland, 2001 (p107))</w:t>
       </w:r>
       <w:r>
         <w:rPr>
@@ -1759,6 +1711,77 @@
           <w:rFonts w:ascii="Arial" w:hAnsi="Arial" w:cs="Arial"/>
         </w:rPr>
       </w:pPr>
+      <w:r>
+        <w:rPr>
+          <w:rFonts w:ascii="Arial" w:hAnsi="Arial" w:cs="Arial"/>
+        </w:rPr>
+        <w:t>The problem with working is that model fits are not always repeatable when comparing two different smears.</w:t>
+      </w:r>
+    </w:p>
+    <w:p>
+      <w:pPr>
+        <w:rPr>
+          <w:rFonts w:ascii="Arial" w:hAnsi="Arial" w:cs="Arial"/>
+        </w:rPr>
+      </w:pPr>
+      <w:r>
+        <w:rPr>
+          <w:rFonts w:ascii="Arial" w:hAnsi="Arial" w:cs="Arial"/>
+        </w:rPr>
+        <w:t>Many models that have a reasonable fit show that either far more than 100% of animals were seen at 0 or many less.</w:t>
+      </w:r>
+    </w:p>
+    <w:p>
+      <w:pPr>
+        <w:rPr>
+          <w:rFonts w:ascii="Arial" w:hAnsi="Arial" w:cs="Arial"/>
+        </w:rPr>
+      </w:pPr>
+      <w:r>
+        <w:rPr>
+          <w:rFonts w:ascii="Arial" w:hAnsi="Arial" w:cs="Arial"/>
+        </w:rPr>
+        <w:t xml:space="preserve">The model chosen has a good fit and shows that 100% of animals were seen at 0.  The model has a </w:t>
+      </w:r>
+      <w:r>
+        <w:rPr>
+          <w:rFonts w:ascii="Arial" w:hAnsi="Arial" w:cs="Arial"/>
+        </w:rPr>
+        <w:t>shoulder;</w:t>
+      </w:r>
+      <w:r>
+        <w:rPr>
+          <w:rFonts w:ascii="Arial" w:hAnsi="Arial" w:cs="Arial"/>
+        </w:rPr>
+        <w:t xml:space="preserve"> however, the shoulder sits very close to 0 and the first group does not sit within the shoulder.</w:t>
+      </w:r>
+      <w:r>
+        <w:rPr>
+          <w:rFonts w:ascii="Arial" w:hAnsi="Arial" w:cs="Arial"/>
+        </w:rPr>
+        <w:t xml:space="preserve">  Cluster size bias is handled by having size as a covariate.  The data is truncated at 400m which only removes 4 sightings.</w:t>
+      </w:r>
+    </w:p>
+    <w:p>
+      <w:pPr>
+        <w:rPr>
+          <w:rFonts w:ascii="Arial" w:hAnsi="Arial" w:cs="Arial"/>
+        </w:rPr>
+      </w:pPr>
+      <w:r>
+        <w:rPr>
+          <w:rFonts w:ascii="Arial" w:hAnsi="Arial" w:cs="Arial"/>
+        </w:rPr>
+        <w:t xml:space="preserve">The first group needs to be about 25m </w:t>
+      </w:r>
+      <w:r>
+        <w:rPr>
+          <w:rFonts w:ascii="Arial" w:hAnsi="Arial" w:cs="Arial"/>
+        </w:rPr>
+        <w:t>and you need a long tail off to create a good probability curve.</w:t>
+      </w:r>
+      <w:bookmarkStart w:id="0" w:name="_GoBack"/>
+      <w:bookmarkEnd w:id="0"/>
     </w:p>
     <w:p>
       <w:pPr>
@@ -1929,8 +1952,6 @@
           <w:color w:val="000000" w:themeColor="text1"/>
         </w:rPr>
       </w:pPr>
-      <w:bookmarkStart w:id="0" w:name="_GoBack"/>
-      <w:bookmarkEnd w:id="0"/>
     </w:p>
     <w:p>
       <w:pPr>

</xml_diff>

<commit_message>
Updating report and results
</commit_message>
<xml_diff>
--- a/HareAnalysis.docx
+++ b/HareAnalysis.docx
@@ -69,7 +69,19 @@
         <w:rPr>
           <w:rFonts w:ascii="Arial" w:hAnsi="Arial" w:cs="Arial"/>
         </w:rPr>
-        <w:t xml:space="preserve"> close to the transect line.   While distances were measured accurately using a laser range finder, the angles were taken with a compass.</w:t>
+        <w:t xml:space="preserve"> close to the transect line.   While distances </w:t>
+      </w:r>
+      <w:r>
+        <w:rPr>
+          <w:rFonts w:ascii="Arial" w:hAnsi="Arial" w:cs="Arial"/>
+        </w:rPr>
+        <w:t>are presumed to be</w:t>
+      </w:r>
+      <w:r>
+        <w:rPr>
+          <w:rFonts w:ascii="Arial" w:hAnsi="Arial" w:cs="Arial"/>
+        </w:rPr>
+        <w:t xml:space="preserve"> measured accurately using a laser range finder, the angles were taken with a compass.</w:t>
       </w:r>
       <w:r>
         <w:rPr>
@@ -81,61 +93,169 @@
         <w:rPr>
           <w:rFonts w:ascii="Arial" w:hAnsi="Arial" w:cs="Arial"/>
         </w:rPr>
-        <w:t>Analysis of the angles measured in</w:t>
-      </w:r>
-      <w:r>
-        <w:rPr>
-          <w:rFonts w:ascii="Arial" w:hAnsi="Arial" w:cs="Arial"/>
-        </w:rPr>
-        <w:t xml:space="preserve"> the bottom left histogram of</w:t>
-      </w:r>
-      <w:r>
-        <w:rPr>
-          <w:rFonts w:ascii="Arial" w:hAnsi="Arial" w:cs="Arial"/>
-        </w:rPr>
-        <w:t xml:space="preserve"> Figure 1 shows that they have been rounded to the nearest 10 degrees</w:t>
-      </w:r>
-      <w:r>
-        <w:rPr>
-          <w:rFonts w:ascii="Arial" w:hAnsi="Arial" w:cs="Arial"/>
-        </w:rPr>
-        <w:t>, as well as angles under 20 being heaped to 0.</w:t>
-      </w:r>
-    </w:p>
-    <w:p>
-      <w:pPr>
-        <w:rPr>
-          <w:rFonts w:ascii="Arial" w:eastAsia="Times New Roman" w:hAnsi="Arial" w:cs="Arial"/>
-        </w:rPr>
-      </w:pPr>
-      <w:r>
-        <w:rPr>
-          <w:rFonts w:ascii="Arial" w:eastAsia="Times New Roman" w:hAnsi="Arial" w:cs="Arial"/>
+        <w:t>The</w:t>
+      </w:r>
+      <w:r>
+        <w:rPr>
+          <w:rFonts w:ascii="Arial" w:hAnsi="Arial" w:cs="Arial"/>
+        </w:rPr>
+        <w:t xml:space="preserve"> angles measured in</w:t>
+      </w:r>
+      <w:r>
+        <w:rPr>
+          <w:rFonts w:ascii="Arial" w:hAnsi="Arial" w:cs="Arial"/>
+        </w:rPr>
+        <w:t xml:space="preserve"> the </w:t>
+      </w:r>
+      <w:r>
+        <w:rPr>
+          <w:rFonts w:ascii="Arial" w:hAnsi="Arial" w:cs="Arial"/>
+        </w:rPr>
+        <w:t>field are shown at the bottom</w:t>
+      </w:r>
+      <w:r>
+        <w:rPr>
+          <w:rFonts w:ascii="Arial" w:hAnsi="Arial" w:cs="Arial"/>
+        </w:rPr>
+        <w:t xml:space="preserve"> </w:t>
+      </w:r>
+      <w:r>
+        <w:rPr>
+          <w:rFonts w:ascii="Arial" w:hAnsi="Arial" w:cs="Arial"/>
+        </w:rPr>
+        <w:t>right</w:t>
+      </w:r>
+      <w:r>
+        <w:rPr>
+          <w:rFonts w:ascii="Arial" w:hAnsi="Arial" w:cs="Arial"/>
+        </w:rPr>
+        <w:t xml:space="preserve"> of</w:t>
+      </w:r>
+      <w:r>
+        <w:rPr>
+          <w:rFonts w:ascii="Arial" w:hAnsi="Arial" w:cs="Arial"/>
+        </w:rPr>
+        <w:t xml:space="preserve"> Figure 1</w:t>
+      </w:r>
+      <w:r>
+        <w:rPr>
+          <w:rFonts w:ascii="Arial" w:hAnsi="Arial" w:cs="Arial"/>
+        </w:rPr>
+        <w:t>, t</w:t>
+      </w:r>
+      <w:r>
+        <w:rPr>
+          <w:rFonts w:ascii="Arial" w:hAnsi="Arial" w:cs="Arial"/>
+        </w:rPr>
+        <w:t xml:space="preserve">his suggests </w:t>
+      </w:r>
+      <w:r>
+        <w:rPr>
+          <w:rFonts w:ascii="Arial" w:hAnsi="Arial" w:cs="Arial"/>
+        </w:rPr>
+        <w:t xml:space="preserve">that </w:t>
+      </w:r>
+      <w:r>
+        <w:rPr>
+          <w:rFonts w:ascii="Arial" w:hAnsi="Arial" w:cs="Arial"/>
+        </w:rPr>
+        <w:t>the angles have been</w:t>
+      </w:r>
+      <w:r>
+        <w:rPr>
+          <w:rFonts w:ascii="Arial" w:hAnsi="Arial" w:cs="Arial"/>
+        </w:rPr>
+        <w:t xml:space="preserve"> rounded to the nearest 10 degrees</w:t>
+      </w:r>
+      <w:r>
+        <w:rPr>
+          <w:rFonts w:ascii="Arial" w:hAnsi="Arial" w:cs="Arial"/>
+        </w:rPr>
+        <w:t xml:space="preserve"> and that</w:t>
+      </w:r>
+      <w:r>
+        <w:rPr>
+          <w:rFonts w:ascii="Arial" w:hAnsi="Arial" w:cs="Arial"/>
+        </w:rPr>
+        <w:t xml:space="preserve"> angles under 20 </w:t>
+      </w:r>
+      <w:r>
+        <w:rPr>
+          <w:rFonts w:ascii="Arial" w:hAnsi="Arial" w:cs="Arial"/>
+        </w:rPr>
+        <w:t>have been</w:t>
+      </w:r>
+      <w:r>
+        <w:rPr>
+          <w:rFonts w:ascii="Arial" w:hAnsi="Arial" w:cs="Arial"/>
+        </w:rPr>
+        <w:t xml:space="preserve"> heaped to 0.</w:t>
+      </w:r>
+      <w:r>
+        <w:rPr>
+          <w:rFonts w:ascii="Arial" w:hAnsi="Arial" w:cs="Arial"/>
+        </w:rPr>
+        <w:t xml:space="preserve">  The distances measured from the observer seem to show some heaping to 25m, 50m</w:t>
+      </w:r>
+      <w:r>
+        <w:rPr>
+          <w:rFonts w:ascii="Arial" w:hAnsi="Arial" w:cs="Arial"/>
+        </w:rPr>
+        <w:t xml:space="preserve">, </w:t>
+      </w:r>
+      <w:r>
+        <w:rPr>
+          <w:rFonts w:ascii="Arial" w:hAnsi="Arial" w:cs="Arial"/>
+        </w:rPr>
+        <w:t>100m</w:t>
+      </w:r>
+      <w:r>
+        <w:rPr>
+          <w:rFonts w:ascii="Arial" w:hAnsi="Arial" w:cs="Arial"/>
+        </w:rPr>
+        <w:t>, 350m and 400m</w:t>
+      </w:r>
+      <w:r>
+        <w:rPr>
+          <w:rFonts w:ascii="Arial" w:hAnsi="Arial" w:cs="Arial"/>
+        </w:rPr>
+        <w:t>.</w:t>
+      </w:r>
+    </w:p>
+    <w:p>
+      <w:pPr>
+        <w:rPr>
+          <w:rFonts w:ascii="Times New Roman" w:eastAsia="Times New Roman" w:hAnsi="Times New Roman" w:cs="Times New Roman"/>
+        </w:rPr>
+      </w:pPr>
+      <w:r>
+        <w:rPr>
+          <w:rFonts w:ascii="Times New Roman" w:eastAsia="Times New Roman" w:hAnsi="Times New Roman" w:cs="Times New Roman"/>
         </w:rPr>
         <w:fldChar w:fldCharType="begin"/>
       </w:r>
       <w:r>
         <w:rPr>
-          <w:rFonts w:ascii="Arial" w:eastAsia="Times New Roman" w:hAnsi="Arial" w:cs="Arial"/>
-        </w:rPr>
-        <w:instrText xml:space="preserve"> INCLUDEPICTURE "/var/folders/qx/f0f76y053hv4sg4xtzqxxsl8znr1rw/T/com.microsoft.Word/WebArchiveCopyPasteTempFiles/00002d.png" \* MERGEFORMATINET </w:instrText>
-      </w:r>
-      <w:r>
-        <w:rPr>
-          <w:rFonts w:ascii="Arial" w:eastAsia="Times New Roman" w:hAnsi="Arial" w:cs="Arial"/>
+          <w:rFonts w:ascii="Times New Roman" w:eastAsia="Times New Roman" w:hAnsi="Times New Roman" w:cs="Times New Roman"/>
+        </w:rPr>
+        <w:instrText xml:space="preserve"> INCLUDEPICTURE "/var/folders/qx/f0f76y053hv4sg4xtzqxxsl8znr1rw/T/com.microsoft.Word/WebArchiveCopyPasteTempFiles/000025.png" \* MERGEFORMATINET </w:instrText>
+      </w:r>
+      <w:r>
+        <w:rPr>
+          <w:rFonts w:ascii="Times New Roman" w:eastAsia="Times New Roman" w:hAnsi="Times New Roman" w:cs="Times New Roman"/>
         </w:rPr>
         <w:fldChar w:fldCharType="separate"/>
       </w:r>
       <w:r>
         <w:rPr>
-          <w:rFonts w:ascii="Arial" w:eastAsia="Times New Roman" w:hAnsi="Arial" w:cs="Arial"/>
+          <w:rFonts w:ascii="Times New Roman" w:eastAsia="Times New Roman" w:hAnsi="Times New Roman" w:cs="Times New Roman"/>
           <w:noProof/>
         </w:rPr>
         <w:drawing>
-          <wp:inline distT="0" distB="0" distL="0" distR="0" wp14:anchorId="13F4C682" wp14:editId="552EF48F">
-            <wp:extent cx="5727700" cy="3538855"/>
-            <wp:effectExtent l="0" t="0" r="0" b="4445"/>
-            <wp:docPr id="4" name="Picture 4" descr="/var/folders/qx/f0f76y053hv4sg4xtzqxxsl8znr1rw/T/com.microsoft.Word/WebArchiveCopyPasteTempFiles/00002d.png"/>
+          <wp:inline distT="0" distB="0" distL="0" distR="0" wp14:anchorId="59834CD8" wp14:editId="1B7ADB5B">
+            <wp:extent cx="5727700" cy="3540125"/>
+            <wp:effectExtent l="0" t="0" r="0" b="3175"/>
+            <wp:docPr id="1" name="Picture 1" descr="/var/folders/qx/f0f76y053hv4sg4xtzqxxsl8znr1rw/T/com.microsoft.Word/WebArchiveCopyPasteTempFiles/000025.png"/>
             <wp:cNvGraphicFramePr>
               <a:graphicFrameLocks xmlns:a="http://schemas.openxmlformats.org/drawingml/2006/main" noChangeAspect="1"/>
             </wp:cNvGraphicFramePr>
@@ -143,7 +263,7 @@
               <a:graphicData uri="http://schemas.openxmlformats.org/drawingml/2006/picture">
                 <pic:pic xmlns:pic="http://schemas.openxmlformats.org/drawingml/2006/picture">
                   <pic:nvPicPr>
-                    <pic:cNvPr id="0" name="Picture 9" descr="/var/folders/qx/f0f76y053hv4sg4xtzqxxsl8znr1rw/T/com.microsoft.Word/WebArchiveCopyPasteTempFiles/00002d.png"/>
+                    <pic:cNvPr id="0" name="Picture 1" descr="/var/folders/qx/f0f76y053hv4sg4xtzqxxsl8znr1rw/T/com.microsoft.Word/WebArchiveCopyPasteTempFiles/000025.png"/>
                     <pic:cNvPicPr>
                       <a:picLocks noChangeAspect="1" noChangeArrowheads="1"/>
                     </pic:cNvPicPr>
@@ -164,7 +284,7 @@
                   <pic:spPr bwMode="auto">
                     <a:xfrm>
                       <a:off x="0" y="0"/>
-                      <a:ext cx="5727700" cy="3538855"/>
+                      <a:ext cx="5727700" cy="3540125"/>
                     </a:xfrm>
                     <a:prstGeom prst="rect">
                       <a:avLst/>
@@ -182,7 +302,7 @@
       </w:r>
       <w:r>
         <w:rPr>
-          <w:rFonts w:ascii="Arial" w:eastAsia="Times New Roman" w:hAnsi="Arial" w:cs="Arial"/>
+          <w:rFonts w:ascii="Times New Roman" w:eastAsia="Times New Roman" w:hAnsi="Times New Roman" w:cs="Times New Roman"/>
         </w:rPr>
         <w:fldChar w:fldCharType="end"/>
       </w:r>
@@ -573,7 +693,9 @@
     </w:p>
     <w:p>
       <w:pPr>
-        <w:keepNext/>
+        <w:rPr>
+          <w:rFonts w:ascii="Times New Roman" w:eastAsia="Times New Roman" w:hAnsi="Times New Roman" w:cs="Times New Roman"/>
+        </w:rPr>
       </w:pPr>
       <w:r>
         <w:rPr>
@@ -586,7 +708,7 @@
         <w:rPr>
           <w:rFonts w:ascii="Times New Roman" w:eastAsia="Times New Roman" w:hAnsi="Times New Roman" w:cs="Times New Roman"/>
         </w:rPr>
-        <w:instrText xml:space="preserve"> INCLUDEPICTURE "/var/folders/qx/f0f76y053hv4sg4xtzqxxsl8znr1rw/T/com.microsoft.Word/WebArchiveCopyPasteTempFiles/000037.png" \* MERGEFORMATINET </w:instrText>
+        <w:instrText xml:space="preserve"> INCLUDEPICTURE "/var/folders/qx/f0f76y053hv4sg4xtzqxxsl8znr1rw/T/com.microsoft.Word/WebArchiveCopyPasteTempFiles/000099.png" \* MERGEFORMATINET </w:instrText>
       </w:r>
       <w:r>
         <w:rPr>
@@ -600,10 +722,10 @@
           <w:noProof/>
         </w:rPr>
         <w:drawing>
-          <wp:inline distT="0" distB="0" distL="0" distR="0" wp14:anchorId="5818660A" wp14:editId="79FA1AFE">
-            <wp:extent cx="5727700" cy="3538855"/>
-            <wp:effectExtent l="0" t="0" r="0" b="4445"/>
-            <wp:docPr id="5" name="Picture 5" descr="/var/folders/qx/f0f76y053hv4sg4xtzqxxsl8znr1rw/T/com.microsoft.Word/WebArchiveCopyPasteTempFiles/000037.png"/>
+          <wp:inline distT="0" distB="0" distL="0" distR="0" wp14:anchorId="1A8E0602" wp14:editId="0F9FCAC5">
+            <wp:extent cx="5727700" cy="3540125"/>
+            <wp:effectExtent l="0" t="0" r="0" b="3175"/>
+            <wp:docPr id="3" name="Picture 3" descr="/var/folders/qx/f0f76y053hv4sg4xtzqxxsl8znr1rw/T/com.microsoft.Word/WebArchiveCopyPasteTempFiles/000099.png"/>
             <wp:cNvGraphicFramePr>
               <a:graphicFrameLocks xmlns:a="http://schemas.openxmlformats.org/drawingml/2006/main" noChangeAspect="1"/>
             </wp:cNvGraphicFramePr>
@@ -611,7 +733,7 @@
               <a:graphicData uri="http://schemas.openxmlformats.org/drawingml/2006/picture">
                 <pic:pic xmlns:pic="http://schemas.openxmlformats.org/drawingml/2006/picture">
                   <pic:nvPicPr>
-                    <pic:cNvPr id="0" name="Picture 11" descr="/var/folders/qx/f0f76y053hv4sg4xtzqxxsl8znr1rw/T/com.microsoft.Word/WebArchiveCopyPasteTempFiles/000037.png"/>
+                    <pic:cNvPr id="0" name="Picture 5" descr="/var/folders/qx/f0f76y053hv4sg4xtzqxxsl8znr1rw/T/com.microsoft.Word/WebArchiveCopyPasteTempFiles/000099.png"/>
                     <pic:cNvPicPr>
                       <a:picLocks noChangeAspect="1" noChangeArrowheads="1"/>
                     </pic:cNvPicPr>
@@ -632,7 +754,7 @@
                   <pic:spPr bwMode="auto">
                     <a:xfrm>
                       <a:off x="0" y="0"/>
-                      <a:ext cx="5727700" cy="3538855"/>
+                      <a:ext cx="5727700" cy="3540125"/>
                     </a:xfrm>
                     <a:prstGeom prst="rect">
                       <a:avLst/>
@@ -964,6 +1086,12 @@
         <w:rPr>
           <w:rFonts w:ascii="Arial" w:hAnsi="Arial" w:cs="Arial"/>
         </w:rPr>
+        <w:t>f</w:t>
+      </w:r>
+      <w:r>
+        <w:rPr>
+          <w:rFonts w:ascii="Arial" w:hAnsi="Arial" w:cs="Arial"/>
+        </w:rPr>
         <w:t>or resolving heaping.</w:t>
       </w:r>
     </w:p>
@@ -973,6 +1101,13 @@
           <w:rFonts w:ascii="Arial" w:hAnsi="Arial" w:cs="Arial"/>
         </w:rPr>
       </w:pPr>
+    </w:p>
+    <w:p>
+      <w:pPr>
+        <w:rPr>
+          <w:rFonts w:ascii="Arial" w:hAnsi="Arial" w:cs="Arial"/>
+        </w:rPr>
+      </w:pPr>
       <w:r>
         <w:rPr>
           <w:rFonts w:ascii="Arial" w:hAnsi="Arial" w:cs="Arial"/>
@@ -992,6 +1127,58 @@
           <w:rFonts w:ascii="Arial" w:hAnsi="Arial" w:cs="Arial"/>
         </w:rPr>
         <w:t xml:space="preserve"> will be difficult as the heaping occurred with the angles measured rather than the distances.</w:t>
+      </w:r>
+      <w:r>
+        <w:rPr>
+          <w:rFonts w:ascii="Arial" w:hAnsi="Arial" w:cs="Arial"/>
+        </w:rPr>
+        <w:t xml:space="preserve">  Good data should give results that are ‘robust’ whichever </w:t>
+      </w:r>
+      <w:proofErr w:type="spellStart"/>
+      <w:r>
+        <w:rPr>
+          <w:rFonts w:ascii="Arial" w:hAnsi="Arial" w:cs="Arial"/>
+        </w:rPr>
+        <w:t>cutpoints</w:t>
+      </w:r>
+      <w:proofErr w:type="spellEnd"/>
+      <w:r>
+        <w:rPr>
+          <w:rFonts w:ascii="Arial" w:hAnsi="Arial" w:cs="Arial"/>
+        </w:rPr>
+        <w:t xml:space="preserve"> are chosen.  Considerable differences in results given different </w:t>
+      </w:r>
+      <w:proofErr w:type="spellStart"/>
+      <w:r>
+        <w:rPr>
+          <w:rFonts w:ascii="Arial" w:hAnsi="Arial" w:cs="Arial"/>
+        </w:rPr>
+        <w:t>cutpoints</w:t>
+      </w:r>
+      <w:proofErr w:type="spellEnd"/>
+      <w:r>
+        <w:rPr>
+          <w:rFonts w:ascii="Arial" w:hAnsi="Arial" w:cs="Arial"/>
+        </w:rPr>
+        <w:t xml:space="preserve"> indicates that there are issues with the data, </w:t>
+      </w:r>
+      <w:r>
+        <w:rPr>
+          <w:rFonts w:ascii="Arial" w:hAnsi="Arial" w:cs="Arial"/>
+        </w:rPr>
+        <w:t xml:space="preserve">one example of this could be </w:t>
+      </w:r>
+      <w:r>
+        <w:rPr>
+          <w:rFonts w:ascii="Arial" w:hAnsi="Arial" w:cs="Arial"/>
+        </w:rPr>
+        <w:t>heaping</w:t>
+      </w:r>
+      <w:r>
+        <w:rPr>
+          <w:rFonts w:ascii="Arial" w:hAnsi="Arial" w:cs="Arial"/>
+        </w:rPr>
+        <w:t>.</w:t>
       </w:r>
     </w:p>
     <w:p>
@@ -1544,6 +1731,7 @@
         <w:rPr>
           <w:rFonts w:ascii="Arial" w:hAnsi="Arial" w:cs="Arial"/>
         </w:rPr>
+        <w:lastRenderedPageBreak/>
         <w:t xml:space="preserve">Right truncating the data may lead to a little </w:t>
       </w:r>
       <w:r>
@@ -1623,6 +1811,12 @@
         <w:rPr>
           <w:rFonts w:ascii="Arial" w:hAnsi="Arial" w:cs="Arial"/>
         </w:rPr>
+        <w:t xml:space="preserve">- 15% </w:t>
+      </w:r>
+      <w:r>
+        <w:rPr>
+          <w:rFonts w:ascii="Arial" w:hAnsi="Arial" w:cs="Arial"/>
+        </w:rPr>
         <w:t>of sightings.</w:t>
       </w:r>
     </w:p>
@@ -1641,7 +1835,6 @@
         <w:rPr>
           <w:rFonts w:ascii="Arial" w:hAnsi="Arial" w:cs="Arial"/>
         </w:rPr>
-        <w:lastRenderedPageBreak/>
         <w:t>F</w:t>
       </w:r>
       <w:r>
@@ -1715,73 +1908,598 @@
         <w:rPr>
           <w:rFonts w:ascii="Arial" w:hAnsi="Arial" w:cs="Arial"/>
         </w:rPr>
-        <w:t>The problem with working is that model fits are not always repeatable when comparing two different smears.</w:t>
-      </w:r>
-    </w:p>
-    <w:p>
-      <w:pPr>
-        <w:rPr>
-          <w:rFonts w:ascii="Arial" w:hAnsi="Arial" w:cs="Arial"/>
-        </w:rPr>
-      </w:pPr>
-      <w:r>
-        <w:rPr>
-          <w:rFonts w:ascii="Arial" w:hAnsi="Arial" w:cs="Arial"/>
-        </w:rPr>
-        <w:t>Many models that have a reasonable fit show that either far more than 100% of animals were seen at 0 or many less.</w:t>
-      </w:r>
-    </w:p>
-    <w:p>
-      <w:pPr>
-        <w:rPr>
-          <w:rFonts w:ascii="Arial" w:hAnsi="Arial" w:cs="Arial"/>
-        </w:rPr>
-      </w:pPr>
-      <w:r>
-        <w:rPr>
-          <w:rFonts w:ascii="Arial" w:hAnsi="Arial" w:cs="Arial"/>
-        </w:rPr>
-        <w:t xml:space="preserve">The model chosen has a good fit and shows that 100% of animals were seen at 0.  The model has a </w:t>
-      </w:r>
-      <w:r>
-        <w:rPr>
-          <w:rFonts w:ascii="Arial" w:hAnsi="Arial" w:cs="Arial"/>
-        </w:rPr>
-        <w:t>shoulder;</w:t>
-      </w:r>
-      <w:r>
-        <w:rPr>
-          <w:rFonts w:ascii="Arial" w:hAnsi="Arial" w:cs="Arial"/>
-        </w:rPr>
-        <w:t xml:space="preserve"> however, the shoulder sits very close to 0 and the first group does not sit within the shoulder.</w:t>
-      </w:r>
-      <w:r>
-        <w:rPr>
-          <w:rFonts w:ascii="Arial" w:hAnsi="Arial" w:cs="Arial"/>
-        </w:rPr>
-        <w:t xml:space="preserve">  Cluster size bias is handled by having size as a covariate.  The data is truncated at 400m which only removes 4 sightings.</w:t>
-      </w:r>
-    </w:p>
-    <w:p>
-      <w:pPr>
-        <w:rPr>
-          <w:rFonts w:ascii="Arial" w:hAnsi="Arial" w:cs="Arial"/>
-        </w:rPr>
-      </w:pPr>
-      <w:r>
-        <w:rPr>
-          <w:rFonts w:ascii="Arial" w:hAnsi="Arial" w:cs="Arial"/>
-        </w:rPr>
-        <w:t xml:space="preserve">The first group needs to be about 25m </w:t>
-      </w:r>
-      <w:r>
-        <w:rPr>
-          <w:rFonts w:ascii="Arial" w:hAnsi="Arial" w:cs="Arial"/>
-        </w:rPr>
-        <w:t>and you need a long tail off to create a good probability curve.</w:t>
+        <w:t xml:space="preserve">Models examined were uniform with polynomial adjustment, </w:t>
+      </w:r>
+      <w:r>
+        <w:rPr>
+          <w:rFonts w:ascii="Arial" w:hAnsi="Arial" w:cs="Arial"/>
+        </w:rPr>
+        <w:t xml:space="preserve">half normal with cosine adjustment and hazard rate with </w:t>
+      </w:r>
+      <w:proofErr w:type="spellStart"/>
+      <w:r>
+        <w:rPr>
+          <w:rFonts w:ascii="Arial" w:hAnsi="Arial" w:cs="Arial"/>
+        </w:rPr>
+        <w:t>hermite</w:t>
+      </w:r>
+      <w:proofErr w:type="spellEnd"/>
+      <w:r>
+        <w:rPr>
+          <w:rFonts w:ascii="Arial" w:hAnsi="Arial" w:cs="Arial"/>
+        </w:rPr>
+        <w:t xml:space="preserve"> polynomial adjustment, in general, trying every combination of detection function with adjustment will lead to very similar density estimates (L Thomas, 2010).</w:t>
+      </w:r>
+    </w:p>
+    <w:p>
+      <w:pPr>
+        <w:pStyle w:val="HTMLPreformatted"/>
+        <w:rPr>
+          <w:rFonts w:ascii="Arial" w:hAnsi="Arial" w:cs="Arial"/>
+          <w:color w:val="000000"/>
+          <w:sz w:val="24"/>
+          <w:szCs w:val="24"/>
+        </w:rPr>
+      </w:pPr>
+      <w:r>
+        <w:rPr>
+          <w:rFonts w:ascii="Arial" w:hAnsi="Arial" w:cs="Arial"/>
+          <w:sz w:val="24"/>
+          <w:szCs w:val="24"/>
+        </w:rPr>
+        <w:t xml:space="preserve">The model chosen uses a hazard rate detection model with no adjustment.  It was generated on data truncated at 400m and with </w:t>
+      </w:r>
+      <w:proofErr w:type="spellStart"/>
+      <w:r>
+        <w:rPr>
+          <w:rFonts w:ascii="Arial" w:hAnsi="Arial" w:cs="Arial"/>
+          <w:sz w:val="24"/>
+          <w:szCs w:val="24"/>
+        </w:rPr>
+        <w:t>cutpoints</w:t>
+      </w:r>
+      <w:proofErr w:type="spellEnd"/>
+      <w:r>
+        <w:rPr>
+          <w:rFonts w:ascii="Arial" w:hAnsi="Arial" w:cs="Arial"/>
+          <w:sz w:val="24"/>
+          <w:szCs w:val="24"/>
+        </w:rPr>
+        <w:t xml:space="preserve"> at 25m, 50m, 100m, 200m and 300m.  The first group falls just on the shoulder of the detection function and shows that there was nearly a 100% chance of seeing animals on the transect.</w:t>
+      </w:r>
+      <w:r>
+        <w:rPr>
+          <w:rFonts w:ascii="Arial" w:hAnsi="Arial" w:cs="Arial"/>
+          <w:sz w:val="24"/>
+          <w:szCs w:val="24"/>
+        </w:rPr>
+        <w:t xml:space="preserve">  The chi-squared test gave a P-Value of </w:t>
+      </w:r>
+      <w:r>
+        <w:rPr>
+          <w:rFonts w:ascii="Arial" w:hAnsi="Arial" w:cs="Arial"/>
+          <w:color w:val="000000"/>
+          <w:sz w:val="24"/>
+          <w:szCs w:val="24"/>
+        </w:rPr>
+        <w:t>0.65581</w:t>
+      </w:r>
+      <w:r>
+        <w:rPr>
+          <w:rFonts w:ascii="Arial" w:hAnsi="Arial" w:cs="Arial"/>
+          <w:color w:val="000000"/>
+          <w:sz w:val="24"/>
+          <w:szCs w:val="24"/>
+        </w:rPr>
+        <w:t xml:space="preserve"> which is well above the acceptance value of 0.05</w:t>
+      </w:r>
+      <w:r>
+        <w:rPr>
+          <w:rFonts w:ascii="Arial" w:hAnsi="Arial" w:cs="Arial"/>
+          <w:color w:val="000000"/>
+          <w:sz w:val="24"/>
+          <w:szCs w:val="24"/>
+        </w:rPr>
+        <w:t>.</w:t>
+      </w:r>
+      <w:r>
+        <w:rPr>
+          <w:rFonts w:ascii="Arial" w:hAnsi="Arial" w:cs="Arial"/>
+          <w:color w:val="000000"/>
+          <w:sz w:val="24"/>
+          <w:szCs w:val="24"/>
+        </w:rPr>
+        <w:t xml:space="preserve">  Although this model hasn’t </w:t>
+      </w:r>
+      <w:r>
+        <w:rPr>
+          <w:rFonts w:ascii="Arial" w:hAnsi="Arial" w:cs="Arial"/>
+          <w:color w:val="000000"/>
+          <w:sz w:val="24"/>
+          <w:szCs w:val="24"/>
+        </w:rPr>
+        <w:t>handled</w:t>
+      </w:r>
+      <w:r>
+        <w:rPr>
+          <w:rFonts w:ascii="Arial" w:hAnsi="Arial" w:cs="Arial"/>
+          <w:color w:val="000000"/>
+          <w:sz w:val="24"/>
+          <w:szCs w:val="24"/>
+        </w:rPr>
+        <w:t xml:space="preserve"> cluster size</w:t>
+      </w:r>
+      <w:r>
+        <w:rPr>
+          <w:rFonts w:ascii="Arial" w:hAnsi="Arial" w:cs="Arial"/>
+          <w:color w:val="000000"/>
+          <w:sz w:val="24"/>
+          <w:szCs w:val="24"/>
+        </w:rPr>
+        <w:t xml:space="preserve"> bias</w:t>
+      </w:r>
+      <w:r>
+        <w:rPr>
+          <w:rFonts w:ascii="Arial" w:hAnsi="Arial" w:cs="Arial"/>
+          <w:color w:val="000000"/>
+          <w:sz w:val="24"/>
+          <w:szCs w:val="24"/>
+        </w:rPr>
+        <w:t>, a similar model that had cluster size as a covariate gave a density e</w:t>
       </w:r>
       <w:bookmarkStart w:id="0" w:name="_GoBack"/>
       <w:bookmarkEnd w:id="0"/>
+      <w:r>
+        <w:rPr>
+          <w:rFonts w:ascii="Arial" w:hAnsi="Arial" w:cs="Arial"/>
+          <w:color w:val="000000"/>
+          <w:sz w:val="24"/>
+          <w:szCs w:val="24"/>
+        </w:rPr>
+        <w:t>stimate that was well inside the lower confidence interval.</w:t>
+      </w:r>
+    </w:p>
+    <w:p>
+      <w:pPr>
+        <w:pStyle w:val="HTMLPreformatted"/>
+        <w:rPr>
+          <w:rFonts w:ascii="Arial" w:hAnsi="Arial" w:cs="Arial"/>
+          <w:color w:val="000000"/>
+          <w:sz w:val="24"/>
+          <w:szCs w:val="24"/>
+        </w:rPr>
+      </w:pPr>
+    </w:p>
+    <w:tbl>
+      <w:tblPr>
+        <w:tblStyle w:val="TableGrid"/>
+        <w:tblW w:w="0" w:type="auto"/>
+        <w:tblLook w:val="04A0" w:firstRow="1" w:lastRow="0" w:firstColumn="1" w:lastColumn="0" w:noHBand="0" w:noVBand="1"/>
+      </w:tblPr>
+      <w:tblGrid>
+        <w:gridCol w:w="1931"/>
+        <w:gridCol w:w="2346"/>
+        <w:gridCol w:w="2387"/>
+        <w:gridCol w:w="2346"/>
+      </w:tblGrid>
+      <w:tr>
+        <w:tc>
+          <w:tcPr>
+            <w:tcW w:w="1931" w:type="dxa"/>
+          </w:tcPr>
+          <w:p>
+            <w:pPr>
+              <w:pStyle w:val="HTMLPreformatted"/>
+              <w:rPr>
+                <w:rFonts w:ascii="Arial" w:hAnsi="Arial" w:cs="Arial"/>
+                <w:color w:val="000000"/>
+                <w:sz w:val="24"/>
+                <w:szCs w:val="24"/>
+              </w:rPr>
+            </w:pPr>
+          </w:p>
+        </w:tc>
+        <w:tc>
+          <w:tcPr>
+            <w:tcW w:w="2346" w:type="dxa"/>
+          </w:tcPr>
+          <w:p>
+            <w:pPr>
+              <w:pStyle w:val="HTMLPreformatted"/>
+              <w:rPr>
+                <w:rFonts w:ascii="Arial" w:hAnsi="Arial" w:cs="Arial"/>
+                <w:b/>
+                <w:color w:val="000000"/>
+                <w:sz w:val="24"/>
+                <w:szCs w:val="24"/>
+              </w:rPr>
+            </w:pPr>
+            <w:r>
+              <w:rPr>
+                <w:rFonts w:ascii="Arial" w:hAnsi="Arial" w:cs="Arial"/>
+                <w:b/>
+                <w:color w:val="000000"/>
+                <w:sz w:val="24"/>
+                <w:szCs w:val="24"/>
+              </w:rPr>
+              <w:t>Estimate</w:t>
+            </w:r>
+          </w:p>
+        </w:tc>
+        <w:tc>
+          <w:tcPr>
+            <w:tcW w:w="2387" w:type="dxa"/>
+          </w:tcPr>
+          <w:p>
+            <w:pPr>
+              <w:pStyle w:val="HTMLPreformatted"/>
+              <w:rPr>
+                <w:rFonts w:ascii="Arial" w:hAnsi="Arial" w:cs="Arial"/>
+                <w:b/>
+                <w:color w:val="000000"/>
+                <w:sz w:val="24"/>
+                <w:szCs w:val="24"/>
+              </w:rPr>
+            </w:pPr>
+            <w:r>
+              <w:rPr>
+                <w:rFonts w:ascii="Arial" w:hAnsi="Arial" w:cs="Arial"/>
+                <w:b/>
+                <w:color w:val="000000"/>
+                <w:sz w:val="24"/>
+                <w:szCs w:val="24"/>
+              </w:rPr>
+              <w:t>LCL</w:t>
+            </w:r>
+          </w:p>
+        </w:tc>
+        <w:tc>
+          <w:tcPr>
+            <w:tcW w:w="2346" w:type="dxa"/>
+          </w:tcPr>
+          <w:p>
+            <w:pPr>
+              <w:pStyle w:val="HTMLPreformatted"/>
+              <w:rPr>
+                <w:rFonts w:ascii="Arial" w:hAnsi="Arial" w:cs="Arial"/>
+                <w:b/>
+                <w:color w:val="000000"/>
+                <w:sz w:val="24"/>
+                <w:szCs w:val="24"/>
+              </w:rPr>
+            </w:pPr>
+            <w:r>
+              <w:rPr>
+                <w:rFonts w:ascii="Arial" w:hAnsi="Arial" w:cs="Arial"/>
+                <w:b/>
+                <w:color w:val="000000"/>
+                <w:sz w:val="24"/>
+                <w:szCs w:val="24"/>
+              </w:rPr>
+              <w:t>UCL</w:t>
+            </w:r>
+          </w:p>
+        </w:tc>
+      </w:tr>
+      <w:tr>
+        <w:tc>
+          <w:tcPr>
+            <w:tcW w:w="1931" w:type="dxa"/>
+          </w:tcPr>
+          <w:p>
+            <w:pPr>
+              <w:pStyle w:val="HTMLPreformatted"/>
+              <w:rPr>
+                <w:rFonts w:ascii="Monaco" w:hAnsi="Monaco"/>
+                <w:color w:val="000000"/>
+                <w:sz w:val="18"/>
+                <w:szCs w:val="18"/>
+              </w:rPr>
+            </w:pPr>
+            <w:proofErr w:type="spellStart"/>
+            <w:r>
+              <w:rPr>
+                <w:rFonts w:ascii="Monaco" w:hAnsi="Monaco"/>
+                <w:color w:val="000000"/>
+                <w:sz w:val="18"/>
+                <w:szCs w:val="18"/>
+              </w:rPr>
+              <w:t>Bleaklow</w:t>
+            </w:r>
+            <w:proofErr w:type="spellEnd"/>
+          </w:p>
+        </w:tc>
+        <w:tc>
+          <w:tcPr>
+            <w:tcW w:w="2346" w:type="dxa"/>
+          </w:tcPr>
+          <w:p>
+            <w:pPr>
+              <w:pStyle w:val="HTMLPreformatted"/>
+              <w:rPr>
+                <w:rFonts w:ascii="Monaco" w:hAnsi="Monaco"/>
+                <w:color w:val="000000"/>
+                <w:sz w:val="18"/>
+                <w:szCs w:val="18"/>
+              </w:rPr>
+            </w:pPr>
+            <w:r>
+              <w:rPr>
+                <w:rFonts w:ascii="Monaco" w:hAnsi="Monaco"/>
+                <w:color w:val="000000"/>
+                <w:sz w:val="18"/>
+                <w:szCs w:val="18"/>
+              </w:rPr>
+              <w:t>0.02367299</w:t>
+            </w:r>
+          </w:p>
+        </w:tc>
+        <w:tc>
+          <w:tcPr>
+            <w:tcW w:w="2387" w:type="dxa"/>
+          </w:tcPr>
+          <w:p>
+            <w:pPr>
+              <w:pStyle w:val="HTMLPreformatted"/>
+              <w:rPr>
+                <w:rFonts w:ascii="Monaco" w:hAnsi="Monaco"/>
+                <w:color w:val="000000"/>
+                <w:sz w:val="18"/>
+                <w:szCs w:val="18"/>
+              </w:rPr>
+            </w:pPr>
+            <w:r>
+              <w:rPr>
+                <w:rFonts w:ascii="Monaco" w:hAnsi="Monaco"/>
+                <w:color w:val="000000"/>
+                <w:sz w:val="18"/>
+                <w:szCs w:val="18"/>
+              </w:rPr>
+              <w:t>0.013069198</w:t>
+            </w:r>
+          </w:p>
+        </w:tc>
+        <w:tc>
+          <w:tcPr>
+            <w:tcW w:w="2346" w:type="dxa"/>
+          </w:tcPr>
+          <w:p>
+            <w:pPr>
+              <w:pStyle w:val="HTMLPreformatted"/>
+              <w:rPr>
+                <w:rFonts w:ascii="Monaco" w:hAnsi="Monaco"/>
+                <w:color w:val="000000"/>
+                <w:sz w:val="18"/>
+                <w:szCs w:val="18"/>
+              </w:rPr>
+            </w:pPr>
+            <w:r>
+              <w:rPr>
+                <w:rFonts w:ascii="Monaco" w:hAnsi="Monaco"/>
+                <w:color w:val="000000"/>
+                <w:sz w:val="18"/>
+                <w:szCs w:val="18"/>
+              </w:rPr>
+              <w:t>0.04288025</w:t>
+            </w:r>
+          </w:p>
+        </w:tc>
+      </w:tr>
+      <w:tr>
+        <w:tc>
+          <w:tcPr>
+            <w:tcW w:w="1931" w:type="dxa"/>
+          </w:tcPr>
+          <w:p>
+            <w:pPr>
+              <w:pStyle w:val="HTMLPreformatted"/>
+              <w:rPr>
+                <w:rFonts w:ascii="Monaco" w:hAnsi="Monaco"/>
+                <w:color w:val="000000"/>
+                <w:sz w:val="18"/>
+                <w:szCs w:val="18"/>
+              </w:rPr>
+            </w:pPr>
+            <w:r>
+              <w:rPr>
+                <w:rFonts w:ascii="Monaco" w:hAnsi="Monaco"/>
+                <w:color w:val="000000"/>
+                <w:sz w:val="18"/>
+                <w:szCs w:val="18"/>
+              </w:rPr>
+              <w:t>Margery Hill</w:t>
+            </w:r>
+          </w:p>
+        </w:tc>
+        <w:tc>
+          <w:tcPr>
+            <w:tcW w:w="2346" w:type="dxa"/>
+          </w:tcPr>
+          <w:p>
+            <w:pPr>
+              <w:pStyle w:val="HTMLPreformatted"/>
+              <w:rPr>
+                <w:rFonts w:ascii="Monaco" w:hAnsi="Monaco"/>
+                <w:color w:val="000000"/>
+                <w:sz w:val="18"/>
+                <w:szCs w:val="18"/>
+              </w:rPr>
+            </w:pPr>
+            <w:r>
+              <w:rPr>
+                <w:rFonts w:ascii="Monaco" w:hAnsi="Monaco"/>
+                <w:color w:val="000000"/>
+                <w:sz w:val="18"/>
+                <w:szCs w:val="18"/>
+              </w:rPr>
+              <w:t>0.01551011</w:t>
+            </w:r>
+          </w:p>
+        </w:tc>
+        <w:tc>
+          <w:tcPr>
+            <w:tcW w:w="2387" w:type="dxa"/>
+          </w:tcPr>
+          <w:p>
+            <w:pPr>
+              <w:pStyle w:val="HTMLPreformatted"/>
+              <w:rPr>
+                <w:rFonts w:ascii="Monaco" w:hAnsi="Monaco"/>
+                <w:color w:val="000000"/>
+                <w:sz w:val="18"/>
+                <w:szCs w:val="18"/>
+              </w:rPr>
+            </w:pPr>
+            <w:r>
+              <w:rPr>
+                <w:rFonts w:ascii="Monaco" w:hAnsi="Monaco"/>
+                <w:color w:val="000000"/>
+                <w:sz w:val="18"/>
+                <w:szCs w:val="18"/>
+              </w:rPr>
+              <w:t>0.007499704</w:t>
+            </w:r>
+          </w:p>
+        </w:tc>
+        <w:tc>
+          <w:tcPr>
+            <w:tcW w:w="2346" w:type="dxa"/>
+          </w:tcPr>
+          <w:p>
+            <w:pPr>
+              <w:pStyle w:val="HTMLPreformatted"/>
+              <w:rPr>
+                <w:rFonts w:ascii="Monaco" w:hAnsi="Monaco"/>
+                <w:color w:val="000000"/>
+                <w:sz w:val="18"/>
+                <w:szCs w:val="18"/>
+              </w:rPr>
+            </w:pPr>
+            <w:r>
+              <w:rPr>
+                <w:rFonts w:ascii="Monaco" w:hAnsi="Monaco"/>
+                <w:color w:val="000000"/>
+                <w:sz w:val="18"/>
+                <w:szCs w:val="18"/>
+              </w:rPr>
+              <w:t>0.03207639</w:t>
+            </w:r>
+          </w:p>
+        </w:tc>
+      </w:tr>
+      <w:tr>
+        <w:tc>
+          <w:tcPr>
+            <w:tcW w:w="1931" w:type="dxa"/>
+          </w:tcPr>
+          <w:p>
+            <w:pPr>
+              <w:pStyle w:val="HTMLPreformatted"/>
+              <w:rPr>
+                <w:rFonts w:ascii="Monaco" w:hAnsi="Monaco"/>
+                <w:color w:val="000000"/>
+                <w:sz w:val="18"/>
+                <w:szCs w:val="18"/>
+              </w:rPr>
+            </w:pPr>
+            <w:r>
+              <w:rPr>
+                <w:rFonts w:ascii="Monaco" w:hAnsi="Monaco"/>
+                <w:color w:val="000000"/>
+                <w:sz w:val="18"/>
+                <w:szCs w:val="18"/>
+              </w:rPr>
+              <w:t>Total</w:t>
+            </w:r>
+          </w:p>
+        </w:tc>
+        <w:tc>
+          <w:tcPr>
+            <w:tcW w:w="2346" w:type="dxa"/>
+          </w:tcPr>
+          <w:p>
+            <w:pPr>
+              <w:pStyle w:val="HTMLPreformatted"/>
+              <w:rPr>
+                <w:rFonts w:ascii="Monaco" w:hAnsi="Monaco"/>
+                <w:color w:val="000000"/>
+                <w:sz w:val="18"/>
+                <w:szCs w:val="18"/>
+              </w:rPr>
+            </w:pPr>
+            <w:r>
+              <w:rPr>
+                <w:rFonts w:ascii="Monaco" w:hAnsi="Monaco"/>
+                <w:color w:val="000000"/>
+                <w:sz w:val="18"/>
+                <w:szCs w:val="18"/>
+              </w:rPr>
+              <w:t>0.01959155</w:t>
+            </w:r>
+          </w:p>
+        </w:tc>
+        <w:tc>
+          <w:tcPr>
+            <w:tcW w:w="2387" w:type="dxa"/>
+          </w:tcPr>
+          <w:p>
+            <w:pPr>
+              <w:pStyle w:val="HTMLPreformatted"/>
+              <w:rPr>
+                <w:rFonts w:ascii="Monaco" w:hAnsi="Monaco"/>
+                <w:color w:val="000000"/>
+                <w:sz w:val="18"/>
+                <w:szCs w:val="18"/>
+              </w:rPr>
+            </w:pPr>
+            <w:r>
+              <w:rPr>
+                <w:rFonts w:ascii="Monaco" w:hAnsi="Monaco"/>
+                <w:color w:val="000000"/>
+                <w:sz w:val="18"/>
+                <w:szCs w:val="18"/>
+              </w:rPr>
+              <w:t>0.012209739</w:t>
+            </w:r>
+          </w:p>
+        </w:tc>
+        <w:tc>
+          <w:tcPr>
+            <w:tcW w:w="2346" w:type="dxa"/>
+          </w:tcPr>
+          <w:p>
+            <w:pPr>
+              <w:pStyle w:val="HTMLPreformatted"/>
+              <w:rPr>
+                <w:rFonts w:ascii="Monaco" w:hAnsi="Monaco"/>
+                <w:color w:val="000000"/>
+                <w:sz w:val="18"/>
+                <w:szCs w:val="18"/>
+              </w:rPr>
+            </w:pPr>
+            <w:r>
+              <w:rPr>
+                <w:rFonts w:ascii="Monaco" w:hAnsi="Monaco"/>
+                <w:color w:val="000000"/>
+                <w:sz w:val="18"/>
+                <w:szCs w:val="18"/>
+              </w:rPr>
+              <w:t>0.03143628</w:t>
+            </w:r>
+          </w:p>
+        </w:tc>
+      </w:tr>
+    </w:tbl>
+    <w:p>
+      <w:pPr>
+        <w:pStyle w:val="HTMLPreformatted"/>
+        <w:rPr>
+          <w:rFonts w:ascii="Arial" w:hAnsi="Arial" w:cs="Arial"/>
+          <w:color w:val="000000"/>
+          <w:sz w:val="24"/>
+          <w:szCs w:val="24"/>
+        </w:rPr>
+      </w:pPr>
     </w:p>
     <w:p>
       <w:pPr>
@@ -1983,6 +2701,52 @@
         </w:rPr>
         <w:t xml:space="preserve">EXPEDITION FIELD TECHNIQUES - BIRD SURVEYS </w:t>
       </w:r>
+    </w:p>
+    <w:p>
+      <w:pPr>
+        <w:rPr>
+          <w:rFonts w:ascii="Arial" w:eastAsia="Times New Roman" w:hAnsi="Arial" w:cs="Arial"/>
+          <w:color w:val="000000" w:themeColor="text1"/>
+        </w:rPr>
+      </w:pPr>
+    </w:p>
+    <w:p>
+      <w:pPr>
+        <w:rPr>
+          <w:rFonts w:ascii="Arial" w:eastAsia="Times New Roman" w:hAnsi="Arial" w:cs="Arial"/>
+          <w:color w:val="000000" w:themeColor="text1"/>
+        </w:rPr>
+      </w:pPr>
+      <w:r>
+        <w:rPr>
+          <w:rFonts w:ascii="Arial" w:eastAsia="Times New Roman" w:hAnsi="Arial" w:cs="Arial"/>
+          <w:color w:val="000000" w:themeColor="text1"/>
+        </w:rPr>
+        <w:t>L Thomas 2010</w:t>
+      </w:r>
+    </w:p>
+    <w:p>
+      <w:pPr>
+        <w:rPr>
+          <w:rFonts w:ascii="Arial" w:eastAsia="Times New Roman" w:hAnsi="Arial" w:cs="Arial"/>
+          <w:color w:val="000000" w:themeColor="text1"/>
+        </w:rPr>
+      </w:pPr>
+      <w:r>
+        <w:rPr>
+          <w:rFonts w:ascii="Arial" w:eastAsia="Times New Roman" w:hAnsi="Arial" w:cs="Arial"/>
+          <w:color w:val="000000" w:themeColor="text1"/>
+        </w:rPr>
+        <w:t>DISTANCE SOFTWARE: DESIGN AND ANALYSIS OF DISTANCE SAMPLING SURVEYS FOR ESTIMATING POPULATION SIZE</w:t>
+      </w:r>
+    </w:p>
+    <w:p>
+      <w:pPr>
+        <w:rPr>
+          <w:rFonts w:ascii="Arial" w:eastAsia="Times New Roman" w:hAnsi="Arial" w:cs="Arial"/>
+          <w:color w:val="000000" w:themeColor="text1"/>
+        </w:rPr>
+      </w:pPr>
     </w:p>
     <w:p>
       <w:pPr>
@@ -2677,6 +3441,26 @@
     <w:name w:val="Normal"/>
     <w:qFormat/>
   </w:style>
+  <w:style w:type="paragraph" w:styleId="Heading1">
+    <w:name w:val="heading 1"/>
+    <w:basedOn w:val="Normal"/>
+    <w:link w:val="Heading1Char"/>
+    <w:uiPriority w:val="9"/>
+    <w:qFormat/>
+    <w:rsid w:val="00AD0B7A"/>
+    <w:pPr>
+      <w:spacing w:before="100" w:beforeAutospacing="1" w:after="100" w:afterAutospacing="1"/>
+      <w:outlineLvl w:val="0"/>
+    </w:pPr>
+    <w:rPr>
+      <w:rFonts w:ascii="Times New Roman" w:eastAsia="Times New Roman" w:hAnsi="Times New Roman" w:cs="Times New Roman"/>
+      <w:b/>
+      <w:bCs/>
+      <w:kern w:val="36"/>
+      <w:sz w:val="48"/>
+      <w:szCs w:val="48"/>
+    </w:rPr>
+  </w:style>
   <w:style w:type="character" w:default="1" w:styleId="DefaultParagraphFont">
     <w:name w:val="Default Paragraph Font"/>
     <w:uiPriority w:val="1"/>
@@ -2755,7 +3539,6 @@
     <w:basedOn w:val="Normal"/>
     <w:link w:val="HTMLPreformattedChar"/>
     <w:uiPriority w:val="99"/>
-    <w:semiHidden/>
     <w:unhideWhenUsed/>
     <w:rsid w:val="00725E59"/>
     <w:pPr>
@@ -2789,12 +3572,26 @@
     <w:basedOn w:val="DefaultParagraphFont"/>
     <w:link w:val="HTMLPreformatted"/>
     <w:uiPriority w:val="99"/>
-    <w:semiHidden/>
     <w:rsid w:val="00725E59"/>
     <w:rPr>
       <w:rFonts w:ascii="Courier New" w:eastAsia="Times New Roman" w:hAnsi="Courier New" w:cs="Courier New"/>
       <w:sz w:val="20"/>
       <w:szCs w:val="20"/>
+    </w:rPr>
+  </w:style>
+  <w:style w:type="character" w:customStyle="1" w:styleId="Heading1Char">
+    <w:name w:val="Heading 1 Char"/>
+    <w:basedOn w:val="DefaultParagraphFont"/>
+    <w:link w:val="Heading1"/>
+    <w:uiPriority w:val="9"/>
+    <w:rsid w:val="00AD0B7A"/>
+    <w:rPr>
+      <w:rFonts w:ascii="Times New Roman" w:eastAsia="Times New Roman" w:hAnsi="Times New Roman" w:cs="Times New Roman"/>
+      <w:b/>
+      <w:bCs/>
+      <w:kern w:val="36"/>
+      <w:sz w:val="48"/>
+      <w:szCs w:val="48"/>
     </w:rPr>
   </w:style>
 </w:styles>

</xml_diff>

<commit_message>
Updating document and R workbook ready to send to Danny
</commit_message>
<xml_diff>
--- a/HareAnalysis.docx
+++ b/HareAnalysis.docx
@@ -81,7 +81,19 @@
         <w:rPr>
           <w:rFonts w:ascii="Arial" w:hAnsi="Arial" w:cs="Arial"/>
         </w:rPr>
-        <w:t xml:space="preserve"> measured accurately using a laser range finder, the angles were taken with a compass.</w:t>
+        <w:t xml:space="preserve"> measured accurately using a laser range finder, the angles were </w:t>
+      </w:r>
+      <w:r>
+        <w:rPr>
+          <w:rFonts w:ascii="Arial" w:hAnsi="Arial" w:cs="Arial"/>
+        </w:rPr>
+        <w:t>measured</w:t>
+      </w:r>
+      <w:r>
+        <w:rPr>
+          <w:rFonts w:ascii="Arial" w:hAnsi="Arial" w:cs="Arial"/>
+        </w:rPr>
+        <w:t xml:space="preserve"> with a compass.</w:t>
       </w:r>
       <w:r>
         <w:rPr>
@@ -195,7 +207,19 @@
         <w:rPr>
           <w:rFonts w:ascii="Arial" w:hAnsi="Arial" w:cs="Arial"/>
         </w:rPr>
-        <w:t xml:space="preserve">  The distances measured from the observer seem to show some heaping to 25m, 50m</w:t>
+        <w:t xml:space="preserve">  The distances measured from the observer seem to show some heaping </w:t>
+      </w:r>
+      <w:r>
+        <w:rPr>
+          <w:rFonts w:ascii="Arial" w:hAnsi="Arial" w:cs="Arial"/>
+        </w:rPr>
+        <w:t>at</w:t>
+      </w:r>
+      <w:r>
+        <w:rPr>
+          <w:rFonts w:ascii="Arial" w:hAnsi="Arial" w:cs="Arial"/>
+        </w:rPr>
+        <w:t xml:space="preserve"> 25m, 50m</w:t>
       </w:r>
       <w:r>
         <w:rPr>
@@ -470,24 +494,54 @@
         <w:rPr>
           <w:rFonts w:ascii="Arial" w:hAnsi="Arial" w:cs="Arial"/>
         </w:rPr>
-        <w:t>Use radial distance models.</w:t>
-      </w:r>
-    </w:p>
-    <w:p>
-      <w:pPr>
-        <w:rPr>
-          <w:rFonts w:ascii="Arial" w:hAnsi="Arial" w:cs="Arial"/>
-        </w:rPr>
-      </w:pPr>
-      <w:r>
-        <w:rPr>
-          <w:rFonts w:ascii="Arial" w:hAnsi="Arial" w:cs="Arial"/>
-        </w:rPr>
-        <w:t>It is too late for 1, according to the text 5 leads to non-robust models.  2, 3 and 4 will be explored to find a good fitting model.</w:t>
-      </w:r>
-    </w:p>
-    <w:p>
-      <w:pPr>
+        <w:t>Use radial distance models</w:t>
+      </w:r>
+      <w:r>
+        <w:rPr>
+          <w:rFonts w:ascii="Arial" w:hAnsi="Arial" w:cs="Arial"/>
+        </w:rPr>
+        <w:t xml:space="preserve"> (</w:t>
+      </w:r>
+      <w:r>
+        <w:rPr>
+          <w:rFonts w:ascii="Arial" w:hAnsi="Arial" w:cs="Arial"/>
+        </w:rPr>
+        <w:t xml:space="preserve">this </w:t>
+      </w:r>
+      <w:r>
+        <w:rPr>
+          <w:rFonts w:ascii="Arial" w:hAnsi="Arial" w:cs="Arial"/>
+        </w:rPr>
+        <w:t>leads to non-robust models</w:t>
+      </w:r>
+      <w:r>
+        <w:rPr>
+          <w:rFonts w:ascii="Arial" w:hAnsi="Arial" w:cs="Arial"/>
+        </w:rPr>
+        <w:t xml:space="preserve"> </w:t>
+      </w:r>
+      <w:r>
+        <w:rPr>
+          <w:rFonts w:ascii="Arial" w:hAnsi="Arial" w:cs="Arial"/>
+        </w:rPr>
+        <w:t>according to the text</w:t>
+      </w:r>
+      <w:r>
+        <w:rPr>
+          <w:rFonts w:ascii="Arial" w:hAnsi="Arial" w:cs="Arial"/>
+        </w:rPr>
+        <w:t>)</w:t>
+      </w:r>
+      <w:r>
+        <w:rPr>
+          <w:rFonts w:ascii="Arial" w:hAnsi="Arial" w:cs="Arial"/>
+        </w:rPr>
+        <w:t>.</w:t>
+      </w:r>
+    </w:p>
+    <w:p>
+      <w:pPr>
+        <w:pStyle w:val="ListParagraph"/>
         <w:rPr>
           <w:rFonts w:ascii="Arial" w:hAnsi="Arial" w:cs="Arial"/>
         </w:rPr>
@@ -665,10 +719,18 @@
         </w:rPr>
         <w:t xml:space="preserve">Where </w:t>
       </w:r>
-      <w:r>
+    </w:p>
+    <w:p>
+      <w:pPr>
+        <w:ind w:firstLine="720"/>
         <w:rPr>
           <w:rFonts w:ascii="Arial" w:eastAsia="Times New Roman" w:hAnsi="Arial" w:cs="Arial"/>
         </w:rPr>
+      </w:pPr>
+      <w:r>
+        <w:rPr>
+          <w:rFonts w:ascii="Arial" w:eastAsia="Times New Roman" w:hAnsi="Arial" w:cs="Arial"/>
+        </w:rPr>
         <w:t xml:space="preserve">ρ = </w:t>
       </w:r>
       <w:r>
@@ -681,7 +743,35 @@
         <w:rPr>
           <w:rFonts w:ascii="Arial" w:eastAsia="Times New Roman" w:hAnsi="Arial" w:cs="Arial"/>
         </w:rPr>
-        <w:t xml:space="preserve">, υ = a uniform random number between -0.5 and 0.5, and ∆ρ = the range of angles to be smeared over. </w:t>
+        <w:t xml:space="preserve">, </w:t>
+      </w:r>
+    </w:p>
+    <w:p>
+      <w:pPr>
+        <w:ind w:firstLine="720"/>
+        <w:rPr>
+          <w:rFonts w:ascii="Arial" w:eastAsia="Times New Roman" w:hAnsi="Arial" w:cs="Arial"/>
+        </w:rPr>
+      </w:pPr>
+      <w:r>
+        <w:rPr>
+          <w:rFonts w:ascii="Arial" w:eastAsia="Times New Roman" w:hAnsi="Arial" w:cs="Arial"/>
+        </w:rPr>
+        <w:t xml:space="preserve">υ = uniform random number between -0.5 and 0.5, </w:t>
+      </w:r>
+    </w:p>
+    <w:p>
+      <w:pPr>
+        <w:ind w:firstLine="720"/>
+        <w:rPr>
+          <w:rFonts w:ascii="Arial" w:eastAsia="Times New Roman" w:hAnsi="Arial" w:cs="Arial"/>
+        </w:rPr>
+      </w:pPr>
+      <w:r>
+        <w:rPr>
+          <w:rFonts w:ascii="Arial" w:eastAsia="Times New Roman" w:hAnsi="Arial" w:cs="Arial"/>
+        </w:rPr>
+        <w:t xml:space="preserve">∆ρ = range of angles to be smeared over. </w:t>
       </w:r>
     </w:p>
     <w:p>
@@ -787,14 +877,36 @@
       <w:r>
         <w:t xml:space="preserve">Figure </w:t>
       </w:r>
-      <w:fldSimple w:instr=" SEQ Figure \* ARABIC ">
-        <w:r>
-          <w:rPr>
-            <w:noProof/>
-          </w:rPr>
-          <w:t>2</w:t>
-        </w:r>
-      </w:fldSimple>
+      <w:r>
+        <w:rPr>
+          <w:noProof/>
+        </w:rPr>
+        <w:fldChar w:fldCharType="begin"/>
+      </w:r>
+      <w:r>
+        <w:rPr>
+          <w:noProof/>
+        </w:rPr>
+        <w:instrText xml:space="preserve"> SEQ Figure \* ARABIC </w:instrText>
+      </w:r>
+      <w:r>
+        <w:rPr>
+          <w:noProof/>
+        </w:rPr>
+        <w:fldChar w:fldCharType="separate"/>
+      </w:r>
+      <w:r>
+        <w:rPr>
+          <w:noProof/>
+        </w:rPr>
+        <w:t>2</w:t>
+      </w:r>
+      <w:r>
+        <w:rPr>
+          <w:noProof/>
+        </w:rPr>
+        <w:fldChar w:fldCharType="end"/>
+      </w:r>
       <w:r>
         <w:t xml:space="preserve"> Effects of Smearing the Measured Angle</w:t>
       </w:r>
@@ -809,13 +921,49 @@
         <w:rPr>
           <w:rFonts w:ascii="Arial" w:hAnsi="Arial" w:cs="Arial"/>
         </w:rPr>
-        <w:t>Figure 2 shows that there is very little effect in the perpendicular distance when smearing the angle</w:t>
-      </w:r>
-      <w:r>
-        <w:rPr>
-          <w:rFonts w:ascii="Arial" w:hAnsi="Arial" w:cs="Arial"/>
-        </w:rPr>
-        <w:t>.  Figure 3 shows that majority of the distances recorded at low angles were for animals very close to the observer, so the smeared angle has very little effect on the distance from the transect line.</w:t>
+        <w:t xml:space="preserve">Figure 2 shows there is very little effect </w:t>
+      </w:r>
+      <w:r>
+        <w:rPr>
+          <w:rFonts w:ascii="Arial" w:hAnsi="Arial" w:cs="Arial"/>
+        </w:rPr>
+        <w:t>o</w:t>
+      </w:r>
+      <w:r>
+        <w:rPr>
+          <w:rFonts w:ascii="Arial" w:hAnsi="Arial" w:cs="Arial"/>
+        </w:rPr>
+        <w:t>n the perpendicular distance when smearing the angle</w:t>
+      </w:r>
+      <w:r>
+        <w:rPr>
+          <w:rFonts w:ascii="Arial" w:hAnsi="Arial" w:cs="Arial"/>
+        </w:rPr>
+        <w:t xml:space="preserve">.  Figure 3 shows that majority of the distances recorded </w:t>
+      </w:r>
+      <w:r>
+        <w:rPr>
+          <w:rFonts w:ascii="Arial" w:hAnsi="Arial" w:cs="Arial"/>
+        </w:rPr>
+        <w:t>with a</w:t>
+      </w:r>
+      <w:r>
+        <w:rPr>
+          <w:rFonts w:ascii="Arial" w:hAnsi="Arial" w:cs="Arial"/>
+        </w:rPr>
+        <w:t xml:space="preserve"> low angle were for animals very close to the observer, </w:t>
+      </w:r>
+      <w:r>
+        <w:rPr>
+          <w:rFonts w:ascii="Arial" w:hAnsi="Arial" w:cs="Arial"/>
+        </w:rPr>
+        <w:t>which explains why</w:t>
+      </w:r>
+      <w:r>
+        <w:rPr>
+          <w:rFonts w:ascii="Arial" w:hAnsi="Arial" w:cs="Arial"/>
+        </w:rPr>
+        <w:t xml:space="preserve"> the smeared angle has very little effect on the distance from the transect line.</w:t>
       </w:r>
     </w:p>
     <w:p>
@@ -910,14 +1058,36 @@
       <w:r>
         <w:t xml:space="preserve">Figure </w:t>
       </w:r>
-      <w:fldSimple w:instr=" SEQ Figure \* ARABIC ">
-        <w:r>
-          <w:rPr>
-            <w:noProof/>
-          </w:rPr>
-          <w:t>3</w:t>
-        </w:r>
-      </w:fldSimple>
+      <w:r>
+        <w:rPr>
+          <w:noProof/>
+        </w:rPr>
+        <w:fldChar w:fldCharType="begin"/>
+      </w:r>
+      <w:r>
+        <w:rPr>
+          <w:noProof/>
+        </w:rPr>
+        <w:instrText xml:space="preserve"> SEQ Figure \* ARABIC </w:instrText>
+      </w:r>
+      <w:r>
+        <w:rPr>
+          <w:noProof/>
+        </w:rPr>
+        <w:fldChar w:fldCharType="separate"/>
+      </w:r>
+      <w:r>
+        <w:rPr>
+          <w:noProof/>
+        </w:rPr>
+        <w:t>3</w:t>
+      </w:r>
+      <w:r>
+        <w:rPr>
+          <w:noProof/>
+        </w:rPr>
+        <w:fldChar w:fldCharType="end"/>
+      </w:r>
       <w:r>
         <w:t xml:space="preserve"> Distance of Animals from Observer </w:t>
       </w:r>
@@ -969,14 +1139,38 @@
         <w:rPr>
           <w:rFonts w:ascii="Arial" w:hAnsi="Arial" w:cs="Arial"/>
         </w:rPr>
-        <w:t xml:space="preserve">Buckland, 2001 (p109) says that grouping should be used where there are measurement errors and that appropriate grouping can lead to a better model fit and improved estimates of density.  The text suggests </w:t>
+        <w:t xml:space="preserve">Buckland, 2001 (p109) says that </w:t>
+      </w:r>
+      <w:r>
+        <w:rPr>
+          <w:rFonts w:ascii="Arial" w:hAnsi="Arial" w:cs="Arial"/>
+        </w:rPr>
+        <w:t>g</w:t>
+      </w:r>
+      <w:r>
+        <w:rPr>
+          <w:rFonts w:ascii="Arial" w:hAnsi="Arial" w:cs="Arial"/>
+        </w:rPr>
+        <w:t xml:space="preserve">rouping should be used where there are measurement errors and that appropriate grouping can lead to a better model fit and improved estimates of density. </w:t>
+      </w:r>
+      <w:r>
+        <w:rPr>
+          <w:rFonts w:ascii="Arial" w:hAnsi="Arial" w:cs="Arial"/>
+        </w:rPr>
+        <w:t xml:space="preserve">The test suggests that </w:t>
       </w:r>
       <w:proofErr w:type="spellStart"/>
       <w:r>
         <w:rPr>
           <w:rFonts w:ascii="Arial" w:hAnsi="Arial" w:cs="Arial"/>
         </w:rPr>
-        <w:t>cutpoints</w:t>
+        <w:t>c</w:t>
+      </w:r>
+      <w:r>
+        <w:rPr>
+          <w:rFonts w:ascii="Arial" w:hAnsi="Arial" w:cs="Arial"/>
+        </w:rPr>
+        <w:t>utpoints</w:t>
       </w:r>
       <w:proofErr w:type="spellEnd"/>
       <w:r>
@@ -995,7 +1189,31 @@
         <w:rPr>
           <w:rFonts w:ascii="Arial" w:hAnsi="Arial" w:cs="Arial"/>
         </w:rPr>
-        <w:t xml:space="preserve">rounding distances and when a lot of sightings fall on the </w:t>
+        <w:t>rounding distances</w:t>
+      </w:r>
+      <w:r>
+        <w:rPr>
+          <w:rFonts w:ascii="Arial" w:hAnsi="Arial" w:cs="Arial"/>
+        </w:rPr>
+        <w:t xml:space="preserve">. </w:t>
+      </w:r>
+      <w:r>
+        <w:rPr>
+          <w:rFonts w:ascii="Arial" w:hAnsi="Arial" w:cs="Arial"/>
+        </w:rPr>
+        <w:t xml:space="preserve"> </w:t>
+      </w:r>
+      <w:r>
+        <w:rPr>
+          <w:rFonts w:ascii="Arial" w:hAnsi="Arial" w:cs="Arial"/>
+        </w:rPr>
+        <w:t>W</w:t>
+      </w:r>
+      <w:r>
+        <w:rPr>
+          <w:rFonts w:ascii="Arial" w:hAnsi="Arial" w:cs="Arial"/>
+        </w:rPr>
+        <w:t xml:space="preserve">hen a lot of sightings fall on the </w:t>
       </w:r>
       <w:r>
         <w:rPr>
@@ -1007,8 +1225,26 @@
         <w:rPr>
           <w:rFonts w:ascii="Arial" w:hAnsi="Arial" w:cs="Arial"/>
         </w:rPr>
+        <w:t>(</w:t>
+      </w:r>
+      <w:r>
+        <w:rPr>
+          <w:rFonts w:ascii="Arial" w:hAnsi="Arial" w:cs="Arial"/>
+        </w:rPr>
+        <w:t xml:space="preserve">which </w:t>
+      </w:r>
+      <w:r>
+        <w:rPr>
+          <w:rFonts w:ascii="Arial" w:hAnsi="Arial" w:cs="Arial"/>
+        </w:rPr>
         <w:lastRenderedPageBreak/>
-        <w:t xml:space="preserve">(particularly common when using angles and distances) then a relatively wide first internal should be </w:t>
+        <w:t xml:space="preserve">is </w:t>
+      </w:r>
+      <w:r>
+        <w:rPr>
+          <w:rFonts w:ascii="Arial" w:hAnsi="Arial" w:cs="Arial"/>
+        </w:rPr>
+        <w:t xml:space="preserve">particularly common when using angles and distances) then a relatively wide first internal should be </w:t>
       </w:r>
       <w:r>
         <w:rPr>
@@ -1056,7 +1292,19 @@
         <w:rPr>
           <w:rFonts w:ascii="Arial" w:hAnsi="Arial" w:cs="Arial"/>
         </w:rPr>
-        <w:t xml:space="preserve">, the first interval chosen should be narrow and fall within the ‘shoulder’ and the others should increase with distance from the transect. </w:t>
+        <w:t>, the first interval chosen should be narrow and fall within the ‘shoulder’ and the other</w:t>
+      </w:r>
+      <w:r>
+        <w:rPr>
+          <w:rFonts w:ascii="Arial" w:hAnsi="Arial" w:cs="Arial"/>
+        </w:rPr>
+        <w:t xml:space="preserve"> groups</w:t>
+      </w:r>
+      <w:r>
+        <w:rPr>
+          <w:rFonts w:ascii="Arial" w:hAnsi="Arial" w:cs="Arial"/>
+        </w:rPr>
+        <w:t xml:space="preserve"> should increase with distance from the transect. </w:t>
       </w:r>
       <w:r>
         <w:rPr>
@@ -1099,92 +1347,6 @@
       <w:pPr>
         <w:rPr>
           <w:rFonts w:ascii="Arial" w:hAnsi="Arial" w:cs="Arial"/>
-        </w:rPr>
-      </w:pPr>
-    </w:p>
-    <w:p>
-      <w:pPr>
-        <w:rPr>
-          <w:rFonts w:ascii="Arial" w:hAnsi="Arial" w:cs="Arial"/>
-        </w:rPr>
-      </w:pPr>
-      <w:r>
-        <w:rPr>
-          <w:rFonts w:ascii="Arial" w:hAnsi="Arial" w:cs="Arial"/>
-        </w:rPr>
-        <w:t xml:space="preserve">Choosing the </w:t>
-      </w:r>
-      <w:proofErr w:type="spellStart"/>
-      <w:r>
-        <w:rPr>
-          <w:rFonts w:ascii="Arial" w:hAnsi="Arial" w:cs="Arial"/>
-        </w:rPr>
-        <w:t>cutpoints</w:t>
-      </w:r>
-      <w:proofErr w:type="spellEnd"/>
-      <w:r>
-        <w:rPr>
-          <w:rFonts w:ascii="Arial" w:hAnsi="Arial" w:cs="Arial"/>
-        </w:rPr>
-        <w:t xml:space="preserve"> will be difficult as the heaping occurred with the angles measured rather than the distances.</w:t>
-      </w:r>
-      <w:r>
-        <w:rPr>
-          <w:rFonts w:ascii="Arial" w:hAnsi="Arial" w:cs="Arial"/>
-        </w:rPr>
-        <w:t xml:space="preserve">  Good data should give results that are ‘robust’ whichever </w:t>
-      </w:r>
-      <w:proofErr w:type="spellStart"/>
-      <w:r>
-        <w:rPr>
-          <w:rFonts w:ascii="Arial" w:hAnsi="Arial" w:cs="Arial"/>
-        </w:rPr>
-        <w:t>cutpoints</w:t>
-      </w:r>
-      <w:proofErr w:type="spellEnd"/>
-      <w:r>
-        <w:rPr>
-          <w:rFonts w:ascii="Arial" w:hAnsi="Arial" w:cs="Arial"/>
-        </w:rPr>
-        <w:t xml:space="preserve"> are chosen.  Considerable differences in results given different </w:t>
-      </w:r>
-      <w:proofErr w:type="spellStart"/>
-      <w:r>
-        <w:rPr>
-          <w:rFonts w:ascii="Arial" w:hAnsi="Arial" w:cs="Arial"/>
-        </w:rPr>
-        <w:t>cutpoints</w:t>
-      </w:r>
-      <w:proofErr w:type="spellEnd"/>
-      <w:r>
-        <w:rPr>
-          <w:rFonts w:ascii="Arial" w:hAnsi="Arial" w:cs="Arial"/>
-        </w:rPr>
-        <w:t xml:space="preserve"> indicates that there are issues with the data, </w:t>
-      </w:r>
-      <w:r>
-        <w:rPr>
-          <w:rFonts w:ascii="Arial" w:hAnsi="Arial" w:cs="Arial"/>
-        </w:rPr>
-        <w:t xml:space="preserve">one example of this could be </w:t>
-      </w:r>
-      <w:r>
-        <w:rPr>
-          <w:rFonts w:ascii="Arial" w:hAnsi="Arial" w:cs="Arial"/>
-        </w:rPr>
-        <w:t>heaping</w:t>
-      </w:r>
-      <w:r>
-        <w:rPr>
-          <w:rFonts w:ascii="Arial" w:hAnsi="Arial" w:cs="Arial"/>
-        </w:rPr>
-        <w:t>.</w:t>
-      </w:r>
-    </w:p>
-    <w:p>
-      <w:pPr>
-        <w:rPr>
-          <w:rFonts w:ascii="Arial" w:hAnsi="Arial" w:cs="Arial"/>
           <w:b/>
         </w:rPr>
       </w:pPr>
@@ -1214,37 +1376,25 @@
         <w:rPr>
           <w:rFonts w:ascii="Arial" w:hAnsi="Arial" w:cs="Arial"/>
         </w:rPr>
-        <w:t>Buckland, 2001 (p42) discusses the shape criterion and that a detection function should have a shoulder, which means that the derivative of the detection function on the transect is equal to 0, i.e. the observer detects all animals on and just off the transect.  The text goes on to say that this is particularly important when heaping at zero is suspected.</w:t>
+        <w:t xml:space="preserve">Buckland, 2001 (p42) discusses the shape criterion and </w:t>
+      </w:r>
+      <w:r>
+        <w:rPr>
+          <w:rFonts w:ascii="Arial" w:hAnsi="Arial" w:cs="Arial"/>
+        </w:rPr>
+        <w:t xml:space="preserve">says </w:t>
+      </w:r>
+      <w:r>
+        <w:rPr>
+          <w:rFonts w:ascii="Arial" w:hAnsi="Arial" w:cs="Arial"/>
+        </w:rPr>
+        <w:t>that a detection function should have a shoulder, which means that the derivative of the detection function on the transect is equal to 0, i.e. the observer detects all animals on and just off the transect.  The text goes on to say that this is particularly important when heaping at zero is suspected.</w:t>
       </w:r>
       <w:r>
         <w:rPr>
           <w:rFonts w:ascii="Arial" w:hAnsi="Arial" w:cs="Arial"/>
         </w:rPr>
         <w:t xml:space="preserve">  </w:t>
-      </w:r>
-      <w:r>
-        <w:rPr>
-          <w:rFonts w:ascii="Arial" w:hAnsi="Arial" w:cs="Arial"/>
-        </w:rPr>
-        <w:t>The</w:t>
-      </w:r>
-      <w:r>
-        <w:rPr>
-          <w:rFonts w:ascii="Arial" w:hAnsi="Arial" w:cs="Arial"/>
-        </w:rPr>
-        <w:t xml:space="preserve"> exponential model will give unreliable probabilities at 0</w:t>
-      </w:r>
-      <w:r>
-        <w:rPr>
-          <w:rFonts w:ascii="Arial" w:hAnsi="Arial" w:cs="Arial"/>
-        </w:rPr>
-        <w:t xml:space="preserve"> and so will not meet this criterion</w:t>
-      </w:r>
-      <w:r>
-        <w:rPr>
-          <w:rFonts w:ascii="Arial" w:hAnsi="Arial" w:cs="Arial"/>
-        </w:rPr>
-        <w:t>.</w:t>
       </w:r>
     </w:p>
     <w:p>
@@ -1468,14 +1618,36 @@
       <w:r>
         <w:t xml:space="preserve">Figure </w:t>
       </w:r>
-      <w:fldSimple w:instr=" SEQ Figure \* ARABIC ">
-        <w:r>
-          <w:rPr>
-            <w:noProof/>
-          </w:rPr>
-          <w:t>4</w:t>
-        </w:r>
-      </w:fldSimple>
+      <w:r>
+        <w:rPr>
+          <w:noProof/>
+        </w:rPr>
+        <w:fldChar w:fldCharType="begin"/>
+      </w:r>
+      <w:r>
+        <w:rPr>
+          <w:noProof/>
+        </w:rPr>
+        <w:instrText xml:space="preserve"> SEQ Figure \* ARABIC </w:instrText>
+      </w:r>
+      <w:r>
+        <w:rPr>
+          <w:noProof/>
+        </w:rPr>
+        <w:fldChar w:fldCharType="separate"/>
+      </w:r>
+      <w:r>
+        <w:rPr>
+          <w:noProof/>
+        </w:rPr>
+        <w:t>4</w:t>
+      </w:r>
+      <w:r>
+        <w:rPr>
+          <w:noProof/>
+        </w:rPr>
+        <w:fldChar w:fldCharType="end"/>
+      </w:r>
       <w:r>
         <w:t xml:space="preserve"> Detection of Large Clusters at Distance</w:t>
       </w:r>
@@ -1689,13 +1861,13 @@
         <w:rPr>
           <w:rFonts w:ascii="Arial" w:hAnsi="Arial" w:cs="Arial"/>
         </w:rPr>
-        <w:t xml:space="preserve">In the hare data </w:t>
-      </w:r>
-      <w:r>
-        <w:rPr>
-          <w:rFonts w:ascii="Arial" w:hAnsi="Arial" w:cs="Arial"/>
-        </w:rPr>
-        <w:t>less clusters of 2 or 3 hares were seen from about 200m.</w:t>
+        <w:t>Fewer</w:t>
+      </w:r>
+      <w:r>
+        <w:rPr>
+          <w:rFonts w:ascii="Arial" w:hAnsi="Arial" w:cs="Arial"/>
+        </w:rPr>
+        <w:t xml:space="preserve"> clusters of 2 or 3 hares were seen from about 200m.</w:t>
       </w:r>
     </w:p>
     <w:p>
@@ -1731,7 +1903,6 @@
         <w:rPr>
           <w:rFonts w:ascii="Arial" w:hAnsi="Arial" w:cs="Arial"/>
         </w:rPr>
-        <w:lastRenderedPageBreak/>
         <w:t xml:space="preserve">Right truncating the data may lead to a little </w:t>
       </w:r>
       <w:r>
@@ -1928,8 +2099,34 @@
         <w:rPr>
           <w:rFonts w:ascii="Arial" w:hAnsi="Arial" w:cs="Arial"/>
         </w:rPr>
-        <w:t xml:space="preserve"> polynomial adjustment, in general, trying every combination of detection function with adjustment will lead to very similar density estimates (L Thomas, 2010).</w:t>
-      </w:r>
+        <w:t xml:space="preserve"> polynomial adjustment</w:t>
+      </w:r>
+      <w:r>
+        <w:rPr>
+          <w:rFonts w:ascii="Arial" w:hAnsi="Arial" w:cs="Arial"/>
+        </w:rPr>
+        <w:t>.</w:t>
+      </w:r>
+      <w:r>
+        <w:rPr>
+          <w:rFonts w:ascii="Arial" w:hAnsi="Arial" w:cs="Arial"/>
+        </w:rPr>
+        <w:t xml:space="preserve"> </w:t>
+      </w:r>
+      <w:r>
+        <w:rPr>
+          <w:rFonts w:ascii="Arial" w:hAnsi="Arial" w:cs="Arial"/>
+        </w:rPr>
+        <w:t>I</w:t>
+      </w:r>
+      <w:r>
+        <w:rPr>
+          <w:rFonts w:ascii="Arial" w:hAnsi="Arial" w:cs="Arial"/>
+        </w:rPr>
+        <w:t>n general, trying every combination of detection function with adjustment will lead to very similar density estimates (L Thomas, 2010).</w:t>
+      </w:r>
+      <w:bookmarkStart w:id="0" w:name="_GoBack"/>
+      <w:bookmarkEnd w:id="0"/>
     </w:p>
     <w:p>
       <w:pPr>
@@ -2045,18 +2242,7 @@
           <w:sz w:val="24"/>
           <w:szCs w:val="24"/>
         </w:rPr>
-        <w:t>, a similar model that had cluster size as a covariate gave a density e</w:t>
-      </w:r>
-      <w:bookmarkStart w:id="0" w:name="_GoBack"/>
-      <w:bookmarkEnd w:id="0"/>
-      <w:r>
-        <w:rPr>
-          <w:rFonts w:ascii="Arial" w:hAnsi="Arial" w:cs="Arial"/>
-          <w:color w:val="000000"/>
-          <w:sz w:val="24"/>
-          <w:szCs w:val="24"/>
-        </w:rPr>
-        <w:t>stimate that was well inside the lower confidence interval.</w:t>
+        <w:t>, a similar model that had cluster size as a covariate gave a density estimate that was well inside the lower confidence interval.</w:t>
       </w:r>
     </w:p>
     <w:p>
@@ -2947,6 +3133,119 @@
     </w:lvl>
   </w:abstractNum>
   <w:abstractNum w:abstractNumId="2" w15:restartNumberingAfterBreak="0">
+    <w:nsid w:val="5205415D"/>
+    <w:multiLevelType w:val="hybridMultilevel"/>
+    <w:tmpl w:val="1CD2FF28"/>
+    <w:lvl w:ilvl="0" w:tplc="E364F22C">
+      <w:start w:val="2"/>
+      <w:numFmt w:val="bullet"/>
+      <w:lvlText w:val=""/>
+      <w:lvlJc w:val="left"/>
+      <w:pPr>
+        <w:ind w:left="720" w:hanging="360"/>
+      </w:pPr>
+      <w:rPr>
+        <w:rFonts w:ascii="Symbol" w:eastAsiaTheme="minorHAnsi" w:hAnsi="Symbol" w:cs="Arial" w:hint="default"/>
+      </w:rPr>
+    </w:lvl>
+    <w:lvl w:ilvl="1" w:tplc="04090003" w:tentative="1">
+      <w:start w:val="1"/>
+      <w:numFmt w:val="bullet"/>
+      <w:lvlText w:val="o"/>
+      <w:lvlJc w:val="left"/>
+      <w:pPr>
+        <w:ind w:left="1440" w:hanging="360"/>
+      </w:pPr>
+      <w:rPr>
+        <w:rFonts w:ascii="Courier New" w:hAnsi="Courier New" w:cs="Courier New" w:hint="default"/>
+      </w:rPr>
+    </w:lvl>
+    <w:lvl w:ilvl="2" w:tplc="04090005" w:tentative="1">
+      <w:start w:val="1"/>
+      <w:numFmt w:val="bullet"/>
+      <w:lvlText w:val=""/>
+      <w:lvlJc w:val="left"/>
+      <w:pPr>
+        <w:ind w:left="2160" w:hanging="360"/>
+      </w:pPr>
+      <w:rPr>
+        <w:rFonts w:ascii="Wingdings" w:hAnsi="Wingdings" w:hint="default"/>
+      </w:rPr>
+    </w:lvl>
+    <w:lvl w:ilvl="3" w:tplc="04090001" w:tentative="1">
+      <w:start w:val="1"/>
+      <w:numFmt w:val="bullet"/>
+      <w:lvlText w:val=""/>
+      <w:lvlJc w:val="left"/>
+      <w:pPr>
+        <w:ind w:left="2880" w:hanging="360"/>
+      </w:pPr>
+      <w:rPr>
+        <w:rFonts w:ascii="Symbol" w:hAnsi="Symbol" w:hint="default"/>
+      </w:rPr>
+    </w:lvl>
+    <w:lvl w:ilvl="4" w:tplc="04090003" w:tentative="1">
+      <w:start w:val="1"/>
+      <w:numFmt w:val="bullet"/>
+      <w:lvlText w:val="o"/>
+      <w:lvlJc w:val="left"/>
+      <w:pPr>
+        <w:ind w:left="3600" w:hanging="360"/>
+      </w:pPr>
+      <w:rPr>
+        <w:rFonts w:ascii="Courier New" w:hAnsi="Courier New" w:cs="Courier New" w:hint="default"/>
+      </w:rPr>
+    </w:lvl>
+    <w:lvl w:ilvl="5" w:tplc="04090005" w:tentative="1">
+      <w:start w:val="1"/>
+      <w:numFmt w:val="bullet"/>
+      <w:lvlText w:val=""/>
+      <w:lvlJc w:val="left"/>
+      <w:pPr>
+        <w:ind w:left="4320" w:hanging="360"/>
+      </w:pPr>
+      <w:rPr>
+        <w:rFonts w:ascii="Wingdings" w:hAnsi="Wingdings" w:hint="default"/>
+      </w:rPr>
+    </w:lvl>
+    <w:lvl w:ilvl="6" w:tplc="04090001" w:tentative="1">
+      <w:start w:val="1"/>
+      <w:numFmt w:val="bullet"/>
+      <w:lvlText w:val=""/>
+      <w:lvlJc w:val="left"/>
+      <w:pPr>
+        <w:ind w:left="5040" w:hanging="360"/>
+      </w:pPr>
+      <w:rPr>
+        <w:rFonts w:ascii="Symbol" w:hAnsi="Symbol" w:hint="default"/>
+      </w:rPr>
+    </w:lvl>
+    <w:lvl w:ilvl="7" w:tplc="04090003" w:tentative="1">
+      <w:start w:val="1"/>
+      <w:numFmt w:val="bullet"/>
+      <w:lvlText w:val="o"/>
+      <w:lvlJc w:val="left"/>
+      <w:pPr>
+        <w:ind w:left="5760" w:hanging="360"/>
+      </w:pPr>
+      <w:rPr>
+        <w:rFonts w:ascii="Courier New" w:hAnsi="Courier New" w:cs="Courier New" w:hint="default"/>
+      </w:rPr>
+    </w:lvl>
+    <w:lvl w:ilvl="8" w:tplc="04090005" w:tentative="1">
+      <w:start w:val="1"/>
+      <w:numFmt w:val="bullet"/>
+      <w:lvlText w:val=""/>
+      <w:lvlJc w:val="left"/>
+      <w:pPr>
+        <w:ind w:left="6480" w:hanging="360"/>
+      </w:pPr>
+      <w:rPr>
+        <w:rFonts w:ascii="Wingdings" w:hAnsi="Wingdings" w:hint="default"/>
+      </w:rPr>
+    </w:lvl>
+  </w:abstractNum>
+  <w:abstractNum w:abstractNumId="3" w15:restartNumberingAfterBreak="0">
     <w:nsid w:val="58F14DD7"/>
     <w:multiLevelType w:val="hybridMultilevel"/>
     <w:tmpl w:val="D2AEFA82"/>
@@ -3039,10 +3338,13 @@
     <w:abstractNumId w:val="0"/>
   </w:num>
   <w:num w:numId="2">
-    <w:abstractNumId w:val="2"/>
+    <w:abstractNumId w:val="3"/>
   </w:num>
   <w:num w:numId="3">
     <w:abstractNumId w:val="1"/>
+  </w:num>
+  <w:num w:numId="4">
+    <w:abstractNumId w:val="2"/>
   </w:num>
 </w:numbering>
 </file>

</xml_diff>

<commit_message>
Updating citations to follow harvard standard
</commit_message>
<xml_diff>
--- a/HareAnalysis.docx
+++ b/HareAnalysis.docx
@@ -404,7 +404,13 @@
         <w:rPr>
           <w:rFonts w:ascii="Arial" w:hAnsi="Arial" w:cs="Arial"/>
         </w:rPr>
-        <w:t xml:space="preserve">2001 (p267) suggests five ways of handling distance measurement error.  </w:t>
+        <w:t>(2001:</w:t>
+      </w:r>
+      <w:r>
+        <w:rPr>
+          <w:rFonts w:ascii="Arial" w:hAnsi="Arial" w:cs="Arial"/>
+        </w:rPr>
+        <w:t xml:space="preserve">267) suggests five ways of handling distance measurement error.  </w:t>
       </w:r>
     </w:p>
     <w:p>
@@ -512,13 +518,7 @@
         <w:rPr>
           <w:rFonts w:ascii="Arial" w:hAnsi="Arial" w:cs="Arial"/>
         </w:rPr>
-        <w:t>leads to non-robust models</w:t>
-      </w:r>
-      <w:r>
-        <w:rPr>
-          <w:rFonts w:ascii="Arial" w:hAnsi="Arial" w:cs="Arial"/>
-        </w:rPr>
-        <w:t xml:space="preserve"> </w:t>
+        <w:t xml:space="preserve">leads to non-robust models </w:t>
       </w:r>
       <w:r>
         <w:rPr>
@@ -572,19 +572,13 @@
         <w:rPr>
           <w:rFonts w:ascii="Arial" w:hAnsi="Arial" w:cs="Arial"/>
         </w:rPr>
-        <w:t>Buckland,</w:t>
-      </w:r>
-      <w:r>
-        <w:rPr>
-          <w:rFonts w:ascii="Arial" w:hAnsi="Arial" w:cs="Arial"/>
-        </w:rPr>
-        <w:t xml:space="preserve"> </w:t>
-      </w:r>
-      <w:r>
-        <w:rPr>
-          <w:rFonts w:ascii="Arial" w:hAnsi="Arial" w:cs="Arial"/>
-        </w:rPr>
-        <w:t xml:space="preserve">2001 (p269) says that although often criticized smearing is </w:t>
+        <w:t>Buckland (2001:</w:t>
+      </w:r>
+      <w:r>
+        <w:rPr>
+          <w:rFonts w:ascii="Arial" w:hAnsi="Arial" w:cs="Arial"/>
+        </w:rPr>
+        <w:t xml:space="preserve">269) says that although often criticized smearing is </w:t>
       </w:r>
       <w:r>
         <w:rPr>
@@ -620,9 +614,8 @@
         <w:rPr>
           <w:rFonts w:ascii="Arial" w:hAnsi="Arial" w:cs="Arial"/>
         </w:rPr>
-        <w:t xml:space="preserve">given by D. </w:t>
-      </w:r>
-      <w:proofErr w:type="spellStart"/>
+        <w:t xml:space="preserve">given by </w:t>
+      </w:r>
       <w:r>
         <w:rPr>
           <w:rFonts w:ascii="Arial" w:hAnsi="Arial" w:cs="Arial"/>
@@ -641,36 +634,53 @@
         </w:rPr>
         <w:t>ey</w:t>
       </w:r>
-      <w:proofErr w:type="spellEnd"/>
-      <w:r>
-        <w:rPr>
-          <w:rFonts w:ascii="Arial" w:hAnsi="Arial" w:cs="Arial"/>
-        </w:rPr>
-        <w:t>,</w:t>
-      </w:r>
-      <w:r>
-        <w:rPr>
-          <w:rFonts w:ascii="Arial" w:hAnsi="Arial" w:cs="Arial"/>
-        </w:rPr>
-        <w:t xml:space="preserve"> 2002</w:t>
-      </w:r>
-      <w:r>
-        <w:rPr>
-          <w:rFonts w:ascii="Arial" w:hAnsi="Arial" w:cs="Arial"/>
-        </w:rPr>
-        <w:t xml:space="preserve"> and based on the text in Buckland,</w:t>
-      </w:r>
-      <w:r>
-        <w:rPr>
-          <w:rFonts w:ascii="Arial" w:hAnsi="Arial" w:cs="Arial"/>
-        </w:rPr>
-        <w:t xml:space="preserve"> </w:t>
-      </w:r>
-      <w:r>
-        <w:rPr>
-          <w:rFonts w:ascii="Arial" w:hAnsi="Arial" w:cs="Arial"/>
-        </w:rPr>
-        <w:t xml:space="preserve">2001.  The angles are adjusted </w:t>
+      <w:r>
+        <w:rPr>
+          <w:rFonts w:ascii="Arial" w:hAnsi="Arial" w:cs="Arial"/>
+        </w:rPr>
+        <w:t xml:space="preserve"> (</w:t>
+      </w:r>
+      <w:r>
+        <w:rPr>
+          <w:rFonts w:ascii="Arial" w:hAnsi="Arial" w:cs="Arial"/>
+        </w:rPr>
+        <w:t>2002</w:t>
+      </w:r>
+      <w:r>
+        <w:rPr>
+          <w:rFonts w:ascii="Arial" w:hAnsi="Arial" w:cs="Arial"/>
+        </w:rPr>
+        <w:t>)</w:t>
+      </w:r>
+      <w:r>
+        <w:rPr>
+          <w:rFonts w:ascii="Arial" w:hAnsi="Arial" w:cs="Arial"/>
+        </w:rPr>
+        <w:t xml:space="preserve"> an</w:t>
+      </w:r>
+      <w:r>
+        <w:rPr>
+          <w:rFonts w:ascii="Arial" w:hAnsi="Arial" w:cs="Arial"/>
+        </w:rPr>
+        <w:t>d based on the text in Buckland (</w:t>
+      </w:r>
+      <w:r>
+        <w:rPr>
+          <w:rFonts w:ascii="Arial" w:hAnsi="Arial" w:cs="Arial"/>
+        </w:rPr>
+        <w:t>2001</w:t>
+      </w:r>
+      <w:r>
+        <w:rPr>
+          <w:rFonts w:ascii="Arial" w:hAnsi="Arial" w:cs="Arial"/>
+        </w:rPr>
+        <w:t>)</w:t>
+      </w:r>
+      <w:r>
+        <w:rPr>
+          <w:rFonts w:ascii="Arial" w:hAnsi="Arial" w:cs="Arial"/>
+        </w:rPr>
+        <w:t xml:space="preserve">.  The angles are adjusted </w:t>
       </w:r>
       <w:r>
         <w:rPr>
@@ -692,19 +702,11 @@
           <w:rFonts w:ascii="Arial" w:eastAsia="Times New Roman" w:hAnsi="Arial" w:cs="Arial"/>
         </w:rPr>
       </w:pPr>
-      <w:proofErr w:type="spellStart"/>
-      <w:r>
-        <w:rPr>
-          <w:rFonts w:ascii="Arial" w:eastAsia="Times New Roman" w:hAnsi="Arial" w:cs="Arial"/>
-        </w:rPr>
-        <w:t>Sρ</w:t>
-      </w:r>
-      <w:proofErr w:type="spellEnd"/>
-      <w:r>
-        <w:rPr>
-          <w:rFonts w:ascii="Arial" w:eastAsia="Times New Roman" w:hAnsi="Arial" w:cs="Arial"/>
-        </w:rPr>
-        <w:t xml:space="preserve"> = | ρ + υ ∆ρ |</w:t>
+      <w:r>
+        <w:rPr>
+          <w:rFonts w:ascii="Arial" w:eastAsia="Times New Roman" w:hAnsi="Arial" w:cs="Arial"/>
+        </w:rPr>
+        <w:t>Sρ = | ρ + υ ∆ρ |</w:t>
       </w:r>
     </w:p>
     <w:p>
@@ -1139,7 +1141,13 @@
         <w:rPr>
           <w:rFonts w:ascii="Arial" w:hAnsi="Arial" w:cs="Arial"/>
         </w:rPr>
-        <w:t xml:space="preserve">Buckland, 2001 (p109) says that </w:t>
+        <w:t>Buckland (2001:</w:t>
+      </w:r>
+      <w:r>
+        <w:rPr>
+          <w:rFonts w:ascii="Arial" w:hAnsi="Arial" w:cs="Arial"/>
+        </w:rPr>
+        <w:t xml:space="preserve">109) says that </w:t>
       </w:r>
       <w:r>
         <w:rPr>
@@ -1159,7 +1167,6 @@
         </w:rPr>
         <w:t xml:space="preserve">The test suggests that </w:t>
       </w:r>
-      <w:proofErr w:type="spellStart"/>
       <w:r>
         <w:rPr>
           <w:rFonts w:ascii="Arial" w:hAnsi="Arial" w:cs="Arial"/>
@@ -1170,14 +1177,7 @@
         <w:rPr>
           <w:rFonts w:ascii="Arial" w:hAnsi="Arial" w:cs="Arial"/>
         </w:rPr>
-        <w:t>utpoints</w:t>
-      </w:r>
-      <w:proofErr w:type="spellEnd"/>
-      <w:r>
-        <w:rPr>
-          <w:rFonts w:ascii="Arial" w:hAnsi="Arial" w:cs="Arial"/>
-        </w:rPr>
-        <w:t xml:space="preserve"> should be selected that avoid </w:t>
+        <w:t xml:space="preserve">utpoints should be selected that avoid </w:t>
       </w:r>
       <w:r>
         <w:rPr>
@@ -1268,7 +1268,19 @@
         <w:rPr>
           <w:rFonts w:ascii="Arial" w:hAnsi="Arial" w:cs="Arial"/>
         </w:rPr>
-        <w:t>C Bibby, 1998</w:t>
+        <w:t>Bibby (</w:t>
+      </w:r>
+      <w:r>
+        <w:rPr>
+          <w:rFonts w:ascii="Arial" w:hAnsi="Arial" w:cs="Arial"/>
+        </w:rPr>
+        <w:t>1998</w:t>
+      </w:r>
+      <w:r>
+        <w:rPr>
+          <w:rFonts w:ascii="Arial" w:hAnsi="Arial" w:cs="Arial"/>
+        </w:rPr>
+        <w:t>)</w:t>
       </w:r>
       <w:r>
         <w:rPr>
@@ -1310,7 +1322,13 @@
         <w:rPr>
           <w:rFonts w:ascii="Arial" w:hAnsi="Arial" w:cs="Arial"/>
         </w:rPr>
-        <w:t xml:space="preserve">Buckland, 2001 (p158) suggests that six to eight groups is </w:t>
+        <w:t>Buckland (2001:</w:t>
+      </w:r>
+      <w:r>
+        <w:rPr>
+          <w:rFonts w:ascii="Arial" w:hAnsi="Arial" w:cs="Arial"/>
+        </w:rPr>
+        <w:t xml:space="preserve">158) suggests that six to eight groups is </w:t>
       </w:r>
       <w:r>
         <w:rPr>
@@ -1376,7 +1394,13 @@
         <w:rPr>
           <w:rFonts w:ascii="Arial" w:hAnsi="Arial" w:cs="Arial"/>
         </w:rPr>
-        <w:t xml:space="preserve">Buckland, 2001 (p42) discusses the shape criterion and </w:t>
+        <w:t>Buckland (2001:</w:t>
+      </w:r>
+      <w:r>
+        <w:rPr>
+          <w:rFonts w:ascii="Arial" w:hAnsi="Arial" w:cs="Arial"/>
+        </w:rPr>
+        <w:t xml:space="preserve">42) discusses the shape criterion and </w:t>
       </w:r>
       <w:r>
         <w:rPr>
@@ -1430,21 +1454,7 @@
         <w:rPr>
           <w:rFonts w:ascii="Arial" w:hAnsi="Arial" w:cs="Arial"/>
         </w:rPr>
-        <w:t xml:space="preserve">Larger cluster sizes are obviously more visible at distance than single animals.  </w:t>
-      </w:r>
-      <w:proofErr w:type="gramStart"/>
-      <w:r>
-        <w:rPr>
-          <w:rFonts w:ascii="Arial" w:hAnsi="Arial" w:cs="Arial"/>
-        </w:rPr>
-        <w:t>Thus</w:t>
-      </w:r>
-      <w:proofErr w:type="gramEnd"/>
-      <w:r>
-        <w:rPr>
-          <w:rFonts w:ascii="Arial" w:hAnsi="Arial" w:cs="Arial"/>
-        </w:rPr>
-        <w:t xml:space="preserve"> there is a bias </w:t>
+        <w:t xml:space="preserve">Larger cluster sizes are obviously more visible at distance than single animals.  Thus there is a bias </w:t>
       </w:r>
       <w:r>
         <w:rPr>
@@ -1903,7 +1913,27 @@
         <w:rPr>
           <w:rFonts w:ascii="Arial" w:hAnsi="Arial" w:cs="Arial"/>
         </w:rPr>
-        <w:t xml:space="preserve">Right truncating the data may lead to a little </w:t>
+        <w:t>Buckland (2001:107)</w:t>
+      </w:r>
+      <w:r>
+        <w:rPr>
+          <w:rFonts w:ascii="Arial" w:hAnsi="Arial" w:cs="Arial"/>
+        </w:rPr>
+        <w:t xml:space="preserve"> says </w:t>
+      </w:r>
+      <w:r>
+        <w:rPr>
+          <w:rFonts w:ascii="Arial" w:hAnsi="Arial" w:cs="Arial"/>
+        </w:rPr>
+        <w:t>r</w:t>
+      </w:r>
+      <w:bookmarkStart w:id="0" w:name="_GoBack"/>
+      <w:bookmarkEnd w:id="0"/>
+      <w:r>
+        <w:rPr>
+          <w:rFonts w:ascii="Arial" w:hAnsi="Arial" w:cs="Arial"/>
+        </w:rPr>
+        <w:t xml:space="preserve">ight truncating the data may lead to a little </w:t>
       </w:r>
       <w:r>
         <w:rPr>
@@ -1915,19 +1945,7 @@
         <w:rPr>
           <w:rFonts w:ascii="Arial" w:hAnsi="Arial" w:cs="Arial"/>
         </w:rPr>
-        <w:t xml:space="preserve"> of precision, however, losing some outliers will help reduce the number of parameters in the detection function and so reduce bias</w:t>
-      </w:r>
-      <w:r>
-        <w:rPr>
-          <w:rFonts w:ascii="Arial" w:hAnsi="Arial" w:cs="Arial"/>
-        </w:rPr>
-        <w:t xml:space="preserve"> (Buckland, 2001 (p107))</w:t>
-      </w:r>
-      <w:r>
-        <w:rPr>
-          <w:rFonts w:ascii="Arial" w:hAnsi="Arial" w:cs="Arial"/>
-        </w:rPr>
-        <w:t xml:space="preserve">. </w:t>
+        <w:t xml:space="preserve"> of precision, however, losing some outliers will help reduce the number of parameters in the detection function and so reduce bias. </w:t>
       </w:r>
     </w:p>
     <w:p>
@@ -2085,21 +2103,7 @@
         <w:rPr>
           <w:rFonts w:ascii="Arial" w:hAnsi="Arial" w:cs="Arial"/>
         </w:rPr>
-        <w:t xml:space="preserve">half normal with cosine adjustment and hazard rate with </w:t>
-      </w:r>
-      <w:proofErr w:type="spellStart"/>
-      <w:r>
-        <w:rPr>
-          <w:rFonts w:ascii="Arial" w:hAnsi="Arial" w:cs="Arial"/>
-        </w:rPr>
-        <w:t>hermite</w:t>
-      </w:r>
-      <w:proofErr w:type="spellEnd"/>
-      <w:r>
-        <w:rPr>
-          <w:rFonts w:ascii="Arial" w:hAnsi="Arial" w:cs="Arial"/>
-        </w:rPr>
-        <w:t xml:space="preserve"> polynomial adjustment</w:t>
+        <w:t>half normal with cosine adjustment and hazard rate with hermite polynomial adjustment</w:t>
       </w:r>
       <w:r>
         <w:rPr>
@@ -2117,16 +2121,32 @@
         <w:rPr>
           <w:rFonts w:ascii="Arial" w:hAnsi="Arial" w:cs="Arial"/>
         </w:rPr>
-        <w:t>I</w:t>
-      </w:r>
-      <w:r>
-        <w:rPr>
-          <w:rFonts w:ascii="Arial" w:hAnsi="Arial" w:cs="Arial"/>
-        </w:rPr>
-        <w:t>n general, trying every combination of detection function with adjustment will lead to very similar density estimates (L Thomas, 2010).</w:t>
-      </w:r>
-      <w:bookmarkStart w:id="0" w:name="_GoBack"/>
-      <w:bookmarkEnd w:id="0"/>
+        <w:t>Thomas (</w:t>
+      </w:r>
+      <w:r>
+        <w:rPr>
+          <w:rFonts w:ascii="Arial" w:hAnsi="Arial" w:cs="Arial"/>
+        </w:rPr>
+        <w:t>2010) says that i</w:t>
+      </w:r>
+      <w:r>
+        <w:rPr>
+          <w:rFonts w:ascii="Arial" w:hAnsi="Arial" w:cs="Arial"/>
+        </w:rPr>
+        <w:t>n general, trying every combination of detection function with adjustment will lead to very similar density est</w:t>
+      </w:r>
+      <w:r>
+        <w:rPr>
+          <w:rFonts w:ascii="Arial" w:hAnsi="Arial" w:cs="Arial"/>
+        </w:rPr>
+        <w:t>imates</w:t>
+      </w:r>
+      <w:r>
+        <w:rPr>
+          <w:rFonts w:ascii="Arial" w:hAnsi="Arial" w:cs="Arial"/>
+        </w:rPr>
+        <w:t>.</w:t>
+      </w:r>
     </w:p>
     <w:p>
       <w:pPr>
@@ -2144,25 +2164,7 @@
           <w:sz w:val="24"/>
           <w:szCs w:val="24"/>
         </w:rPr>
-        <w:t xml:space="preserve">The model chosen uses a hazard rate detection model with no adjustment.  It was generated on data truncated at 400m and with </w:t>
-      </w:r>
-      <w:proofErr w:type="spellStart"/>
-      <w:r>
-        <w:rPr>
-          <w:rFonts w:ascii="Arial" w:hAnsi="Arial" w:cs="Arial"/>
-          <w:sz w:val="24"/>
-          <w:szCs w:val="24"/>
-        </w:rPr>
-        <w:t>cutpoints</w:t>
-      </w:r>
-      <w:proofErr w:type="spellEnd"/>
-      <w:r>
-        <w:rPr>
-          <w:rFonts w:ascii="Arial" w:hAnsi="Arial" w:cs="Arial"/>
-          <w:sz w:val="24"/>
-          <w:szCs w:val="24"/>
-        </w:rPr>
-        <w:t xml:space="preserve"> at 25m, 50m, 100m, 200m and 300m.  The first group falls just on the shoulder of the detection function and shows that there was nearly a 100% chance of seeing animals on the transect.</w:t>
+        <w:t>The model chosen uses a hazard rate detection model with no adjustment.  It was generated on data truncated at 400m and with cutpoints at 25m, 50m, 100m, 200m and 300m.  The first group falls just on the shoulder of the detection function and shows that there was nearly a 100% chance of seeing animals on the transect.</w:t>
       </w:r>
       <w:r>
         <w:rPr>
@@ -2261,6 +2263,7 @@
         <w:tblStyle w:val="TableGrid"/>
         <w:tblW w:w="0" w:type="auto"/>
         <w:tblLook w:val="04A0" w:firstRow="1" w:lastRow="0" w:firstColumn="1" w:lastColumn="0" w:noHBand="0" w:noVBand="1"/>
+        <w:tblCaption w:val="Table 1: Density Estimates"/>
       </w:tblPr>
       <w:tblGrid>
         <w:gridCol w:w="1931"/>
@@ -2376,23 +2379,21 @@
             <w:pPr>
               <w:pStyle w:val="HTMLPreformatted"/>
               <w:rPr>
-                <w:rFonts w:ascii="Monaco" w:hAnsi="Monaco"/>
-                <w:color w:val="000000"/>
-                <w:sz w:val="18"/>
-                <w:szCs w:val="18"/>
+                <w:rFonts w:ascii="Arial" w:hAnsi="Arial" w:cs="Arial"/>
+                <w:color w:val="000000"/>
+                <w:sz w:val="24"/>
+                <w:szCs w:val="24"/>
               </w:rPr>
             </w:pPr>
-            <w:proofErr w:type="spellStart"/>
             <w:r>
               <w:rPr>
-                <w:rFonts w:ascii="Monaco" w:hAnsi="Monaco"/>
-                <w:color w:val="000000"/>
-                <w:sz w:val="18"/>
-                <w:szCs w:val="18"/>
+                <w:rFonts w:ascii="Arial" w:hAnsi="Arial" w:cs="Arial"/>
+                <w:color w:val="000000"/>
+                <w:sz w:val="24"/>
+                <w:szCs w:val="24"/>
               </w:rPr>
               <w:t>Bleaklow</w:t>
             </w:r>
-            <w:proofErr w:type="spellEnd"/>
           </w:p>
         </w:tc>
         <w:tc>
@@ -2416,7 +2417,25 @@
                 <w:sz w:val="18"/>
                 <w:szCs w:val="18"/>
               </w:rPr>
-              <w:t>0.02367299</w:t>
+              <w:t>23</w:t>
+            </w:r>
+            <w:r>
+              <w:rPr>
+                <w:rFonts w:ascii="Monaco" w:hAnsi="Monaco"/>
+                <w:color w:val="000000"/>
+                <w:sz w:val="18"/>
+                <w:szCs w:val="18"/>
+              </w:rPr>
+              <w:t>.</w:t>
+            </w:r>
+            <w:r>
+              <w:rPr>
+                <w:rFonts w:ascii="Monaco" w:hAnsi="Monaco"/>
+                <w:color w:val="000000"/>
+                <w:sz w:val="18"/>
+                <w:szCs w:val="18"/>
+              </w:rPr>
+              <w:t>67</w:t>
             </w:r>
           </w:p>
         </w:tc>
@@ -2441,7 +2460,16 @@
                 <w:sz w:val="18"/>
                 <w:szCs w:val="18"/>
               </w:rPr>
-              <w:t>0.013069198</w:t>
+              <w:t>13</w:t>
+            </w:r>
+            <w:r>
+              <w:rPr>
+                <w:rFonts w:ascii="Monaco" w:hAnsi="Monaco"/>
+                <w:color w:val="000000"/>
+                <w:sz w:val="18"/>
+                <w:szCs w:val="18"/>
+              </w:rPr>
+              <w:t>.07</w:t>
             </w:r>
           </w:p>
         </w:tc>
@@ -2466,7 +2494,25 @@
                 <w:sz w:val="18"/>
                 <w:szCs w:val="18"/>
               </w:rPr>
-              <w:t>0.04288025</w:t>
+              <w:t>42</w:t>
+            </w:r>
+            <w:r>
+              <w:rPr>
+                <w:rFonts w:ascii="Monaco" w:hAnsi="Monaco"/>
+                <w:color w:val="000000"/>
+                <w:sz w:val="18"/>
+                <w:szCs w:val="18"/>
+              </w:rPr>
+              <w:t>.</w:t>
+            </w:r>
+            <w:r>
+              <w:rPr>
+                <w:rFonts w:ascii="Monaco" w:hAnsi="Monaco"/>
+                <w:color w:val="000000"/>
+                <w:sz w:val="18"/>
+                <w:szCs w:val="18"/>
+              </w:rPr>
+              <w:t>88</w:t>
             </w:r>
           </w:p>
         </w:tc>
@@ -2480,18 +2526,18 @@
             <w:pPr>
               <w:pStyle w:val="HTMLPreformatted"/>
               <w:rPr>
-                <w:rFonts w:ascii="Monaco" w:hAnsi="Monaco"/>
-                <w:color w:val="000000"/>
-                <w:sz w:val="18"/>
-                <w:szCs w:val="18"/>
+                <w:rFonts w:ascii="Arial" w:hAnsi="Arial" w:cs="Arial"/>
+                <w:color w:val="000000"/>
+                <w:sz w:val="24"/>
+                <w:szCs w:val="24"/>
               </w:rPr>
             </w:pPr>
             <w:r>
               <w:rPr>
-                <w:rFonts w:ascii="Monaco" w:hAnsi="Monaco"/>
-                <w:color w:val="000000"/>
-                <w:sz w:val="18"/>
-                <w:szCs w:val="18"/>
+                <w:rFonts w:ascii="Arial" w:hAnsi="Arial" w:cs="Arial"/>
+                <w:color w:val="000000"/>
+                <w:sz w:val="24"/>
+                <w:szCs w:val="24"/>
               </w:rPr>
               <w:t>Margery Hill</w:t>
             </w:r>
@@ -2518,7 +2564,25 @@
                 <w:sz w:val="18"/>
                 <w:szCs w:val="18"/>
               </w:rPr>
-              <w:t>0.01551011</w:t>
+              <w:t>15</w:t>
+            </w:r>
+            <w:r>
+              <w:rPr>
+                <w:rFonts w:ascii="Monaco" w:hAnsi="Monaco"/>
+                <w:color w:val="000000"/>
+                <w:sz w:val="18"/>
+                <w:szCs w:val="18"/>
+              </w:rPr>
+              <w:t>.</w:t>
+            </w:r>
+            <w:r>
+              <w:rPr>
+                <w:rFonts w:ascii="Monaco" w:hAnsi="Monaco"/>
+                <w:color w:val="000000"/>
+                <w:sz w:val="18"/>
+                <w:szCs w:val="18"/>
+              </w:rPr>
+              <w:t>51</w:t>
             </w:r>
           </w:p>
         </w:tc>
@@ -2543,7 +2607,25 @@
                 <w:sz w:val="18"/>
                 <w:szCs w:val="18"/>
               </w:rPr>
-              <w:t>0.007499704</w:t>
+              <w:t xml:space="preserve"> </w:t>
+            </w:r>
+            <w:r>
+              <w:rPr>
+                <w:rFonts w:ascii="Monaco" w:hAnsi="Monaco"/>
+                <w:color w:val="000000"/>
+                <w:sz w:val="18"/>
+                <w:szCs w:val="18"/>
+              </w:rPr>
+              <w:t>7</w:t>
+            </w:r>
+            <w:r>
+              <w:rPr>
+                <w:rFonts w:ascii="Monaco" w:hAnsi="Monaco"/>
+                <w:color w:val="000000"/>
+                <w:sz w:val="18"/>
+                <w:szCs w:val="18"/>
+              </w:rPr>
+              <w:t>.5</w:t>
             </w:r>
           </w:p>
         </w:tc>
@@ -2568,7 +2650,16 @@
                 <w:sz w:val="18"/>
                 <w:szCs w:val="18"/>
               </w:rPr>
-              <w:t>0.03207639</w:t>
+              <w:t>32</w:t>
+            </w:r>
+            <w:r>
+              <w:rPr>
+                <w:rFonts w:ascii="Monaco" w:hAnsi="Monaco"/>
+                <w:color w:val="000000"/>
+                <w:sz w:val="18"/>
+                <w:szCs w:val="18"/>
+              </w:rPr>
+              <w:t>.08</w:t>
             </w:r>
           </w:p>
         </w:tc>
@@ -2582,18 +2673,18 @@
             <w:pPr>
               <w:pStyle w:val="HTMLPreformatted"/>
               <w:rPr>
-                <w:rFonts w:ascii="Monaco" w:hAnsi="Monaco"/>
-                <w:color w:val="000000"/>
-                <w:sz w:val="18"/>
-                <w:szCs w:val="18"/>
+                <w:rFonts w:ascii="Arial" w:hAnsi="Arial" w:cs="Arial"/>
+                <w:color w:val="000000"/>
+                <w:sz w:val="24"/>
+                <w:szCs w:val="24"/>
               </w:rPr>
             </w:pPr>
             <w:r>
               <w:rPr>
-                <w:rFonts w:ascii="Monaco" w:hAnsi="Monaco"/>
-                <w:color w:val="000000"/>
-                <w:sz w:val="18"/>
-                <w:szCs w:val="18"/>
+                <w:rFonts w:ascii="Arial" w:hAnsi="Arial" w:cs="Arial"/>
+                <w:color w:val="000000"/>
+                <w:sz w:val="24"/>
+                <w:szCs w:val="24"/>
               </w:rPr>
               <w:t>Total</w:t>
             </w:r>
@@ -2620,7 +2711,25 @@
                 <w:sz w:val="18"/>
                 <w:szCs w:val="18"/>
               </w:rPr>
-              <w:t>0.01959155</w:t>
+              <w:t>19</w:t>
+            </w:r>
+            <w:r>
+              <w:rPr>
+                <w:rFonts w:ascii="Monaco" w:hAnsi="Monaco"/>
+                <w:color w:val="000000"/>
+                <w:sz w:val="18"/>
+                <w:szCs w:val="18"/>
+              </w:rPr>
+              <w:t>.</w:t>
+            </w:r>
+            <w:r>
+              <w:rPr>
+                <w:rFonts w:ascii="Monaco" w:hAnsi="Monaco"/>
+                <w:color w:val="000000"/>
+                <w:sz w:val="18"/>
+                <w:szCs w:val="18"/>
+              </w:rPr>
+              <w:t>59</w:t>
             </w:r>
           </w:p>
         </w:tc>
@@ -2645,7 +2754,34 @@
                 <w:sz w:val="18"/>
                 <w:szCs w:val="18"/>
               </w:rPr>
-              <w:t>0.012209739</w:t>
+              <w:t>12</w:t>
+            </w:r>
+            <w:r>
+              <w:rPr>
+                <w:rFonts w:ascii="Monaco" w:hAnsi="Monaco"/>
+                <w:color w:val="000000"/>
+                <w:sz w:val="18"/>
+                <w:szCs w:val="18"/>
+              </w:rPr>
+              <w:t>.</w:t>
+            </w:r>
+            <w:r>
+              <w:rPr>
+                <w:rFonts w:ascii="Monaco" w:hAnsi="Monaco"/>
+                <w:color w:val="000000"/>
+                <w:sz w:val="18"/>
+                <w:szCs w:val="18"/>
+              </w:rPr>
+              <w:t>2</w:t>
+            </w:r>
+            <w:r>
+              <w:rPr>
+                <w:rFonts w:ascii="Monaco" w:hAnsi="Monaco"/>
+                <w:color w:val="000000"/>
+                <w:sz w:val="18"/>
+                <w:szCs w:val="18"/>
+              </w:rPr>
+              <w:t>1</w:t>
             </w:r>
           </w:p>
         </w:tc>
@@ -2670,7 +2806,34 @@
                 <w:sz w:val="18"/>
                 <w:szCs w:val="18"/>
               </w:rPr>
-              <w:t>0.03143628</w:t>
+              <w:t>31</w:t>
+            </w:r>
+            <w:r>
+              <w:rPr>
+                <w:rFonts w:ascii="Monaco" w:hAnsi="Monaco"/>
+                <w:color w:val="000000"/>
+                <w:sz w:val="18"/>
+                <w:szCs w:val="18"/>
+              </w:rPr>
+              <w:t>.</w:t>
+            </w:r>
+            <w:r>
+              <w:rPr>
+                <w:rFonts w:ascii="Monaco" w:hAnsi="Monaco"/>
+                <w:color w:val="000000"/>
+                <w:sz w:val="18"/>
+                <w:szCs w:val="18"/>
+              </w:rPr>
+              <w:t>4</w:t>
+            </w:r>
+            <w:r>
+              <w:rPr>
+                <w:rFonts w:ascii="Monaco" w:hAnsi="Monaco"/>
+                <w:color w:val="000000"/>
+                <w:sz w:val="18"/>
+                <w:szCs w:val="18"/>
+              </w:rPr>
+              <w:t>4</w:t>
             </w:r>
           </w:p>
         </w:tc>
@@ -2768,162 +2931,351 @@
     <w:p>
       <w:pPr>
         <w:rPr>
-          <w:rFonts w:ascii="Arial" w:hAnsi="Arial" w:cs="Arial"/>
-          <w:color w:val="000000" w:themeColor="text1"/>
-        </w:rPr>
-      </w:pPr>
-      <w:r>
-        <w:rPr>
-          <w:rFonts w:ascii="Arial" w:hAnsi="Arial" w:cs="Arial"/>
-          <w:color w:val="000000" w:themeColor="text1"/>
-        </w:rPr>
-        <w:t>Buckland 2001</w:t>
-      </w:r>
-    </w:p>
-    <w:p>
-      <w:pPr>
-        <w:rPr>
-          <w:rFonts w:ascii="Arial" w:hAnsi="Arial" w:cs="Arial"/>
-          <w:color w:val="000000" w:themeColor="text1"/>
-        </w:rPr>
-      </w:pPr>
-      <w:r>
-        <w:rPr>
-          <w:rFonts w:ascii="Arial" w:hAnsi="Arial" w:cs="Arial"/>
-          <w:color w:val="000000" w:themeColor="text1"/>
-        </w:rPr>
-        <w:t>INTRODUCTION TO DISTANCE SAMPLING</w:t>
-      </w:r>
-    </w:p>
-    <w:p>
-      <w:pPr>
-        <w:rPr>
-          <w:rFonts w:ascii="Arial" w:hAnsi="Arial" w:cs="Arial"/>
-          <w:color w:val="000000" w:themeColor="text1"/>
-        </w:rPr>
-      </w:pPr>
-    </w:p>
-    <w:p>
-      <w:pPr>
-        <w:rPr>
-          <w:rFonts w:ascii="Arial" w:hAnsi="Arial" w:cs="Arial"/>
-          <w:color w:val="000000" w:themeColor="text1"/>
-        </w:rPr>
-      </w:pPr>
-      <w:r>
-        <w:rPr>
-          <w:rFonts w:ascii="Arial" w:hAnsi="Arial" w:cs="Arial"/>
-          <w:color w:val="000000" w:themeColor="text1"/>
-        </w:rPr>
-        <w:t xml:space="preserve">D. </w:t>
-      </w:r>
-      <w:proofErr w:type="spellStart"/>
-      <w:r>
-        <w:rPr>
-          <w:rFonts w:ascii="Arial" w:hAnsi="Arial" w:cs="Arial"/>
-          <w:color w:val="000000" w:themeColor="text1"/>
-        </w:rPr>
-        <w:t>Kinzey</w:t>
-      </w:r>
-      <w:proofErr w:type="spellEnd"/>
-      <w:r>
-        <w:rPr>
-          <w:rFonts w:ascii="Arial" w:hAnsi="Arial" w:cs="Arial"/>
-          <w:color w:val="000000" w:themeColor="text1"/>
-        </w:rPr>
-        <w:t xml:space="preserve"> 2002 </w:t>
-      </w:r>
-    </w:p>
-    <w:p>
-      <w:pPr>
-        <w:rPr>
-          <w:rFonts w:ascii="Arial" w:eastAsia="Times New Roman" w:hAnsi="Arial" w:cs="Arial"/>
-          <w:color w:val="000000" w:themeColor="text1"/>
-        </w:rPr>
-      </w:pPr>
-      <w:r>
-        <w:rPr>
-          <w:rFonts w:ascii="Arial" w:eastAsia="Times New Roman" w:hAnsi="Arial" w:cs="Arial"/>
-          <w:color w:val="000000" w:themeColor="text1"/>
-        </w:rPr>
-        <w:t>ACCURACY AND PRECISION OF PERPENDICULAR DISTANCE MEASUREMENTS IN SHIPBOARD LINE-TRANSECT SIGHTING SURVEYS</w:t>
-      </w:r>
-    </w:p>
-    <w:p>
-      <w:pPr>
-        <w:rPr>
-          <w:rFonts w:ascii="Arial" w:hAnsi="Arial" w:cs="Arial"/>
-          <w:color w:val="000000" w:themeColor="text1"/>
-        </w:rPr>
-      </w:pPr>
-    </w:p>
-    <w:p>
-      <w:pPr>
-        <w:rPr>
-          <w:rFonts w:ascii="Arial" w:eastAsia="Times New Roman" w:hAnsi="Arial" w:cs="Arial"/>
-          <w:color w:val="000000" w:themeColor="text1"/>
-        </w:rPr>
-      </w:pPr>
-      <w:r>
-        <w:rPr>
-          <w:rFonts w:ascii="Arial" w:eastAsia="Times New Roman" w:hAnsi="Arial" w:cs="Arial"/>
-          <w:color w:val="000000" w:themeColor="text1"/>
-          <w:shd w:val="clear" w:color="auto" w:fill="FFFFFF"/>
-        </w:rPr>
-        <w:t>C Bibby 1998 </w:t>
-      </w:r>
-    </w:p>
-    <w:p>
-      <w:pPr>
-        <w:rPr>
-          <w:rFonts w:ascii="Arial" w:eastAsia="Times New Roman" w:hAnsi="Arial" w:cs="Arial"/>
-          <w:color w:val="000000" w:themeColor="text1"/>
-        </w:rPr>
-      </w:pPr>
-      <w:r>
-        <w:rPr>
-          <w:rFonts w:ascii="Arial" w:eastAsia="Times New Roman" w:hAnsi="Arial" w:cs="Arial"/>
-          <w:color w:val="000000" w:themeColor="text1"/>
-        </w:rPr>
-        <w:t xml:space="preserve">EXPEDITION FIELD TECHNIQUES - BIRD SURVEYS </w:t>
-      </w:r>
-    </w:p>
-    <w:p>
-      <w:pPr>
-        <w:rPr>
-          <w:rFonts w:ascii="Arial" w:eastAsia="Times New Roman" w:hAnsi="Arial" w:cs="Arial"/>
-          <w:color w:val="000000" w:themeColor="text1"/>
-        </w:rPr>
-      </w:pPr>
-    </w:p>
-    <w:p>
-      <w:pPr>
-        <w:rPr>
-          <w:rFonts w:ascii="Arial" w:eastAsia="Times New Roman" w:hAnsi="Arial" w:cs="Arial"/>
-          <w:color w:val="000000" w:themeColor="text1"/>
-        </w:rPr>
-      </w:pPr>
-      <w:r>
-        <w:rPr>
-          <w:rFonts w:ascii="Arial" w:eastAsia="Times New Roman" w:hAnsi="Arial" w:cs="Arial"/>
-          <w:color w:val="000000" w:themeColor="text1"/>
-        </w:rPr>
-        <w:t>L Thomas 2010</w:t>
-      </w:r>
-    </w:p>
-    <w:p>
-      <w:pPr>
-        <w:rPr>
-          <w:rFonts w:ascii="Arial" w:eastAsia="Times New Roman" w:hAnsi="Arial" w:cs="Arial"/>
-          <w:color w:val="000000" w:themeColor="text1"/>
-        </w:rPr>
-      </w:pPr>
-      <w:r>
-        <w:rPr>
-          <w:rFonts w:ascii="Arial" w:eastAsia="Times New Roman" w:hAnsi="Arial" w:cs="Arial"/>
-          <w:color w:val="000000" w:themeColor="text1"/>
-        </w:rPr>
-        <w:t>DISTANCE SOFTWARE: DESIGN AND ANALYSIS OF DISTANCE SAMPLING SURVEYS FOR ESTIMATING POPULATION SIZE</w:t>
+          <w:rFonts w:ascii="Arial" w:eastAsia="Times New Roman" w:hAnsi="Arial" w:cs="Arial"/>
+          <w:color w:val="000000" w:themeColor="text1"/>
+        </w:rPr>
+      </w:pPr>
+      <w:r>
+        <w:rPr>
+          <w:rFonts w:ascii="Arial" w:eastAsia="Times New Roman" w:hAnsi="Arial" w:cs="Arial"/>
+          <w:color w:val="000000" w:themeColor="text1"/>
+        </w:rPr>
+        <w:t xml:space="preserve">Buckland, ST, Anderson, DR, Burnham, KP, Laake, JL, Borchers, DL &amp; Thomas, L </w:t>
+      </w:r>
+      <w:r>
+        <w:rPr>
+          <w:rFonts w:ascii="Arial" w:eastAsia="Times New Roman" w:hAnsi="Arial" w:cs="Arial"/>
+          <w:color w:val="000000" w:themeColor="text1"/>
+        </w:rPr>
+        <w:t>(</w:t>
+      </w:r>
+      <w:r>
+        <w:rPr>
+          <w:rFonts w:ascii="Arial" w:eastAsia="Times New Roman" w:hAnsi="Arial" w:cs="Arial"/>
+          <w:color w:val="000000" w:themeColor="text1"/>
+        </w:rPr>
+        <w:t>2001</w:t>
+      </w:r>
+      <w:r>
+        <w:rPr>
+          <w:rFonts w:ascii="Arial" w:eastAsia="Times New Roman" w:hAnsi="Arial" w:cs="Arial"/>
+          <w:color w:val="000000" w:themeColor="text1"/>
+        </w:rPr>
+        <w:t>)</w:t>
+      </w:r>
+      <w:r>
+        <w:rPr>
+          <w:rFonts w:ascii="Arial" w:eastAsia="Times New Roman" w:hAnsi="Arial" w:cs="Arial"/>
+          <w:color w:val="000000" w:themeColor="text1"/>
+        </w:rPr>
+        <w:t xml:space="preserve">, </w:t>
+      </w:r>
+      <w:r>
+        <w:rPr>
+          <w:rFonts w:ascii="Arial" w:eastAsia="Times New Roman" w:hAnsi="Arial" w:cs="Arial"/>
+          <w:i/>
+          <w:iCs/>
+          <w:color w:val="000000" w:themeColor="text1"/>
+        </w:rPr>
+        <w:t>Introduction to Distance Sampling: Estimating Abundance of Biological Populations</w:t>
+      </w:r>
+      <w:r>
+        <w:rPr>
+          <w:rFonts w:ascii="Arial" w:eastAsia="Times New Roman" w:hAnsi="Arial" w:cs="Arial"/>
+          <w:color w:val="000000" w:themeColor="text1"/>
+        </w:rPr>
+        <w:t>. Oxford University Press</w:t>
+      </w:r>
+    </w:p>
+    <w:p>
+      <w:pPr>
+        <w:rPr>
+          <w:rFonts w:ascii="Arial" w:hAnsi="Arial" w:cs="Arial"/>
+          <w:color w:val="000000" w:themeColor="text1"/>
+        </w:rPr>
+      </w:pPr>
+    </w:p>
+    <w:p>
+      <w:pPr>
+        <w:rPr>
+          <w:rFonts w:ascii="Arial" w:eastAsia="Times New Roman" w:hAnsi="Arial" w:cs="Arial"/>
+          <w:color w:val="000000" w:themeColor="text1"/>
+        </w:rPr>
+      </w:pPr>
+      <w:r>
+        <w:rPr>
+          <w:rFonts w:ascii="Arial" w:eastAsia="Times New Roman" w:hAnsi="Arial" w:cs="Arial"/>
+          <w:color w:val="000000" w:themeColor="text1"/>
+        </w:rPr>
+        <w:t>Kinzey, D., Gerrodette, T. &amp; Fink, D.</w:t>
+      </w:r>
+      <w:r>
+        <w:rPr>
+          <w:rFonts w:ascii="Arial" w:eastAsia="Times New Roman" w:hAnsi="Arial" w:cs="Arial"/>
+          <w:color w:val="000000" w:themeColor="text1"/>
+        </w:rPr>
+        <w:t xml:space="preserve"> (2002), </w:t>
+      </w:r>
+      <w:r>
+        <w:rPr>
+          <w:rFonts w:ascii="Arial" w:eastAsia="Times New Roman" w:hAnsi="Arial" w:cs="Arial"/>
+          <w:i/>
+          <w:color w:val="000000" w:themeColor="text1"/>
+        </w:rPr>
+        <w:t>Accuracy and precision of perpendicular distance measurements in shipboard line-transect sighting surveys</w:t>
+      </w:r>
+      <w:r>
+        <w:rPr>
+          <w:rFonts w:ascii="Arial" w:eastAsia="Times New Roman" w:hAnsi="Arial" w:cs="Arial"/>
+          <w:color w:val="000000" w:themeColor="text1"/>
+        </w:rPr>
+        <w:t>.</w:t>
+      </w:r>
+    </w:p>
+    <w:p>
+      <w:pPr>
+        <w:rPr>
+          <w:rFonts w:ascii="Arial" w:eastAsia="Times New Roman" w:hAnsi="Arial" w:cs="Arial"/>
+          <w:color w:val="000000" w:themeColor="text1"/>
+        </w:rPr>
+      </w:pPr>
+    </w:p>
+    <w:p>
+      <w:pPr>
+        <w:rPr>
+          <w:rFonts w:ascii="Arial" w:eastAsia="Times New Roman" w:hAnsi="Arial" w:cs="Arial"/>
+          <w:color w:val="000000" w:themeColor="text1"/>
+        </w:rPr>
+      </w:pPr>
+      <w:r>
+        <w:rPr>
+          <w:rFonts w:ascii="Arial" w:eastAsia="Times New Roman" w:hAnsi="Arial" w:cs="Arial"/>
+          <w:bCs/>
+          <w:color w:val="000000" w:themeColor="text1"/>
+        </w:rPr>
+        <w:t>Bibby</w:t>
+      </w:r>
+      <w:r>
+        <w:rPr>
+          <w:rFonts w:ascii="Arial" w:eastAsia="Times New Roman" w:hAnsi="Arial" w:cs="Arial"/>
+          <w:color w:val="000000" w:themeColor="text1"/>
+        </w:rPr>
+        <w:t>,</w:t>
+      </w:r>
+      <w:r>
+        <w:rPr>
+          <w:rFonts w:ascii="Arial" w:eastAsia="Times New Roman" w:hAnsi="Arial" w:cs="Arial"/>
+          <w:color w:val="000000" w:themeColor="text1"/>
+        </w:rPr>
+        <w:t xml:space="preserve"> C., </w:t>
+      </w:r>
+      <w:r>
+        <w:rPr>
+          <w:rFonts w:ascii="Arial" w:eastAsia="Times New Roman" w:hAnsi="Arial" w:cs="Arial"/>
+          <w:color w:val="000000" w:themeColor="text1"/>
+        </w:rPr>
+        <w:t xml:space="preserve">Jones </w:t>
+      </w:r>
+      <w:r>
+        <w:rPr>
+          <w:rFonts w:ascii="Arial" w:eastAsia="Times New Roman" w:hAnsi="Arial" w:cs="Arial"/>
+          <w:color w:val="000000" w:themeColor="text1"/>
+        </w:rPr>
+        <w:t xml:space="preserve">M. &amp; </w:t>
+      </w:r>
+      <w:r>
+        <w:rPr>
+          <w:rFonts w:ascii="Arial" w:eastAsia="Times New Roman" w:hAnsi="Arial" w:cs="Arial"/>
+          <w:color w:val="000000" w:themeColor="text1"/>
+        </w:rPr>
+        <w:t xml:space="preserve">Marseden </w:t>
+      </w:r>
+      <w:r>
+        <w:rPr>
+          <w:rFonts w:ascii="Arial" w:eastAsia="Times New Roman" w:hAnsi="Arial" w:cs="Arial"/>
+          <w:color w:val="000000" w:themeColor="text1"/>
+        </w:rPr>
+        <w:t xml:space="preserve">S. </w:t>
+      </w:r>
+      <w:r>
+        <w:rPr>
+          <w:rFonts w:ascii="Arial" w:eastAsia="Times New Roman" w:hAnsi="Arial" w:cs="Arial"/>
+          <w:color w:val="000000" w:themeColor="text1"/>
+        </w:rPr>
+        <w:t xml:space="preserve">(eds.) </w:t>
+      </w:r>
+      <w:r>
+        <w:rPr>
+          <w:rFonts w:ascii="Arial" w:eastAsia="Times New Roman" w:hAnsi="Arial" w:cs="Arial"/>
+          <w:color w:val="000000" w:themeColor="text1"/>
+        </w:rPr>
+        <w:t xml:space="preserve">(1998), </w:t>
+      </w:r>
+      <w:r>
+        <w:rPr>
+          <w:rFonts w:ascii="Arial" w:eastAsia="Times New Roman" w:hAnsi="Arial" w:cs="Arial"/>
+          <w:bCs/>
+          <w:i/>
+          <w:color w:val="000000" w:themeColor="text1"/>
+        </w:rPr>
+        <w:t>Expedition</w:t>
+      </w:r>
+      <w:r>
+        <w:rPr>
+          <w:rFonts w:ascii="Arial" w:eastAsia="Times New Roman" w:hAnsi="Arial" w:cs="Arial"/>
+          <w:i/>
+          <w:color w:val="000000" w:themeColor="text1"/>
+        </w:rPr>
+        <w:t xml:space="preserve"> </w:t>
+      </w:r>
+      <w:r>
+        <w:rPr>
+          <w:rFonts w:ascii="Arial" w:eastAsia="Times New Roman" w:hAnsi="Arial" w:cs="Arial"/>
+          <w:bCs/>
+          <w:i/>
+          <w:color w:val="000000" w:themeColor="text1"/>
+        </w:rPr>
+        <w:t>Field</w:t>
+      </w:r>
+      <w:r>
+        <w:rPr>
+          <w:rFonts w:ascii="Arial" w:eastAsia="Times New Roman" w:hAnsi="Arial" w:cs="Arial"/>
+          <w:i/>
+          <w:color w:val="000000" w:themeColor="text1"/>
+        </w:rPr>
+        <w:t xml:space="preserve"> </w:t>
+      </w:r>
+      <w:r>
+        <w:rPr>
+          <w:rFonts w:ascii="Arial" w:eastAsia="Times New Roman" w:hAnsi="Arial" w:cs="Arial"/>
+          <w:bCs/>
+          <w:i/>
+          <w:color w:val="000000" w:themeColor="text1"/>
+        </w:rPr>
+        <w:t>Techniques</w:t>
+      </w:r>
+      <w:r>
+        <w:rPr>
+          <w:rFonts w:ascii="Arial" w:eastAsia="Times New Roman" w:hAnsi="Arial" w:cs="Arial"/>
+          <w:i/>
+          <w:color w:val="000000" w:themeColor="text1"/>
+        </w:rPr>
+        <w:t xml:space="preserve">, </w:t>
+      </w:r>
+      <w:r>
+        <w:rPr>
+          <w:rFonts w:ascii="Arial" w:eastAsia="Times New Roman" w:hAnsi="Arial" w:cs="Arial"/>
+          <w:bCs/>
+          <w:i/>
+          <w:color w:val="000000" w:themeColor="text1"/>
+        </w:rPr>
+        <w:t>Bird</w:t>
+      </w:r>
+      <w:r>
+        <w:rPr>
+          <w:rFonts w:ascii="Arial" w:eastAsia="Times New Roman" w:hAnsi="Arial" w:cs="Arial"/>
+          <w:i/>
+          <w:color w:val="000000" w:themeColor="text1"/>
+        </w:rPr>
+        <w:t xml:space="preserve"> </w:t>
+      </w:r>
+      <w:r>
+        <w:rPr>
+          <w:rFonts w:ascii="Arial" w:eastAsia="Times New Roman" w:hAnsi="Arial" w:cs="Arial"/>
+          <w:bCs/>
+          <w:i/>
+          <w:color w:val="000000" w:themeColor="text1"/>
+        </w:rPr>
+        <w:t>Surveys</w:t>
+      </w:r>
+      <w:r>
+        <w:rPr>
+          <w:rFonts w:ascii="Arial" w:eastAsia="Times New Roman" w:hAnsi="Arial" w:cs="Arial"/>
+          <w:i/>
+          <w:color w:val="000000" w:themeColor="text1"/>
+        </w:rPr>
+        <w:t>.</w:t>
+      </w:r>
+      <w:r>
+        <w:rPr>
+          <w:rFonts w:ascii="Arial" w:eastAsia="Times New Roman" w:hAnsi="Arial" w:cs="Arial"/>
+          <w:color w:val="000000" w:themeColor="text1"/>
+        </w:rPr>
+        <w:t xml:space="preserve"> Royal Geographical </w:t>
+      </w:r>
+      <w:r>
+        <w:rPr>
+          <w:rFonts w:ascii="Arial" w:eastAsia="Times New Roman" w:hAnsi="Arial" w:cs="Arial"/>
+          <w:color w:val="000000" w:themeColor="text1"/>
+        </w:rPr>
+        <w:t>Society</w:t>
+      </w:r>
+    </w:p>
+    <w:p>
+      <w:pPr>
+        <w:rPr>
+          <w:rFonts w:ascii="Arial" w:eastAsia="Times New Roman" w:hAnsi="Arial" w:cs="Arial"/>
+          <w:color w:val="000000" w:themeColor="text1"/>
+        </w:rPr>
+      </w:pPr>
+    </w:p>
+    <w:p>
+      <w:pPr>
+        <w:rPr>
+          <w:rFonts w:ascii="Arial" w:eastAsia="Times New Roman" w:hAnsi="Arial" w:cs="Arial"/>
+          <w:color w:val="000000" w:themeColor="text1"/>
+        </w:rPr>
+      </w:pPr>
+      <w:r>
+        <w:rPr>
+          <w:rFonts w:ascii="Arial" w:eastAsia="Times New Roman" w:hAnsi="Arial" w:cs="Arial"/>
+          <w:color w:val="000000" w:themeColor="text1"/>
+        </w:rPr>
+        <w:t xml:space="preserve">Thomas, L, Buckland, ST, Rexstad, EA, Laake, JL, Strindberg, S, Hedley, SL, Bishop, JRB, Marques, TA &amp; Burnham, KP </w:t>
+      </w:r>
+      <w:r>
+        <w:rPr>
+          <w:rFonts w:ascii="Arial" w:eastAsia="Times New Roman" w:hAnsi="Arial" w:cs="Arial"/>
+          <w:color w:val="000000" w:themeColor="text1"/>
+        </w:rPr>
+        <w:t>(</w:t>
+      </w:r>
+      <w:r>
+        <w:rPr>
+          <w:rFonts w:ascii="Arial" w:eastAsia="Times New Roman" w:hAnsi="Arial" w:cs="Arial"/>
+          <w:color w:val="000000" w:themeColor="text1"/>
+        </w:rPr>
+        <w:t>2010</w:t>
+      </w:r>
+      <w:r>
+        <w:rPr>
+          <w:rFonts w:ascii="Arial" w:eastAsia="Times New Roman" w:hAnsi="Arial" w:cs="Arial"/>
+          <w:color w:val="000000" w:themeColor="text1"/>
+        </w:rPr>
+        <w:t xml:space="preserve">), </w:t>
+      </w:r>
+      <w:r>
+        <w:rPr>
+          <w:rFonts w:ascii="Arial" w:eastAsia="Times New Roman" w:hAnsi="Arial" w:cs="Arial"/>
+          <w:i/>
+          <w:color w:val="000000" w:themeColor="text1"/>
+        </w:rPr>
+        <w:t>Distance software: design and analysis of distance sampling surveys for estimating population size.</w:t>
+      </w:r>
+      <w:r>
+        <w:rPr>
+          <w:rFonts w:ascii="Arial" w:eastAsia="Times New Roman" w:hAnsi="Arial" w:cs="Arial"/>
+          <w:color w:val="000000" w:themeColor="text1"/>
+        </w:rPr>
+        <w:t xml:space="preserve"> </w:t>
+      </w:r>
+      <w:r>
+        <w:rPr>
+          <w:rFonts w:ascii="Arial" w:eastAsia="Times New Roman" w:hAnsi="Arial" w:cs="Arial"/>
+          <w:iCs/>
+          <w:color w:val="000000" w:themeColor="text1"/>
+        </w:rPr>
+        <w:t>Journal of Applied Ecology</w:t>
       </w:r>
     </w:p>
     <w:p>
@@ -3896,6 +4248,22 @@
       <w:szCs w:val="48"/>
     </w:rPr>
   </w:style>
+  <w:style w:type="character" w:styleId="Emphasis">
+    <w:name w:val="Emphasis"/>
+    <w:basedOn w:val="DefaultParagraphFont"/>
+    <w:uiPriority w:val="20"/>
+    <w:qFormat/>
+    <w:rsid w:val="001A390A"/>
+    <w:rPr>
+      <w:i/>
+      <w:iCs/>
+    </w:rPr>
+  </w:style>
+  <w:style w:type="character" w:customStyle="1" w:styleId="harvardtitle">
+    <w:name w:val="harvard_title"/>
+    <w:basedOn w:val="DefaultParagraphFont"/>
+    <w:rsid w:val="001D7C29"/>
+  </w:style>
 </w:styles>
 </file>
 

</xml_diff>

<commit_message>
Updating assignment write up
</commit_message>
<xml_diff>
--- a/HareAnalysis.docx
+++ b/HareAnalysis.docx
@@ -4,25 +4,97 @@
   <w:body>
     <w:p>
       <w:pPr>
+        <w:jc w:val="center"/>
         <w:rPr>
           <w:rFonts w:ascii="Arial" w:eastAsia="Times New Roman" w:hAnsi="Arial" w:cs="Arial"/>
           <w:b/>
+          <w:sz w:val="28"/>
+          <w:szCs w:val="28"/>
         </w:rPr>
       </w:pPr>
       <w:r>
         <w:rPr>
           <w:rFonts w:ascii="Arial" w:eastAsia="Times New Roman" w:hAnsi="Arial" w:cs="Arial"/>
           <w:b/>
-        </w:rPr>
-        <w:t>Exploratory data analysis</w:t>
+          <w:sz w:val="28"/>
+          <w:szCs w:val="28"/>
+        </w:rPr>
+        <w:t xml:space="preserve">The Challenges in </w:t>
+      </w:r>
+      <w:r>
+        <w:rPr>
+          <w:rFonts w:ascii="Arial" w:eastAsia="Times New Roman" w:hAnsi="Arial" w:cs="Arial"/>
+          <w:b/>
+          <w:sz w:val="28"/>
+          <w:szCs w:val="28"/>
+        </w:rPr>
+        <w:t xml:space="preserve">Selecting a Model to Predict the Hare </w:t>
+      </w:r>
+      <w:r>
+        <w:rPr>
+          <w:rFonts w:ascii="Arial" w:eastAsia="Times New Roman" w:hAnsi="Arial" w:cs="Arial"/>
+          <w:b/>
+          <w:sz w:val="28"/>
+          <w:szCs w:val="28"/>
+        </w:rPr>
+        <w:t xml:space="preserve">Population </w:t>
+      </w:r>
+      <w:r>
+        <w:rPr>
+          <w:rFonts w:ascii="Arial" w:eastAsia="Times New Roman" w:hAnsi="Arial" w:cs="Arial"/>
+          <w:b/>
+          <w:sz w:val="28"/>
+          <w:szCs w:val="28"/>
+        </w:rPr>
+        <w:t xml:space="preserve">Density </w:t>
+      </w:r>
+      <w:r>
+        <w:rPr>
+          <w:rFonts w:ascii="Arial" w:eastAsia="Times New Roman" w:hAnsi="Arial" w:cs="Arial"/>
+          <w:b/>
+          <w:sz w:val="28"/>
+          <w:szCs w:val="28"/>
+        </w:rPr>
+        <w:t>in the Peak District using Distance Sampling.</w:t>
       </w:r>
     </w:p>
     <w:p>
       <w:pPr>
-        <w:rPr>
-          <w:rFonts w:ascii="Arial" w:hAnsi="Arial" w:cs="Arial"/>
+        <w:jc w:val="center"/>
+        <w:rPr>
+          <w:rFonts w:ascii="Arial" w:eastAsia="Times New Roman" w:hAnsi="Arial" w:cs="Arial"/>
+          <w:b/>
+          <w:sz w:val="10"/>
+          <w:szCs w:val="10"/>
         </w:rPr>
       </w:pPr>
+    </w:p>
+    <w:p>
+      <w:pPr>
+        <w:pStyle w:val="ListParagraph"/>
+        <w:numPr>
+          <w:ilvl w:val="0"/>
+          <w:numId w:val="5"/>
+        </w:numPr>
+        <w:rPr>
+          <w:rFonts w:ascii="Arial" w:eastAsia="Times New Roman" w:hAnsi="Arial" w:cs="Arial"/>
+          <w:b/>
+        </w:rPr>
+      </w:pPr>
+      <w:r>
+        <w:rPr>
+          <w:rFonts w:ascii="Arial" w:eastAsia="Times New Roman" w:hAnsi="Arial" w:cs="Arial"/>
+          <w:b/>
+        </w:rPr>
+        <w:t>Exploratory data analysis</w:t>
+      </w:r>
+    </w:p>
+    <w:p>
+      <w:pPr>
+        <w:rPr>
+          <w:rFonts w:ascii="Arial" w:hAnsi="Arial" w:cs="Arial"/>
+        </w:rPr>
+      </w:pPr>
       <w:r>
         <w:rPr>
           <w:rFonts w:ascii="Arial" w:hAnsi="Arial" w:cs="Arial"/>
@@ -63,7 +135,85 @@
         <w:rPr>
           <w:rFonts w:ascii="Arial" w:hAnsi="Arial" w:cs="Arial"/>
         </w:rPr>
-        <w:t>Figure 1 show</w:t>
+        <w:t>Analysis of the</w:t>
+      </w:r>
+      <w:r>
+        <w:rPr>
+          <w:rFonts w:ascii="Arial" w:hAnsi="Arial" w:cs="Arial"/>
+        </w:rPr>
+        <w:t xml:space="preserve"> angles measured in</w:t>
+      </w:r>
+      <w:r>
+        <w:rPr>
+          <w:rFonts w:ascii="Arial" w:hAnsi="Arial" w:cs="Arial"/>
+        </w:rPr>
+        <w:t xml:space="preserve"> the field as shown in</w:t>
+      </w:r>
+      <w:r>
+        <w:rPr>
+          <w:rFonts w:ascii="Arial" w:hAnsi="Arial" w:cs="Arial"/>
+        </w:rPr>
+        <w:t xml:space="preserve"> Figure 1</w:t>
+      </w:r>
+      <w:r>
+        <w:rPr>
+          <w:rFonts w:ascii="Arial" w:hAnsi="Arial" w:cs="Arial"/>
+        </w:rPr>
+        <w:t xml:space="preserve"> suggest </w:t>
+      </w:r>
+      <w:r>
+        <w:rPr>
+          <w:rFonts w:ascii="Arial" w:hAnsi="Arial" w:cs="Arial"/>
+        </w:rPr>
+        <w:t xml:space="preserve">that </w:t>
+      </w:r>
+      <w:r>
+        <w:rPr>
+          <w:rFonts w:ascii="Arial" w:hAnsi="Arial" w:cs="Arial"/>
+        </w:rPr>
+        <w:t>the</w:t>
+      </w:r>
+      <w:r>
+        <w:rPr>
+          <w:rFonts w:ascii="Arial" w:hAnsi="Arial" w:cs="Arial"/>
+        </w:rPr>
+        <w:t>y</w:t>
+      </w:r>
+      <w:r>
+        <w:rPr>
+          <w:rFonts w:ascii="Arial" w:hAnsi="Arial" w:cs="Arial"/>
+        </w:rPr>
+        <w:t xml:space="preserve"> have been</w:t>
+      </w:r>
+      <w:r>
+        <w:rPr>
+          <w:rFonts w:ascii="Arial" w:hAnsi="Arial" w:cs="Arial"/>
+        </w:rPr>
+        <w:t xml:space="preserve"> rounded to the nearest 10 degrees</w:t>
+      </w:r>
+      <w:r>
+        <w:rPr>
+          <w:rFonts w:ascii="Arial" w:hAnsi="Arial" w:cs="Arial"/>
+        </w:rPr>
+        <w:t xml:space="preserve"> and that angles under 20 have been heaped to 0.  </w:t>
+      </w:r>
+      <w:r>
+        <w:rPr>
+          <w:rFonts w:ascii="Arial" w:hAnsi="Arial" w:cs="Arial"/>
+        </w:rPr>
+        <w:t xml:space="preserve">Figure 1 </w:t>
+      </w:r>
+      <w:r>
+        <w:rPr>
+          <w:rFonts w:ascii="Arial" w:hAnsi="Arial" w:cs="Arial"/>
+        </w:rPr>
+        <w:t xml:space="preserve">also </w:t>
+      </w:r>
+      <w:r>
+        <w:rPr>
+          <w:rFonts w:ascii="Arial" w:hAnsi="Arial" w:cs="Arial"/>
+        </w:rPr>
+        <w:t>show</w:t>
       </w:r>
       <w:r>
         <w:rPr>
@@ -99,103 +249,31 @@
         <w:rPr>
           <w:rFonts w:ascii="Arial" w:hAnsi="Arial" w:cs="Arial"/>
         </w:rPr>
-        <w:t xml:space="preserve"> close to the transect line.  </w:t>
-      </w:r>
-      <w:r>
-        <w:rPr>
-          <w:rFonts w:ascii="Arial" w:hAnsi="Arial" w:cs="Arial"/>
-        </w:rPr>
-        <w:t>Analysis of the</w:t>
-      </w:r>
-      <w:r>
-        <w:rPr>
-          <w:rFonts w:ascii="Arial" w:hAnsi="Arial" w:cs="Arial"/>
-        </w:rPr>
-        <w:t xml:space="preserve"> angles measured in</w:t>
-      </w:r>
-      <w:r>
-        <w:rPr>
-          <w:rFonts w:ascii="Arial" w:hAnsi="Arial" w:cs="Arial"/>
-        </w:rPr>
-        <w:t xml:space="preserve"> the </w:t>
-      </w:r>
-      <w:r>
-        <w:rPr>
-          <w:rFonts w:ascii="Arial" w:hAnsi="Arial" w:cs="Arial"/>
-        </w:rPr>
-        <w:t xml:space="preserve">field </w:t>
-      </w:r>
-      <w:r>
-        <w:rPr>
-          <w:rFonts w:ascii="Arial" w:hAnsi="Arial" w:cs="Arial"/>
-        </w:rPr>
-        <w:t>in</w:t>
-      </w:r>
-      <w:r>
-        <w:rPr>
-          <w:rFonts w:ascii="Arial" w:hAnsi="Arial" w:cs="Arial"/>
-        </w:rPr>
-        <w:t xml:space="preserve"> Figure 1</w:t>
+        <w:t xml:space="preserve"> close to the transect line</w:t>
+      </w:r>
+      <w:r>
+        <w:rPr>
+          <w:rFonts w:ascii="Arial" w:hAnsi="Arial" w:cs="Arial"/>
+        </w:rPr>
+        <w:t xml:space="preserve"> and that the</w:t>
+      </w:r>
+      <w:r>
+        <w:rPr>
+          <w:rFonts w:ascii="Arial" w:hAnsi="Arial" w:cs="Arial"/>
+        </w:rPr>
+        <w:t xml:space="preserve"> distances measured from the observer seem to </w:t>
+      </w:r>
+      <w:r>
+        <w:rPr>
+          <w:rFonts w:ascii="Arial" w:hAnsi="Arial" w:cs="Arial"/>
+        </w:rPr>
+        <w:t>be heaped</w:t>
       </w:r>
       <w:r>
         <w:rPr>
           <w:rFonts w:ascii="Arial" w:hAnsi="Arial" w:cs="Arial"/>
         </w:rPr>
         <w:t xml:space="preserve"> </w:t>
-      </w:r>
-      <w:r>
-        <w:rPr>
-          <w:rFonts w:ascii="Arial" w:hAnsi="Arial" w:cs="Arial"/>
-        </w:rPr>
-        <w:t xml:space="preserve">suggest </w:t>
-      </w:r>
-      <w:r>
-        <w:rPr>
-          <w:rFonts w:ascii="Arial" w:hAnsi="Arial" w:cs="Arial"/>
-        </w:rPr>
-        <w:t xml:space="preserve">that </w:t>
-      </w:r>
-      <w:r>
-        <w:rPr>
-          <w:rFonts w:ascii="Arial" w:hAnsi="Arial" w:cs="Arial"/>
-        </w:rPr>
-        <w:t>the angles have been</w:t>
-      </w:r>
-      <w:r>
-        <w:rPr>
-          <w:rFonts w:ascii="Arial" w:hAnsi="Arial" w:cs="Arial"/>
-        </w:rPr>
-        <w:t xml:space="preserve"> rounded to the nearest 10 degrees</w:t>
-      </w:r>
-      <w:r>
-        <w:rPr>
-          <w:rFonts w:ascii="Arial" w:hAnsi="Arial" w:cs="Arial"/>
-        </w:rPr>
-        <w:t xml:space="preserve"> and that</w:t>
-      </w:r>
-      <w:r>
-        <w:rPr>
-          <w:rFonts w:ascii="Arial" w:hAnsi="Arial" w:cs="Arial"/>
-        </w:rPr>
-        <w:t xml:space="preserve"> angles under 20 </w:t>
-      </w:r>
-      <w:r>
-        <w:rPr>
-          <w:rFonts w:ascii="Arial" w:hAnsi="Arial" w:cs="Arial"/>
-        </w:rPr>
-        <w:t>have been</w:t>
-      </w:r>
-      <w:r>
-        <w:rPr>
-          <w:rFonts w:ascii="Arial" w:hAnsi="Arial" w:cs="Arial"/>
-        </w:rPr>
-        <w:t xml:space="preserve"> heaped to 0.</w:t>
-      </w:r>
-      <w:r>
-        <w:rPr>
-          <w:rFonts w:ascii="Arial" w:hAnsi="Arial" w:cs="Arial"/>
-        </w:rPr>
-        <w:t xml:space="preserve">  The distances measured from the observer seem to show some heaping </w:t>
       </w:r>
       <w:r>
         <w:rPr>
@@ -367,13 +445,49 @@
         <w:rPr>
           <w:rFonts w:ascii="Arial" w:hAnsi="Arial" w:cs="Arial"/>
         </w:rPr>
-        <w:t xml:space="preserve"> Analysis of Measurements taken during Survey</w:t>
-      </w:r>
-      <w:r>
-        <w:rPr>
-          <w:rFonts w:ascii="Arial" w:hAnsi="Arial" w:cs="Arial"/>
-        </w:rPr>
-        <w:t xml:space="preserve">. </w:t>
+        <w:t xml:space="preserve"> Analysis of </w:t>
+      </w:r>
+      <w:r>
+        <w:rPr>
+          <w:rFonts w:ascii="Arial" w:hAnsi="Arial" w:cs="Arial"/>
+        </w:rPr>
+        <w:t>m</w:t>
+      </w:r>
+      <w:r>
+        <w:rPr>
+          <w:rFonts w:ascii="Arial" w:hAnsi="Arial" w:cs="Arial"/>
+        </w:rPr>
+        <w:t xml:space="preserve">easurements taken during </w:t>
+      </w:r>
+      <w:r>
+        <w:rPr>
+          <w:rFonts w:ascii="Arial" w:hAnsi="Arial" w:cs="Arial"/>
+        </w:rPr>
+        <w:t>s</w:t>
+      </w:r>
+      <w:r>
+        <w:rPr>
+          <w:rFonts w:ascii="Arial" w:hAnsi="Arial" w:cs="Arial"/>
+        </w:rPr>
+        <w:t>urvey</w:t>
+      </w:r>
+      <w:r>
+        <w:rPr>
+          <w:rFonts w:ascii="Arial" w:hAnsi="Arial" w:cs="Arial"/>
+        </w:rPr>
+        <w:t xml:space="preserve"> </w:t>
+      </w:r>
+      <w:r>
+        <w:rPr>
+          <w:rFonts w:ascii="Arial" w:hAnsi="Arial" w:cs="Arial"/>
+        </w:rPr>
+        <w:t>showing assumed measurement errors.</w:t>
+      </w:r>
+      <w:r>
+        <w:rPr>
+          <w:rFonts w:ascii="Arial" w:hAnsi="Arial" w:cs="Arial"/>
+        </w:rPr>
+        <w:t xml:space="preserve"> </w:t>
       </w:r>
     </w:p>
     <w:p>
@@ -543,6 +657,11 @@
     </w:p>
     <w:p>
       <w:pPr>
+        <w:pStyle w:val="ListParagraph"/>
+        <w:numPr>
+          <w:ilvl w:val="0"/>
+          <w:numId w:val="5"/>
+        </w:numPr>
         <w:rPr>
           <w:rFonts w:ascii="Arial" w:hAnsi="Arial" w:cs="Arial"/>
           <w:b/>
@@ -797,7 +916,6 @@
         <w:rPr>
           <w:rFonts w:ascii="Times New Roman" w:eastAsia="Times New Roman" w:hAnsi="Times New Roman" w:cs="Times New Roman"/>
         </w:rPr>
-        <w:lastRenderedPageBreak/>
         <w:fldChar w:fldCharType="begin"/>
       </w:r>
       <w:r>
@@ -914,7 +1032,34 @@
         <w:fldChar w:fldCharType="end"/>
       </w:r>
       <w:r>
-        <w:t xml:space="preserve"> Effects of Smearing the Measured Angle</w:t>
+        <w:t xml:space="preserve"> Effects of </w:t>
+      </w:r>
+      <w:r>
+        <w:t>s</w:t>
+      </w:r>
+      <w:r>
+        <w:t xml:space="preserve">mearing the </w:t>
+      </w:r>
+      <w:r>
+        <w:t>a</w:t>
+      </w:r>
+      <w:r>
+        <w:t>ngle</w:t>
+      </w:r>
+      <w:r>
+        <w:t xml:space="preserve"> </w:t>
+      </w:r>
+      <w:r>
+        <w:t>m</w:t>
+      </w:r>
+      <w:r>
+        <w:t xml:space="preserve">easured in the </w:t>
+      </w:r>
+      <w:r>
+        <w:t>f</w:t>
+      </w:r>
+      <w:r>
+        <w:t>ield</w:t>
       </w:r>
     </w:p>
     <w:p>
@@ -957,13 +1102,31 @@
         <w:rPr>
           <w:rFonts w:ascii="Arial" w:hAnsi="Arial" w:cs="Arial"/>
         </w:rPr>
-        <w:t xml:space="preserve"> low angle were for animals very close to the observer, </w:t>
-      </w:r>
-      <w:r>
-        <w:rPr>
-          <w:rFonts w:ascii="Arial" w:hAnsi="Arial" w:cs="Arial"/>
-        </w:rPr>
-        <w:t>which explains why</w:t>
+        <w:t xml:space="preserve"> </w:t>
+      </w:r>
+      <w:r>
+        <w:rPr>
+          <w:rFonts w:ascii="Arial" w:hAnsi="Arial" w:cs="Arial"/>
+        </w:rPr>
+        <w:t>small</w:t>
+      </w:r>
+      <w:r>
+        <w:rPr>
+          <w:rFonts w:ascii="Arial" w:hAnsi="Arial" w:cs="Arial"/>
+        </w:rPr>
+        <w:t xml:space="preserve"> angle were for animals very close to the observer, </w:t>
+      </w:r>
+      <w:r>
+        <w:rPr>
+          <w:rFonts w:ascii="Arial" w:hAnsi="Arial" w:cs="Arial"/>
+        </w:rPr>
+        <w:t>this</w:t>
+      </w:r>
+      <w:r>
+        <w:rPr>
+          <w:rFonts w:ascii="Arial" w:hAnsi="Arial" w:cs="Arial"/>
+        </w:rPr>
+        <w:t xml:space="preserve"> explains why</w:t>
       </w:r>
       <w:r>
         <w:rPr>
@@ -1122,6 +1285,11 @@
     </w:p>
     <w:p>
       <w:pPr>
+        <w:pStyle w:val="ListParagraph"/>
+        <w:numPr>
+          <w:ilvl w:val="0"/>
+          <w:numId w:val="5"/>
+        </w:numPr>
         <w:rPr>
           <w:rFonts w:ascii="Arial" w:hAnsi="Arial" w:cs="Arial"/>
           <w:b/>
@@ -1201,7 +1369,14 @@
         <w:rPr>
           <w:rFonts w:ascii="Arial" w:hAnsi="Arial" w:cs="Arial"/>
         </w:rPr>
-        <w:t xml:space="preserve"> should be selected that avoid </w:t>
+        <w:t xml:space="preserve"> should be selected </w:t>
+      </w:r>
+      <w:r>
+        <w:rPr>
+          <w:rFonts w:ascii="Arial" w:hAnsi="Arial" w:cs="Arial"/>
+        </w:rPr>
+        <w:lastRenderedPageBreak/>
+        <w:t xml:space="preserve">that avoid </w:t>
       </w:r>
       <w:r>
         <w:rPr>
@@ -1255,14 +1430,7 @@
         <w:rPr>
           <w:rFonts w:ascii="Arial" w:hAnsi="Arial" w:cs="Arial"/>
         </w:rPr>
-        <w:t xml:space="preserve">which </w:t>
-      </w:r>
-      <w:r>
-        <w:rPr>
-          <w:rFonts w:ascii="Arial" w:hAnsi="Arial" w:cs="Arial"/>
-        </w:rPr>
-        <w:lastRenderedPageBreak/>
-        <w:t xml:space="preserve">is </w:t>
+        <w:t xml:space="preserve">which is </w:t>
       </w:r>
       <w:r>
         <w:rPr>
@@ -1407,6 +1575,11 @@
     </w:p>
     <w:p>
       <w:pPr>
+        <w:pStyle w:val="ListParagraph"/>
+        <w:numPr>
+          <w:ilvl w:val="0"/>
+          <w:numId w:val="5"/>
+        </w:numPr>
         <w:rPr>
           <w:rFonts w:ascii="Arial" w:hAnsi="Arial" w:cs="Arial"/>
           <w:b/>
@@ -1461,6 +1634,11 @@
     </w:p>
     <w:p>
       <w:pPr>
+        <w:pStyle w:val="ListParagraph"/>
+        <w:numPr>
+          <w:ilvl w:val="0"/>
+          <w:numId w:val="5"/>
+        </w:numPr>
         <w:rPr>
           <w:rFonts w:ascii="Arial" w:hAnsi="Arial" w:cs="Arial"/>
           <w:b/>
@@ -1486,19 +1664,23 @@
         </w:rPr>
         <w:t xml:space="preserve">Larger cluster sizes are obviously more visible at distance than single animals.  </w:t>
       </w:r>
-      <w:proofErr w:type="gramStart"/>
-      <w:r>
-        <w:rPr>
-          <w:rFonts w:ascii="Arial" w:hAnsi="Arial" w:cs="Arial"/>
-        </w:rPr>
-        <w:t>Thus</w:t>
-      </w:r>
-      <w:proofErr w:type="gramEnd"/>
-      <w:r>
-        <w:rPr>
-          <w:rFonts w:ascii="Arial" w:hAnsi="Arial" w:cs="Arial"/>
-        </w:rPr>
-        <w:t xml:space="preserve"> there is a bias </w:t>
+      <w:r>
+        <w:rPr>
+          <w:rFonts w:ascii="Arial" w:hAnsi="Arial" w:cs="Arial"/>
+        </w:rPr>
+        <w:t>This means</w:t>
+      </w:r>
+      <w:r>
+        <w:rPr>
+          <w:rFonts w:ascii="Arial" w:hAnsi="Arial" w:cs="Arial"/>
+        </w:rPr>
+        <w:t xml:space="preserve"> </w:t>
+      </w:r>
+      <w:r>
+        <w:rPr>
+          <w:rFonts w:ascii="Arial" w:hAnsi="Arial" w:cs="Arial"/>
+        </w:rPr>
+        <w:t xml:space="preserve">there is a bias </w:t>
       </w:r>
       <w:r>
         <w:rPr>
@@ -1522,6 +1704,12 @@
         <w:rPr>
           <w:rFonts w:ascii="Arial" w:hAnsi="Arial" w:cs="Arial"/>
         </w:rPr>
+        <w:t>r</w:t>
+      </w:r>
+      <w:r>
+        <w:rPr>
+          <w:rFonts w:ascii="Arial" w:hAnsi="Arial" w:cs="Arial"/>
+        </w:rPr>
         <w:t xml:space="preserve"> </w:t>
       </w:r>
       <w:r>
@@ -1546,7 +1734,13 @@
         <w:rPr>
           <w:rFonts w:ascii="Arial" w:hAnsi="Arial" w:cs="Arial"/>
         </w:rPr>
-        <w:t>far distance</w:t>
+        <w:t>further</w:t>
+      </w:r>
+      <w:r>
+        <w:rPr>
+          <w:rFonts w:ascii="Arial" w:hAnsi="Arial" w:cs="Arial"/>
+        </w:rPr>
+        <w:t xml:space="preserve"> distance</w:t>
       </w:r>
       <w:r>
         <w:rPr>
@@ -1728,7 +1922,19 @@
         <w:rPr>
           <w:rFonts w:ascii="Arial" w:hAnsi="Arial" w:cs="Arial"/>
         </w:rPr>
-        <w:t xml:space="preserve"> include:</w:t>
+        <w:t xml:space="preserve"> include</w:t>
+      </w:r>
+      <w:r>
+        <w:rPr>
+          <w:rFonts w:ascii="Arial" w:hAnsi="Arial" w:cs="Arial"/>
+        </w:rPr>
+        <w:t xml:space="preserve"> (Buckland (2001:71))</w:t>
+      </w:r>
+      <w:r>
+        <w:rPr>
+          <w:rFonts w:ascii="Arial" w:hAnsi="Arial" w:cs="Arial"/>
+        </w:rPr>
+        <w:t>:</w:t>
       </w:r>
     </w:p>
     <w:p>
@@ -1921,7 +2127,31 @@
         <w:rPr>
           <w:rFonts w:ascii="Arial" w:hAnsi="Arial" w:cs="Arial"/>
         </w:rPr>
-        <w:t xml:space="preserve"> clusters of 2 or 3 hares were seen from about 200m.</w:t>
+        <w:t xml:space="preserve"> clusters of 2 or 3 hares </w:t>
+      </w:r>
+      <w:r>
+        <w:rPr>
+          <w:rFonts w:ascii="Arial" w:hAnsi="Arial" w:cs="Arial"/>
+        </w:rPr>
+        <w:t>appear to have been</w:t>
+      </w:r>
+      <w:r>
+        <w:rPr>
+          <w:rFonts w:ascii="Arial" w:hAnsi="Arial" w:cs="Arial"/>
+        </w:rPr>
+        <w:t xml:space="preserve"> seen from about 200m</w:t>
+      </w:r>
+      <w:r>
+        <w:rPr>
+          <w:rFonts w:ascii="Arial" w:hAnsi="Arial" w:cs="Arial"/>
+        </w:rPr>
+        <w:t xml:space="preserve"> from the transect</w:t>
+      </w:r>
+      <w:r>
+        <w:rPr>
+          <w:rFonts w:ascii="Arial" w:hAnsi="Arial" w:cs="Arial"/>
+        </w:rPr>
+        <w:t>.</w:t>
       </w:r>
     </w:p>
     <w:p>
@@ -1934,6 +2164,11 @@
     </w:p>
     <w:p>
       <w:pPr>
+        <w:pStyle w:val="ListParagraph"/>
+        <w:numPr>
+          <w:ilvl w:val="0"/>
+          <w:numId w:val="5"/>
+        </w:numPr>
         <w:rPr>
           <w:rFonts w:ascii="Arial" w:hAnsi="Arial" w:cs="Arial"/>
           <w:b/>
@@ -2066,6 +2301,7 @@
         <w:rPr>
           <w:rFonts w:ascii="Arial" w:hAnsi="Arial" w:cs="Arial"/>
         </w:rPr>
+        <w:lastRenderedPageBreak/>
         <w:t>F</w:t>
       </w:r>
       <w:r>
@@ -2109,6 +2345,11 @@
     </w:p>
     <w:p>
       <w:pPr>
+        <w:pStyle w:val="ListParagraph"/>
+        <w:numPr>
+          <w:ilvl w:val="0"/>
+          <w:numId w:val="5"/>
+        </w:numPr>
         <w:rPr>
           <w:rFonts w:ascii="Arial" w:hAnsi="Arial" w:cs="Arial"/>
           <w:b/>
@@ -2119,14 +2360,7 @@
           <w:rFonts w:ascii="Arial" w:hAnsi="Arial" w:cs="Arial"/>
           <w:b/>
         </w:rPr>
-        <w:t>Model</w:t>
-      </w:r>
-      <w:r>
-        <w:rPr>
-          <w:rFonts w:ascii="Arial" w:hAnsi="Arial" w:cs="Arial"/>
-          <w:b/>
-        </w:rPr>
-        <w:t xml:space="preserve"> Selection</w:t>
+        <w:t>Model Selection</w:t>
       </w:r>
     </w:p>
     <w:p>
@@ -2286,10 +2520,8 @@
           <w:sz w:val="24"/>
           <w:szCs w:val="24"/>
         </w:rPr>
-        <w:t xml:space="preserve"> which is </w:t>
-      </w:r>
-      <w:bookmarkStart w:id="0" w:name="_GoBack"/>
-      <w:bookmarkEnd w:id="0"/>
+        <w:t xml:space="preserve"> which is above the acceptance value of 0.05</w:t>
+      </w:r>
       <w:r>
         <w:rPr>
           <w:rFonts w:ascii="Arial" w:hAnsi="Arial" w:cs="Arial"/>
@@ -2297,7 +2529,7 @@
           <w:sz w:val="24"/>
           <w:szCs w:val="24"/>
         </w:rPr>
-        <w:t>above the acceptance value of 0.05</w:t>
+        <w:t>.</w:t>
       </w:r>
       <w:r>
         <w:rPr>
@@ -2306,7 +2538,7 @@
           <w:sz w:val="24"/>
           <w:szCs w:val="24"/>
         </w:rPr>
-        <w:t>.</w:t>
+        <w:t xml:space="preserve">  Although this model hasn’t </w:t>
       </w:r>
       <w:r>
         <w:rPr>
@@ -2315,7 +2547,7 @@
           <w:sz w:val="24"/>
           <w:szCs w:val="24"/>
         </w:rPr>
-        <w:t xml:space="preserve">  Although this model hasn’t </w:t>
+        <w:t>handled</w:t>
       </w:r>
       <w:r>
         <w:rPr>
@@ -2324,7 +2556,7 @@
           <w:sz w:val="24"/>
           <w:szCs w:val="24"/>
         </w:rPr>
-        <w:t>handled</w:t>
+        <w:t xml:space="preserve"> cluster size</w:t>
       </w:r>
       <w:r>
         <w:rPr>
@@ -2333,7 +2565,7 @@
           <w:sz w:val="24"/>
           <w:szCs w:val="24"/>
         </w:rPr>
-        <w:t xml:space="preserve"> cluster size</w:t>
+        <w:t xml:space="preserve"> bias</w:t>
       </w:r>
       <w:r>
         <w:rPr>
@@ -2342,7 +2574,7 @@
           <w:sz w:val="24"/>
           <w:szCs w:val="24"/>
         </w:rPr>
-        <w:t xml:space="preserve"> bias</w:t>
+        <w:t>, a similar model that had cluster size as a covariate gave a density estimate that was well inside the lower confidence interval</w:t>
       </w:r>
       <w:r>
         <w:rPr>
@@ -2351,7 +2583,16 @@
           <w:sz w:val="24"/>
           <w:szCs w:val="24"/>
         </w:rPr>
-        <w:t>, a similar model that had cluster size as a covariate gave a density estimate that was well inside the lower confidence interval.</w:t>
+        <w:t xml:space="preserve"> of this model</w:t>
+      </w:r>
+      <w:r>
+        <w:rPr>
+          <w:rFonts w:ascii="Arial" w:hAnsi="Arial" w:cs="Arial"/>
+          <w:color w:val="000000"/>
+          <w:sz w:val="24"/>
+          <w:szCs w:val="24"/>
+        </w:rPr>
+        <w:t>.</w:t>
       </w:r>
     </w:p>
     <w:p>
@@ -2448,12 +2689,21 @@
         <w:t xml:space="preserve">Figure </w:t>
       </w:r>
       <w:r>
+        <w:rPr>
+          <w:noProof/>
+        </w:rPr>
         <w:fldChar w:fldCharType="begin"/>
       </w:r>
       <w:r>
+        <w:rPr>
+          <w:noProof/>
+        </w:rPr>
         <w:instrText xml:space="preserve"> SEQ Figure \* ARABIC </w:instrText>
       </w:r>
       <w:r>
+        <w:rPr>
+          <w:noProof/>
+        </w:rPr>
         <w:fldChar w:fldCharType="separate"/>
       </w:r>
       <w:r>
@@ -2463,6 +2713,9 @@
         <w:t>5</w:t>
       </w:r>
       <w:r>
+        <w:rPr>
+          <w:noProof/>
+        </w:rPr>
         <w:fldChar w:fldCharType="end"/>
       </w:r>
       <w:r>
@@ -2483,6 +2736,10 @@
     <w:p>
       <w:pPr>
         <w:pStyle w:val="HTMLPreformatted"/>
+        <w:numPr>
+          <w:ilvl w:val="0"/>
+          <w:numId w:val="5"/>
+        </w:numPr>
         <w:rPr>
           <w:rFonts w:ascii="Arial" w:hAnsi="Arial" w:cs="Arial"/>
           <w:b/>
@@ -2491,6 +2748,8 @@
           <w:szCs w:val="24"/>
         </w:rPr>
       </w:pPr>
+      <w:bookmarkStart w:id="0" w:name="_GoBack"/>
+      <w:bookmarkEnd w:id="0"/>
       <w:r>
         <w:rPr>
           <w:rFonts w:ascii="Arial" w:hAnsi="Arial" w:cs="Arial"/>
@@ -3165,13 +3424,6 @@
           <w:b/>
         </w:rPr>
       </w:pPr>
-      <w:r>
-        <w:rPr>
-          <w:rFonts w:ascii="Arial" w:hAnsi="Arial" w:cs="Arial"/>
-          <w:b/>
-        </w:rPr>
-        <w:br w:type="page"/>
-      </w:r>
     </w:p>
     <w:p>
       <w:pPr>
@@ -24660,6 +24912,7 @@
       <w:pPr>
         <w:rPr>
           <w:rFonts w:ascii="Arial" w:eastAsia="Times New Roman" w:hAnsi="Arial" w:cs="Arial"/>
+          <w:iCs/>
           <w:color w:val="000000" w:themeColor="text1"/>
         </w:rPr>
       </w:pPr>
@@ -24865,6 +25118,95 @@
     </w:lvl>
   </w:abstractNum>
   <w:abstractNum w:abstractNumId="1" w15:restartNumberingAfterBreak="0">
+    <w:nsid w:val="30765C3B"/>
+    <w:multiLevelType w:val="hybridMultilevel"/>
+    <w:tmpl w:val="FAE4B016"/>
+    <w:lvl w:ilvl="0" w:tplc="0409000F">
+      <w:start w:val="1"/>
+      <w:numFmt w:val="decimal"/>
+      <w:lvlText w:val="%1."/>
+      <w:lvlJc w:val="left"/>
+      <w:pPr>
+        <w:ind w:left="720" w:hanging="360"/>
+      </w:pPr>
+      <w:rPr>
+        <w:rFonts w:hint="default"/>
+      </w:rPr>
+    </w:lvl>
+    <w:lvl w:ilvl="1" w:tplc="04090019" w:tentative="1">
+      <w:start w:val="1"/>
+      <w:numFmt w:val="lowerLetter"/>
+      <w:lvlText w:val="%2."/>
+      <w:lvlJc w:val="left"/>
+      <w:pPr>
+        <w:ind w:left="1440" w:hanging="360"/>
+      </w:pPr>
+    </w:lvl>
+    <w:lvl w:ilvl="2" w:tplc="0409001B" w:tentative="1">
+      <w:start w:val="1"/>
+      <w:numFmt w:val="lowerRoman"/>
+      <w:lvlText w:val="%3."/>
+      <w:lvlJc w:val="right"/>
+      <w:pPr>
+        <w:ind w:left="2160" w:hanging="180"/>
+      </w:pPr>
+    </w:lvl>
+    <w:lvl w:ilvl="3" w:tplc="0409000F" w:tentative="1">
+      <w:start w:val="1"/>
+      <w:numFmt w:val="decimal"/>
+      <w:lvlText w:val="%4."/>
+      <w:lvlJc w:val="left"/>
+      <w:pPr>
+        <w:ind w:left="2880" w:hanging="360"/>
+      </w:pPr>
+    </w:lvl>
+    <w:lvl w:ilvl="4" w:tplc="04090019" w:tentative="1">
+      <w:start w:val="1"/>
+      <w:numFmt w:val="lowerLetter"/>
+      <w:lvlText w:val="%5."/>
+      <w:lvlJc w:val="left"/>
+      <w:pPr>
+        <w:ind w:left="3600" w:hanging="360"/>
+      </w:pPr>
+    </w:lvl>
+    <w:lvl w:ilvl="5" w:tplc="0409001B" w:tentative="1">
+      <w:start w:val="1"/>
+      <w:numFmt w:val="lowerRoman"/>
+      <w:lvlText w:val="%6."/>
+      <w:lvlJc w:val="right"/>
+      <w:pPr>
+        <w:ind w:left="4320" w:hanging="180"/>
+      </w:pPr>
+    </w:lvl>
+    <w:lvl w:ilvl="6" w:tplc="0409000F" w:tentative="1">
+      <w:start w:val="1"/>
+      <w:numFmt w:val="decimal"/>
+      <w:lvlText w:val="%7."/>
+      <w:lvlJc w:val="left"/>
+      <w:pPr>
+        <w:ind w:left="5040" w:hanging="360"/>
+      </w:pPr>
+    </w:lvl>
+    <w:lvl w:ilvl="7" w:tplc="04090019" w:tentative="1">
+      <w:start w:val="1"/>
+      <w:numFmt w:val="lowerLetter"/>
+      <w:lvlText w:val="%8."/>
+      <w:lvlJc w:val="left"/>
+      <w:pPr>
+        <w:ind w:left="5760" w:hanging="360"/>
+      </w:pPr>
+    </w:lvl>
+    <w:lvl w:ilvl="8" w:tplc="0409001B" w:tentative="1">
+      <w:start w:val="1"/>
+      <w:numFmt w:val="lowerRoman"/>
+      <w:lvlText w:val="%9."/>
+      <w:lvlJc w:val="right"/>
+      <w:pPr>
+        <w:ind w:left="6480" w:hanging="180"/>
+      </w:pPr>
+    </w:lvl>
+  </w:abstractNum>
+  <w:abstractNum w:abstractNumId="2" w15:restartNumberingAfterBreak="0">
     <w:nsid w:val="3D616202"/>
     <w:multiLevelType w:val="hybridMultilevel"/>
     <w:tmpl w:val="6EFC44E8"/>
@@ -24953,7 +25295,7 @@
       </w:pPr>
     </w:lvl>
   </w:abstractNum>
-  <w:abstractNum w:abstractNumId="2" w15:restartNumberingAfterBreak="0">
+  <w:abstractNum w:abstractNumId="3" w15:restartNumberingAfterBreak="0">
     <w:nsid w:val="5205415D"/>
     <w:multiLevelType w:val="hybridMultilevel"/>
     <w:tmpl w:val="1CD2FF28"/>
@@ -25066,7 +25408,7 @@
       </w:rPr>
     </w:lvl>
   </w:abstractNum>
-  <w:abstractNum w:abstractNumId="3" w15:restartNumberingAfterBreak="0">
+  <w:abstractNum w:abstractNumId="4" w15:restartNumberingAfterBreak="0">
     <w:nsid w:val="58F14DD7"/>
     <w:multiLevelType w:val="hybridMultilevel"/>
     <w:tmpl w:val="D2AEFA82"/>
@@ -25159,13 +25501,16 @@
     <w:abstractNumId w:val="0"/>
   </w:num>
   <w:num w:numId="2">
+    <w:abstractNumId w:val="4"/>
+  </w:num>
+  <w:num w:numId="3">
+    <w:abstractNumId w:val="2"/>
+  </w:num>
+  <w:num w:numId="4">
     <w:abstractNumId w:val="3"/>
   </w:num>
-  <w:num w:numId="3">
+  <w:num w:numId="5">
     <w:abstractNumId w:val="1"/>
-  </w:num>
-  <w:num w:numId="4">
-    <w:abstractNumId w:val="2"/>
   </w:num>
 </w:numbering>
 </file>
@@ -26036,7 +26381,7 @@
 </file>
 
 <file path=customXml/itemProps1.xml><?xml version="1.0" encoding="utf-8"?>
-<ds:datastoreItem xmlns:ds="http://schemas.openxmlformats.org/officeDocument/2006/customXml" ds:itemID="{19E84823-59BE-BE41-B25D-D548C64B726F}">
+<ds:datastoreItem xmlns:ds="http://schemas.openxmlformats.org/officeDocument/2006/customXml" ds:itemID="{C59615A4-194E-1D48-8BE3-C4B91D66C7D9}">
   <ds:schemaRefs>
     <ds:schemaRef ds:uri="http://schemas.openxmlformats.org/officeDocument/2006/bibliography"/>
   </ds:schemaRefs>

</xml_diff>

<commit_message>
Updating document from proof reading
</commit_message>
<xml_diff>
--- a/HareAnalysis.docx
+++ b/HareAnalysis.docx
@@ -105,13 +105,55 @@
         <w:rPr>
           <w:rFonts w:ascii="Arial" w:hAnsi="Arial" w:cs="Arial"/>
         </w:rPr>
-        <w:t>are presumed to be</w:t>
-      </w:r>
-      <w:r>
-        <w:rPr>
-          <w:rFonts w:ascii="Arial" w:hAnsi="Arial" w:cs="Arial"/>
-        </w:rPr>
-        <w:t xml:space="preserve"> measured accurately using a laser range finder, the angles were </w:t>
+        <w:t>are</w:t>
+      </w:r>
+      <w:r>
+        <w:rPr>
+          <w:rFonts w:ascii="Arial" w:hAnsi="Arial" w:cs="Arial"/>
+        </w:rPr>
+        <w:t xml:space="preserve"> presumed to</w:t>
+      </w:r>
+      <w:r>
+        <w:rPr>
+          <w:rFonts w:ascii="Arial" w:hAnsi="Arial" w:cs="Arial"/>
+        </w:rPr>
+        <w:t xml:space="preserve"> have</w:t>
+      </w:r>
+      <w:r>
+        <w:rPr>
+          <w:rFonts w:ascii="Arial" w:hAnsi="Arial" w:cs="Arial"/>
+        </w:rPr>
+        <w:t xml:space="preserve"> </w:t>
+      </w:r>
+      <w:r>
+        <w:rPr>
+          <w:rFonts w:ascii="Arial" w:hAnsi="Arial" w:cs="Arial"/>
+        </w:rPr>
+        <w:t>be</w:t>
+      </w:r>
+      <w:r>
+        <w:rPr>
+          <w:rFonts w:ascii="Arial" w:hAnsi="Arial" w:cs="Arial"/>
+        </w:rPr>
+        <w:t>en</w:t>
+      </w:r>
+      <w:r>
+        <w:rPr>
+          <w:rFonts w:ascii="Arial" w:hAnsi="Arial" w:cs="Arial"/>
+        </w:rPr>
+        <w:t xml:space="preserve"> measured accurately using a laser range finder, the angles </w:t>
+      </w:r>
+      <w:r>
+        <w:rPr>
+          <w:rFonts w:ascii="Arial" w:hAnsi="Arial" w:cs="Arial"/>
+        </w:rPr>
+        <w:t>were</w:t>
+      </w:r>
+      <w:r>
+        <w:rPr>
+          <w:rFonts w:ascii="Arial" w:hAnsi="Arial" w:cs="Arial"/>
+        </w:rPr>
+        <w:t xml:space="preserve"> </w:t>
       </w:r>
       <w:r>
         <w:rPr>
@@ -129,7 +171,7 @@
         <w:rPr>
           <w:rFonts w:ascii="Arial" w:hAnsi="Arial" w:cs="Arial"/>
         </w:rPr>
-        <w:t xml:space="preserve">  </w:t>
+        <w:t xml:space="preserve"> </w:t>
       </w:r>
       <w:r>
         <w:rPr>
@@ -195,7 +237,13 @@
         <w:rPr>
           <w:rFonts w:ascii="Arial" w:hAnsi="Arial" w:cs="Arial"/>
         </w:rPr>
-        <w:t xml:space="preserve"> and that angles under 20 have been heaped to 0.  </w:t>
+        <w:t xml:space="preserve"> and that angles under 20 have been heaped to 0.</w:t>
+      </w:r>
+      <w:r>
+        <w:rPr>
+          <w:rFonts w:ascii="Arial" w:hAnsi="Arial" w:cs="Arial"/>
+        </w:rPr>
+        <w:t xml:space="preserve"> </w:t>
       </w:r>
       <w:r>
         <w:rPr>
@@ -500,7 +548,7 @@
         <w:rPr>
           <w:rFonts w:ascii="Arial" w:hAnsi="Arial" w:cs="Arial"/>
         </w:rPr>
-        <w:t>Buckland,</w:t>
+        <w:t>Buckland</w:t>
       </w:r>
       <w:r>
         <w:rPr>
@@ -518,7 +566,25 @@
         <w:rPr>
           <w:rFonts w:ascii="Arial" w:hAnsi="Arial" w:cs="Arial"/>
         </w:rPr>
-        <w:t xml:space="preserve">267) suggests five ways of handling distance measurement error.  </w:t>
+        <w:t xml:space="preserve">267) suggests five </w:t>
+      </w:r>
+      <w:r>
+        <w:rPr>
+          <w:rFonts w:ascii="Arial" w:hAnsi="Arial" w:cs="Arial"/>
+        </w:rPr>
+        <w:t>possible solutions for measurement errors</w:t>
+      </w:r>
+      <w:r>
+        <w:rPr>
+          <w:rFonts w:ascii="Arial" w:hAnsi="Arial" w:cs="Arial"/>
+        </w:rPr>
+        <w:t>:</w:t>
+      </w:r>
+      <w:r>
+        <w:rPr>
+          <w:rFonts w:ascii="Arial" w:hAnsi="Arial" w:cs="Arial"/>
+        </w:rPr>
+        <w:t xml:space="preserve"> </w:t>
       </w:r>
     </w:p>
     <w:p>
@@ -554,7 +620,19 @@
         <w:rPr>
           <w:rFonts w:ascii="Arial" w:hAnsi="Arial" w:cs="Arial"/>
         </w:rPr>
-        <w:t>Use models for the detection function that always have a shoulder</w:t>
+        <w:t xml:space="preserve">Use models for the detection function that </w:t>
+      </w:r>
+      <w:r>
+        <w:rPr>
+          <w:rFonts w:ascii="Arial" w:hAnsi="Arial" w:cs="Arial"/>
+        </w:rPr>
+        <w:t>always</w:t>
+      </w:r>
+      <w:r>
+        <w:rPr>
+          <w:rFonts w:ascii="Arial" w:hAnsi="Arial" w:cs="Arial"/>
+        </w:rPr>
+        <w:t xml:space="preserve"> have a shoulder</w:t>
       </w:r>
     </w:p>
     <w:p>
@@ -614,37 +692,13 @@
         <w:rPr>
           <w:rFonts w:ascii="Arial" w:hAnsi="Arial" w:cs="Arial"/>
         </w:rPr>
-        <w:t xml:space="preserve"> (</w:t>
-      </w:r>
-      <w:r>
-        <w:rPr>
-          <w:rFonts w:ascii="Arial" w:hAnsi="Arial" w:cs="Arial"/>
-        </w:rPr>
-        <w:t xml:space="preserve">this </w:t>
-      </w:r>
-      <w:r>
-        <w:rPr>
-          <w:rFonts w:ascii="Arial" w:hAnsi="Arial" w:cs="Arial"/>
-        </w:rPr>
-        <w:t xml:space="preserve">leads to non-robust models </w:t>
-      </w:r>
-      <w:r>
-        <w:rPr>
-          <w:rFonts w:ascii="Arial" w:hAnsi="Arial" w:cs="Arial"/>
-        </w:rPr>
-        <w:t>according to the text</w:t>
-      </w:r>
-      <w:r>
-        <w:rPr>
-          <w:rFonts w:ascii="Arial" w:hAnsi="Arial" w:cs="Arial"/>
-        </w:rPr>
-        <w:t>)</w:t>
-      </w:r>
-      <w:r>
-        <w:rPr>
-          <w:rFonts w:ascii="Arial" w:hAnsi="Arial" w:cs="Arial"/>
-        </w:rPr>
-        <w:t>.</w:t>
+        <w:t xml:space="preserve"> </w:t>
+      </w:r>
+      <w:r>
+        <w:rPr>
+          <w:rFonts w:ascii="Arial" w:hAnsi="Arial" w:cs="Arial"/>
+        </w:rPr>
+        <w:t>[according to the text these have not been demonstrated to be robust].</w:t>
       </w:r>
     </w:p>
     <w:p>
@@ -685,13 +739,31 @@
         <w:rPr>
           <w:rFonts w:ascii="Arial" w:hAnsi="Arial" w:cs="Arial"/>
         </w:rPr>
-        <w:t>Buckland (2001:</w:t>
-      </w:r>
-      <w:r>
-        <w:rPr>
-          <w:rFonts w:ascii="Arial" w:hAnsi="Arial" w:cs="Arial"/>
-        </w:rPr>
-        <w:t xml:space="preserve">269) says that although often criticized smearing is </w:t>
+        <w:t>S</w:t>
+      </w:r>
+      <w:r>
+        <w:rPr>
+          <w:rFonts w:ascii="Arial" w:hAnsi="Arial" w:cs="Arial"/>
+        </w:rPr>
+        <w:t>mearing,</w:t>
+      </w:r>
+      <w:r>
+        <w:rPr>
+          <w:rFonts w:ascii="Arial" w:hAnsi="Arial" w:cs="Arial"/>
+        </w:rPr>
+        <w:t xml:space="preserve"> although often criticized</w:t>
+      </w:r>
+      <w:r>
+        <w:rPr>
+          <w:rFonts w:ascii="Arial" w:hAnsi="Arial" w:cs="Arial"/>
+        </w:rPr>
+        <w:t>,</w:t>
+      </w:r>
+      <w:r>
+        <w:rPr>
+          <w:rFonts w:ascii="Arial" w:hAnsi="Arial" w:cs="Arial"/>
+        </w:rPr>
+        <w:t xml:space="preserve"> is </w:t>
       </w:r>
       <w:r>
         <w:rPr>
@@ -715,51 +787,31 @@
         <w:rPr>
           <w:rFonts w:ascii="Arial" w:hAnsi="Arial" w:cs="Arial"/>
         </w:rPr>
-        <w:t xml:space="preserve"> in cetacean surveys to handle errors in angle readings.  </w:t>
-      </w:r>
-      <w:r>
-        <w:rPr>
-          <w:rFonts w:ascii="Arial" w:hAnsi="Arial" w:cs="Arial"/>
-        </w:rPr>
-        <w:t xml:space="preserve">Calculations used below are </w:t>
-      </w:r>
-      <w:r>
-        <w:rPr>
-          <w:rFonts w:ascii="Arial" w:hAnsi="Arial" w:cs="Arial"/>
-        </w:rPr>
-        <w:t xml:space="preserve">given by </w:t>
-      </w:r>
-      <w:proofErr w:type="spellStart"/>
-      <w:r>
-        <w:rPr>
-          <w:rFonts w:ascii="Arial" w:hAnsi="Arial" w:cs="Arial"/>
-        </w:rPr>
-        <w:t>Kin</w:t>
-      </w:r>
-      <w:r>
-        <w:rPr>
-          <w:rFonts w:ascii="Arial" w:hAnsi="Arial" w:cs="Arial"/>
-        </w:rPr>
-        <w:t>z</w:t>
-      </w:r>
-      <w:r>
-        <w:rPr>
-          <w:rFonts w:ascii="Arial" w:hAnsi="Arial" w:cs="Arial"/>
-        </w:rPr>
-        <w:t>ey</w:t>
-      </w:r>
-      <w:proofErr w:type="spellEnd"/>
-      <w:r>
-        <w:rPr>
-          <w:rFonts w:ascii="Arial" w:hAnsi="Arial" w:cs="Arial"/>
-        </w:rPr>
-        <w:t xml:space="preserve"> (</w:t>
-      </w:r>
-      <w:r>
-        <w:rPr>
-          <w:rFonts w:ascii="Arial" w:hAnsi="Arial" w:cs="Arial"/>
-        </w:rPr>
-        <w:t>2002</w:t>
+        <w:t xml:space="preserve"> in cetacean surveys to </w:t>
+      </w:r>
+      <w:r>
+        <w:rPr>
+          <w:rFonts w:ascii="Arial" w:hAnsi="Arial" w:cs="Arial"/>
+        </w:rPr>
+        <w:t>reduce the effects of measurement</w:t>
+      </w:r>
+      <w:r>
+        <w:rPr>
+          <w:rFonts w:ascii="Arial" w:hAnsi="Arial" w:cs="Arial"/>
+        </w:rPr>
+        <w:t xml:space="preserve"> errors in angle readings</w:t>
+      </w:r>
+      <w:r>
+        <w:rPr>
+          <w:rFonts w:ascii="Arial" w:hAnsi="Arial" w:cs="Arial"/>
+        </w:rPr>
+        <w:t xml:space="preserve"> (Buckland, 2001:</w:t>
+      </w:r>
+      <w:r>
+        <w:rPr>
+          <w:rFonts w:ascii="Arial" w:hAnsi="Arial" w:cs="Arial"/>
+        </w:rPr>
+        <w:t>269</w:t>
       </w:r>
       <w:r>
         <w:rPr>
@@ -771,31 +823,19 @@
         <w:rPr>
           <w:rFonts w:ascii="Arial" w:hAnsi="Arial" w:cs="Arial"/>
         </w:rPr>
-        <w:t xml:space="preserve"> an</w:t>
-      </w:r>
-      <w:r>
-        <w:rPr>
-          <w:rFonts w:ascii="Arial" w:hAnsi="Arial" w:cs="Arial"/>
-        </w:rPr>
-        <w:t>d based on the text in Buckland (</w:t>
-      </w:r>
-      <w:r>
-        <w:rPr>
-          <w:rFonts w:ascii="Arial" w:hAnsi="Arial" w:cs="Arial"/>
-        </w:rPr>
-        <w:t>2001</w:t>
-      </w:r>
-      <w:r>
-        <w:rPr>
-          <w:rFonts w:ascii="Arial" w:hAnsi="Arial" w:cs="Arial"/>
-        </w:rPr>
-        <w:t>)</w:t>
-      </w:r>
-      <w:r>
-        <w:rPr>
-          <w:rFonts w:ascii="Arial" w:hAnsi="Arial" w:cs="Arial"/>
-        </w:rPr>
-        <w:t xml:space="preserve">.  The angles are adjusted </w:t>
+        <w:t>.</w:t>
+      </w:r>
+      <w:r>
+        <w:rPr>
+          <w:rFonts w:ascii="Arial" w:hAnsi="Arial" w:cs="Arial"/>
+        </w:rPr>
+        <w:t xml:space="preserve"> The</w:t>
+      </w:r>
+      <w:r>
+        <w:rPr>
+          <w:rFonts w:ascii="Arial" w:hAnsi="Arial" w:cs="Arial"/>
+        </w:rPr>
+        <w:t xml:space="preserve"> angles are adjusted </w:t>
       </w:r>
       <w:r>
         <w:rPr>
@@ -842,7 +882,13 @@
         <w:rPr>
           <w:rFonts w:ascii="Arial" w:eastAsia="Times New Roman" w:hAnsi="Arial" w:cs="Arial"/>
         </w:rPr>
-        <w:t xml:space="preserve">Where </w:t>
+        <w:t>w</w:t>
+      </w:r>
+      <w:r>
+        <w:rPr>
+          <w:rFonts w:ascii="Arial" w:eastAsia="Times New Roman" w:hAnsi="Arial" w:cs="Arial"/>
+        </w:rPr>
+        <w:t xml:space="preserve">here </w:t>
       </w:r>
     </w:p>
     <w:p>
@@ -897,6 +943,63 @@
           <w:rFonts w:ascii="Arial" w:eastAsia="Times New Roman" w:hAnsi="Arial" w:cs="Arial"/>
         </w:rPr>
         <w:t xml:space="preserve">∆ρ = range of angles to be smeared over. </w:t>
+      </w:r>
+    </w:p>
+    <w:p>
+      <w:pPr>
+        <w:rPr>
+          <w:rFonts w:ascii="Arial" w:eastAsia="Times New Roman" w:hAnsi="Arial" w:cs="Arial"/>
+        </w:rPr>
+      </w:pPr>
+      <w:r>
+        <w:rPr>
+          <w:rFonts w:ascii="Arial" w:eastAsia="Times New Roman" w:hAnsi="Arial" w:cs="Arial"/>
+        </w:rPr>
+        <w:t xml:space="preserve"> (</w:t>
+      </w:r>
+      <w:proofErr w:type="spellStart"/>
+      <w:r>
+        <w:rPr>
+          <w:rFonts w:ascii="Arial" w:hAnsi="Arial" w:cs="Arial"/>
+        </w:rPr>
+        <w:t>Kinzey</w:t>
+      </w:r>
+      <w:proofErr w:type="spellEnd"/>
+      <w:r>
+        <w:rPr>
+          <w:rFonts w:ascii="Arial" w:hAnsi="Arial" w:cs="Arial"/>
+        </w:rPr>
+        <w:t xml:space="preserve">, </w:t>
+      </w:r>
+      <w:r>
+        <w:rPr>
+          <w:rFonts w:ascii="Arial" w:hAnsi="Arial" w:cs="Arial"/>
+        </w:rPr>
+        <w:t>2002</w:t>
+      </w:r>
+      <w:r>
+        <w:rPr>
+          <w:rFonts w:ascii="Arial" w:hAnsi="Arial" w:cs="Arial"/>
+        </w:rPr>
+        <w:t xml:space="preserve">) and (Buckland, </w:t>
+      </w:r>
+      <w:r>
+        <w:rPr>
+          <w:rFonts w:ascii="Arial" w:hAnsi="Arial" w:cs="Arial"/>
+        </w:rPr>
+        <w:t>2001</w:t>
+      </w:r>
+      <w:r>
+        <w:rPr>
+          <w:rFonts w:ascii="Arial" w:hAnsi="Arial" w:cs="Arial"/>
+        </w:rPr>
+        <w:t>:269-271)</w:t>
+      </w:r>
+      <w:r>
+        <w:rPr>
+          <w:rFonts w:ascii="Arial" w:hAnsi="Arial" w:cs="Arial"/>
+        </w:rPr>
+        <w:t>.</w:t>
       </w:r>
     </w:p>
     <w:p>
@@ -1090,7 +1193,31 @@
         <w:rPr>
           <w:rFonts w:ascii="Arial" w:hAnsi="Arial" w:cs="Arial"/>
         </w:rPr>
-        <w:t xml:space="preserve">.  Figure 3 shows that majority of the distances recorded </w:t>
+        <w:t>.</w:t>
+      </w:r>
+      <w:r>
+        <w:rPr>
+          <w:rFonts w:ascii="Arial" w:hAnsi="Arial" w:cs="Arial"/>
+        </w:rPr>
+        <w:t xml:space="preserve"> </w:t>
+      </w:r>
+      <w:r>
+        <w:rPr>
+          <w:rFonts w:ascii="Arial" w:hAnsi="Arial" w:cs="Arial"/>
+        </w:rPr>
+        <w:t xml:space="preserve">Figure 3 shows that </w:t>
+      </w:r>
+      <w:r>
+        <w:rPr>
+          <w:rFonts w:ascii="Arial" w:hAnsi="Arial" w:cs="Arial"/>
+        </w:rPr>
+        <w:t xml:space="preserve">the </w:t>
+      </w:r>
+      <w:r>
+        <w:rPr>
+          <w:rFonts w:ascii="Arial" w:hAnsi="Arial" w:cs="Arial"/>
+        </w:rPr>
+        <w:t xml:space="preserve">majority of the distances recorded </w:t>
       </w:r>
       <w:r>
         <w:rPr>
@@ -1114,7 +1241,19 @@
         <w:rPr>
           <w:rFonts w:ascii="Arial" w:hAnsi="Arial" w:cs="Arial"/>
         </w:rPr>
-        <w:t xml:space="preserve"> angle were for animals very close to the observer, </w:t>
+        <w:t xml:space="preserve"> angle were for animals very close to the observer</w:t>
+      </w:r>
+      <w:r>
+        <w:rPr>
+          <w:rFonts w:ascii="Arial" w:hAnsi="Arial" w:cs="Arial"/>
+        </w:rPr>
+        <w:t>;</w:t>
+      </w:r>
+      <w:r>
+        <w:rPr>
+          <w:rFonts w:ascii="Arial" w:hAnsi="Arial" w:cs="Arial"/>
+        </w:rPr>
+        <w:t xml:space="preserve"> </w:t>
       </w:r>
       <w:r>
         <w:rPr>
@@ -1258,7 +1397,19 @@
         <w:fldChar w:fldCharType="end"/>
       </w:r>
       <w:r>
-        <w:t xml:space="preserve"> Distance of Animals from Observer </w:t>
+        <w:t xml:space="preserve"> Distance of </w:t>
+      </w:r>
+      <w:r>
+        <w:t>a</w:t>
+      </w:r>
+      <w:r>
+        <w:t xml:space="preserve">nimals from </w:t>
+      </w:r>
+      <w:r>
+        <w:t>o</w:t>
+      </w:r>
+      <w:r>
+        <w:t xml:space="preserve">bserver </w:t>
       </w:r>
       <w:r>
         <w:t>w</w:t>
@@ -1319,7 +1470,19 @@
         <w:rPr>
           <w:rFonts w:ascii="Arial" w:hAnsi="Arial" w:cs="Arial"/>
         </w:rPr>
-        <w:t xml:space="preserve">109) says that </w:t>
+        <w:t xml:space="preserve">109) </w:t>
+      </w:r>
+      <w:r>
+        <w:rPr>
+          <w:rFonts w:ascii="Arial" w:hAnsi="Arial" w:cs="Arial"/>
+        </w:rPr>
+        <w:t>states</w:t>
+      </w:r>
+      <w:r>
+        <w:rPr>
+          <w:rFonts w:ascii="Arial" w:hAnsi="Arial" w:cs="Arial"/>
+        </w:rPr>
+        <w:t xml:space="preserve"> that </w:t>
       </w:r>
       <w:r>
         <w:rPr>
@@ -1394,7 +1557,7 @@
         <w:rPr>
           <w:rFonts w:ascii="Arial" w:hAnsi="Arial" w:cs="Arial"/>
         </w:rPr>
-        <w:t xml:space="preserve">. </w:t>
+        <w:t>.</w:t>
       </w:r>
       <w:r>
         <w:rPr>
@@ -1412,7 +1575,19 @@
         <w:rPr>
           <w:rFonts w:ascii="Arial" w:hAnsi="Arial" w:cs="Arial"/>
         </w:rPr>
-        <w:t xml:space="preserve">hen a lot of sightings fall on the </w:t>
+        <w:t xml:space="preserve">hen </w:t>
+      </w:r>
+      <w:r>
+        <w:rPr>
+          <w:rFonts w:ascii="Arial" w:hAnsi="Arial" w:cs="Arial"/>
+        </w:rPr>
+        <w:t>many</w:t>
+      </w:r>
+      <w:r>
+        <w:rPr>
+          <w:rFonts w:ascii="Arial" w:hAnsi="Arial" w:cs="Arial"/>
+        </w:rPr>
+        <w:t xml:space="preserve"> sightings fall on the </w:t>
       </w:r>
       <w:r>
         <w:rPr>
@@ -1436,7 +1611,19 @@
         <w:rPr>
           <w:rFonts w:ascii="Arial" w:hAnsi="Arial" w:cs="Arial"/>
         </w:rPr>
-        <w:t>particularly common when using angles and distances) then a relatively wide first inter</w:t>
+        <w:t>particularly common when using angles and distances)</w:t>
+      </w:r>
+      <w:r>
+        <w:rPr>
+          <w:rFonts w:ascii="Arial" w:hAnsi="Arial" w:cs="Arial"/>
+        </w:rPr>
+        <w:t>,</w:t>
+      </w:r>
+      <w:r>
+        <w:rPr>
+          <w:rFonts w:ascii="Arial" w:hAnsi="Arial" w:cs="Arial"/>
+        </w:rPr>
+        <w:t xml:space="preserve"> then a relatively wide first inter</w:t>
       </w:r>
       <w:r>
         <w:rPr>
@@ -1466,7 +1653,7 @@
         <w:rPr>
           <w:rFonts w:ascii="Arial" w:hAnsi="Arial" w:cs="Arial"/>
         </w:rPr>
-        <w:t xml:space="preserve">  </w:t>
+        <w:t xml:space="preserve"> </w:t>
       </w:r>
       <w:r>
         <w:rPr>
@@ -1490,7 +1677,19 @@
         <w:rPr>
           <w:rFonts w:ascii="Arial" w:hAnsi="Arial" w:cs="Arial"/>
         </w:rPr>
-        <w:t xml:space="preserve"> says that when grouping </w:t>
+        <w:t xml:space="preserve"> </w:t>
+      </w:r>
+      <w:r>
+        <w:rPr>
+          <w:rFonts w:ascii="Arial" w:hAnsi="Arial" w:cs="Arial"/>
+        </w:rPr>
+        <w:t>states</w:t>
+      </w:r>
+      <w:r>
+        <w:rPr>
+          <w:rFonts w:ascii="Arial" w:hAnsi="Arial" w:cs="Arial"/>
+        </w:rPr>
+        <w:t xml:space="preserve"> that when grouping </w:t>
       </w:r>
       <w:r>
         <w:rPr>
@@ -1621,7 +1820,19 @@
         <w:rPr>
           <w:rFonts w:ascii="Arial" w:hAnsi="Arial" w:cs="Arial"/>
         </w:rPr>
-        <w:t>that a detection function should have a shoulder, which means that the derivative of the detection function on the transect is equal to 0, i.e. the observer detects all animals on and just off the transect.  The text goes on to say that this is particularly important when heaping at zero is suspected.</w:t>
+        <w:t>that a detection function should have a shoulder, which means that the derivative of the detection function on the transect is equal to 0, i.e. the observer detects all animals on and just off the transect.</w:t>
+      </w:r>
+      <w:r>
+        <w:rPr>
+          <w:rFonts w:ascii="Arial" w:hAnsi="Arial" w:cs="Arial"/>
+        </w:rPr>
+        <w:t xml:space="preserve"> </w:t>
+      </w:r>
+      <w:r>
+        <w:rPr>
+          <w:rFonts w:ascii="Arial" w:hAnsi="Arial" w:cs="Arial"/>
+        </w:rPr>
+        <w:t>The text goes on to say that this is particularly important when heaping at zero is suspected.</w:t>
       </w:r>
     </w:p>
     <w:p>
@@ -1662,7 +1873,13 @@
         <w:rPr>
           <w:rFonts w:ascii="Arial" w:hAnsi="Arial" w:cs="Arial"/>
         </w:rPr>
-        <w:t xml:space="preserve">Larger cluster sizes are obviously more visible at distance than single animals.  </w:t>
+        <w:t>Larger cluster sizes are more visible at distance than single animals.</w:t>
+      </w:r>
+      <w:r>
+        <w:rPr>
+          <w:rFonts w:ascii="Arial" w:hAnsi="Arial" w:cs="Arial"/>
+        </w:rPr>
+        <w:t xml:space="preserve"> </w:t>
       </w:r>
       <w:r>
         <w:rPr>
@@ -1746,7 +1963,19 @@
         <w:rPr>
           <w:rFonts w:ascii="Arial" w:hAnsi="Arial" w:cs="Arial"/>
         </w:rPr>
-        <w:t xml:space="preserve">.  Figure 4 shows </w:t>
+        <w:t>.</w:t>
+      </w:r>
+      <w:r>
+        <w:rPr>
+          <w:rFonts w:ascii="Arial" w:hAnsi="Arial" w:cs="Arial"/>
+        </w:rPr>
+        <w:t xml:space="preserve"> </w:t>
+      </w:r>
+      <w:r>
+        <w:rPr>
+          <w:rFonts w:ascii="Arial" w:hAnsi="Arial" w:cs="Arial"/>
+        </w:rPr>
+        <w:t xml:space="preserve">Figure 4 shows </w:t>
       </w:r>
       <w:r>
         <w:rPr>
@@ -1897,7 +2126,10 @@
         <w:fldChar w:fldCharType="end"/>
       </w:r>
       <w:r>
-        <w:t xml:space="preserve"> Detection of Large Clusters at Distance</w:t>
+        <w:t xml:space="preserve"> </w:t>
+      </w:r>
+      <w:r>
+        <w:t>Sizes of clusters detected at distance</w:t>
       </w:r>
     </w:p>
     <w:p>
@@ -1910,25 +2142,25 @@
         <w:rPr>
           <w:rFonts w:ascii="Arial" w:hAnsi="Arial" w:cs="Arial"/>
         </w:rPr>
-        <w:t>Approaches for dealing with</w:t>
-      </w:r>
-      <w:r>
-        <w:rPr>
-          <w:rFonts w:ascii="Arial" w:hAnsi="Arial" w:cs="Arial"/>
-        </w:rPr>
-        <w:t xml:space="preserve"> cluster size bias</w:t>
-      </w:r>
-      <w:r>
-        <w:rPr>
-          <w:rFonts w:ascii="Arial" w:hAnsi="Arial" w:cs="Arial"/>
-        </w:rPr>
-        <w:t xml:space="preserve"> include</w:t>
-      </w:r>
-      <w:r>
-        <w:rPr>
-          <w:rFonts w:ascii="Arial" w:hAnsi="Arial" w:cs="Arial"/>
-        </w:rPr>
-        <w:t xml:space="preserve"> (Buckland (2001:71))</w:t>
+        <w:t>(Buckland, 2001:71) Gives the following a</w:t>
+      </w:r>
+      <w:r>
+        <w:rPr>
+          <w:rFonts w:ascii="Arial" w:hAnsi="Arial" w:cs="Arial"/>
+        </w:rPr>
+        <w:t>pproaches for dealing with</w:t>
+      </w:r>
+      <w:r>
+        <w:rPr>
+          <w:rFonts w:ascii="Arial" w:hAnsi="Arial" w:cs="Arial"/>
+        </w:rPr>
+        <w:t xml:space="preserve"> cluster size bia</w:t>
+      </w:r>
+      <w:r>
+        <w:rPr>
+          <w:rFonts w:ascii="Arial" w:hAnsi="Arial" w:cs="Arial"/>
+        </w:rPr>
+        <w:t>s</w:t>
       </w:r>
       <w:r>
         <w:rPr>
@@ -1958,7 +2190,7 @@
         <w:rPr>
           <w:rFonts w:ascii="Arial" w:hAnsi="Arial" w:cs="Arial"/>
         </w:rPr>
-        <w:t xml:space="preserve"> to ignore large distances where bias occurs.  </w:t>
+        <w:t xml:space="preserve"> to ignore large distances where bias occurs</w:t>
       </w:r>
     </w:p>
     <w:p>
@@ -1988,7 +2220,7 @@
         <w:rPr>
           <w:rFonts w:ascii="Arial" w:hAnsi="Arial" w:cs="Arial"/>
         </w:rPr>
-        <w:t>cluster size as a covariate to the distance when modelling.</w:t>
+        <w:t>cluster size as a covariate to the distance when modelling</w:t>
       </w:r>
       <w:r>
         <w:rPr>
@@ -2018,7 +2250,7 @@
         <w:rPr>
           <w:rFonts w:ascii="Arial" w:hAnsi="Arial" w:cs="Arial"/>
         </w:rPr>
-        <w:t xml:space="preserve"> mean cluster size using a regression estimator.</w:t>
+        <w:t xml:space="preserve"> mean cluster size using a regression estimator</w:t>
       </w:r>
     </w:p>
     <w:p>
@@ -2060,7 +2292,19 @@
         <w:rPr>
           <w:rFonts w:ascii="Arial" w:hAnsi="Arial" w:cs="Arial"/>
         </w:rPr>
-        <w:t>.  W</w:t>
+        <w:t>.</w:t>
+      </w:r>
+      <w:r>
+        <w:rPr>
+          <w:rFonts w:ascii="Arial" w:hAnsi="Arial" w:cs="Arial"/>
+        </w:rPr>
+        <w:t xml:space="preserve"> </w:t>
+      </w:r>
+      <w:r>
+        <w:rPr>
+          <w:rFonts w:ascii="Arial" w:hAnsi="Arial" w:cs="Arial"/>
+        </w:rPr>
+        <w:t>W</w:t>
       </w:r>
       <w:r>
         <w:rPr>
@@ -2096,7 +2340,19 @@
         <w:rPr>
           <w:rFonts w:ascii="Arial" w:hAnsi="Arial" w:cs="Arial"/>
         </w:rPr>
-        <w:t xml:space="preserve">) </w:t>
+        <w:t>)</w:t>
+      </w:r>
+      <w:r>
+        <w:rPr>
+          <w:rFonts w:ascii="Arial" w:hAnsi="Arial" w:cs="Arial"/>
+        </w:rPr>
+        <w:t>,</w:t>
+      </w:r>
+      <w:r>
+        <w:rPr>
+          <w:rFonts w:ascii="Arial" w:hAnsi="Arial" w:cs="Arial"/>
+        </w:rPr>
+        <w:t xml:space="preserve"> </w:t>
       </w:r>
       <w:r>
         <w:rPr>
@@ -2108,7 +2364,13 @@
         <w:rPr>
           <w:rFonts w:ascii="Arial" w:hAnsi="Arial" w:cs="Arial"/>
         </w:rPr>
-        <w:t>this approach may perform poorly.</w:t>
+        <w:t>this approach may perform poorly</w:t>
+      </w:r>
+      <w:r>
+        <w:rPr>
+          <w:rFonts w:ascii="Arial" w:hAnsi="Arial" w:cs="Arial"/>
+        </w:rPr>
+        <w:t>.</w:t>
       </w:r>
     </w:p>
     <w:p>
@@ -2139,7 +2401,19 @@
         <w:rPr>
           <w:rFonts w:ascii="Arial" w:hAnsi="Arial" w:cs="Arial"/>
         </w:rPr>
-        <w:t xml:space="preserve"> seen from about 200m</w:t>
+        <w:t xml:space="preserve"> seen </w:t>
+      </w:r>
+      <w:r>
+        <w:rPr>
+          <w:rFonts w:ascii="Arial" w:hAnsi="Arial" w:cs="Arial"/>
+        </w:rPr>
+        <w:t>beyond</w:t>
+      </w:r>
+      <w:r>
+        <w:rPr>
+          <w:rFonts w:ascii="Arial" w:hAnsi="Arial" w:cs="Arial"/>
+        </w:rPr>
+        <w:t xml:space="preserve"> 200m</w:t>
       </w:r>
       <w:r>
         <w:rPr>
@@ -2198,25 +2472,49 @@
         <w:rPr>
           <w:rFonts w:ascii="Arial" w:hAnsi="Arial" w:cs="Arial"/>
         </w:rPr>
-        <w:t xml:space="preserve">ight truncating the data may lead to a little </w:t>
-      </w:r>
-      <w:r>
-        <w:rPr>
-          <w:rFonts w:ascii="Arial" w:hAnsi="Arial" w:cs="Arial"/>
-        </w:rPr>
-        <w:t>loss</w:t>
-      </w:r>
-      <w:r>
-        <w:rPr>
-          <w:rFonts w:ascii="Arial" w:hAnsi="Arial" w:cs="Arial"/>
-        </w:rPr>
-        <w:t xml:space="preserve"> of precision, however, losing some outliers will help reduce the number of parameters in the detection function and so reduce bias</w:t>
-      </w:r>
-      <w:r>
-        <w:rPr>
-          <w:rFonts w:ascii="Arial" w:hAnsi="Arial" w:cs="Arial"/>
-        </w:rPr>
-        <w:t xml:space="preserve"> (Buckland (2001:107))</w:t>
+        <w:t>ight</w:t>
+      </w:r>
+      <w:r>
+        <w:rPr>
+          <w:rFonts w:ascii="Arial" w:hAnsi="Arial" w:cs="Arial"/>
+        </w:rPr>
+        <w:t>-</w:t>
+      </w:r>
+      <w:r>
+        <w:rPr>
+          <w:rFonts w:ascii="Arial" w:hAnsi="Arial" w:cs="Arial"/>
+        </w:rPr>
+        <w:t xml:space="preserve">truncating the data may lead to </w:t>
+      </w:r>
+      <w:r>
+        <w:rPr>
+          <w:rFonts w:ascii="Arial" w:hAnsi="Arial" w:cs="Arial"/>
+        </w:rPr>
+        <w:t>slightly reduced</w:t>
+      </w:r>
+      <w:r>
+        <w:rPr>
+          <w:rFonts w:ascii="Arial" w:hAnsi="Arial" w:cs="Arial"/>
+        </w:rPr>
+        <w:t xml:space="preserve"> precision, however, losing some outliers will help reduce the number of parameters in the detection function and so reduce bias</w:t>
+      </w:r>
+      <w:r>
+        <w:rPr>
+          <w:rFonts w:ascii="Arial" w:hAnsi="Arial" w:cs="Arial"/>
+        </w:rPr>
+        <w:t xml:space="preserve"> (Buckland</w:t>
+      </w:r>
+      <w:r>
+        <w:rPr>
+          <w:rFonts w:ascii="Arial" w:hAnsi="Arial" w:cs="Arial"/>
+        </w:rPr>
+        <w:t xml:space="preserve">, </w:t>
+      </w:r>
+      <w:r>
+        <w:rPr>
+          <w:rFonts w:ascii="Arial" w:hAnsi="Arial" w:cs="Arial"/>
+        </w:rPr>
+        <w:t>2001:107)</w:t>
       </w:r>
       <w:r>
         <w:rPr>
@@ -2259,6 +2557,7 @@
         <w:rPr>
           <w:rFonts w:ascii="Arial" w:hAnsi="Arial" w:cs="Arial"/>
         </w:rPr>
+        <w:lastRenderedPageBreak/>
         <w:t>Truncating</w:t>
       </w:r>
       <w:r>
@@ -2301,7 +2600,6 @@
         <w:rPr>
           <w:rFonts w:ascii="Arial" w:hAnsi="Arial" w:cs="Arial"/>
         </w:rPr>
-        <w:lastRenderedPageBreak/>
         <w:t>F</w:t>
       </w:r>
       <w:r>
@@ -2332,7 +2630,19 @@
         <w:rPr>
           <w:rFonts w:ascii="Arial" w:hAnsi="Arial" w:cs="Arial"/>
         </w:rPr>
-        <w:t xml:space="preserve"> at a distance with less that 15% chance of detection.</w:t>
+        <w:t xml:space="preserve"> at a distance with less tha</w:t>
+      </w:r>
+      <w:r>
+        <w:rPr>
+          <w:rFonts w:ascii="Arial" w:hAnsi="Arial" w:cs="Arial"/>
+        </w:rPr>
+        <w:t>n</w:t>
+      </w:r>
+      <w:r>
+        <w:rPr>
+          <w:rFonts w:ascii="Arial" w:hAnsi="Arial" w:cs="Arial"/>
+        </w:rPr>
+        <w:t xml:space="preserve"> 15% chance of detection.</w:t>
       </w:r>
     </w:p>
     <w:p>
@@ -2373,13 +2683,31 @@
         <w:rPr>
           <w:rFonts w:ascii="Arial" w:hAnsi="Arial" w:cs="Arial"/>
         </w:rPr>
-        <w:t xml:space="preserve">Models examined were uniform with polynomial adjustment, </w:t>
-      </w:r>
-      <w:r>
-        <w:rPr>
-          <w:rFonts w:ascii="Arial" w:hAnsi="Arial" w:cs="Arial"/>
-        </w:rPr>
-        <w:t xml:space="preserve">half normal with cosine adjustment and hazard rate with </w:t>
+        <w:t>Models examined were uniform with polynomial adjustment,</w:t>
+      </w:r>
+      <w:r>
+        <w:rPr>
+          <w:rFonts w:ascii="Arial" w:hAnsi="Arial" w:cs="Arial"/>
+        </w:rPr>
+        <w:t xml:space="preserve"> half-normal</w:t>
+      </w:r>
+      <w:r>
+        <w:rPr>
+          <w:rFonts w:ascii="Arial" w:hAnsi="Arial" w:cs="Arial"/>
+        </w:rPr>
+        <w:t xml:space="preserve"> with cosine adjustment and </w:t>
+      </w:r>
+      <w:r>
+        <w:rPr>
+          <w:rFonts w:ascii="Arial" w:hAnsi="Arial" w:cs="Arial"/>
+        </w:rPr>
+        <w:t>hazard-rate</w:t>
+      </w:r>
+      <w:r>
+        <w:rPr>
+          <w:rFonts w:ascii="Arial" w:hAnsi="Arial" w:cs="Arial"/>
+        </w:rPr>
+        <w:t xml:space="preserve"> with </w:t>
       </w:r>
       <w:proofErr w:type="spellStart"/>
       <w:r>
@@ -2393,7 +2721,13 @@
         <w:rPr>
           <w:rFonts w:ascii="Arial" w:hAnsi="Arial" w:cs="Arial"/>
         </w:rPr>
-        <w:t xml:space="preserve"> polynomial adjustment</w:t>
+        <w:t>-</w:t>
+      </w:r>
+      <w:r>
+        <w:rPr>
+          <w:rFonts w:ascii="Arial" w:hAnsi="Arial" w:cs="Arial"/>
+        </w:rPr>
+        <w:t>polynomial adjustment</w:t>
       </w:r>
       <w:r>
         <w:rPr>
@@ -2435,7 +2769,19 @@
         <w:rPr>
           <w:rFonts w:ascii="Arial" w:hAnsi="Arial" w:cs="Arial"/>
         </w:rPr>
-        <w:t xml:space="preserve"> (Thomas (2010))</w:t>
+        <w:t xml:space="preserve"> (Thomas</w:t>
+      </w:r>
+      <w:r>
+        <w:rPr>
+          <w:rFonts w:ascii="Arial" w:hAnsi="Arial" w:cs="Arial"/>
+        </w:rPr>
+        <w:t xml:space="preserve">, </w:t>
+      </w:r>
+      <w:r>
+        <w:rPr>
+          <w:rFonts w:ascii="Arial" w:hAnsi="Arial" w:cs="Arial"/>
+        </w:rPr>
+        <w:t>2010)</w:t>
       </w:r>
       <w:r>
         <w:rPr>
@@ -2443,6 +2789,8 @@
         </w:rPr>
         <w:t>.</w:t>
       </w:r>
+      <w:bookmarkStart w:id="0" w:name="_GoBack"/>
+      <w:bookmarkEnd w:id="0"/>
     </w:p>
     <w:p>
       <w:pPr>
@@ -2460,25 +2808,23 @@
           <w:sz w:val="24"/>
           <w:szCs w:val="24"/>
         </w:rPr>
-        <w:t xml:space="preserve">The model chosen uses a hazard rate detection model with no adjustment.  It was generated on data truncated at 400m and with </w:t>
-      </w:r>
-      <w:proofErr w:type="spellStart"/>
+        <w:t xml:space="preserve">The model chosen uses a </w:t>
+      </w:r>
       <w:r>
         <w:rPr>
           <w:rFonts w:ascii="Arial" w:hAnsi="Arial" w:cs="Arial"/>
           <w:sz w:val="24"/>
           <w:szCs w:val="24"/>
         </w:rPr>
-        <w:t>cutpoints</w:t>
-      </w:r>
-      <w:proofErr w:type="spellEnd"/>
+        <w:t>hazard-rate</w:t>
+      </w:r>
       <w:r>
         <w:rPr>
           <w:rFonts w:ascii="Arial" w:hAnsi="Arial" w:cs="Arial"/>
           <w:sz w:val="24"/>
           <w:szCs w:val="24"/>
         </w:rPr>
-        <w:t xml:space="preserve"> at 25m, 50m, 100m, 200m and 300m.  The first group falls just on the shoulder of the detection function and shows that there was nearly a 100% chance of seeing animals on the transect</w:t>
+        <w:t xml:space="preserve"> detection model with no adjustment.</w:t>
       </w:r>
       <w:r>
         <w:rPr>
@@ -2486,7 +2832,7 @@
           <w:sz w:val="24"/>
           <w:szCs w:val="24"/>
         </w:rPr>
-        <w:t>, many other models predicted more than 100% chance of seeing animals on the transect</w:t>
+        <w:t xml:space="preserve"> </w:t>
       </w:r>
       <w:r>
         <w:rPr>
@@ -2494,15 +2840,89 @@
           <w:sz w:val="24"/>
           <w:szCs w:val="24"/>
         </w:rPr>
-        <w:t>.</w:t>
-      </w:r>
+        <w:t xml:space="preserve">It was generated on data truncated at 400m and with </w:t>
+      </w:r>
+      <w:proofErr w:type="spellStart"/>
       <w:r>
         <w:rPr>
           <w:rFonts w:ascii="Arial" w:hAnsi="Arial" w:cs="Arial"/>
           <w:sz w:val="24"/>
           <w:szCs w:val="24"/>
         </w:rPr>
-        <w:t xml:space="preserve">  The chi-squared test gave a P-Value of </w:t>
+        <w:t>cutpoints</w:t>
+      </w:r>
+      <w:proofErr w:type="spellEnd"/>
+      <w:r>
+        <w:rPr>
+          <w:rFonts w:ascii="Arial" w:hAnsi="Arial" w:cs="Arial"/>
+          <w:sz w:val="24"/>
+          <w:szCs w:val="24"/>
+        </w:rPr>
+        <w:t xml:space="preserve"> at 25m, 50m, 100m, 200m and 300m.</w:t>
+      </w:r>
+      <w:r>
+        <w:rPr>
+          <w:rFonts w:ascii="Arial" w:hAnsi="Arial" w:cs="Arial"/>
+          <w:sz w:val="24"/>
+          <w:szCs w:val="24"/>
+        </w:rPr>
+        <w:t xml:space="preserve"> </w:t>
+      </w:r>
+      <w:r>
+        <w:rPr>
+          <w:rFonts w:ascii="Arial" w:hAnsi="Arial" w:cs="Arial"/>
+          <w:sz w:val="24"/>
+          <w:szCs w:val="24"/>
+        </w:rPr>
+        <w:t>The first group falls just on the shoulder of the detection function and shows that there was nearly</w:t>
+      </w:r>
+      <w:r>
+        <w:rPr>
+          <w:rFonts w:ascii="Arial" w:hAnsi="Arial" w:cs="Arial"/>
+          <w:sz w:val="24"/>
+          <w:szCs w:val="24"/>
+        </w:rPr>
+        <w:t xml:space="preserve"> </w:t>
+      </w:r>
+      <w:r>
+        <w:rPr>
+          <w:rFonts w:ascii="Arial" w:hAnsi="Arial" w:cs="Arial"/>
+          <w:sz w:val="24"/>
+          <w:szCs w:val="24"/>
+        </w:rPr>
+        <w:t>100% chance of seeing animals on the transect</w:t>
+      </w:r>
+      <w:r>
+        <w:rPr>
+          <w:rFonts w:ascii="Arial" w:hAnsi="Arial" w:cs="Arial"/>
+          <w:sz w:val="24"/>
+          <w:szCs w:val="24"/>
+        </w:rPr>
+        <w:t>, many other models predicted more than 100% chance of seeing animals on the transect</w:t>
+      </w:r>
+      <w:r>
+        <w:rPr>
+          <w:rFonts w:ascii="Arial" w:hAnsi="Arial" w:cs="Arial"/>
+          <w:sz w:val="24"/>
+          <w:szCs w:val="24"/>
+        </w:rPr>
+        <w:t>.</w:t>
+      </w:r>
+      <w:r>
+        <w:rPr>
+          <w:rFonts w:ascii="Arial" w:hAnsi="Arial" w:cs="Arial"/>
+          <w:sz w:val="24"/>
+          <w:szCs w:val="24"/>
+        </w:rPr>
+        <w:t xml:space="preserve"> </w:t>
+      </w:r>
+      <w:r>
+        <w:rPr>
+          <w:rFonts w:ascii="Arial" w:hAnsi="Arial" w:cs="Arial"/>
+          <w:sz w:val="24"/>
+          <w:szCs w:val="24"/>
+        </w:rPr>
+        <w:t xml:space="preserve">The chi-squared test gave a P-Value of </w:t>
       </w:r>
       <w:r>
         <w:rPr>
@@ -2538,7 +2958,52 @@
           <w:sz w:val="24"/>
           <w:szCs w:val="24"/>
         </w:rPr>
-        <w:t xml:space="preserve">  Although this model hasn’t </w:t>
+        <w:t xml:space="preserve"> </w:t>
+      </w:r>
+      <w:r>
+        <w:rPr>
+          <w:rFonts w:ascii="Arial" w:hAnsi="Arial" w:cs="Arial"/>
+          <w:color w:val="000000"/>
+          <w:sz w:val="24"/>
+          <w:szCs w:val="24"/>
+        </w:rPr>
+        <w:t>Although this model has</w:t>
+      </w:r>
+      <w:r>
+        <w:rPr>
+          <w:rFonts w:ascii="Arial" w:hAnsi="Arial" w:cs="Arial"/>
+          <w:color w:val="000000"/>
+          <w:sz w:val="24"/>
+          <w:szCs w:val="24"/>
+        </w:rPr>
+        <w:t xml:space="preserve"> </w:t>
+      </w:r>
+      <w:r>
+        <w:rPr>
+          <w:rFonts w:ascii="Arial" w:hAnsi="Arial" w:cs="Arial"/>
+          <w:color w:val="000000"/>
+          <w:sz w:val="24"/>
+          <w:szCs w:val="24"/>
+        </w:rPr>
+        <w:t>n</w:t>
+      </w:r>
+      <w:r>
+        <w:rPr>
+          <w:rFonts w:ascii="Arial" w:hAnsi="Arial" w:cs="Arial"/>
+          <w:color w:val="000000"/>
+          <w:sz w:val="24"/>
+          <w:szCs w:val="24"/>
+        </w:rPr>
+        <w:t>o</w:t>
+      </w:r>
+      <w:r>
+        <w:rPr>
+          <w:rFonts w:ascii="Arial" w:hAnsi="Arial" w:cs="Arial"/>
+          <w:color w:val="000000"/>
+          <w:sz w:val="24"/>
+          <w:szCs w:val="24"/>
+        </w:rPr>
+        <w:t xml:space="preserve">t </w:t>
       </w:r>
       <w:r>
         <w:rPr>
@@ -2719,7 +3184,13 @@
         <w:fldChar w:fldCharType="end"/>
       </w:r>
       <w:r>
-        <w:t xml:space="preserve"> Hazard Rate detection function fitted to grouped data.</w:t>
+        <w:t xml:space="preserve"> </w:t>
+      </w:r>
+      <w:r>
+        <w:t>Hazard-rate</w:t>
+      </w:r>
+      <w:r>
+        <w:t xml:space="preserve"> detection function fitted to grouped data.</w:t>
       </w:r>
     </w:p>
     <w:p>
@@ -2748,8 +3219,6 @@
           <w:szCs w:val="24"/>
         </w:rPr>
       </w:pPr>
-      <w:bookmarkStart w:id="0" w:name="_GoBack"/>
-      <w:bookmarkEnd w:id="0"/>
       <w:r>
         <w:rPr>
           <w:rFonts w:ascii="Arial" w:hAnsi="Arial" w:cs="Arial"/>
@@ -3437,7 +3906,6 @@
           <w:rFonts w:ascii="Arial" w:hAnsi="Arial" w:cs="Arial"/>
           <w:b/>
         </w:rPr>
-        <w:lastRenderedPageBreak/>
         <w:t>Appendix 1</w:t>
       </w:r>
       <w:r>
@@ -3469,17 +3937,17 @@
         <w:tblLook w:val="04A0" w:firstRow="1" w:lastRow="0" w:firstColumn="1" w:lastColumn="0" w:noHBand="0" w:noVBand="1"/>
       </w:tblPr>
       <w:tblGrid>
-        <w:gridCol w:w="1143"/>
-        <w:gridCol w:w="652"/>
-        <w:gridCol w:w="669"/>
-        <w:gridCol w:w="1386"/>
-        <w:gridCol w:w="601"/>
-        <w:gridCol w:w="710"/>
-        <w:gridCol w:w="772"/>
-        <w:gridCol w:w="895"/>
-        <w:gridCol w:w="710"/>
-        <w:gridCol w:w="772"/>
-        <w:gridCol w:w="710"/>
+        <w:gridCol w:w="1253"/>
+        <w:gridCol w:w="643"/>
+        <w:gridCol w:w="660"/>
+        <w:gridCol w:w="1364"/>
+        <w:gridCol w:w="593"/>
+        <w:gridCol w:w="701"/>
+        <w:gridCol w:w="761"/>
+        <w:gridCol w:w="882"/>
+        <w:gridCol w:w="701"/>
+        <w:gridCol w:w="761"/>
+        <w:gridCol w:w="701"/>
       </w:tblGrid>
       <w:tr>
         <w:trPr>
@@ -3892,7 +4360,16 @@
                 <w:sz w:val="16"/>
                 <w:szCs w:val="16"/>
               </w:rPr>
-              <w:t>Uniform + Poly</w:t>
+              <w:t xml:space="preserve">Uniform </w:t>
+            </w:r>
+            <w:r>
+              <w:rPr>
+                <w:rFonts w:ascii="Calibri" w:eastAsia="Times New Roman" w:hAnsi="Calibri" w:cs="Calibri"/>
+                <w:color w:val="000000"/>
+                <w:sz w:val="16"/>
+                <w:szCs w:val="16"/>
+              </w:rPr>
+              <w:t>+ Polynomial</w:t>
             </w:r>
           </w:p>
         </w:tc>
@@ -4227,25 +4704,32 @@
                 <w:szCs w:val="16"/>
               </w:rPr>
             </w:pPr>
-            <w:proofErr w:type="spellStart"/>
-            <w:r>
-              <w:rPr>
-                <w:rFonts w:ascii="Calibri" w:eastAsia="Times New Roman" w:hAnsi="Calibri" w:cs="Calibri"/>
-                <w:color w:val="000000"/>
-                <w:sz w:val="16"/>
-                <w:szCs w:val="16"/>
-              </w:rPr>
-              <w:t>Halfnormal</w:t>
-            </w:r>
-            <w:proofErr w:type="spellEnd"/>
-            <w:r>
-              <w:rPr>
-                <w:rFonts w:ascii="Calibri" w:eastAsia="Times New Roman" w:hAnsi="Calibri" w:cs="Calibri"/>
-                <w:color w:val="000000"/>
-                <w:sz w:val="16"/>
-                <w:szCs w:val="16"/>
-              </w:rPr>
-              <w:t xml:space="preserve"> + Cos</w:t>
+            <w:r>
+              <w:rPr>
+                <w:rFonts w:ascii="Calibri" w:eastAsia="Times New Roman" w:hAnsi="Calibri" w:cs="Calibri"/>
+                <w:color w:val="000000"/>
+                <w:sz w:val="16"/>
+                <w:szCs w:val="16"/>
+              </w:rPr>
+              <w:t>Half-normal</w:t>
+            </w:r>
+            <w:r>
+              <w:rPr>
+                <w:rFonts w:ascii="Calibri" w:eastAsia="Times New Roman" w:hAnsi="Calibri" w:cs="Calibri"/>
+                <w:color w:val="000000"/>
+                <w:sz w:val="16"/>
+                <w:szCs w:val="16"/>
+              </w:rPr>
+              <w:t xml:space="preserve"> </w:t>
+            </w:r>
+            <w:r>
+              <w:rPr>
+                <w:rFonts w:ascii="Calibri" w:eastAsia="Times New Roman" w:hAnsi="Calibri" w:cs="Calibri"/>
+                <w:color w:val="000000"/>
+                <w:sz w:val="16"/>
+                <w:szCs w:val="16"/>
+              </w:rPr>
+              <w:t>+ Cosine</w:t>
             </w:r>
           </w:p>
         </w:tc>
@@ -4587,7 +5071,16 @@
                 <w:sz w:val="16"/>
                 <w:szCs w:val="16"/>
               </w:rPr>
-              <w:t>Hazard rate + Hermite</w:t>
+              <w:t>Hazard-rate</w:t>
+            </w:r>
+            <w:r>
+              <w:rPr>
+                <w:rFonts w:ascii="Calibri" w:eastAsia="Times New Roman" w:hAnsi="Calibri" w:cs="Calibri"/>
+                <w:color w:val="000000"/>
+                <w:sz w:val="16"/>
+                <w:szCs w:val="16"/>
+              </w:rPr>
+              <w:t xml:space="preserve"> + Hermite</w:t>
             </w:r>
           </w:p>
         </w:tc>
@@ -4959,25 +5452,32 @@
                 <w:szCs w:val="16"/>
               </w:rPr>
             </w:pPr>
-            <w:proofErr w:type="spellStart"/>
-            <w:r>
-              <w:rPr>
-                <w:rFonts w:ascii="Calibri" w:eastAsia="Times New Roman" w:hAnsi="Calibri" w:cs="Calibri"/>
-                <w:color w:val="000000"/>
-                <w:sz w:val="16"/>
-                <w:szCs w:val="16"/>
-              </w:rPr>
-              <w:t>Halfnormal</w:t>
-            </w:r>
-            <w:proofErr w:type="spellEnd"/>
-            <w:r>
-              <w:rPr>
-                <w:rFonts w:ascii="Calibri" w:eastAsia="Times New Roman" w:hAnsi="Calibri" w:cs="Calibri"/>
-                <w:color w:val="000000"/>
-                <w:sz w:val="16"/>
-                <w:szCs w:val="16"/>
-              </w:rPr>
-              <w:t xml:space="preserve"> + Cos</w:t>
+            <w:r>
+              <w:rPr>
+                <w:rFonts w:ascii="Calibri" w:eastAsia="Times New Roman" w:hAnsi="Calibri" w:cs="Calibri"/>
+                <w:color w:val="000000"/>
+                <w:sz w:val="16"/>
+                <w:szCs w:val="16"/>
+              </w:rPr>
+              <w:t>Half-normal</w:t>
+            </w:r>
+            <w:r>
+              <w:rPr>
+                <w:rFonts w:ascii="Calibri" w:eastAsia="Times New Roman" w:hAnsi="Calibri" w:cs="Calibri"/>
+                <w:color w:val="000000"/>
+                <w:sz w:val="16"/>
+                <w:szCs w:val="16"/>
+              </w:rPr>
+              <w:t xml:space="preserve"> </w:t>
+            </w:r>
+            <w:r>
+              <w:rPr>
+                <w:rFonts w:ascii="Calibri" w:eastAsia="Times New Roman" w:hAnsi="Calibri" w:cs="Calibri"/>
+                <w:color w:val="000000"/>
+                <w:sz w:val="16"/>
+                <w:szCs w:val="16"/>
+              </w:rPr>
+              <w:t>+ Cosine</w:t>
             </w:r>
           </w:p>
         </w:tc>
@@ -5319,7 +5819,16 @@
                 <w:sz w:val="16"/>
                 <w:szCs w:val="16"/>
               </w:rPr>
-              <w:t>Hazard rate + Hermite</w:t>
+              <w:t>Hazard-rate</w:t>
+            </w:r>
+            <w:r>
+              <w:rPr>
+                <w:rFonts w:ascii="Calibri" w:eastAsia="Times New Roman" w:hAnsi="Calibri" w:cs="Calibri"/>
+                <w:color w:val="000000"/>
+                <w:sz w:val="16"/>
+                <w:szCs w:val="16"/>
+              </w:rPr>
+              <w:t xml:space="preserve"> + Hermite</w:t>
             </w:r>
           </w:p>
         </w:tc>
@@ -6040,7 +6549,16 @@
                 <w:sz w:val="16"/>
                 <w:szCs w:val="16"/>
               </w:rPr>
-              <w:t>Uniform + Poly</w:t>
+              <w:t xml:space="preserve">Uniform </w:t>
+            </w:r>
+            <w:r>
+              <w:rPr>
+                <w:rFonts w:ascii="Calibri" w:eastAsia="Times New Roman" w:hAnsi="Calibri" w:cs="Calibri"/>
+                <w:color w:val="000000"/>
+                <w:sz w:val="16"/>
+                <w:szCs w:val="16"/>
+              </w:rPr>
+              <w:t>+ Polynomial</w:t>
             </w:r>
           </w:p>
         </w:tc>
@@ -6375,25 +6893,32 @@
                 <w:szCs w:val="16"/>
               </w:rPr>
             </w:pPr>
-            <w:proofErr w:type="spellStart"/>
-            <w:r>
-              <w:rPr>
-                <w:rFonts w:ascii="Calibri" w:eastAsia="Times New Roman" w:hAnsi="Calibri" w:cs="Calibri"/>
-                <w:color w:val="000000"/>
-                <w:sz w:val="16"/>
-                <w:szCs w:val="16"/>
-              </w:rPr>
-              <w:t>Halfnormal</w:t>
-            </w:r>
-            <w:proofErr w:type="spellEnd"/>
-            <w:r>
-              <w:rPr>
-                <w:rFonts w:ascii="Calibri" w:eastAsia="Times New Roman" w:hAnsi="Calibri" w:cs="Calibri"/>
-                <w:color w:val="000000"/>
-                <w:sz w:val="16"/>
-                <w:szCs w:val="16"/>
-              </w:rPr>
-              <w:t xml:space="preserve"> + Cos</w:t>
+            <w:r>
+              <w:rPr>
+                <w:rFonts w:ascii="Calibri" w:eastAsia="Times New Roman" w:hAnsi="Calibri" w:cs="Calibri"/>
+                <w:color w:val="000000"/>
+                <w:sz w:val="16"/>
+                <w:szCs w:val="16"/>
+              </w:rPr>
+              <w:t>Half-normal</w:t>
+            </w:r>
+            <w:r>
+              <w:rPr>
+                <w:rFonts w:ascii="Calibri" w:eastAsia="Times New Roman" w:hAnsi="Calibri" w:cs="Calibri"/>
+                <w:color w:val="000000"/>
+                <w:sz w:val="16"/>
+                <w:szCs w:val="16"/>
+              </w:rPr>
+              <w:t xml:space="preserve"> </w:t>
+            </w:r>
+            <w:r>
+              <w:rPr>
+                <w:rFonts w:ascii="Calibri" w:eastAsia="Times New Roman" w:hAnsi="Calibri" w:cs="Calibri"/>
+                <w:color w:val="000000"/>
+                <w:sz w:val="16"/>
+                <w:szCs w:val="16"/>
+              </w:rPr>
+              <w:t>+ Cosine</w:t>
             </w:r>
           </w:p>
         </w:tc>
@@ -6735,7 +7260,16 @@
                 <w:sz w:val="16"/>
                 <w:szCs w:val="16"/>
               </w:rPr>
-              <w:t>Hazard rate + Hermite</w:t>
+              <w:t>Hazard-rate</w:t>
+            </w:r>
+            <w:r>
+              <w:rPr>
+                <w:rFonts w:ascii="Calibri" w:eastAsia="Times New Roman" w:hAnsi="Calibri" w:cs="Calibri"/>
+                <w:color w:val="000000"/>
+                <w:sz w:val="16"/>
+                <w:szCs w:val="16"/>
+              </w:rPr>
+              <w:t xml:space="preserve"> + Hermite</w:t>
             </w:r>
           </w:p>
         </w:tc>
@@ -7493,7 +8027,16 @@
                 <w:sz w:val="16"/>
                 <w:szCs w:val="16"/>
               </w:rPr>
-              <w:t>Uniform + Poly</w:t>
+              <w:t xml:space="preserve">Uniform </w:t>
+            </w:r>
+            <w:r>
+              <w:rPr>
+                <w:rFonts w:ascii="Calibri" w:eastAsia="Times New Roman" w:hAnsi="Calibri" w:cs="Calibri"/>
+                <w:color w:val="000000"/>
+                <w:sz w:val="16"/>
+                <w:szCs w:val="16"/>
+              </w:rPr>
+              <w:t>+ Polynomial</w:t>
             </w:r>
           </w:p>
         </w:tc>
@@ -7828,25 +8371,32 @@
                 <w:szCs w:val="16"/>
               </w:rPr>
             </w:pPr>
-            <w:proofErr w:type="spellStart"/>
-            <w:r>
-              <w:rPr>
-                <w:rFonts w:ascii="Calibri" w:eastAsia="Times New Roman" w:hAnsi="Calibri" w:cs="Calibri"/>
-                <w:color w:val="000000"/>
-                <w:sz w:val="16"/>
-                <w:szCs w:val="16"/>
-              </w:rPr>
-              <w:t>Halfnormal</w:t>
-            </w:r>
-            <w:proofErr w:type="spellEnd"/>
-            <w:r>
-              <w:rPr>
-                <w:rFonts w:ascii="Calibri" w:eastAsia="Times New Roman" w:hAnsi="Calibri" w:cs="Calibri"/>
-                <w:color w:val="000000"/>
-                <w:sz w:val="16"/>
-                <w:szCs w:val="16"/>
-              </w:rPr>
-              <w:t xml:space="preserve"> + Cos</w:t>
+            <w:r>
+              <w:rPr>
+                <w:rFonts w:ascii="Calibri" w:eastAsia="Times New Roman" w:hAnsi="Calibri" w:cs="Calibri"/>
+                <w:color w:val="000000"/>
+                <w:sz w:val="16"/>
+                <w:szCs w:val="16"/>
+              </w:rPr>
+              <w:t>Half-normal</w:t>
+            </w:r>
+            <w:r>
+              <w:rPr>
+                <w:rFonts w:ascii="Calibri" w:eastAsia="Times New Roman" w:hAnsi="Calibri" w:cs="Calibri"/>
+                <w:color w:val="000000"/>
+                <w:sz w:val="16"/>
+                <w:szCs w:val="16"/>
+              </w:rPr>
+              <w:t xml:space="preserve"> </w:t>
+            </w:r>
+            <w:r>
+              <w:rPr>
+                <w:rFonts w:ascii="Calibri" w:eastAsia="Times New Roman" w:hAnsi="Calibri" w:cs="Calibri"/>
+                <w:color w:val="000000"/>
+                <w:sz w:val="16"/>
+                <w:szCs w:val="16"/>
+              </w:rPr>
+              <w:t>+ Cosine</w:t>
             </w:r>
           </w:p>
         </w:tc>
@@ -8188,7 +8738,16 @@
                 <w:sz w:val="16"/>
                 <w:szCs w:val="16"/>
               </w:rPr>
-              <w:t>Hazard rate + Hermite</w:t>
+              <w:t>Hazard-rate</w:t>
+            </w:r>
+            <w:r>
+              <w:rPr>
+                <w:rFonts w:ascii="Calibri" w:eastAsia="Times New Roman" w:hAnsi="Calibri" w:cs="Calibri"/>
+                <w:color w:val="000000"/>
+                <w:sz w:val="16"/>
+                <w:szCs w:val="16"/>
+              </w:rPr>
+              <w:t xml:space="preserve"> + Hermite</w:t>
             </w:r>
           </w:p>
         </w:tc>
@@ -8560,25 +9119,32 @@
                 <w:szCs w:val="16"/>
               </w:rPr>
             </w:pPr>
-            <w:proofErr w:type="spellStart"/>
-            <w:r>
-              <w:rPr>
-                <w:rFonts w:ascii="Calibri" w:eastAsia="Times New Roman" w:hAnsi="Calibri" w:cs="Calibri"/>
-                <w:color w:val="000000"/>
-                <w:sz w:val="16"/>
-                <w:szCs w:val="16"/>
-              </w:rPr>
-              <w:t>Halfnormal</w:t>
-            </w:r>
-            <w:proofErr w:type="spellEnd"/>
-            <w:r>
-              <w:rPr>
-                <w:rFonts w:ascii="Calibri" w:eastAsia="Times New Roman" w:hAnsi="Calibri" w:cs="Calibri"/>
-                <w:color w:val="000000"/>
-                <w:sz w:val="16"/>
-                <w:szCs w:val="16"/>
-              </w:rPr>
-              <w:t xml:space="preserve"> + Cos</w:t>
+            <w:r>
+              <w:rPr>
+                <w:rFonts w:ascii="Calibri" w:eastAsia="Times New Roman" w:hAnsi="Calibri" w:cs="Calibri"/>
+                <w:color w:val="000000"/>
+                <w:sz w:val="16"/>
+                <w:szCs w:val="16"/>
+              </w:rPr>
+              <w:t>Half-normal</w:t>
+            </w:r>
+            <w:r>
+              <w:rPr>
+                <w:rFonts w:ascii="Calibri" w:eastAsia="Times New Roman" w:hAnsi="Calibri" w:cs="Calibri"/>
+                <w:color w:val="000000"/>
+                <w:sz w:val="16"/>
+                <w:szCs w:val="16"/>
+              </w:rPr>
+              <w:t xml:space="preserve"> </w:t>
+            </w:r>
+            <w:r>
+              <w:rPr>
+                <w:rFonts w:ascii="Calibri" w:eastAsia="Times New Roman" w:hAnsi="Calibri" w:cs="Calibri"/>
+                <w:color w:val="000000"/>
+                <w:sz w:val="16"/>
+                <w:szCs w:val="16"/>
+              </w:rPr>
+              <w:t>+ Cosine</w:t>
             </w:r>
           </w:p>
         </w:tc>
@@ -8920,7 +9486,16 @@
                 <w:sz w:val="16"/>
                 <w:szCs w:val="16"/>
               </w:rPr>
-              <w:t>Hazard rate + Hermite</w:t>
+              <w:t>Hazard-rate</w:t>
+            </w:r>
+            <w:r>
+              <w:rPr>
+                <w:rFonts w:ascii="Calibri" w:eastAsia="Times New Roman" w:hAnsi="Calibri" w:cs="Calibri"/>
+                <w:color w:val="000000"/>
+                <w:sz w:val="16"/>
+                <w:szCs w:val="16"/>
+              </w:rPr>
+              <w:t xml:space="preserve"> + Hermite</w:t>
             </w:r>
           </w:p>
         </w:tc>
@@ -9641,7 +10216,16 @@
                 <w:sz w:val="16"/>
                 <w:szCs w:val="16"/>
               </w:rPr>
-              <w:t>Uniform + Poly</w:t>
+              <w:t xml:space="preserve">Uniform </w:t>
+            </w:r>
+            <w:r>
+              <w:rPr>
+                <w:rFonts w:ascii="Calibri" w:eastAsia="Times New Roman" w:hAnsi="Calibri" w:cs="Calibri"/>
+                <w:color w:val="000000"/>
+                <w:sz w:val="16"/>
+                <w:szCs w:val="16"/>
+              </w:rPr>
+              <w:t>+ Polynomial</w:t>
             </w:r>
           </w:p>
         </w:tc>
@@ -9976,25 +10560,32 @@
                 <w:szCs w:val="16"/>
               </w:rPr>
             </w:pPr>
-            <w:proofErr w:type="spellStart"/>
-            <w:r>
-              <w:rPr>
-                <w:rFonts w:ascii="Calibri" w:eastAsia="Times New Roman" w:hAnsi="Calibri" w:cs="Calibri"/>
-                <w:color w:val="000000"/>
-                <w:sz w:val="16"/>
-                <w:szCs w:val="16"/>
-              </w:rPr>
-              <w:t>Halfnormal</w:t>
-            </w:r>
-            <w:proofErr w:type="spellEnd"/>
-            <w:r>
-              <w:rPr>
-                <w:rFonts w:ascii="Calibri" w:eastAsia="Times New Roman" w:hAnsi="Calibri" w:cs="Calibri"/>
-                <w:color w:val="000000"/>
-                <w:sz w:val="16"/>
-                <w:szCs w:val="16"/>
-              </w:rPr>
-              <w:t xml:space="preserve"> + Cos</w:t>
+            <w:r>
+              <w:rPr>
+                <w:rFonts w:ascii="Calibri" w:eastAsia="Times New Roman" w:hAnsi="Calibri" w:cs="Calibri"/>
+                <w:color w:val="000000"/>
+                <w:sz w:val="16"/>
+                <w:szCs w:val="16"/>
+              </w:rPr>
+              <w:t>Half-normal</w:t>
+            </w:r>
+            <w:r>
+              <w:rPr>
+                <w:rFonts w:ascii="Calibri" w:eastAsia="Times New Roman" w:hAnsi="Calibri" w:cs="Calibri"/>
+                <w:color w:val="000000"/>
+                <w:sz w:val="16"/>
+                <w:szCs w:val="16"/>
+              </w:rPr>
+              <w:t xml:space="preserve"> </w:t>
+            </w:r>
+            <w:r>
+              <w:rPr>
+                <w:rFonts w:ascii="Calibri" w:eastAsia="Times New Roman" w:hAnsi="Calibri" w:cs="Calibri"/>
+                <w:color w:val="000000"/>
+                <w:sz w:val="16"/>
+                <w:szCs w:val="16"/>
+              </w:rPr>
+              <w:t>+ Cosine</w:t>
             </w:r>
           </w:p>
         </w:tc>
@@ -10336,7 +10927,16 @@
                 <w:sz w:val="16"/>
                 <w:szCs w:val="16"/>
               </w:rPr>
-              <w:t>Hazard rate + Hermite</w:t>
+              <w:t>Hazard-rate</w:t>
+            </w:r>
+            <w:r>
+              <w:rPr>
+                <w:rFonts w:ascii="Calibri" w:eastAsia="Times New Roman" w:hAnsi="Calibri" w:cs="Calibri"/>
+                <w:color w:val="000000"/>
+                <w:sz w:val="16"/>
+                <w:szCs w:val="16"/>
+              </w:rPr>
+              <w:t xml:space="preserve"> + Hermite</w:t>
             </w:r>
           </w:p>
         </w:tc>
@@ -11097,7 +11697,16 @@
                 <w:sz w:val="16"/>
                 <w:szCs w:val="16"/>
               </w:rPr>
-              <w:t>Uniform + Poly</w:t>
+              <w:t xml:space="preserve">Uniform </w:t>
+            </w:r>
+            <w:r>
+              <w:rPr>
+                <w:rFonts w:ascii="Calibri" w:eastAsia="Times New Roman" w:hAnsi="Calibri" w:cs="Calibri"/>
+                <w:color w:val="000000"/>
+                <w:sz w:val="16"/>
+                <w:szCs w:val="16"/>
+              </w:rPr>
+              <w:t>+ Polynomial</w:t>
             </w:r>
           </w:p>
         </w:tc>
@@ -11432,25 +12041,32 @@
                 <w:szCs w:val="16"/>
               </w:rPr>
             </w:pPr>
-            <w:proofErr w:type="spellStart"/>
-            <w:r>
-              <w:rPr>
-                <w:rFonts w:ascii="Calibri" w:eastAsia="Times New Roman" w:hAnsi="Calibri" w:cs="Calibri"/>
-                <w:color w:val="000000"/>
-                <w:sz w:val="16"/>
-                <w:szCs w:val="16"/>
-              </w:rPr>
-              <w:t>Halfnormal</w:t>
-            </w:r>
-            <w:proofErr w:type="spellEnd"/>
-            <w:r>
-              <w:rPr>
-                <w:rFonts w:ascii="Calibri" w:eastAsia="Times New Roman" w:hAnsi="Calibri" w:cs="Calibri"/>
-                <w:color w:val="000000"/>
-                <w:sz w:val="16"/>
-                <w:szCs w:val="16"/>
-              </w:rPr>
-              <w:t xml:space="preserve"> + Cos</w:t>
+            <w:r>
+              <w:rPr>
+                <w:rFonts w:ascii="Calibri" w:eastAsia="Times New Roman" w:hAnsi="Calibri" w:cs="Calibri"/>
+                <w:color w:val="000000"/>
+                <w:sz w:val="16"/>
+                <w:szCs w:val="16"/>
+              </w:rPr>
+              <w:t>Half-normal</w:t>
+            </w:r>
+            <w:r>
+              <w:rPr>
+                <w:rFonts w:ascii="Calibri" w:eastAsia="Times New Roman" w:hAnsi="Calibri" w:cs="Calibri"/>
+                <w:color w:val="000000"/>
+                <w:sz w:val="16"/>
+                <w:szCs w:val="16"/>
+              </w:rPr>
+              <w:t xml:space="preserve"> </w:t>
+            </w:r>
+            <w:r>
+              <w:rPr>
+                <w:rFonts w:ascii="Calibri" w:eastAsia="Times New Roman" w:hAnsi="Calibri" w:cs="Calibri"/>
+                <w:color w:val="000000"/>
+                <w:sz w:val="16"/>
+                <w:szCs w:val="16"/>
+              </w:rPr>
+              <w:t>+ Cosine</w:t>
             </w:r>
           </w:p>
         </w:tc>
@@ -11792,7 +12408,16 @@
                 <w:sz w:val="16"/>
                 <w:szCs w:val="16"/>
               </w:rPr>
-              <w:t>Hazard rate + Hermite</w:t>
+              <w:t>Hazard-rate</w:t>
+            </w:r>
+            <w:r>
+              <w:rPr>
+                <w:rFonts w:ascii="Calibri" w:eastAsia="Times New Roman" w:hAnsi="Calibri" w:cs="Calibri"/>
+                <w:color w:val="000000"/>
+                <w:sz w:val="16"/>
+                <w:szCs w:val="16"/>
+              </w:rPr>
+              <w:t xml:space="preserve"> + Hermite</w:t>
             </w:r>
           </w:p>
         </w:tc>
@@ -12174,7 +12799,16 @@
                 <w:sz w:val="16"/>
                 <w:szCs w:val="16"/>
               </w:rPr>
-              <w:t>Hazard rate + Hermite</w:t>
+              <w:t>Hazard-rate</w:t>
+            </w:r>
+            <w:r>
+              <w:rPr>
+                <w:rFonts w:ascii="Calibri" w:eastAsia="Times New Roman" w:hAnsi="Calibri" w:cs="Calibri"/>
+                <w:color w:val="000000"/>
+                <w:sz w:val="16"/>
+                <w:szCs w:val="16"/>
+              </w:rPr>
+              <w:t xml:space="preserve"> + Hermite</w:t>
             </w:r>
           </w:p>
         </w:tc>
@@ -12932,7 +13566,16 @@
                 <w:sz w:val="16"/>
                 <w:szCs w:val="16"/>
               </w:rPr>
-              <w:t>Uniform + Poly</w:t>
+              <w:t xml:space="preserve">Uniform </w:t>
+            </w:r>
+            <w:r>
+              <w:rPr>
+                <w:rFonts w:ascii="Calibri" w:eastAsia="Times New Roman" w:hAnsi="Calibri" w:cs="Calibri"/>
+                <w:color w:val="000000"/>
+                <w:sz w:val="16"/>
+                <w:szCs w:val="16"/>
+              </w:rPr>
+              <w:t>+ Polynomial</w:t>
             </w:r>
           </w:p>
         </w:tc>
@@ -13266,25 +13909,32 @@
                 <w:szCs w:val="16"/>
               </w:rPr>
             </w:pPr>
-            <w:proofErr w:type="spellStart"/>
-            <w:r>
-              <w:rPr>
-                <w:rFonts w:ascii="Calibri" w:eastAsia="Times New Roman" w:hAnsi="Calibri" w:cs="Calibri"/>
-                <w:color w:val="000000"/>
-                <w:sz w:val="16"/>
-                <w:szCs w:val="16"/>
-              </w:rPr>
-              <w:t>Halfnormal</w:t>
-            </w:r>
-            <w:proofErr w:type="spellEnd"/>
-            <w:r>
-              <w:rPr>
-                <w:rFonts w:ascii="Calibri" w:eastAsia="Times New Roman" w:hAnsi="Calibri" w:cs="Calibri"/>
-                <w:color w:val="000000"/>
-                <w:sz w:val="16"/>
-                <w:szCs w:val="16"/>
-              </w:rPr>
-              <w:t xml:space="preserve"> + Cos</w:t>
+            <w:r>
+              <w:rPr>
+                <w:rFonts w:ascii="Calibri" w:eastAsia="Times New Roman" w:hAnsi="Calibri" w:cs="Calibri"/>
+                <w:color w:val="000000"/>
+                <w:sz w:val="16"/>
+                <w:szCs w:val="16"/>
+              </w:rPr>
+              <w:t>Half-normal</w:t>
+            </w:r>
+            <w:r>
+              <w:rPr>
+                <w:rFonts w:ascii="Calibri" w:eastAsia="Times New Roman" w:hAnsi="Calibri" w:cs="Calibri"/>
+                <w:color w:val="000000"/>
+                <w:sz w:val="16"/>
+                <w:szCs w:val="16"/>
+              </w:rPr>
+              <w:t xml:space="preserve"> </w:t>
+            </w:r>
+            <w:r>
+              <w:rPr>
+                <w:rFonts w:ascii="Calibri" w:eastAsia="Times New Roman" w:hAnsi="Calibri" w:cs="Calibri"/>
+                <w:color w:val="000000"/>
+                <w:sz w:val="16"/>
+                <w:szCs w:val="16"/>
+              </w:rPr>
+              <w:t>+ Cosine</w:t>
             </w:r>
           </w:p>
         </w:tc>
@@ -13625,7 +14275,16 @@
                 <w:sz w:val="16"/>
                 <w:szCs w:val="16"/>
               </w:rPr>
-              <w:t>Hazard rate + Hermite</w:t>
+              <w:t>Hazard-rate</w:t>
+            </w:r>
+            <w:r>
+              <w:rPr>
+                <w:rFonts w:ascii="Calibri" w:eastAsia="Times New Roman" w:hAnsi="Calibri" w:cs="Calibri"/>
+                <w:color w:val="000000"/>
+                <w:sz w:val="16"/>
+                <w:szCs w:val="16"/>
+              </w:rPr>
+              <w:t xml:space="preserve"> + Hermite</w:t>
             </w:r>
           </w:p>
         </w:tc>
@@ -14007,7 +14666,17 @@
                 <w:sz w:val="16"/>
                 <w:szCs w:val="16"/>
               </w:rPr>
-              <w:t>Hazard rate + Hermite</w:t>
+              <w:lastRenderedPageBreak/>
+              <w:t>Hazard-rate</w:t>
+            </w:r>
+            <w:r>
+              <w:rPr>
+                <w:rFonts w:ascii="Calibri" w:eastAsia="Times New Roman" w:hAnsi="Calibri" w:cs="Calibri"/>
+                <w:color w:val="000000"/>
+                <w:sz w:val="16"/>
+                <w:szCs w:val="16"/>
+              </w:rPr>
+              <w:t xml:space="preserve"> + Hermite</w:t>
             </w:r>
           </w:p>
         </w:tc>
@@ -14380,7 +15049,6 @@
                 <w:sz w:val="16"/>
                 <w:szCs w:val="16"/>
               </w:rPr>
-              <w:lastRenderedPageBreak/>
               <w:t> </w:t>
             </w:r>
           </w:p>
@@ -14760,7 +15428,16 @@
                 <w:sz w:val="16"/>
                 <w:szCs w:val="16"/>
               </w:rPr>
-              <w:t>Uniform + Poly</w:t>
+              <w:t xml:space="preserve">Uniform </w:t>
+            </w:r>
+            <w:r>
+              <w:rPr>
+                <w:rFonts w:ascii="Calibri" w:eastAsia="Times New Roman" w:hAnsi="Calibri" w:cs="Calibri"/>
+                <w:color w:val="000000"/>
+                <w:sz w:val="16"/>
+                <w:szCs w:val="16"/>
+              </w:rPr>
+              <w:t>+ Polynomial</w:t>
             </w:r>
           </w:p>
         </w:tc>
@@ -15094,25 +15771,32 @@
                 <w:szCs w:val="16"/>
               </w:rPr>
             </w:pPr>
-            <w:proofErr w:type="spellStart"/>
-            <w:r>
-              <w:rPr>
-                <w:rFonts w:ascii="Calibri" w:eastAsia="Times New Roman" w:hAnsi="Calibri" w:cs="Calibri"/>
-                <w:color w:val="000000"/>
-                <w:sz w:val="16"/>
-                <w:szCs w:val="16"/>
-              </w:rPr>
-              <w:t>Halfnormal</w:t>
-            </w:r>
-            <w:proofErr w:type="spellEnd"/>
-            <w:r>
-              <w:rPr>
-                <w:rFonts w:ascii="Calibri" w:eastAsia="Times New Roman" w:hAnsi="Calibri" w:cs="Calibri"/>
-                <w:color w:val="000000"/>
-                <w:sz w:val="16"/>
-                <w:szCs w:val="16"/>
-              </w:rPr>
-              <w:t xml:space="preserve"> + Cos</w:t>
+            <w:r>
+              <w:rPr>
+                <w:rFonts w:ascii="Calibri" w:eastAsia="Times New Roman" w:hAnsi="Calibri" w:cs="Calibri"/>
+                <w:color w:val="000000"/>
+                <w:sz w:val="16"/>
+                <w:szCs w:val="16"/>
+              </w:rPr>
+              <w:t>Half-normal</w:t>
+            </w:r>
+            <w:r>
+              <w:rPr>
+                <w:rFonts w:ascii="Calibri" w:eastAsia="Times New Roman" w:hAnsi="Calibri" w:cs="Calibri"/>
+                <w:color w:val="000000"/>
+                <w:sz w:val="16"/>
+                <w:szCs w:val="16"/>
+              </w:rPr>
+              <w:t xml:space="preserve"> </w:t>
+            </w:r>
+            <w:r>
+              <w:rPr>
+                <w:rFonts w:ascii="Calibri" w:eastAsia="Times New Roman" w:hAnsi="Calibri" w:cs="Calibri"/>
+                <w:color w:val="000000"/>
+                <w:sz w:val="16"/>
+                <w:szCs w:val="16"/>
+              </w:rPr>
+              <w:t>+ Cosine</w:t>
             </w:r>
           </w:p>
         </w:tc>
@@ -15453,7 +16137,16 @@
                 <w:sz w:val="16"/>
                 <w:szCs w:val="16"/>
               </w:rPr>
-              <w:t>Hazard rate + Hermite</w:t>
+              <w:t>Hazard-rate</w:t>
+            </w:r>
+            <w:r>
+              <w:rPr>
+                <w:rFonts w:ascii="Calibri" w:eastAsia="Times New Roman" w:hAnsi="Calibri" w:cs="Calibri"/>
+                <w:color w:val="000000"/>
+                <w:sz w:val="16"/>
+                <w:szCs w:val="16"/>
+              </w:rPr>
+              <w:t xml:space="preserve"> + Hermite</w:t>
             </w:r>
           </w:p>
         </w:tc>
@@ -15826,7 +16519,16 @@
                 <w:sz w:val="16"/>
                 <w:szCs w:val="16"/>
               </w:rPr>
-              <w:t>Hazard rate + Hermite</w:t>
+              <w:t>Hazard-rate</w:t>
+            </w:r>
+            <w:r>
+              <w:rPr>
+                <w:rFonts w:ascii="Calibri" w:eastAsia="Times New Roman" w:hAnsi="Calibri" w:cs="Calibri"/>
+                <w:color w:val="000000"/>
+                <w:sz w:val="16"/>
+                <w:szCs w:val="16"/>
+              </w:rPr>
+              <w:t xml:space="preserve"> + Hermite</w:t>
             </w:r>
           </w:p>
         </w:tc>
@@ -16587,7 +17289,16 @@
                 <w:sz w:val="16"/>
                 <w:szCs w:val="16"/>
               </w:rPr>
-              <w:t>Uniform + Poly</w:t>
+              <w:t xml:space="preserve">Uniform </w:t>
+            </w:r>
+            <w:r>
+              <w:rPr>
+                <w:rFonts w:ascii="Calibri" w:eastAsia="Times New Roman" w:hAnsi="Calibri" w:cs="Calibri"/>
+                <w:color w:val="000000"/>
+                <w:sz w:val="16"/>
+                <w:szCs w:val="16"/>
+              </w:rPr>
+              <w:t>+ Polynomial</w:t>
             </w:r>
           </w:p>
         </w:tc>
@@ -16922,25 +17633,32 @@
                 <w:szCs w:val="16"/>
               </w:rPr>
             </w:pPr>
-            <w:proofErr w:type="spellStart"/>
-            <w:r>
-              <w:rPr>
-                <w:rFonts w:ascii="Calibri" w:eastAsia="Times New Roman" w:hAnsi="Calibri" w:cs="Calibri"/>
-                <w:color w:val="000000"/>
-                <w:sz w:val="16"/>
-                <w:szCs w:val="16"/>
-              </w:rPr>
-              <w:t>Halfnormal</w:t>
-            </w:r>
-            <w:proofErr w:type="spellEnd"/>
-            <w:r>
-              <w:rPr>
-                <w:rFonts w:ascii="Calibri" w:eastAsia="Times New Roman" w:hAnsi="Calibri" w:cs="Calibri"/>
-                <w:color w:val="000000"/>
-                <w:sz w:val="16"/>
-                <w:szCs w:val="16"/>
-              </w:rPr>
-              <w:t xml:space="preserve"> + Cos</w:t>
+            <w:r>
+              <w:rPr>
+                <w:rFonts w:ascii="Calibri" w:eastAsia="Times New Roman" w:hAnsi="Calibri" w:cs="Calibri"/>
+                <w:color w:val="000000"/>
+                <w:sz w:val="16"/>
+                <w:szCs w:val="16"/>
+              </w:rPr>
+              <w:t>Half-normal</w:t>
+            </w:r>
+            <w:r>
+              <w:rPr>
+                <w:rFonts w:ascii="Calibri" w:eastAsia="Times New Roman" w:hAnsi="Calibri" w:cs="Calibri"/>
+                <w:color w:val="000000"/>
+                <w:sz w:val="16"/>
+                <w:szCs w:val="16"/>
+              </w:rPr>
+              <w:t xml:space="preserve"> </w:t>
+            </w:r>
+            <w:r>
+              <w:rPr>
+                <w:rFonts w:ascii="Calibri" w:eastAsia="Times New Roman" w:hAnsi="Calibri" w:cs="Calibri"/>
+                <w:color w:val="000000"/>
+                <w:sz w:val="16"/>
+                <w:szCs w:val="16"/>
+              </w:rPr>
+              <w:t>+ Cosine</w:t>
             </w:r>
           </w:p>
         </w:tc>
@@ -17315,7 +18033,16 @@
                 <w:sz w:val="16"/>
                 <w:szCs w:val="16"/>
               </w:rPr>
-              <w:t>Hazard rate + Hermite</w:t>
+              <w:t>Hazard-rate</w:t>
+            </w:r>
+            <w:r>
+              <w:rPr>
+                <w:rFonts w:ascii="Calibri" w:eastAsia="Times New Roman" w:hAnsi="Calibri" w:cs="Calibri"/>
+                <w:color w:val="000000"/>
+                <w:sz w:val="16"/>
+                <w:szCs w:val="16"/>
+              </w:rPr>
+              <w:t xml:space="preserve"> + Hermite</w:t>
             </w:r>
           </w:p>
         </w:tc>
@@ -17699,7 +18426,16 @@
                 <w:sz w:val="16"/>
                 <w:szCs w:val="16"/>
               </w:rPr>
-              <w:t>Hazard rate + Hermite</w:t>
+              <w:t>Hazard-rate</w:t>
+            </w:r>
+            <w:r>
+              <w:rPr>
+                <w:rFonts w:ascii="Calibri" w:eastAsia="Times New Roman" w:hAnsi="Calibri" w:cs="Calibri"/>
+                <w:color w:val="000000"/>
+                <w:sz w:val="16"/>
+                <w:szCs w:val="16"/>
+              </w:rPr>
+              <w:t xml:space="preserve"> + Hermite</w:t>
             </w:r>
           </w:p>
         </w:tc>
@@ -18453,7 +19189,16 @@
                 <w:sz w:val="16"/>
                 <w:szCs w:val="16"/>
               </w:rPr>
-              <w:t>Uniform + Poly</w:t>
+              <w:t xml:space="preserve">Uniform </w:t>
+            </w:r>
+            <w:r>
+              <w:rPr>
+                <w:rFonts w:ascii="Calibri" w:eastAsia="Times New Roman" w:hAnsi="Calibri" w:cs="Calibri"/>
+                <w:color w:val="000000"/>
+                <w:sz w:val="16"/>
+                <w:szCs w:val="16"/>
+              </w:rPr>
+              <w:t>+ Polynomial</w:t>
             </w:r>
           </w:p>
         </w:tc>
@@ -18788,25 +19533,32 @@
                 <w:szCs w:val="16"/>
               </w:rPr>
             </w:pPr>
-            <w:proofErr w:type="spellStart"/>
-            <w:r>
-              <w:rPr>
-                <w:rFonts w:ascii="Calibri" w:eastAsia="Times New Roman" w:hAnsi="Calibri" w:cs="Calibri"/>
-                <w:color w:val="000000"/>
-                <w:sz w:val="16"/>
-                <w:szCs w:val="16"/>
-              </w:rPr>
-              <w:t>Halfnormal</w:t>
-            </w:r>
-            <w:proofErr w:type="spellEnd"/>
-            <w:r>
-              <w:rPr>
-                <w:rFonts w:ascii="Calibri" w:eastAsia="Times New Roman" w:hAnsi="Calibri" w:cs="Calibri"/>
-                <w:color w:val="000000"/>
-                <w:sz w:val="16"/>
-                <w:szCs w:val="16"/>
-              </w:rPr>
-              <w:t xml:space="preserve"> + Cos</w:t>
+            <w:r>
+              <w:rPr>
+                <w:rFonts w:ascii="Calibri" w:eastAsia="Times New Roman" w:hAnsi="Calibri" w:cs="Calibri"/>
+                <w:color w:val="000000"/>
+                <w:sz w:val="16"/>
+                <w:szCs w:val="16"/>
+              </w:rPr>
+              <w:t>Half-normal</w:t>
+            </w:r>
+            <w:r>
+              <w:rPr>
+                <w:rFonts w:ascii="Calibri" w:eastAsia="Times New Roman" w:hAnsi="Calibri" w:cs="Calibri"/>
+                <w:color w:val="000000"/>
+                <w:sz w:val="16"/>
+                <w:szCs w:val="16"/>
+              </w:rPr>
+              <w:t xml:space="preserve"> </w:t>
+            </w:r>
+            <w:r>
+              <w:rPr>
+                <w:rFonts w:ascii="Calibri" w:eastAsia="Times New Roman" w:hAnsi="Calibri" w:cs="Calibri"/>
+                <w:color w:val="000000"/>
+                <w:sz w:val="16"/>
+                <w:szCs w:val="16"/>
+              </w:rPr>
+              <w:t>+ Cosine</w:t>
             </w:r>
           </w:p>
         </w:tc>
@@ -19181,7 +19933,16 @@
                 <w:sz w:val="16"/>
                 <w:szCs w:val="16"/>
               </w:rPr>
-              <w:t>Hazard rate + Hermite</w:t>
+              <w:t>Hazard-rate</w:t>
+            </w:r>
+            <w:r>
+              <w:rPr>
+                <w:rFonts w:ascii="Calibri" w:eastAsia="Times New Roman" w:hAnsi="Calibri" w:cs="Calibri"/>
+                <w:color w:val="000000"/>
+                <w:sz w:val="16"/>
+                <w:szCs w:val="16"/>
+              </w:rPr>
+              <w:t xml:space="preserve"> + Hermite</w:t>
             </w:r>
           </w:p>
         </w:tc>
@@ -19565,7 +20326,16 @@
                 <w:sz w:val="16"/>
                 <w:szCs w:val="16"/>
               </w:rPr>
-              <w:t>Hazard rate + Hermite</w:t>
+              <w:t>Hazard-rate</w:t>
+            </w:r>
+            <w:r>
+              <w:rPr>
+                <w:rFonts w:ascii="Calibri" w:eastAsia="Times New Roman" w:hAnsi="Calibri" w:cs="Calibri"/>
+                <w:color w:val="000000"/>
+                <w:sz w:val="16"/>
+                <w:szCs w:val="16"/>
+              </w:rPr>
+              <w:t xml:space="preserve"> + Hermite</w:t>
             </w:r>
           </w:p>
         </w:tc>
@@ -20312,25 +21082,32 @@
                 <w:szCs w:val="16"/>
               </w:rPr>
             </w:pPr>
-            <w:proofErr w:type="spellStart"/>
-            <w:r>
-              <w:rPr>
-                <w:rFonts w:ascii="Calibri" w:eastAsia="Times New Roman" w:hAnsi="Calibri" w:cs="Calibri"/>
-                <w:color w:val="000000"/>
-                <w:sz w:val="16"/>
-                <w:szCs w:val="16"/>
-              </w:rPr>
-              <w:t>Halfnormal</w:t>
-            </w:r>
-            <w:proofErr w:type="spellEnd"/>
-            <w:r>
-              <w:rPr>
-                <w:rFonts w:ascii="Calibri" w:eastAsia="Times New Roman" w:hAnsi="Calibri" w:cs="Calibri"/>
-                <w:color w:val="000000"/>
-                <w:sz w:val="16"/>
-                <w:szCs w:val="16"/>
-              </w:rPr>
-              <w:t xml:space="preserve"> + Cos</w:t>
+            <w:r>
+              <w:rPr>
+                <w:rFonts w:ascii="Calibri" w:eastAsia="Times New Roman" w:hAnsi="Calibri" w:cs="Calibri"/>
+                <w:color w:val="000000"/>
+                <w:sz w:val="16"/>
+                <w:szCs w:val="16"/>
+              </w:rPr>
+              <w:t>Half-normal</w:t>
+            </w:r>
+            <w:r>
+              <w:rPr>
+                <w:rFonts w:ascii="Calibri" w:eastAsia="Times New Roman" w:hAnsi="Calibri" w:cs="Calibri"/>
+                <w:color w:val="000000"/>
+                <w:sz w:val="16"/>
+                <w:szCs w:val="16"/>
+              </w:rPr>
+              <w:t xml:space="preserve"> </w:t>
+            </w:r>
+            <w:r>
+              <w:rPr>
+                <w:rFonts w:ascii="Calibri" w:eastAsia="Times New Roman" w:hAnsi="Calibri" w:cs="Calibri"/>
+                <w:color w:val="000000"/>
+                <w:sz w:val="16"/>
+                <w:szCs w:val="16"/>
+              </w:rPr>
+              <w:t>+ Cosine</w:t>
             </w:r>
           </w:p>
         </w:tc>
@@ -20705,7 +21482,16 @@
                 <w:sz w:val="16"/>
                 <w:szCs w:val="16"/>
               </w:rPr>
-              <w:t>Hazard rate + Hermite</w:t>
+              <w:t>Hazard-rate</w:t>
+            </w:r>
+            <w:r>
+              <w:rPr>
+                <w:rFonts w:ascii="Calibri" w:eastAsia="Times New Roman" w:hAnsi="Calibri" w:cs="Calibri"/>
+                <w:color w:val="000000"/>
+                <w:sz w:val="16"/>
+                <w:szCs w:val="16"/>
+              </w:rPr>
+              <w:t xml:space="preserve"> + Hermite</w:t>
             </w:r>
           </w:p>
         </w:tc>
@@ -21461,25 +22247,32 @@
                 <w:szCs w:val="16"/>
               </w:rPr>
             </w:pPr>
-            <w:proofErr w:type="spellStart"/>
-            <w:r>
-              <w:rPr>
-                <w:rFonts w:ascii="Calibri" w:eastAsia="Times New Roman" w:hAnsi="Calibri" w:cs="Calibri"/>
-                <w:color w:val="000000"/>
-                <w:sz w:val="16"/>
-                <w:szCs w:val="16"/>
-              </w:rPr>
-              <w:t>Halfnormal</w:t>
-            </w:r>
-            <w:proofErr w:type="spellEnd"/>
-            <w:r>
-              <w:rPr>
-                <w:rFonts w:ascii="Calibri" w:eastAsia="Times New Roman" w:hAnsi="Calibri" w:cs="Calibri"/>
-                <w:color w:val="000000"/>
-                <w:sz w:val="16"/>
-                <w:szCs w:val="16"/>
-              </w:rPr>
-              <w:t xml:space="preserve"> + Cos</w:t>
+            <w:r>
+              <w:rPr>
+                <w:rFonts w:ascii="Calibri" w:eastAsia="Times New Roman" w:hAnsi="Calibri" w:cs="Calibri"/>
+                <w:color w:val="000000"/>
+                <w:sz w:val="16"/>
+                <w:szCs w:val="16"/>
+              </w:rPr>
+              <w:t>Half-normal</w:t>
+            </w:r>
+            <w:r>
+              <w:rPr>
+                <w:rFonts w:ascii="Calibri" w:eastAsia="Times New Roman" w:hAnsi="Calibri" w:cs="Calibri"/>
+                <w:color w:val="000000"/>
+                <w:sz w:val="16"/>
+                <w:szCs w:val="16"/>
+              </w:rPr>
+              <w:t xml:space="preserve"> </w:t>
+            </w:r>
+            <w:r>
+              <w:rPr>
+                <w:rFonts w:ascii="Calibri" w:eastAsia="Times New Roman" w:hAnsi="Calibri" w:cs="Calibri"/>
+                <w:color w:val="000000"/>
+                <w:sz w:val="16"/>
+                <w:szCs w:val="16"/>
+              </w:rPr>
+              <w:t>+ Cosine</w:t>
             </w:r>
           </w:p>
         </w:tc>
@@ -21854,7 +22647,16 @@
                 <w:sz w:val="16"/>
                 <w:szCs w:val="16"/>
               </w:rPr>
-              <w:t>Hazard rate + Hermite</w:t>
+              <w:t>Hazard-rate</w:t>
+            </w:r>
+            <w:r>
+              <w:rPr>
+                <w:rFonts w:ascii="Calibri" w:eastAsia="Times New Roman" w:hAnsi="Calibri" w:cs="Calibri"/>
+                <w:color w:val="000000"/>
+                <w:sz w:val="16"/>
+                <w:szCs w:val="16"/>
+              </w:rPr>
+              <w:t xml:space="preserve"> + Hermite</w:t>
             </w:r>
           </w:p>
         </w:tc>
@@ -22610,25 +23412,32 @@
                 <w:szCs w:val="16"/>
               </w:rPr>
             </w:pPr>
-            <w:proofErr w:type="spellStart"/>
-            <w:r>
-              <w:rPr>
-                <w:rFonts w:ascii="Calibri" w:eastAsia="Times New Roman" w:hAnsi="Calibri" w:cs="Calibri"/>
-                <w:color w:val="000000"/>
-                <w:sz w:val="16"/>
-                <w:szCs w:val="16"/>
-              </w:rPr>
-              <w:t>Halfnormal</w:t>
-            </w:r>
-            <w:proofErr w:type="spellEnd"/>
-            <w:r>
-              <w:rPr>
-                <w:rFonts w:ascii="Calibri" w:eastAsia="Times New Roman" w:hAnsi="Calibri" w:cs="Calibri"/>
-                <w:color w:val="000000"/>
-                <w:sz w:val="16"/>
-                <w:szCs w:val="16"/>
-              </w:rPr>
-              <w:t xml:space="preserve"> + Cos</w:t>
+            <w:r>
+              <w:rPr>
+                <w:rFonts w:ascii="Calibri" w:eastAsia="Times New Roman" w:hAnsi="Calibri" w:cs="Calibri"/>
+                <w:color w:val="000000"/>
+                <w:sz w:val="16"/>
+                <w:szCs w:val="16"/>
+              </w:rPr>
+              <w:t>Half-normal</w:t>
+            </w:r>
+            <w:r>
+              <w:rPr>
+                <w:rFonts w:ascii="Calibri" w:eastAsia="Times New Roman" w:hAnsi="Calibri" w:cs="Calibri"/>
+                <w:color w:val="000000"/>
+                <w:sz w:val="16"/>
+                <w:szCs w:val="16"/>
+              </w:rPr>
+              <w:t xml:space="preserve"> </w:t>
+            </w:r>
+            <w:r>
+              <w:rPr>
+                <w:rFonts w:ascii="Calibri" w:eastAsia="Times New Roman" w:hAnsi="Calibri" w:cs="Calibri"/>
+                <w:color w:val="000000"/>
+                <w:sz w:val="16"/>
+                <w:szCs w:val="16"/>
+              </w:rPr>
+              <w:t>+ Cosine</w:t>
             </w:r>
           </w:p>
         </w:tc>
@@ -23003,7 +23812,16 @@
                 <w:sz w:val="16"/>
                 <w:szCs w:val="16"/>
               </w:rPr>
-              <w:t>Hazard rate + Hermite</w:t>
+              <w:t>Hazard-rate</w:t>
+            </w:r>
+            <w:r>
+              <w:rPr>
+                <w:rFonts w:ascii="Calibri" w:eastAsia="Times New Roman" w:hAnsi="Calibri" w:cs="Calibri"/>
+                <w:color w:val="000000"/>
+                <w:sz w:val="16"/>
+                <w:szCs w:val="16"/>
+              </w:rPr>
+              <w:t xml:space="preserve"> + Hermite</w:t>
             </w:r>
           </w:p>
         </w:tc>
@@ -23378,7 +24196,16 @@
                 <w:sz w:val="16"/>
                 <w:szCs w:val="16"/>
               </w:rPr>
-              <w:t>Hazard rate + Hermite</w:t>
+              <w:t>Hazard-rate</w:t>
+            </w:r>
+            <w:r>
+              <w:rPr>
+                <w:rFonts w:ascii="Calibri" w:eastAsia="Times New Roman" w:hAnsi="Calibri" w:cs="Calibri"/>
+                <w:color w:val="000000"/>
+                <w:sz w:val="16"/>
+                <w:szCs w:val="16"/>
+              </w:rPr>
+              <w:t xml:space="preserve"> + Hermite</w:t>
             </w:r>
           </w:p>
         </w:tc>
@@ -23762,7 +24589,25 @@
                 <w:sz w:val="16"/>
                 <w:szCs w:val="16"/>
               </w:rPr>
-              <w:t>Hazard rate + Cos</w:t>
+              <w:t>Hazard-rate</w:t>
+            </w:r>
+            <w:r>
+              <w:rPr>
+                <w:rFonts w:ascii="Calibri" w:eastAsia="Times New Roman" w:hAnsi="Calibri" w:cs="Calibri"/>
+                <w:color w:val="000000"/>
+                <w:sz w:val="16"/>
+                <w:szCs w:val="16"/>
+              </w:rPr>
+              <w:t xml:space="preserve"> </w:t>
+            </w:r>
+            <w:r>
+              <w:rPr>
+                <w:rFonts w:ascii="Calibri" w:eastAsia="Times New Roman" w:hAnsi="Calibri" w:cs="Calibri"/>
+                <w:color w:val="000000"/>
+                <w:sz w:val="16"/>
+                <w:szCs w:val="16"/>
+              </w:rPr>
+              <w:t>+ Cosine</w:t>
             </w:r>
           </w:p>
         </w:tc>
@@ -24137,7 +24982,25 @@
                 <w:sz w:val="16"/>
                 <w:szCs w:val="16"/>
               </w:rPr>
-              <w:t>Hazard rate + Poly</w:t>
+              <w:t>Hazard-rate</w:t>
+            </w:r>
+            <w:r>
+              <w:rPr>
+                <w:rFonts w:ascii="Calibri" w:eastAsia="Times New Roman" w:hAnsi="Calibri" w:cs="Calibri"/>
+                <w:color w:val="000000"/>
+                <w:sz w:val="16"/>
+                <w:szCs w:val="16"/>
+              </w:rPr>
+              <w:t xml:space="preserve"> </w:t>
+            </w:r>
+            <w:r>
+              <w:rPr>
+                <w:rFonts w:ascii="Calibri" w:eastAsia="Times New Roman" w:hAnsi="Calibri" w:cs="Calibri"/>
+                <w:color w:val="000000"/>
+                <w:sz w:val="16"/>
+                <w:szCs w:val="16"/>
+              </w:rPr>
+              <w:t>+ Polynomial</w:t>
             </w:r>
           </w:p>
         </w:tc>
@@ -24577,25 +25440,403 @@
       <w:r>
         <w:rPr>
           <w:rFonts w:ascii="Arial" w:eastAsia="Times New Roman" w:hAnsi="Arial" w:cs="Arial"/>
+          <w:bCs/>
           <w:color w:val="000000" w:themeColor="text1"/>
         </w:rPr>
-        <w:t xml:space="preserve">Buckland, ST, Anderson, DR, Burnham, KP, </w:t>
-      </w:r>
-      <w:proofErr w:type="spellStart"/>
+        <w:t>Bibby</w:t>
+      </w:r>
       <w:r>
         <w:rPr>
           <w:rFonts w:ascii="Arial" w:eastAsia="Times New Roman" w:hAnsi="Arial" w:cs="Arial"/>
           <w:color w:val="000000" w:themeColor="text1"/>
         </w:rPr>
-        <w:t>Laake</w:t>
-      </w:r>
-      <w:proofErr w:type="spellEnd"/>
+        <w:t>,</w:t>
+      </w:r>
       <w:r>
         <w:rPr>
           <w:rFonts w:ascii="Arial" w:eastAsia="Times New Roman" w:hAnsi="Arial" w:cs="Arial"/>
           <w:color w:val="000000" w:themeColor="text1"/>
         </w:rPr>
-        <w:t xml:space="preserve">, JL, Borchers, DL &amp; Thomas, L </w:t>
+        <w:t xml:space="preserve"> C., </w:t>
+      </w:r>
+      <w:r>
+        <w:rPr>
+          <w:rFonts w:ascii="Arial" w:eastAsia="Times New Roman" w:hAnsi="Arial" w:cs="Arial"/>
+          <w:color w:val="000000" w:themeColor="text1"/>
+        </w:rPr>
+        <w:t xml:space="preserve">Jones </w:t>
+      </w:r>
+      <w:r>
+        <w:rPr>
+          <w:rFonts w:ascii="Arial" w:eastAsia="Times New Roman" w:hAnsi="Arial" w:cs="Arial"/>
+          <w:color w:val="000000" w:themeColor="text1"/>
+        </w:rPr>
+        <w:t xml:space="preserve">M. &amp; </w:t>
+      </w:r>
+      <w:proofErr w:type="spellStart"/>
+      <w:r>
+        <w:rPr>
+          <w:rFonts w:ascii="Arial" w:eastAsia="Times New Roman" w:hAnsi="Arial" w:cs="Arial"/>
+          <w:color w:val="000000" w:themeColor="text1"/>
+        </w:rPr>
+        <w:t>Marseden</w:t>
+      </w:r>
+      <w:proofErr w:type="spellEnd"/>
+      <w:r>
+        <w:rPr>
+          <w:rFonts w:ascii="Arial" w:eastAsia="Times New Roman" w:hAnsi="Arial" w:cs="Arial"/>
+          <w:color w:val="000000" w:themeColor="text1"/>
+        </w:rPr>
+        <w:t xml:space="preserve"> </w:t>
+      </w:r>
+      <w:r>
+        <w:rPr>
+          <w:rFonts w:ascii="Arial" w:eastAsia="Times New Roman" w:hAnsi="Arial" w:cs="Arial"/>
+          <w:color w:val="000000" w:themeColor="text1"/>
+        </w:rPr>
+        <w:t xml:space="preserve">S. </w:t>
+      </w:r>
+      <w:r>
+        <w:rPr>
+          <w:rFonts w:ascii="Arial" w:eastAsia="Times New Roman" w:hAnsi="Arial" w:cs="Arial"/>
+          <w:color w:val="000000" w:themeColor="text1"/>
+        </w:rPr>
+        <w:t xml:space="preserve">(eds.) </w:t>
+      </w:r>
+      <w:r>
+        <w:rPr>
+          <w:rFonts w:ascii="Arial" w:eastAsia="Times New Roman" w:hAnsi="Arial" w:cs="Arial"/>
+          <w:color w:val="000000" w:themeColor="text1"/>
+        </w:rPr>
+        <w:t xml:space="preserve">(1998), </w:t>
+      </w:r>
+      <w:r>
+        <w:rPr>
+          <w:rFonts w:ascii="Arial" w:eastAsia="Times New Roman" w:hAnsi="Arial" w:cs="Arial"/>
+          <w:bCs/>
+          <w:i/>
+          <w:color w:val="000000" w:themeColor="text1"/>
+        </w:rPr>
+        <w:t>Expedition</w:t>
+      </w:r>
+      <w:r>
+        <w:rPr>
+          <w:rFonts w:ascii="Arial" w:eastAsia="Times New Roman" w:hAnsi="Arial" w:cs="Arial"/>
+          <w:i/>
+          <w:color w:val="000000" w:themeColor="text1"/>
+        </w:rPr>
+        <w:t xml:space="preserve"> </w:t>
+      </w:r>
+      <w:r>
+        <w:rPr>
+          <w:rFonts w:ascii="Arial" w:eastAsia="Times New Roman" w:hAnsi="Arial" w:cs="Arial"/>
+          <w:bCs/>
+          <w:i/>
+          <w:color w:val="000000" w:themeColor="text1"/>
+        </w:rPr>
+        <w:t>f</w:t>
+      </w:r>
+      <w:r>
+        <w:rPr>
+          <w:rFonts w:ascii="Arial" w:eastAsia="Times New Roman" w:hAnsi="Arial" w:cs="Arial"/>
+          <w:bCs/>
+          <w:i/>
+          <w:color w:val="000000" w:themeColor="text1"/>
+        </w:rPr>
+        <w:t>ield</w:t>
+      </w:r>
+      <w:r>
+        <w:rPr>
+          <w:rFonts w:ascii="Arial" w:eastAsia="Times New Roman" w:hAnsi="Arial" w:cs="Arial"/>
+          <w:i/>
+          <w:color w:val="000000" w:themeColor="text1"/>
+        </w:rPr>
+        <w:t xml:space="preserve"> </w:t>
+      </w:r>
+      <w:r>
+        <w:rPr>
+          <w:rFonts w:ascii="Arial" w:eastAsia="Times New Roman" w:hAnsi="Arial" w:cs="Arial"/>
+          <w:bCs/>
+          <w:i/>
+          <w:color w:val="000000" w:themeColor="text1"/>
+        </w:rPr>
+        <w:t>t</w:t>
+      </w:r>
+      <w:r>
+        <w:rPr>
+          <w:rFonts w:ascii="Arial" w:eastAsia="Times New Roman" w:hAnsi="Arial" w:cs="Arial"/>
+          <w:bCs/>
+          <w:i/>
+          <w:color w:val="000000" w:themeColor="text1"/>
+        </w:rPr>
+        <w:t>echniques</w:t>
+      </w:r>
+      <w:r>
+        <w:rPr>
+          <w:rFonts w:ascii="Arial" w:eastAsia="Times New Roman" w:hAnsi="Arial" w:cs="Arial"/>
+          <w:i/>
+          <w:color w:val="000000" w:themeColor="text1"/>
+        </w:rPr>
+        <w:t xml:space="preserve">, </w:t>
+      </w:r>
+      <w:r>
+        <w:rPr>
+          <w:rFonts w:ascii="Arial" w:eastAsia="Times New Roman" w:hAnsi="Arial" w:cs="Arial"/>
+          <w:bCs/>
+          <w:i/>
+          <w:color w:val="000000" w:themeColor="text1"/>
+        </w:rPr>
+        <w:t>b</w:t>
+      </w:r>
+      <w:r>
+        <w:rPr>
+          <w:rFonts w:ascii="Arial" w:eastAsia="Times New Roman" w:hAnsi="Arial" w:cs="Arial"/>
+          <w:bCs/>
+          <w:i/>
+          <w:color w:val="000000" w:themeColor="text1"/>
+        </w:rPr>
+        <w:t>ird</w:t>
+      </w:r>
+      <w:r>
+        <w:rPr>
+          <w:rFonts w:ascii="Arial" w:eastAsia="Times New Roman" w:hAnsi="Arial" w:cs="Arial"/>
+          <w:i/>
+          <w:color w:val="000000" w:themeColor="text1"/>
+        </w:rPr>
+        <w:t xml:space="preserve"> </w:t>
+      </w:r>
+      <w:r>
+        <w:rPr>
+          <w:rFonts w:ascii="Arial" w:eastAsia="Times New Roman" w:hAnsi="Arial" w:cs="Arial"/>
+          <w:bCs/>
+          <w:i/>
+          <w:color w:val="000000" w:themeColor="text1"/>
+        </w:rPr>
+        <w:t>s</w:t>
+      </w:r>
+      <w:r>
+        <w:rPr>
+          <w:rFonts w:ascii="Arial" w:eastAsia="Times New Roman" w:hAnsi="Arial" w:cs="Arial"/>
+          <w:bCs/>
+          <w:i/>
+          <w:color w:val="000000" w:themeColor="text1"/>
+        </w:rPr>
+        <w:t>urveys</w:t>
+      </w:r>
+      <w:r>
+        <w:rPr>
+          <w:rFonts w:ascii="Arial" w:eastAsia="Times New Roman" w:hAnsi="Arial" w:cs="Arial"/>
+          <w:i/>
+          <w:color w:val="000000" w:themeColor="text1"/>
+        </w:rPr>
+        <w:t>.</w:t>
+      </w:r>
+      <w:r>
+        <w:rPr>
+          <w:rFonts w:ascii="Arial" w:eastAsia="Times New Roman" w:hAnsi="Arial" w:cs="Arial"/>
+          <w:color w:val="000000" w:themeColor="text1"/>
+        </w:rPr>
+        <w:t xml:space="preserve"> Royal Geographical </w:t>
+      </w:r>
+      <w:r>
+        <w:rPr>
+          <w:rFonts w:ascii="Arial" w:eastAsia="Times New Roman" w:hAnsi="Arial" w:cs="Arial"/>
+          <w:color w:val="000000" w:themeColor="text1"/>
+        </w:rPr>
+        <w:t>Society</w:t>
+      </w:r>
+    </w:p>
+    <w:p>
+      <w:pPr>
+        <w:rPr>
+          <w:rFonts w:ascii="Arial" w:hAnsi="Arial" w:cs="Arial"/>
+          <w:color w:val="000000" w:themeColor="text1"/>
+        </w:rPr>
+      </w:pPr>
+    </w:p>
+    <w:p>
+      <w:pPr>
+        <w:rPr>
+          <w:rFonts w:ascii="Arial" w:eastAsia="Times New Roman" w:hAnsi="Arial" w:cs="Arial"/>
+          <w:color w:val="000000" w:themeColor="text1"/>
+        </w:rPr>
+      </w:pPr>
+      <w:r>
+        <w:rPr>
+          <w:rFonts w:ascii="Arial" w:eastAsia="Times New Roman" w:hAnsi="Arial" w:cs="Arial"/>
+          <w:color w:val="000000" w:themeColor="text1"/>
+        </w:rPr>
+        <w:t>Buckland, S</w:t>
+      </w:r>
+      <w:r>
+        <w:rPr>
+          <w:rFonts w:ascii="Arial" w:eastAsia="Times New Roman" w:hAnsi="Arial" w:cs="Arial"/>
+          <w:color w:val="000000" w:themeColor="text1"/>
+        </w:rPr>
+        <w:t xml:space="preserve">. </w:t>
+      </w:r>
+      <w:r>
+        <w:rPr>
+          <w:rFonts w:ascii="Arial" w:eastAsia="Times New Roman" w:hAnsi="Arial" w:cs="Arial"/>
+          <w:color w:val="000000" w:themeColor="text1"/>
+        </w:rPr>
+        <w:t>T</w:t>
+      </w:r>
+      <w:r>
+        <w:rPr>
+          <w:rFonts w:ascii="Arial" w:eastAsia="Times New Roman" w:hAnsi="Arial" w:cs="Arial"/>
+          <w:color w:val="000000" w:themeColor="text1"/>
+        </w:rPr>
+        <w:t>.</w:t>
+      </w:r>
+      <w:r>
+        <w:rPr>
+          <w:rFonts w:ascii="Arial" w:eastAsia="Times New Roman" w:hAnsi="Arial" w:cs="Arial"/>
+          <w:color w:val="000000" w:themeColor="text1"/>
+        </w:rPr>
+        <w:t>, Anderson, D</w:t>
+      </w:r>
+      <w:r>
+        <w:rPr>
+          <w:rFonts w:ascii="Arial" w:eastAsia="Times New Roman" w:hAnsi="Arial" w:cs="Arial"/>
+          <w:color w:val="000000" w:themeColor="text1"/>
+        </w:rPr>
+        <w:t xml:space="preserve">. </w:t>
+      </w:r>
+      <w:r>
+        <w:rPr>
+          <w:rFonts w:ascii="Arial" w:eastAsia="Times New Roman" w:hAnsi="Arial" w:cs="Arial"/>
+          <w:color w:val="000000" w:themeColor="text1"/>
+        </w:rPr>
+        <w:t>R</w:t>
+      </w:r>
+      <w:r>
+        <w:rPr>
+          <w:rFonts w:ascii="Arial" w:eastAsia="Times New Roman" w:hAnsi="Arial" w:cs="Arial"/>
+          <w:color w:val="000000" w:themeColor="text1"/>
+        </w:rPr>
+        <w:t>.</w:t>
+      </w:r>
+      <w:r>
+        <w:rPr>
+          <w:rFonts w:ascii="Arial" w:eastAsia="Times New Roman" w:hAnsi="Arial" w:cs="Arial"/>
+          <w:color w:val="000000" w:themeColor="text1"/>
+        </w:rPr>
+        <w:t>, Burnham, K</w:t>
+      </w:r>
+      <w:r>
+        <w:rPr>
+          <w:rFonts w:ascii="Arial" w:eastAsia="Times New Roman" w:hAnsi="Arial" w:cs="Arial"/>
+          <w:color w:val="000000" w:themeColor="text1"/>
+        </w:rPr>
+        <w:t xml:space="preserve">. </w:t>
+      </w:r>
+      <w:r>
+        <w:rPr>
+          <w:rFonts w:ascii="Arial" w:eastAsia="Times New Roman" w:hAnsi="Arial" w:cs="Arial"/>
+          <w:color w:val="000000" w:themeColor="text1"/>
+        </w:rPr>
+        <w:t>P</w:t>
+      </w:r>
+      <w:r>
+        <w:rPr>
+          <w:rFonts w:ascii="Arial" w:eastAsia="Times New Roman" w:hAnsi="Arial" w:cs="Arial"/>
+          <w:color w:val="000000" w:themeColor="text1"/>
+        </w:rPr>
+        <w:t>.</w:t>
+      </w:r>
+      <w:r>
+        <w:rPr>
+          <w:rFonts w:ascii="Arial" w:eastAsia="Times New Roman" w:hAnsi="Arial" w:cs="Arial"/>
+          <w:color w:val="000000" w:themeColor="text1"/>
+        </w:rPr>
+        <w:t xml:space="preserve">, </w:t>
+      </w:r>
+      <w:proofErr w:type="spellStart"/>
+      <w:r>
+        <w:rPr>
+          <w:rFonts w:ascii="Arial" w:eastAsia="Times New Roman" w:hAnsi="Arial" w:cs="Arial"/>
+          <w:color w:val="000000" w:themeColor="text1"/>
+        </w:rPr>
+        <w:t>Laake</w:t>
+      </w:r>
+      <w:proofErr w:type="spellEnd"/>
+      <w:r>
+        <w:rPr>
+          <w:rFonts w:ascii="Arial" w:eastAsia="Times New Roman" w:hAnsi="Arial" w:cs="Arial"/>
+          <w:color w:val="000000" w:themeColor="text1"/>
+        </w:rPr>
+        <w:t>, J</w:t>
+      </w:r>
+      <w:r>
+        <w:rPr>
+          <w:rFonts w:ascii="Arial" w:eastAsia="Times New Roman" w:hAnsi="Arial" w:cs="Arial"/>
+          <w:color w:val="000000" w:themeColor="text1"/>
+        </w:rPr>
+        <w:t xml:space="preserve">. </w:t>
+      </w:r>
+      <w:r>
+        <w:rPr>
+          <w:rFonts w:ascii="Arial" w:eastAsia="Times New Roman" w:hAnsi="Arial" w:cs="Arial"/>
+          <w:color w:val="000000" w:themeColor="text1"/>
+        </w:rPr>
+        <w:t>L</w:t>
+      </w:r>
+      <w:r>
+        <w:rPr>
+          <w:rFonts w:ascii="Arial" w:eastAsia="Times New Roman" w:hAnsi="Arial" w:cs="Arial"/>
+          <w:color w:val="000000" w:themeColor="text1"/>
+        </w:rPr>
+        <w:t>.</w:t>
+      </w:r>
+      <w:r>
+        <w:rPr>
+          <w:rFonts w:ascii="Arial" w:eastAsia="Times New Roman" w:hAnsi="Arial" w:cs="Arial"/>
+          <w:color w:val="000000" w:themeColor="text1"/>
+        </w:rPr>
+        <w:t>, Borchers, D</w:t>
+      </w:r>
+      <w:r>
+        <w:rPr>
+          <w:rFonts w:ascii="Arial" w:eastAsia="Times New Roman" w:hAnsi="Arial" w:cs="Arial"/>
+          <w:color w:val="000000" w:themeColor="text1"/>
+        </w:rPr>
+        <w:t xml:space="preserve">. </w:t>
+      </w:r>
+      <w:r>
+        <w:rPr>
+          <w:rFonts w:ascii="Arial" w:eastAsia="Times New Roman" w:hAnsi="Arial" w:cs="Arial"/>
+          <w:color w:val="000000" w:themeColor="text1"/>
+        </w:rPr>
+        <w:t>L</w:t>
+      </w:r>
+      <w:r>
+        <w:rPr>
+          <w:rFonts w:ascii="Arial" w:eastAsia="Times New Roman" w:hAnsi="Arial" w:cs="Arial"/>
+          <w:color w:val="000000" w:themeColor="text1"/>
+        </w:rPr>
+        <w:t>.</w:t>
+      </w:r>
+      <w:r>
+        <w:rPr>
+          <w:rFonts w:ascii="Arial" w:eastAsia="Times New Roman" w:hAnsi="Arial" w:cs="Arial"/>
+          <w:color w:val="000000" w:themeColor="text1"/>
+        </w:rPr>
+        <w:t xml:space="preserve"> &amp; Thomas, L</w:t>
+      </w:r>
+      <w:r>
+        <w:rPr>
+          <w:rFonts w:ascii="Arial" w:eastAsia="Times New Roman" w:hAnsi="Arial" w:cs="Arial"/>
+          <w:color w:val="000000" w:themeColor="text1"/>
+        </w:rPr>
+        <w:t>.</w:t>
+      </w:r>
+      <w:r>
+        <w:rPr>
+          <w:rFonts w:ascii="Arial" w:eastAsia="Times New Roman" w:hAnsi="Arial" w:cs="Arial"/>
+          <w:color w:val="000000" w:themeColor="text1"/>
+        </w:rPr>
+        <w:t xml:space="preserve"> </w:t>
       </w:r>
       <w:r>
         <w:rPr>
@@ -24632,7 +25873,115 @@
           <w:iCs/>
           <w:color w:val="000000" w:themeColor="text1"/>
         </w:rPr>
-        <w:t>Introduction to Distance Sampling: Estimating Abundance of Biological Populations</w:t>
+        <w:t xml:space="preserve">Introduction to </w:t>
+      </w:r>
+      <w:r>
+        <w:rPr>
+          <w:rFonts w:ascii="Arial" w:eastAsia="Times New Roman" w:hAnsi="Arial" w:cs="Arial"/>
+          <w:i/>
+          <w:iCs/>
+          <w:color w:val="000000" w:themeColor="text1"/>
+        </w:rPr>
+        <w:t>d</w:t>
+      </w:r>
+      <w:r>
+        <w:rPr>
+          <w:rFonts w:ascii="Arial" w:eastAsia="Times New Roman" w:hAnsi="Arial" w:cs="Arial"/>
+          <w:i/>
+          <w:iCs/>
+          <w:color w:val="000000" w:themeColor="text1"/>
+        </w:rPr>
+        <w:t xml:space="preserve">istance </w:t>
+      </w:r>
+      <w:r>
+        <w:rPr>
+          <w:rFonts w:ascii="Arial" w:eastAsia="Times New Roman" w:hAnsi="Arial" w:cs="Arial"/>
+          <w:i/>
+          <w:iCs/>
+          <w:color w:val="000000" w:themeColor="text1"/>
+        </w:rPr>
+        <w:t>s</w:t>
+      </w:r>
+      <w:r>
+        <w:rPr>
+          <w:rFonts w:ascii="Arial" w:eastAsia="Times New Roman" w:hAnsi="Arial" w:cs="Arial"/>
+          <w:i/>
+          <w:iCs/>
+          <w:color w:val="000000" w:themeColor="text1"/>
+        </w:rPr>
+        <w:t xml:space="preserve">ampling: </w:t>
+      </w:r>
+      <w:r>
+        <w:rPr>
+          <w:rFonts w:ascii="Arial" w:eastAsia="Times New Roman" w:hAnsi="Arial" w:cs="Arial"/>
+          <w:i/>
+          <w:iCs/>
+          <w:color w:val="000000" w:themeColor="text1"/>
+        </w:rPr>
+        <w:t>e</w:t>
+      </w:r>
+      <w:r>
+        <w:rPr>
+          <w:rFonts w:ascii="Arial" w:eastAsia="Times New Roman" w:hAnsi="Arial" w:cs="Arial"/>
+          <w:i/>
+          <w:iCs/>
+          <w:color w:val="000000" w:themeColor="text1"/>
+        </w:rPr>
+        <w:t xml:space="preserve">stimating </w:t>
+      </w:r>
+      <w:r>
+        <w:rPr>
+          <w:rFonts w:ascii="Arial" w:eastAsia="Times New Roman" w:hAnsi="Arial" w:cs="Arial"/>
+          <w:i/>
+          <w:iCs/>
+          <w:color w:val="000000" w:themeColor="text1"/>
+        </w:rPr>
+        <w:t>a</w:t>
+      </w:r>
+      <w:r>
+        <w:rPr>
+          <w:rFonts w:ascii="Arial" w:eastAsia="Times New Roman" w:hAnsi="Arial" w:cs="Arial"/>
+          <w:i/>
+          <w:iCs/>
+          <w:color w:val="000000" w:themeColor="text1"/>
+        </w:rPr>
+        <w:t xml:space="preserve">bundance of </w:t>
+      </w:r>
+      <w:r>
+        <w:rPr>
+          <w:rFonts w:ascii="Arial" w:eastAsia="Times New Roman" w:hAnsi="Arial" w:cs="Arial"/>
+          <w:i/>
+          <w:iCs/>
+          <w:color w:val="000000" w:themeColor="text1"/>
+        </w:rPr>
+        <w:t>b</w:t>
+      </w:r>
+      <w:r>
+        <w:rPr>
+          <w:rFonts w:ascii="Arial" w:eastAsia="Times New Roman" w:hAnsi="Arial" w:cs="Arial"/>
+          <w:i/>
+          <w:iCs/>
+          <w:color w:val="000000" w:themeColor="text1"/>
+        </w:rPr>
+        <w:t xml:space="preserve">iological </w:t>
+      </w:r>
+      <w:r>
+        <w:rPr>
+          <w:rFonts w:ascii="Arial" w:eastAsia="Times New Roman" w:hAnsi="Arial" w:cs="Arial"/>
+          <w:i/>
+          <w:iCs/>
+          <w:color w:val="000000" w:themeColor="text1"/>
+        </w:rPr>
+        <w:t>p</w:t>
+      </w:r>
+      <w:r>
+        <w:rPr>
+          <w:rFonts w:ascii="Arial" w:eastAsia="Times New Roman" w:hAnsi="Arial" w:cs="Arial"/>
+          <w:i/>
+          <w:iCs/>
+          <w:color w:val="000000" w:themeColor="text1"/>
+        </w:rPr>
+        <w:t>opulations</w:t>
       </w:r>
       <w:r>
         <w:rPr>
@@ -24730,84 +26079,300 @@
       <w:r>
         <w:rPr>
           <w:rFonts w:ascii="Arial" w:eastAsia="Times New Roman" w:hAnsi="Arial" w:cs="Arial"/>
-          <w:bCs/>
           <w:color w:val="000000" w:themeColor="text1"/>
         </w:rPr>
-        <w:t>Bibby</w:t>
+        <w:t>Thomas, L</w:t>
       </w:r>
       <w:r>
         <w:rPr>
           <w:rFonts w:ascii="Arial" w:eastAsia="Times New Roman" w:hAnsi="Arial" w:cs="Arial"/>
           <w:color w:val="000000" w:themeColor="text1"/>
         </w:rPr>
-        <w:t>,</w:t>
+        <w:t>.</w:t>
       </w:r>
       <w:r>
         <w:rPr>
           <w:rFonts w:ascii="Arial" w:eastAsia="Times New Roman" w:hAnsi="Arial" w:cs="Arial"/>
           <w:color w:val="000000" w:themeColor="text1"/>
         </w:rPr>
-        <w:t xml:space="preserve"> C., </w:t>
+        <w:t>, Buckland, S</w:t>
       </w:r>
       <w:r>
         <w:rPr>
           <w:rFonts w:ascii="Arial" w:eastAsia="Times New Roman" w:hAnsi="Arial" w:cs="Arial"/>
           <w:color w:val="000000" w:themeColor="text1"/>
         </w:rPr>
-        <w:t xml:space="preserve">Jones </w:t>
+        <w:t xml:space="preserve">. </w:t>
       </w:r>
       <w:r>
         <w:rPr>
           <w:rFonts w:ascii="Arial" w:eastAsia="Times New Roman" w:hAnsi="Arial" w:cs="Arial"/>
           <w:color w:val="000000" w:themeColor="text1"/>
         </w:rPr>
-        <w:t xml:space="preserve">M. &amp; </w:t>
-      </w:r>
-      <w:proofErr w:type="spellStart"/>
+        <w:t>T</w:t>
+      </w:r>
       <w:r>
         <w:rPr>
           <w:rFonts w:ascii="Arial" w:eastAsia="Times New Roman" w:hAnsi="Arial" w:cs="Arial"/>
           <w:color w:val="000000" w:themeColor="text1"/>
         </w:rPr>
-        <w:t>Marseden</w:t>
-      </w:r>
-      <w:proofErr w:type="spellEnd"/>
+        <w:t>.</w:t>
+      </w:r>
       <w:r>
         <w:rPr>
           <w:rFonts w:ascii="Arial" w:eastAsia="Times New Roman" w:hAnsi="Arial" w:cs="Arial"/>
           <w:color w:val="000000" w:themeColor="text1"/>
         </w:rPr>
-        <w:t xml:space="preserve"> </w:t>
-      </w:r>
+        <w:t xml:space="preserve">, </w:t>
+      </w:r>
+      <w:proofErr w:type="spellStart"/>
       <w:r>
         <w:rPr>
           <w:rFonts w:ascii="Arial" w:eastAsia="Times New Roman" w:hAnsi="Arial" w:cs="Arial"/>
           <w:color w:val="000000" w:themeColor="text1"/>
         </w:rPr>
-        <w:t xml:space="preserve">S. </w:t>
-      </w:r>
+        <w:t>Rexstad</w:t>
+      </w:r>
+      <w:proofErr w:type="spellEnd"/>
       <w:r>
         <w:rPr>
           <w:rFonts w:ascii="Arial" w:eastAsia="Times New Roman" w:hAnsi="Arial" w:cs="Arial"/>
           <w:color w:val="000000" w:themeColor="text1"/>
         </w:rPr>
-        <w:t xml:space="preserve">(eds.) </w:t>
+        <w:t>, E</w:t>
       </w:r>
       <w:r>
         <w:rPr>
           <w:rFonts w:ascii="Arial" w:eastAsia="Times New Roman" w:hAnsi="Arial" w:cs="Arial"/>
           <w:color w:val="000000" w:themeColor="text1"/>
         </w:rPr>
-        <w:t xml:space="preserve">(1998), </w:t>
+        <w:t xml:space="preserve">. </w:t>
       </w:r>
       <w:r>
         <w:rPr>
           <w:rFonts w:ascii="Arial" w:eastAsia="Times New Roman" w:hAnsi="Arial" w:cs="Arial"/>
-          <w:bCs/>
-          <w:i/>
           <w:color w:val="000000" w:themeColor="text1"/>
         </w:rPr>
-        <w:t>Expedition</w:t>
+        <w:t>A</w:t>
+      </w:r>
+      <w:r>
+        <w:rPr>
+          <w:rFonts w:ascii="Arial" w:eastAsia="Times New Roman" w:hAnsi="Arial" w:cs="Arial"/>
+          <w:color w:val="000000" w:themeColor="text1"/>
+        </w:rPr>
+        <w:t>.</w:t>
+      </w:r>
+      <w:r>
+        <w:rPr>
+          <w:rFonts w:ascii="Arial" w:eastAsia="Times New Roman" w:hAnsi="Arial" w:cs="Arial"/>
+          <w:color w:val="000000" w:themeColor="text1"/>
+        </w:rPr>
+        <w:t xml:space="preserve">, </w:t>
+      </w:r>
+      <w:proofErr w:type="spellStart"/>
+      <w:r>
+        <w:rPr>
+          <w:rFonts w:ascii="Arial" w:eastAsia="Times New Roman" w:hAnsi="Arial" w:cs="Arial"/>
+          <w:color w:val="000000" w:themeColor="text1"/>
+        </w:rPr>
+        <w:t>Laake</w:t>
+      </w:r>
+      <w:proofErr w:type="spellEnd"/>
+      <w:r>
+        <w:rPr>
+          <w:rFonts w:ascii="Arial" w:eastAsia="Times New Roman" w:hAnsi="Arial" w:cs="Arial"/>
+          <w:color w:val="000000" w:themeColor="text1"/>
+        </w:rPr>
+        <w:t>, J</w:t>
+      </w:r>
+      <w:r>
+        <w:rPr>
+          <w:rFonts w:ascii="Arial" w:eastAsia="Times New Roman" w:hAnsi="Arial" w:cs="Arial"/>
+          <w:color w:val="000000" w:themeColor="text1"/>
+        </w:rPr>
+        <w:t xml:space="preserve">. </w:t>
+      </w:r>
+      <w:r>
+        <w:rPr>
+          <w:rFonts w:ascii="Arial" w:eastAsia="Times New Roman" w:hAnsi="Arial" w:cs="Arial"/>
+          <w:color w:val="000000" w:themeColor="text1"/>
+        </w:rPr>
+        <w:t>L</w:t>
+      </w:r>
+      <w:r>
+        <w:rPr>
+          <w:rFonts w:ascii="Arial" w:eastAsia="Times New Roman" w:hAnsi="Arial" w:cs="Arial"/>
+          <w:color w:val="000000" w:themeColor="text1"/>
+        </w:rPr>
+        <w:t>.</w:t>
+      </w:r>
+      <w:r>
+        <w:rPr>
+          <w:rFonts w:ascii="Arial" w:eastAsia="Times New Roman" w:hAnsi="Arial" w:cs="Arial"/>
+          <w:color w:val="000000" w:themeColor="text1"/>
+        </w:rPr>
+        <w:t>, Strindberg, S</w:t>
+      </w:r>
+      <w:r>
+        <w:rPr>
+          <w:rFonts w:ascii="Arial" w:eastAsia="Times New Roman" w:hAnsi="Arial" w:cs="Arial"/>
+          <w:color w:val="000000" w:themeColor="text1"/>
+        </w:rPr>
+        <w:t>.</w:t>
+      </w:r>
+      <w:r>
+        <w:rPr>
+          <w:rFonts w:ascii="Arial" w:eastAsia="Times New Roman" w:hAnsi="Arial" w:cs="Arial"/>
+          <w:color w:val="000000" w:themeColor="text1"/>
+        </w:rPr>
+        <w:t>, Hedley, S</w:t>
+      </w:r>
+      <w:r>
+        <w:rPr>
+          <w:rFonts w:ascii="Arial" w:eastAsia="Times New Roman" w:hAnsi="Arial" w:cs="Arial"/>
+          <w:color w:val="000000" w:themeColor="text1"/>
+        </w:rPr>
+        <w:t xml:space="preserve">. </w:t>
+      </w:r>
+      <w:r>
+        <w:rPr>
+          <w:rFonts w:ascii="Arial" w:eastAsia="Times New Roman" w:hAnsi="Arial" w:cs="Arial"/>
+          <w:color w:val="000000" w:themeColor="text1"/>
+        </w:rPr>
+        <w:t>L</w:t>
+      </w:r>
+      <w:r>
+        <w:rPr>
+          <w:rFonts w:ascii="Arial" w:eastAsia="Times New Roman" w:hAnsi="Arial" w:cs="Arial"/>
+          <w:color w:val="000000" w:themeColor="text1"/>
+        </w:rPr>
+        <w:t>.</w:t>
+      </w:r>
+      <w:r>
+        <w:rPr>
+          <w:rFonts w:ascii="Arial" w:eastAsia="Times New Roman" w:hAnsi="Arial" w:cs="Arial"/>
+          <w:color w:val="000000" w:themeColor="text1"/>
+        </w:rPr>
+        <w:t>, Bishop, J</w:t>
+      </w:r>
+      <w:r>
+        <w:rPr>
+          <w:rFonts w:ascii="Arial" w:eastAsia="Times New Roman" w:hAnsi="Arial" w:cs="Arial"/>
+          <w:color w:val="000000" w:themeColor="text1"/>
+        </w:rPr>
+        <w:t xml:space="preserve">. </w:t>
+      </w:r>
+      <w:r>
+        <w:rPr>
+          <w:rFonts w:ascii="Arial" w:eastAsia="Times New Roman" w:hAnsi="Arial" w:cs="Arial"/>
+          <w:color w:val="000000" w:themeColor="text1"/>
+        </w:rPr>
+        <w:t>R</w:t>
+      </w:r>
+      <w:r>
+        <w:rPr>
+          <w:rFonts w:ascii="Arial" w:eastAsia="Times New Roman" w:hAnsi="Arial" w:cs="Arial"/>
+          <w:color w:val="000000" w:themeColor="text1"/>
+        </w:rPr>
+        <w:t xml:space="preserve">. </w:t>
+      </w:r>
+      <w:r>
+        <w:rPr>
+          <w:rFonts w:ascii="Arial" w:eastAsia="Times New Roman" w:hAnsi="Arial" w:cs="Arial"/>
+          <w:color w:val="000000" w:themeColor="text1"/>
+        </w:rPr>
+        <w:t>B</w:t>
+      </w:r>
+      <w:r>
+        <w:rPr>
+          <w:rFonts w:ascii="Arial" w:eastAsia="Times New Roman" w:hAnsi="Arial" w:cs="Arial"/>
+          <w:color w:val="000000" w:themeColor="text1"/>
+        </w:rPr>
+        <w:t>.</w:t>
+      </w:r>
+      <w:r>
+        <w:rPr>
+          <w:rFonts w:ascii="Arial" w:eastAsia="Times New Roman" w:hAnsi="Arial" w:cs="Arial"/>
+          <w:color w:val="000000" w:themeColor="text1"/>
+        </w:rPr>
+        <w:t>, Marques, T</w:t>
+      </w:r>
+      <w:r>
+        <w:rPr>
+          <w:rFonts w:ascii="Arial" w:eastAsia="Times New Roman" w:hAnsi="Arial" w:cs="Arial"/>
+          <w:color w:val="000000" w:themeColor="text1"/>
+        </w:rPr>
+        <w:t xml:space="preserve">. </w:t>
+      </w:r>
+      <w:r>
+        <w:rPr>
+          <w:rFonts w:ascii="Arial" w:eastAsia="Times New Roman" w:hAnsi="Arial" w:cs="Arial"/>
+          <w:color w:val="000000" w:themeColor="text1"/>
+        </w:rPr>
+        <w:t>A</w:t>
+      </w:r>
+      <w:r>
+        <w:rPr>
+          <w:rFonts w:ascii="Arial" w:eastAsia="Times New Roman" w:hAnsi="Arial" w:cs="Arial"/>
+          <w:color w:val="000000" w:themeColor="text1"/>
+        </w:rPr>
+        <w:t>.</w:t>
+      </w:r>
+      <w:r>
+        <w:rPr>
+          <w:rFonts w:ascii="Arial" w:eastAsia="Times New Roman" w:hAnsi="Arial" w:cs="Arial"/>
+          <w:color w:val="000000" w:themeColor="text1"/>
+        </w:rPr>
+        <w:t xml:space="preserve"> &amp; Burnham, K</w:t>
+      </w:r>
+      <w:r>
+        <w:rPr>
+          <w:rFonts w:ascii="Arial" w:eastAsia="Times New Roman" w:hAnsi="Arial" w:cs="Arial"/>
+          <w:color w:val="000000" w:themeColor="text1"/>
+        </w:rPr>
+        <w:t xml:space="preserve">. </w:t>
+      </w:r>
+      <w:r>
+        <w:rPr>
+          <w:rFonts w:ascii="Arial" w:eastAsia="Times New Roman" w:hAnsi="Arial" w:cs="Arial"/>
+          <w:color w:val="000000" w:themeColor="text1"/>
+        </w:rPr>
+        <w:t>P</w:t>
+      </w:r>
+      <w:r>
+        <w:rPr>
+          <w:rFonts w:ascii="Arial" w:eastAsia="Times New Roman" w:hAnsi="Arial" w:cs="Arial"/>
+          <w:color w:val="000000" w:themeColor="text1"/>
+        </w:rPr>
+        <w:t>.</w:t>
+      </w:r>
+      <w:r>
+        <w:rPr>
+          <w:rFonts w:ascii="Arial" w:eastAsia="Times New Roman" w:hAnsi="Arial" w:cs="Arial"/>
+          <w:color w:val="000000" w:themeColor="text1"/>
+        </w:rPr>
+        <w:t xml:space="preserve"> </w:t>
+      </w:r>
+      <w:r>
+        <w:rPr>
+          <w:rFonts w:ascii="Arial" w:eastAsia="Times New Roman" w:hAnsi="Arial" w:cs="Arial"/>
+          <w:color w:val="000000" w:themeColor="text1"/>
+        </w:rPr>
+        <w:t>(</w:t>
+      </w:r>
+      <w:r>
+        <w:rPr>
+          <w:rFonts w:ascii="Arial" w:eastAsia="Times New Roman" w:hAnsi="Arial" w:cs="Arial"/>
+          <w:color w:val="000000" w:themeColor="text1"/>
+        </w:rPr>
+        <w:t>2010</w:t>
+      </w:r>
+      <w:r>
+        <w:rPr>
+          <w:rFonts w:ascii="Arial" w:eastAsia="Times New Roman" w:hAnsi="Arial" w:cs="Arial"/>
+          <w:color w:val="000000" w:themeColor="text1"/>
+        </w:rPr>
+        <w:t xml:space="preserve">), </w:t>
       </w:r>
       <w:r>
         <w:rPr>
@@ -24815,16 +26380,7 @@
           <w:i/>
           <w:color w:val="000000" w:themeColor="text1"/>
         </w:rPr>
-        <w:t xml:space="preserve"> </w:t>
-      </w:r>
-      <w:r>
-        <w:rPr>
-          <w:rFonts w:ascii="Arial" w:eastAsia="Times New Roman" w:hAnsi="Arial" w:cs="Arial"/>
-          <w:bCs/>
-          <w:i/>
-          <w:color w:val="000000" w:themeColor="text1"/>
-        </w:rPr>
-        <w:t>Field</w:t>
+        <w:t xml:space="preserve">Distance software: </w:t>
       </w:r>
       <w:r>
         <w:rPr>
@@ -24832,16 +26388,7 @@
           <w:i/>
           <w:color w:val="000000" w:themeColor="text1"/>
         </w:rPr>
-        <w:t xml:space="preserve"> </w:t>
-      </w:r>
-      <w:r>
-        <w:rPr>
-          <w:rFonts w:ascii="Arial" w:eastAsia="Times New Roman" w:hAnsi="Arial" w:cs="Arial"/>
-          <w:bCs/>
-          <w:i/>
-          <w:color w:val="000000" w:themeColor="text1"/>
-        </w:rPr>
-        <w:t>Techniques</w:t>
+        <w:t>d</w:t>
       </w:r>
       <w:r>
         <w:rPr>
@@ -24849,140 +26396,7 @@
           <w:i/>
           <w:color w:val="000000" w:themeColor="text1"/>
         </w:rPr>
-        <w:t xml:space="preserve">, </w:t>
-      </w:r>
-      <w:r>
-        <w:rPr>
-          <w:rFonts w:ascii="Arial" w:eastAsia="Times New Roman" w:hAnsi="Arial" w:cs="Arial"/>
-          <w:bCs/>
-          <w:i/>
-          <w:color w:val="000000" w:themeColor="text1"/>
-        </w:rPr>
-        <w:t>Bird</w:t>
-      </w:r>
-      <w:r>
-        <w:rPr>
-          <w:rFonts w:ascii="Arial" w:eastAsia="Times New Roman" w:hAnsi="Arial" w:cs="Arial"/>
-          <w:i/>
-          <w:color w:val="000000" w:themeColor="text1"/>
-        </w:rPr>
-        <w:t xml:space="preserve"> </w:t>
-      </w:r>
-      <w:r>
-        <w:rPr>
-          <w:rFonts w:ascii="Arial" w:eastAsia="Times New Roman" w:hAnsi="Arial" w:cs="Arial"/>
-          <w:bCs/>
-          <w:i/>
-          <w:color w:val="000000" w:themeColor="text1"/>
-        </w:rPr>
-        <w:t>Surveys</w:t>
-      </w:r>
-      <w:r>
-        <w:rPr>
-          <w:rFonts w:ascii="Arial" w:eastAsia="Times New Roman" w:hAnsi="Arial" w:cs="Arial"/>
-          <w:i/>
-          <w:color w:val="000000" w:themeColor="text1"/>
-        </w:rPr>
-        <w:t>.</w:t>
-      </w:r>
-      <w:r>
-        <w:rPr>
-          <w:rFonts w:ascii="Arial" w:eastAsia="Times New Roman" w:hAnsi="Arial" w:cs="Arial"/>
-          <w:color w:val="000000" w:themeColor="text1"/>
-        </w:rPr>
-        <w:t xml:space="preserve"> Royal Geographical </w:t>
-      </w:r>
-      <w:r>
-        <w:rPr>
-          <w:rFonts w:ascii="Arial" w:eastAsia="Times New Roman" w:hAnsi="Arial" w:cs="Arial"/>
-          <w:color w:val="000000" w:themeColor="text1"/>
-        </w:rPr>
-        <w:t>Society</w:t>
-      </w:r>
-    </w:p>
-    <w:p>
-      <w:pPr>
-        <w:rPr>
-          <w:rFonts w:ascii="Arial" w:eastAsia="Times New Roman" w:hAnsi="Arial" w:cs="Arial"/>
-          <w:color w:val="000000" w:themeColor="text1"/>
-        </w:rPr>
-      </w:pPr>
-    </w:p>
-    <w:p>
-      <w:pPr>
-        <w:rPr>
-          <w:rFonts w:ascii="Arial" w:eastAsia="Times New Roman" w:hAnsi="Arial" w:cs="Arial"/>
-          <w:iCs/>
-          <w:color w:val="000000" w:themeColor="text1"/>
-        </w:rPr>
-      </w:pPr>
-      <w:r>
-        <w:rPr>
-          <w:rFonts w:ascii="Arial" w:eastAsia="Times New Roman" w:hAnsi="Arial" w:cs="Arial"/>
-          <w:color w:val="000000" w:themeColor="text1"/>
-        </w:rPr>
-        <w:t xml:space="preserve">Thomas, L, Buckland, ST, </w:t>
-      </w:r>
-      <w:proofErr w:type="spellStart"/>
-      <w:r>
-        <w:rPr>
-          <w:rFonts w:ascii="Arial" w:eastAsia="Times New Roman" w:hAnsi="Arial" w:cs="Arial"/>
-          <w:color w:val="000000" w:themeColor="text1"/>
-        </w:rPr>
-        <w:t>Rexstad</w:t>
-      </w:r>
-      <w:proofErr w:type="spellEnd"/>
-      <w:r>
-        <w:rPr>
-          <w:rFonts w:ascii="Arial" w:eastAsia="Times New Roman" w:hAnsi="Arial" w:cs="Arial"/>
-          <w:color w:val="000000" w:themeColor="text1"/>
-        </w:rPr>
-        <w:t xml:space="preserve">, EA, </w:t>
-      </w:r>
-      <w:proofErr w:type="spellStart"/>
-      <w:r>
-        <w:rPr>
-          <w:rFonts w:ascii="Arial" w:eastAsia="Times New Roman" w:hAnsi="Arial" w:cs="Arial"/>
-          <w:color w:val="000000" w:themeColor="text1"/>
-        </w:rPr>
-        <w:t>Laake</w:t>
-      </w:r>
-      <w:proofErr w:type="spellEnd"/>
-      <w:r>
-        <w:rPr>
-          <w:rFonts w:ascii="Arial" w:eastAsia="Times New Roman" w:hAnsi="Arial" w:cs="Arial"/>
-          <w:color w:val="000000" w:themeColor="text1"/>
-        </w:rPr>
-        <w:t xml:space="preserve">, JL, Strindberg, S, Hedley, SL, Bishop, JRB, Marques, TA &amp; Burnham, KP </w:t>
-      </w:r>
-      <w:r>
-        <w:rPr>
-          <w:rFonts w:ascii="Arial" w:eastAsia="Times New Roman" w:hAnsi="Arial" w:cs="Arial"/>
-          <w:color w:val="000000" w:themeColor="text1"/>
-        </w:rPr>
-        <w:t>(</w:t>
-      </w:r>
-      <w:r>
-        <w:rPr>
-          <w:rFonts w:ascii="Arial" w:eastAsia="Times New Roman" w:hAnsi="Arial" w:cs="Arial"/>
-          <w:color w:val="000000" w:themeColor="text1"/>
-        </w:rPr>
-        <w:t>2010</w:t>
-      </w:r>
-      <w:r>
-        <w:rPr>
-          <w:rFonts w:ascii="Arial" w:eastAsia="Times New Roman" w:hAnsi="Arial" w:cs="Arial"/>
-          <w:color w:val="000000" w:themeColor="text1"/>
-        </w:rPr>
-        <w:t xml:space="preserve">), </w:t>
-      </w:r>
-      <w:r>
-        <w:rPr>
-          <w:rFonts w:ascii="Arial" w:eastAsia="Times New Roman" w:hAnsi="Arial" w:cs="Arial"/>
-          <w:i/>
-          <w:color w:val="000000" w:themeColor="text1"/>
-        </w:rPr>
-        <w:t>Distance software: design and analysis of distance sampling surveys for estimating population size.</w:t>
+        <w:t>esign and analysis of distance sampling surveys for estimating population size.</w:t>
       </w:r>
       <w:r>
         <w:rPr>
@@ -25038,7 +26452,7 @@
       <w:lvlText w:val="%1."/>
       <w:lvlJc w:val="left"/>
       <w:pPr>
-        <w:ind w:left="720" w:hanging="360"/>
+        <w:ind w:left="1080" w:hanging="360"/>
       </w:pPr>
       <w:rPr>
         <w:rFonts w:hint="default"/>
@@ -25050,7 +26464,7 @@
       <w:lvlText w:val="%2."/>
       <w:lvlJc w:val="left"/>
       <w:pPr>
-        <w:ind w:left="1440" w:hanging="360"/>
+        <w:ind w:left="1800" w:hanging="360"/>
       </w:pPr>
     </w:lvl>
     <w:lvl w:ilvl="2" w:tplc="0409001B" w:tentative="1">
@@ -25059,7 +26473,7 @@
       <w:lvlText w:val="%3."/>
       <w:lvlJc w:val="right"/>
       <w:pPr>
-        <w:ind w:left="2160" w:hanging="180"/>
+        <w:ind w:left="2520" w:hanging="180"/>
       </w:pPr>
     </w:lvl>
     <w:lvl w:ilvl="3" w:tplc="0409000F" w:tentative="1">
@@ -25068,7 +26482,7 @@
       <w:lvlText w:val="%4."/>
       <w:lvlJc w:val="left"/>
       <w:pPr>
-        <w:ind w:left="2880" w:hanging="360"/>
+        <w:ind w:left="3240" w:hanging="360"/>
       </w:pPr>
     </w:lvl>
     <w:lvl w:ilvl="4" w:tplc="04090019" w:tentative="1">
@@ -25077,7 +26491,7 @@
       <w:lvlText w:val="%5."/>
       <w:lvlJc w:val="left"/>
       <w:pPr>
-        <w:ind w:left="3600" w:hanging="360"/>
+        <w:ind w:left="3960" w:hanging="360"/>
       </w:pPr>
     </w:lvl>
     <w:lvl w:ilvl="5" w:tplc="0409001B" w:tentative="1">
@@ -25086,7 +26500,7 @@
       <w:lvlText w:val="%6."/>
       <w:lvlJc w:val="right"/>
       <w:pPr>
-        <w:ind w:left="4320" w:hanging="180"/>
+        <w:ind w:left="4680" w:hanging="180"/>
       </w:pPr>
     </w:lvl>
     <w:lvl w:ilvl="6" w:tplc="0409000F" w:tentative="1">
@@ -25095,7 +26509,7 @@
       <w:lvlText w:val="%7."/>
       <w:lvlJc w:val="left"/>
       <w:pPr>
-        <w:ind w:left="5040" w:hanging="360"/>
+        <w:ind w:left="5400" w:hanging="360"/>
       </w:pPr>
     </w:lvl>
     <w:lvl w:ilvl="7" w:tplc="04090019" w:tentative="1">
@@ -25104,7 +26518,7 @@
       <w:lvlText w:val="%8."/>
       <w:lvlJc w:val="left"/>
       <w:pPr>
-        <w:ind w:left="5760" w:hanging="360"/>
+        <w:ind w:left="6120" w:hanging="360"/>
       </w:pPr>
     </w:lvl>
     <w:lvl w:ilvl="8" w:tplc="0409001B" w:tentative="1">
@@ -25113,7 +26527,7 @@
       <w:lvlText w:val="%9."/>
       <w:lvlJc w:val="right"/>
       <w:pPr>
-        <w:ind w:left="6480" w:hanging="180"/>
+        <w:ind w:left="6840" w:hanging="180"/>
       </w:pPr>
     </w:lvl>
   </w:abstractNum>
@@ -26381,7 +27795,7 @@
 </file>
 
 <file path=customXml/itemProps1.xml><?xml version="1.0" encoding="utf-8"?>
-<ds:datastoreItem xmlns:ds="http://schemas.openxmlformats.org/officeDocument/2006/customXml" ds:itemID="{C59615A4-194E-1D48-8BE3-C4B91D66C7D9}">
+<ds:datastoreItem xmlns:ds="http://schemas.openxmlformats.org/officeDocument/2006/customXml" ds:itemID="{E25BD48F-4750-554F-83BB-B70B94C4B18B}">
   <ds:schemaRefs>
     <ds:schemaRef ds:uri="http://schemas.openxmlformats.org/officeDocument/2006/bibliography"/>
   </ds:schemaRefs>

</xml_diff>